<commit_message>
Doku: Infrastruktur Basis erstellt
</commit_message>
<xml_diff>
--- a/docs/Dokumentation/Doku.docx
+++ b/docs/Dokumentation/Doku.docx
@@ -38,7 +38,7 @@
             <w:r>
               <w:rPr>
                 <w:noProof/>
-                <w:lang w:eastAsia="de-CH"/>
+                <w:lang w:val="en-US"/>
               </w:rPr>
               <w:drawing>
                 <wp:inline distT="0" distB="0" distL="0" distR="0" wp14:anchorId="66CBE04D" wp14:editId="3668E681">
@@ -806,16 +806,12 @@
     <w:p>
       <w:pPr>
         <w:pStyle w:val="Verzeichnis1"/>
-        <w:tabs>
-          <w:tab w:val="clear" w:pos="340"/>
-          <w:tab w:val="left" w:pos="360"/>
-        </w:tabs>
         <w:rPr>
           <w:rFonts w:asciiTheme="minorHAnsi" w:eastAsiaTheme="minorEastAsia" w:hAnsiTheme="minorHAnsi" w:cstheme="minorBidi"/>
           <w:noProof/>
-          <w:sz w:val="24"/>
-          <w:szCs w:val="24"/>
-          <w:lang w:val="de-DE" w:eastAsia="ja-JP"/>
+          <w:sz w:val="22"/>
+          <w:szCs w:val="22"/>
+          <w:lang w:val="en-US"/>
         </w:rPr>
       </w:pPr>
       <w:r>
@@ -836,6 +832,1908 @@
         </w:rPr>
         <w:fldChar w:fldCharType="separate"/>
       </w:r>
+      <w:hyperlink w:anchor="_Toc434747439" w:history="1">
+        <w:r>
+          <w:rPr>
+            <w:rStyle w:val="Hyperlink"/>
+            <w:noProof/>
+          </w:rPr>
+          <w:t>1</w:t>
+        </w:r>
+        <w:r>
+          <w:rPr>
+            <w:rFonts w:asciiTheme="minorHAnsi" w:eastAsiaTheme="minorEastAsia" w:hAnsiTheme="minorHAnsi" w:cstheme="minorBidi"/>
+            <w:noProof/>
+            <w:sz w:val="22"/>
+            <w:szCs w:val="22"/>
+            <w:lang w:val="en-US"/>
+          </w:rPr>
+          <w:tab/>
+        </w:r>
+        <w:r>
+          <w:rPr>
+            <w:rStyle w:val="Hyperlink"/>
+            <w:noProof/>
+          </w:rPr>
+          <w:t>Einführung</w:t>
+        </w:r>
+        <w:r>
+          <w:rPr>
+            <w:noProof/>
+            <w:webHidden/>
+          </w:rPr>
+          <w:tab/>
+        </w:r>
+        <w:r>
+          <w:rPr>
+            <w:noProof/>
+            <w:webHidden/>
+          </w:rPr>
+          <w:fldChar w:fldCharType="begin"/>
+        </w:r>
+        <w:r>
+          <w:rPr>
+            <w:noProof/>
+            <w:webHidden/>
+          </w:rPr>
+          <w:instrText xml:space="preserve"> PAGEREF _Toc434747439 \h </w:instrText>
+        </w:r>
+        <w:r>
+          <w:rPr>
+            <w:noProof/>
+            <w:webHidden/>
+          </w:rPr>
+        </w:r>
+        <w:r>
+          <w:rPr>
+            <w:noProof/>
+            <w:webHidden/>
+          </w:rPr>
+          <w:fldChar w:fldCharType="separate"/>
+        </w:r>
+        <w:r>
+          <w:rPr>
+            <w:noProof/>
+            <w:webHidden/>
+          </w:rPr>
+          <w:t>4</w:t>
+        </w:r>
+        <w:r>
+          <w:rPr>
+            <w:noProof/>
+            <w:webHidden/>
+          </w:rPr>
+          <w:fldChar w:fldCharType="end"/>
+        </w:r>
+      </w:hyperlink>
+    </w:p>
+    <w:p>
+      <w:pPr>
+        <w:pStyle w:val="Verzeichnis2"/>
+        <w:rPr>
+          <w:rFonts w:asciiTheme="minorHAnsi" w:eastAsiaTheme="minorEastAsia" w:hAnsiTheme="minorHAnsi" w:cstheme="minorBidi"/>
+          <w:noProof/>
+          <w:sz w:val="22"/>
+          <w:szCs w:val="22"/>
+          <w:lang w:val="en-US"/>
+        </w:rPr>
+      </w:pPr>
+      <w:hyperlink w:anchor="_Toc434747440" w:history="1">
+        <w:r>
+          <w:rPr>
+            <w:rStyle w:val="Hyperlink"/>
+            <w:noProof/>
+          </w:rPr>
+          <w:t>1.1 Vorarbeiten Projekt 2</w:t>
+        </w:r>
+        <w:r>
+          <w:rPr>
+            <w:noProof/>
+            <w:webHidden/>
+          </w:rPr>
+          <w:tab/>
+        </w:r>
+        <w:r>
+          <w:rPr>
+            <w:noProof/>
+            <w:webHidden/>
+          </w:rPr>
+          <w:fldChar w:fldCharType="begin"/>
+        </w:r>
+        <w:r>
+          <w:rPr>
+            <w:noProof/>
+            <w:webHidden/>
+          </w:rPr>
+          <w:instrText xml:space="preserve"> PAGEREF _Toc434747440 \h </w:instrText>
+        </w:r>
+        <w:r>
+          <w:rPr>
+            <w:noProof/>
+            <w:webHidden/>
+          </w:rPr>
+        </w:r>
+        <w:r>
+          <w:rPr>
+            <w:noProof/>
+            <w:webHidden/>
+          </w:rPr>
+          <w:fldChar w:fldCharType="separate"/>
+        </w:r>
+        <w:r>
+          <w:rPr>
+            <w:noProof/>
+            <w:webHidden/>
+          </w:rPr>
+          <w:t>4</w:t>
+        </w:r>
+        <w:r>
+          <w:rPr>
+            <w:noProof/>
+            <w:webHidden/>
+          </w:rPr>
+          <w:fldChar w:fldCharType="end"/>
+        </w:r>
+      </w:hyperlink>
+    </w:p>
+    <w:p>
+      <w:pPr>
+        <w:pStyle w:val="Verzeichnis1"/>
+        <w:rPr>
+          <w:rFonts w:asciiTheme="minorHAnsi" w:eastAsiaTheme="minorEastAsia" w:hAnsiTheme="minorHAnsi" w:cstheme="minorBidi"/>
+          <w:noProof/>
+          <w:sz w:val="22"/>
+          <w:szCs w:val="22"/>
+          <w:lang w:val="en-US"/>
+        </w:rPr>
+      </w:pPr>
+      <w:hyperlink w:anchor="_Toc434747441" w:history="1">
+        <w:r>
+          <w:rPr>
+            <w:rStyle w:val="Hyperlink"/>
+            <w:noProof/>
+          </w:rPr>
+          <w:t>2</w:t>
+        </w:r>
+        <w:r>
+          <w:rPr>
+            <w:rFonts w:asciiTheme="minorHAnsi" w:eastAsiaTheme="minorEastAsia" w:hAnsiTheme="minorHAnsi" w:cstheme="minorBidi"/>
+            <w:noProof/>
+            <w:sz w:val="22"/>
+            <w:szCs w:val="22"/>
+            <w:lang w:val="en-US"/>
+          </w:rPr>
+          <w:tab/>
+        </w:r>
+        <w:r>
+          <w:rPr>
+            <w:rStyle w:val="Hyperlink"/>
+            <w:noProof/>
+          </w:rPr>
+          <w:t>Infrastruktur</w:t>
+        </w:r>
+        <w:r>
+          <w:rPr>
+            <w:noProof/>
+            <w:webHidden/>
+          </w:rPr>
+          <w:tab/>
+        </w:r>
+        <w:r>
+          <w:rPr>
+            <w:noProof/>
+            <w:webHidden/>
+          </w:rPr>
+          <w:fldChar w:fldCharType="begin"/>
+        </w:r>
+        <w:r>
+          <w:rPr>
+            <w:noProof/>
+            <w:webHidden/>
+          </w:rPr>
+          <w:instrText xml:space="preserve"> PAGEREF _Toc434747441 \h </w:instrText>
+        </w:r>
+        <w:r>
+          <w:rPr>
+            <w:noProof/>
+            <w:webHidden/>
+          </w:rPr>
+        </w:r>
+        <w:r>
+          <w:rPr>
+            <w:noProof/>
+            <w:webHidden/>
+          </w:rPr>
+          <w:fldChar w:fldCharType="separate"/>
+        </w:r>
+        <w:r>
+          <w:rPr>
+            <w:noProof/>
+            <w:webHidden/>
+          </w:rPr>
+          <w:t>4</w:t>
+        </w:r>
+        <w:r>
+          <w:rPr>
+            <w:noProof/>
+            <w:webHidden/>
+          </w:rPr>
+          <w:fldChar w:fldCharType="end"/>
+        </w:r>
+      </w:hyperlink>
+    </w:p>
+    <w:p>
+      <w:pPr>
+        <w:pStyle w:val="Verzeichnis2"/>
+        <w:rPr>
+          <w:rFonts w:asciiTheme="minorHAnsi" w:eastAsiaTheme="minorEastAsia" w:hAnsiTheme="minorHAnsi" w:cstheme="minorBidi"/>
+          <w:noProof/>
+          <w:sz w:val="22"/>
+          <w:szCs w:val="22"/>
+          <w:lang w:val="en-US"/>
+        </w:rPr>
+      </w:pPr>
+      <w:hyperlink w:anchor="_Toc434747442" w:history="1">
+        <w:r>
+          <w:rPr>
+            <w:rStyle w:val="Hyperlink"/>
+            <w:noProof/>
+          </w:rPr>
+          <w:t>2.1 Hardware</w:t>
+        </w:r>
+        <w:r>
+          <w:rPr>
+            <w:noProof/>
+            <w:webHidden/>
+          </w:rPr>
+          <w:tab/>
+        </w:r>
+        <w:r>
+          <w:rPr>
+            <w:noProof/>
+            <w:webHidden/>
+          </w:rPr>
+          <w:fldChar w:fldCharType="begin"/>
+        </w:r>
+        <w:r>
+          <w:rPr>
+            <w:noProof/>
+            <w:webHidden/>
+          </w:rPr>
+          <w:instrText xml:space="preserve"> PAGEREF _Toc434747442 \h </w:instrText>
+        </w:r>
+        <w:r>
+          <w:rPr>
+            <w:noProof/>
+            <w:webHidden/>
+          </w:rPr>
+        </w:r>
+        <w:r>
+          <w:rPr>
+            <w:noProof/>
+            <w:webHidden/>
+          </w:rPr>
+          <w:fldChar w:fldCharType="separate"/>
+        </w:r>
+        <w:r>
+          <w:rPr>
+            <w:noProof/>
+            <w:webHidden/>
+          </w:rPr>
+          <w:t>4</w:t>
+        </w:r>
+        <w:r>
+          <w:rPr>
+            <w:noProof/>
+            <w:webHidden/>
+          </w:rPr>
+          <w:fldChar w:fldCharType="end"/>
+        </w:r>
+      </w:hyperlink>
+    </w:p>
+    <w:p>
+      <w:pPr>
+        <w:pStyle w:val="Verzeichnis2"/>
+        <w:rPr>
+          <w:rFonts w:asciiTheme="minorHAnsi" w:eastAsiaTheme="minorEastAsia" w:hAnsiTheme="minorHAnsi" w:cstheme="minorBidi"/>
+          <w:noProof/>
+          <w:sz w:val="22"/>
+          <w:szCs w:val="22"/>
+          <w:lang w:val="en-US"/>
+        </w:rPr>
+      </w:pPr>
+      <w:hyperlink w:anchor="_Toc434747443" w:history="1">
+        <w:r>
+          <w:rPr>
+            <w:rStyle w:val="Hyperlink"/>
+            <w:noProof/>
+          </w:rPr>
+          <w:t>2.2 Trackingsystem WorldViz</w:t>
+        </w:r>
+        <w:r>
+          <w:rPr>
+            <w:noProof/>
+            <w:webHidden/>
+          </w:rPr>
+          <w:tab/>
+        </w:r>
+        <w:r>
+          <w:rPr>
+            <w:noProof/>
+            <w:webHidden/>
+          </w:rPr>
+          <w:fldChar w:fldCharType="begin"/>
+        </w:r>
+        <w:r>
+          <w:rPr>
+            <w:noProof/>
+            <w:webHidden/>
+          </w:rPr>
+          <w:instrText xml:space="preserve"> PAGEREF _Toc434747443 \h </w:instrText>
+        </w:r>
+        <w:r>
+          <w:rPr>
+            <w:noProof/>
+            <w:webHidden/>
+          </w:rPr>
+        </w:r>
+        <w:r>
+          <w:rPr>
+            <w:noProof/>
+            <w:webHidden/>
+          </w:rPr>
+          <w:fldChar w:fldCharType="separate"/>
+        </w:r>
+        <w:r>
+          <w:rPr>
+            <w:noProof/>
+            <w:webHidden/>
+          </w:rPr>
+          <w:t>5</w:t>
+        </w:r>
+        <w:r>
+          <w:rPr>
+            <w:noProof/>
+            <w:webHidden/>
+          </w:rPr>
+          <w:fldChar w:fldCharType="end"/>
+        </w:r>
+      </w:hyperlink>
+    </w:p>
+    <w:p>
+      <w:pPr>
+        <w:pStyle w:val="Verzeichnis2"/>
+        <w:rPr>
+          <w:rFonts w:asciiTheme="minorHAnsi" w:eastAsiaTheme="minorEastAsia" w:hAnsiTheme="minorHAnsi" w:cstheme="minorBidi"/>
+          <w:noProof/>
+          <w:sz w:val="22"/>
+          <w:szCs w:val="22"/>
+          <w:lang w:val="en-US"/>
+        </w:rPr>
+      </w:pPr>
+      <w:hyperlink w:anchor="_Toc434747444" w:history="1">
+        <w:r>
+          <w:rPr>
+            <w:rStyle w:val="Hyperlink"/>
+            <w:noProof/>
+          </w:rPr>
+          <w:t>2.3 Devices</w:t>
+        </w:r>
+        <w:r>
+          <w:rPr>
+            <w:noProof/>
+            <w:webHidden/>
+          </w:rPr>
+          <w:tab/>
+        </w:r>
+        <w:r>
+          <w:rPr>
+            <w:noProof/>
+            <w:webHidden/>
+          </w:rPr>
+          <w:fldChar w:fldCharType="begin"/>
+        </w:r>
+        <w:r>
+          <w:rPr>
+            <w:noProof/>
+            <w:webHidden/>
+          </w:rPr>
+          <w:instrText xml:space="preserve"> PAGEREF _Toc434747444 \h </w:instrText>
+        </w:r>
+        <w:r>
+          <w:rPr>
+            <w:noProof/>
+            <w:webHidden/>
+          </w:rPr>
+        </w:r>
+        <w:r>
+          <w:rPr>
+            <w:noProof/>
+            <w:webHidden/>
+          </w:rPr>
+          <w:fldChar w:fldCharType="separate"/>
+        </w:r>
+        <w:r>
+          <w:rPr>
+            <w:noProof/>
+            <w:webHidden/>
+          </w:rPr>
+          <w:t>5</w:t>
+        </w:r>
+        <w:r>
+          <w:rPr>
+            <w:noProof/>
+            <w:webHidden/>
+          </w:rPr>
+          <w:fldChar w:fldCharType="end"/>
+        </w:r>
+      </w:hyperlink>
+    </w:p>
+    <w:p>
+      <w:pPr>
+        <w:pStyle w:val="Verzeichnis2"/>
+        <w:rPr>
+          <w:rFonts w:asciiTheme="minorHAnsi" w:eastAsiaTheme="minorEastAsia" w:hAnsiTheme="minorHAnsi" w:cstheme="minorBidi"/>
+          <w:noProof/>
+          <w:sz w:val="22"/>
+          <w:szCs w:val="22"/>
+          <w:lang w:val="en-US"/>
+        </w:rPr>
+      </w:pPr>
+      <w:hyperlink w:anchor="_Toc434747445" w:history="1">
+        <w:r>
+          <w:rPr>
+            <w:rStyle w:val="Hyperlink"/>
+            <w:noProof/>
+          </w:rPr>
+          <w:t>2.4 Unity Server</w:t>
+        </w:r>
+        <w:r>
+          <w:rPr>
+            <w:noProof/>
+            <w:webHidden/>
+          </w:rPr>
+          <w:tab/>
+        </w:r>
+        <w:r>
+          <w:rPr>
+            <w:noProof/>
+            <w:webHidden/>
+          </w:rPr>
+          <w:fldChar w:fldCharType="begin"/>
+        </w:r>
+        <w:r>
+          <w:rPr>
+            <w:noProof/>
+            <w:webHidden/>
+          </w:rPr>
+          <w:instrText xml:space="preserve"> PAGEREF _Toc434747445 \h </w:instrText>
+        </w:r>
+        <w:r>
+          <w:rPr>
+            <w:noProof/>
+            <w:webHidden/>
+          </w:rPr>
+        </w:r>
+        <w:r>
+          <w:rPr>
+            <w:noProof/>
+            <w:webHidden/>
+          </w:rPr>
+          <w:fldChar w:fldCharType="separate"/>
+        </w:r>
+        <w:r>
+          <w:rPr>
+            <w:noProof/>
+            <w:webHidden/>
+          </w:rPr>
+          <w:t>5</w:t>
+        </w:r>
+        <w:r>
+          <w:rPr>
+            <w:noProof/>
+            <w:webHidden/>
+          </w:rPr>
+          <w:fldChar w:fldCharType="end"/>
+        </w:r>
+      </w:hyperlink>
+    </w:p>
+    <w:p>
+      <w:pPr>
+        <w:pStyle w:val="Verzeichnis2"/>
+        <w:rPr>
+          <w:rFonts w:asciiTheme="minorHAnsi" w:eastAsiaTheme="minorEastAsia" w:hAnsiTheme="minorHAnsi" w:cstheme="minorBidi"/>
+          <w:noProof/>
+          <w:sz w:val="22"/>
+          <w:szCs w:val="22"/>
+          <w:lang w:val="en-US"/>
+        </w:rPr>
+      </w:pPr>
+      <w:hyperlink w:anchor="_Toc434747446" w:history="1">
+        <w:r>
+          <w:rPr>
+            <w:rStyle w:val="Hyperlink"/>
+            <w:noProof/>
+          </w:rPr>
+          <w:t>2.5 Gesamtsy</w:t>
+        </w:r>
+        <w:r>
+          <w:rPr>
+            <w:rStyle w:val="Hyperlink"/>
+            <w:noProof/>
+          </w:rPr>
+          <w:t>s</w:t>
+        </w:r>
+        <w:r>
+          <w:rPr>
+            <w:rStyle w:val="Hyperlink"/>
+            <w:noProof/>
+          </w:rPr>
+          <w:t>tem</w:t>
+        </w:r>
+        <w:r>
+          <w:rPr>
+            <w:noProof/>
+            <w:webHidden/>
+          </w:rPr>
+          <w:tab/>
+        </w:r>
+        <w:r>
+          <w:rPr>
+            <w:noProof/>
+            <w:webHidden/>
+          </w:rPr>
+          <w:fldChar w:fldCharType="begin"/>
+        </w:r>
+        <w:r>
+          <w:rPr>
+            <w:noProof/>
+            <w:webHidden/>
+          </w:rPr>
+          <w:instrText xml:space="preserve"> PAGEREF _Toc434747446 \h </w:instrText>
+        </w:r>
+        <w:r>
+          <w:rPr>
+            <w:noProof/>
+            <w:webHidden/>
+          </w:rPr>
+        </w:r>
+        <w:r>
+          <w:rPr>
+            <w:noProof/>
+            <w:webHidden/>
+          </w:rPr>
+          <w:fldChar w:fldCharType="separate"/>
+        </w:r>
+        <w:r>
+          <w:rPr>
+            <w:noProof/>
+            <w:webHidden/>
+          </w:rPr>
+          <w:t>5</w:t>
+        </w:r>
+        <w:r>
+          <w:rPr>
+            <w:noProof/>
+            <w:webHidden/>
+          </w:rPr>
+          <w:fldChar w:fldCharType="end"/>
+        </w:r>
+      </w:hyperlink>
+    </w:p>
+    <w:p>
+      <w:pPr>
+        <w:pStyle w:val="Verzeichnis1"/>
+        <w:rPr>
+          <w:rFonts w:asciiTheme="minorHAnsi" w:eastAsiaTheme="minorEastAsia" w:hAnsiTheme="minorHAnsi" w:cstheme="minorBidi"/>
+          <w:noProof/>
+          <w:sz w:val="22"/>
+          <w:szCs w:val="22"/>
+          <w:lang w:val="en-US"/>
+        </w:rPr>
+      </w:pPr>
+      <w:hyperlink w:anchor="_Toc434747447" w:history="1">
+        <w:r>
+          <w:rPr>
+            <w:rStyle w:val="Hyperlink"/>
+            <w:noProof/>
+          </w:rPr>
+          <w:t>3</w:t>
+        </w:r>
+        <w:r>
+          <w:rPr>
+            <w:rFonts w:asciiTheme="minorHAnsi" w:eastAsiaTheme="minorEastAsia" w:hAnsiTheme="minorHAnsi" w:cstheme="minorBidi"/>
+            <w:noProof/>
+            <w:sz w:val="22"/>
+            <w:szCs w:val="22"/>
+            <w:lang w:val="en-US"/>
+          </w:rPr>
+          <w:tab/>
+        </w:r>
+        <w:r>
+          <w:rPr>
+            <w:rStyle w:val="Hyperlink"/>
+            <w:noProof/>
+          </w:rPr>
+          <w:t>Stereoskopie</w:t>
+        </w:r>
+        <w:r>
+          <w:rPr>
+            <w:noProof/>
+            <w:webHidden/>
+          </w:rPr>
+          <w:tab/>
+        </w:r>
+        <w:r>
+          <w:rPr>
+            <w:noProof/>
+            <w:webHidden/>
+          </w:rPr>
+          <w:fldChar w:fldCharType="begin"/>
+        </w:r>
+        <w:r>
+          <w:rPr>
+            <w:noProof/>
+            <w:webHidden/>
+          </w:rPr>
+          <w:instrText xml:space="preserve"> PAGEREF _Toc434747447 \h </w:instrText>
+        </w:r>
+        <w:r>
+          <w:rPr>
+            <w:noProof/>
+            <w:webHidden/>
+          </w:rPr>
+        </w:r>
+        <w:r>
+          <w:rPr>
+            <w:noProof/>
+            <w:webHidden/>
+          </w:rPr>
+          <w:fldChar w:fldCharType="separate"/>
+        </w:r>
+        <w:r>
+          <w:rPr>
+            <w:noProof/>
+            <w:webHidden/>
+          </w:rPr>
+          <w:t>7</w:t>
+        </w:r>
+        <w:r>
+          <w:rPr>
+            <w:noProof/>
+            <w:webHidden/>
+          </w:rPr>
+          <w:fldChar w:fldCharType="end"/>
+        </w:r>
+      </w:hyperlink>
+    </w:p>
+    <w:p>
+      <w:pPr>
+        <w:pStyle w:val="Verzeichnis1"/>
+        <w:rPr>
+          <w:rFonts w:asciiTheme="minorHAnsi" w:eastAsiaTheme="minorEastAsia" w:hAnsiTheme="minorHAnsi" w:cstheme="minorBidi"/>
+          <w:noProof/>
+          <w:sz w:val="22"/>
+          <w:szCs w:val="22"/>
+          <w:lang w:val="en-US"/>
+        </w:rPr>
+      </w:pPr>
+      <w:hyperlink w:anchor="_Toc434747448" w:history="1">
+        <w:r>
+          <w:rPr>
+            <w:rStyle w:val="Hyperlink"/>
+            <w:noProof/>
+          </w:rPr>
+          <w:t>4</w:t>
+        </w:r>
+        <w:r>
+          <w:rPr>
+            <w:rFonts w:asciiTheme="minorHAnsi" w:eastAsiaTheme="minorEastAsia" w:hAnsiTheme="minorHAnsi" w:cstheme="minorBidi"/>
+            <w:noProof/>
+            <w:sz w:val="22"/>
+            <w:szCs w:val="22"/>
+            <w:lang w:val="en-US"/>
+          </w:rPr>
+          <w:tab/>
+        </w:r>
+        <w:r>
+          <w:rPr>
+            <w:rStyle w:val="Hyperlink"/>
+            <w:noProof/>
+          </w:rPr>
+          <w:t>Immersion</w:t>
+        </w:r>
+        <w:r>
+          <w:rPr>
+            <w:noProof/>
+            <w:webHidden/>
+          </w:rPr>
+          <w:tab/>
+        </w:r>
+        <w:r>
+          <w:rPr>
+            <w:noProof/>
+            <w:webHidden/>
+          </w:rPr>
+          <w:fldChar w:fldCharType="begin"/>
+        </w:r>
+        <w:r>
+          <w:rPr>
+            <w:noProof/>
+            <w:webHidden/>
+          </w:rPr>
+          <w:instrText xml:space="preserve"> PAGEREF _Toc434747448 \h </w:instrText>
+        </w:r>
+        <w:r>
+          <w:rPr>
+            <w:noProof/>
+            <w:webHidden/>
+          </w:rPr>
+        </w:r>
+        <w:r>
+          <w:rPr>
+            <w:noProof/>
+            <w:webHidden/>
+          </w:rPr>
+          <w:fldChar w:fldCharType="separate"/>
+        </w:r>
+        <w:r>
+          <w:rPr>
+            <w:noProof/>
+            <w:webHidden/>
+          </w:rPr>
+          <w:t>7</w:t>
+        </w:r>
+        <w:r>
+          <w:rPr>
+            <w:noProof/>
+            <w:webHidden/>
+          </w:rPr>
+          <w:fldChar w:fldCharType="end"/>
+        </w:r>
+      </w:hyperlink>
+    </w:p>
+    <w:p>
+      <w:pPr>
+        <w:pStyle w:val="Verzeichnis1"/>
+        <w:rPr>
+          <w:rFonts w:asciiTheme="minorHAnsi" w:eastAsiaTheme="minorEastAsia" w:hAnsiTheme="minorHAnsi" w:cstheme="minorBidi"/>
+          <w:noProof/>
+          <w:sz w:val="22"/>
+          <w:szCs w:val="22"/>
+          <w:lang w:val="en-US"/>
+        </w:rPr>
+      </w:pPr>
+      <w:hyperlink w:anchor="_Toc434747449" w:history="1">
+        <w:r>
+          <w:rPr>
+            <w:rStyle w:val="Hyperlink"/>
+            <w:noProof/>
+          </w:rPr>
+          <w:t>5</w:t>
+        </w:r>
+        <w:r>
+          <w:rPr>
+            <w:rFonts w:asciiTheme="minorHAnsi" w:eastAsiaTheme="minorEastAsia" w:hAnsiTheme="minorHAnsi" w:cstheme="minorBidi"/>
+            <w:noProof/>
+            <w:sz w:val="22"/>
+            <w:szCs w:val="22"/>
+            <w:lang w:val="en-US"/>
+          </w:rPr>
+          <w:tab/>
+        </w:r>
+        <w:r>
+          <w:rPr>
+            <w:rStyle w:val="Hyperlink"/>
+            <w:noProof/>
+          </w:rPr>
+          <w:t>Devices</w:t>
+        </w:r>
+        <w:r>
+          <w:rPr>
+            <w:noProof/>
+            <w:webHidden/>
+          </w:rPr>
+          <w:tab/>
+        </w:r>
+        <w:r>
+          <w:rPr>
+            <w:noProof/>
+            <w:webHidden/>
+          </w:rPr>
+          <w:fldChar w:fldCharType="begin"/>
+        </w:r>
+        <w:r>
+          <w:rPr>
+            <w:noProof/>
+            <w:webHidden/>
+          </w:rPr>
+          <w:instrText xml:space="preserve"> PAGEREF _Toc434747449 \h </w:instrText>
+        </w:r>
+        <w:r>
+          <w:rPr>
+            <w:noProof/>
+            <w:webHidden/>
+          </w:rPr>
+        </w:r>
+        <w:r>
+          <w:rPr>
+            <w:noProof/>
+            <w:webHidden/>
+          </w:rPr>
+          <w:fldChar w:fldCharType="separate"/>
+        </w:r>
+        <w:r>
+          <w:rPr>
+            <w:noProof/>
+            <w:webHidden/>
+          </w:rPr>
+          <w:t>7</w:t>
+        </w:r>
+        <w:r>
+          <w:rPr>
+            <w:noProof/>
+            <w:webHidden/>
+          </w:rPr>
+          <w:fldChar w:fldCharType="end"/>
+        </w:r>
+      </w:hyperlink>
+    </w:p>
+    <w:p>
+      <w:pPr>
+        <w:pStyle w:val="Verzeichnis1"/>
+        <w:rPr>
+          <w:rFonts w:asciiTheme="minorHAnsi" w:eastAsiaTheme="minorEastAsia" w:hAnsiTheme="minorHAnsi" w:cstheme="minorBidi"/>
+          <w:noProof/>
+          <w:sz w:val="22"/>
+          <w:szCs w:val="22"/>
+          <w:lang w:val="en-US"/>
+        </w:rPr>
+      </w:pPr>
+      <w:hyperlink w:anchor="_Toc434747450" w:history="1">
+        <w:r>
+          <w:rPr>
+            <w:rStyle w:val="Hyperlink"/>
+            <w:noProof/>
+          </w:rPr>
+          <w:t>6</w:t>
+        </w:r>
+        <w:r>
+          <w:rPr>
+            <w:rFonts w:asciiTheme="minorHAnsi" w:eastAsiaTheme="minorEastAsia" w:hAnsiTheme="minorHAnsi" w:cstheme="minorBidi"/>
+            <w:noProof/>
+            <w:sz w:val="22"/>
+            <w:szCs w:val="22"/>
+            <w:lang w:val="en-US"/>
+          </w:rPr>
+          <w:tab/>
+        </w:r>
+        <w:r>
+          <w:rPr>
+            <w:rStyle w:val="Hyperlink"/>
+            <w:noProof/>
+          </w:rPr>
+          <w:t>VRPN</w:t>
+        </w:r>
+        <w:r>
+          <w:rPr>
+            <w:noProof/>
+            <w:webHidden/>
+          </w:rPr>
+          <w:tab/>
+        </w:r>
+        <w:r>
+          <w:rPr>
+            <w:noProof/>
+            <w:webHidden/>
+          </w:rPr>
+          <w:fldChar w:fldCharType="begin"/>
+        </w:r>
+        <w:r>
+          <w:rPr>
+            <w:noProof/>
+            <w:webHidden/>
+          </w:rPr>
+          <w:instrText xml:space="preserve"> PAGEREF _Toc434747450 \h </w:instrText>
+        </w:r>
+        <w:r>
+          <w:rPr>
+            <w:noProof/>
+            <w:webHidden/>
+          </w:rPr>
+        </w:r>
+        <w:r>
+          <w:rPr>
+            <w:noProof/>
+            <w:webHidden/>
+          </w:rPr>
+          <w:fldChar w:fldCharType="separate"/>
+        </w:r>
+        <w:r>
+          <w:rPr>
+            <w:noProof/>
+            <w:webHidden/>
+          </w:rPr>
+          <w:t>7</w:t>
+        </w:r>
+        <w:r>
+          <w:rPr>
+            <w:noProof/>
+            <w:webHidden/>
+          </w:rPr>
+          <w:fldChar w:fldCharType="end"/>
+        </w:r>
+      </w:hyperlink>
+    </w:p>
+    <w:p>
+      <w:pPr>
+        <w:pStyle w:val="Verzeichnis1"/>
+        <w:rPr>
+          <w:rFonts w:asciiTheme="minorHAnsi" w:eastAsiaTheme="minorEastAsia" w:hAnsiTheme="minorHAnsi" w:cstheme="minorBidi"/>
+          <w:noProof/>
+          <w:sz w:val="22"/>
+          <w:szCs w:val="22"/>
+          <w:lang w:val="en-US"/>
+        </w:rPr>
+      </w:pPr>
+      <w:hyperlink w:anchor="_Toc434747451" w:history="1">
+        <w:r>
+          <w:rPr>
+            <w:rStyle w:val="Hyperlink"/>
+            <w:noProof/>
+          </w:rPr>
+          <w:t>7</w:t>
+        </w:r>
+        <w:r>
+          <w:rPr>
+            <w:rFonts w:asciiTheme="minorHAnsi" w:eastAsiaTheme="minorEastAsia" w:hAnsiTheme="minorHAnsi" w:cstheme="minorBidi"/>
+            <w:noProof/>
+            <w:sz w:val="22"/>
+            <w:szCs w:val="22"/>
+            <w:lang w:val="en-US"/>
+          </w:rPr>
+          <w:tab/>
+        </w:r>
+        <w:r>
+          <w:rPr>
+            <w:rStyle w:val="Hyperlink"/>
+            <w:noProof/>
+          </w:rPr>
+          <w:t>Unity Package</w:t>
+        </w:r>
+        <w:r>
+          <w:rPr>
+            <w:noProof/>
+            <w:webHidden/>
+          </w:rPr>
+          <w:tab/>
+        </w:r>
+        <w:r>
+          <w:rPr>
+            <w:noProof/>
+            <w:webHidden/>
+          </w:rPr>
+          <w:fldChar w:fldCharType="begin"/>
+        </w:r>
+        <w:r>
+          <w:rPr>
+            <w:noProof/>
+            <w:webHidden/>
+          </w:rPr>
+          <w:instrText xml:space="preserve"> PAGEREF _Toc434747451 \h </w:instrText>
+        </w:r>
+        <w:r>
+          <w:rPr>
+            <w:noProof/>
+            <w:webHidden/>
+          </w:rPr>
+        </w:r>
+        <w:r>
+          <w:rPr>
+            <w:noProof/>
+            <w:webHidden/>
+          </w:rPr>
+          <w:fldChar w:fldCharType="separate"/>
+        </w:r>
+        <w:r>
+          <w:rPr>
+            <w:noProof/>
+            <w:webHidden/>
+          </w:rPr>
+          <w:t>7</w:t>
+        </w:r>
+        <w:r>
+          <w:rPr>
+            <w:noProof/>
+            <w:webHidden/>
+          </w:rPr>
+          <w:fldChar w:fldCharType="end"/>
+        </w:r>
+      </w:hyperlink>
+    </w:p>
+    <w:p>
+      <w:pPr>
+        <w:pStyle w:val="Verzeichnis1"/>
+        <w:rPr>
+          <w:rFonts w:asciiTheme="minorHAnsi" w:eastAsiaTheme="minorEastAsia" w:hAnsiTheme="minorHAnsi" w:cstheme="minorBidi"/>
+          <w:noProof/>
+          <w:sz w:val="22"/>
+          <w:szCs w:val="22"/>
+          <w:lang w:val="en-US"/>
+        </w:rPr>
+      </w:pPr>
+      <w:hyperlink w:anchor="_Toc434747452" w:history="1">
+        <w:r>
+          <w:rPr>
+            <w:rStyle w:val="Hyperlink"/>
+            <w:noProof/>
+          </w:rPr>
+          <w:t>8</w:t>
+        </w:r>
+        <w:r>
+          <w:rPr>
+            <w:rFonts w:asciiTheme="minorHAnsi" w:eastAsiaTheme="minorEastAsia" w:hAnsiTheme="minorHAnsi" w:cstheme="minorBidi"/>
+            <w:noProof/>
+            <w:sz w:val="22"/>
+            <w:szCs w:val="22"/>
+            <w:lang w:val="en-US"/>
+          </w:rPr>
+          <w:tab/>
+        </w:r>
+        <w:r>
+          <w:rPr>
+            <w:rStyle w:val="Hyperlink"/>
+            <w:noProof/>
+          </w:rPr>
+          <w:t>„Architektur der Komponenten“</w:t>
+        </w:r>
+        <w:r>
+          <w:rPr>
+            <w:noProof/>
+            <w:webHidden/>
+          </w:rPr>
+          <w:tab/>
+        </w:r>
+        <w:r>
+          <w:rPr>
+            <w:noProof/>
+            <w:webHidden/>
+          </w:rPr>
+          <w:fldChar w:fldCharType="begin"/>
+        </w:r>
+        <w:r>
+          <w:rPr>
+            <w:noProof/>
+            <w:webHidden/>
+          </w:rPr>
+          <w:instrText xml:space="preserve"> PAGEREF _Toc434747452 \h </w:instrText>
+        </w:r>
+        <w:r>
+          <w:rPr>
+            <w:noProof/>
+            <w:webHidden/>
+          </w:rPr>
+        </w:r>
+        <w:r>
+          <w:rPr>
+            <w:noProof/>
+            <w:webHidden/>
+          </w:rPr>
+          <w:fldChar w:fldCharType="separate"/>
+        </w:r>
+        <w:r>
+          <w:rPr>
+            <w:noProof/>
+            <w:webHidden/>
+          </w:rPr>
+          <w:t>7</w:t>
+        </w:r>
+        <w:r>
+          <w:rPr>
+            <w:noProof/>
+            <w:webHidden/>
+          </w:rPr>
+          <w:fldChar w:fldCharType="end"/>
+        </w:r>
+      </w:hyperlink>
+    </w:p>
+    <w:p>
+      <w:pPr>
+        <w:pStyle w:val="Verzeichnis1"/>
+        <w:rPr>
+          <w:rFonts w:asciiTheme="minorHAnsi" w:eastAsiaTheme="minorEastAsia" w:hAnsiTheme="minorHAnsi" w:cstheme="minorBidi"/>
+          <w:noProof/>
+          <w:sz w:val="22"/>
+          <w:szCs w:val="22"/>
+          <w:lang w:val="en-US"/>
+        </w:rPr>
+      </w:pPr>
+      <w:hyperlink w:anchor="_Toc434747453" w:history="1">
+        <w:r>
+          <w:rPr>
+            <w:rStyle w:val="Hyperlink"/>
+            <w:noProof/>
+          </w:rPr>
+          <w:t>9</w:t>
+        </w:r>
+        <w:r>
+          <w:rPr>
+            <w:rFonts w:asciiTheme="minorHAnsi" w:eastAsiaTheme="minorEastAsia" w:hAnsiTheme="minorHAnsi" w:cstheme="minorBidi"/>
+            <w:noProof/>
+            <w:sz w:val="22"/>
+            <w:szCs w:val="22"/>
+            <w:lang w:val="en-US"/>
+          </w:rPr>
+          <w:tab/>
+        </w:r>
+        <w:r>
+          <w:rPr>
+            <w:rStyle w:val="Hyperlink"/>
+            <w:noProof/>
+          </w:rPr>
+          <w:t>Warping (optional, ev. bei Immersion)</w:t>
+        </w:r>
+        <w:r>
+          <w:rPr>
+            <w:noProof/>
+            <w:webHidden/>
+          </w:rPr>
+          <w:tab/>
+        </w:r>
+        <w:r>
+          <w:rPr>
+            <w:noProof/>
+            <w:webHidden/>
+          </w:rPr>
+          <w:fldChar w:fldCharType="begin"/>
+        </w:r>
+        <w:r>
+          <w:rPr>
+            <w:noProof/>
+            <w:webHidden/>
+          </w:rPr>
+          <w:instrText xml:space="preserve"> PAGEREF _Toc434747453 \h </w:instrText>
+        </w:r>
+        <w:r>
+          <w:rPr>
+            <w:noProof/>
+            <w:webHidden/>
+          </w:rPr>
+        </w:r>
+        <w:r>
+          <w:rPr>
+            <w:noProof/>
+            <w:webHidden/>
+          </w:rPr>
+          <w:fldChar w:fldCharType="separate"/>
+        </w:r>
+        <w:r>
+          <w:rPr>
+            <w:noProof/>
+            <w:webHidden/>
+          </w:rPr>
+          <w:t>7</w:t>
+        </w:r>
+        <w:r>
+          <w:rPr>
+            <w:noProof/>
+            <w:webHidden/>
+          </w:rPr>
+          <w:fldChar w:fldCharType="end"/>
+        </w:r>
+      </w:hyperlink>
+    </w:p>
+    <w:p>
+      <w:pPr>
+        <w:pStyle w:val="Verzeichnis1"/>
+        <w:rPr>
+          <w:rFonts w:asciiTheme="minorHAnsi" w:eastAsiaTheme="minorEastAsia" w:hAnsiTheme="minorHAnsi" w:cstheme="minorBidi"/>
+          <w:noProof/>
+          <w:sz w:val="22"/>
+          <w:szCs w:val="22"/>
+          <w:lang w:val="en-US"/>
+        </w:rPr>
+      </w:pPr>
+      <w:hyperlink w:anchor="_Toc434747454" w:history="1">
+        <w:r>
+          <w:rPr>
+            <w:rStyle w:val="Hyperlink"/>
+            <w:noProof/>
+          </w:rPr>
+          <w:t>10</w:t>
+        </w:r>
+        <w:r>
+          <w:rPr>
+            <w:rFonts w:asciiTheme="minorHAnsi" w:eastAsiaTheme="minorEastAsia" w:hAnsiTheme="minorHAnsi" w:cstheme="minorBidi"/>
+            <w:noProof/>
+            <w:sz w:val="22"/>
+            <w:szCs w:val="22"/>
+            <w:lang w:val="en-US"/>
+          </w:rPr>
+          <w:tab/>
+        </w:r>
+        <w:r>
+          <w:rPr>
+            <w:rStyle w:val="Hyperlink"/>
+            <w:noProof/>
+          </w:rPr>
+          <w:t>Demo Apps</w:t>
+        </w:r>
+        <w:r>
+          <w:rPr>
+            <w:noProof/>
+            <w:webHidden/>
+          </w:rPr>
+          <w:tab/>
+        </w:r>
+        <w:r>
+          <w:rPr>
+            <w:noProof/>
+            <w:webHidden/>
+          </w:rPr>
+          <w:fldChar w:fldCharType="begin"/>
+        </w:r>
+        <w:r>
+          <w:rPr>
+            <w:noProof/>
+            <w:webHidden/>
+          </w:rPr>
+          <w:instrText xml:space="preserve"> PAGEREF _Toc434747454 \h </w:instrText>
+        </w:r>
+        <w:r>
+          <w:rPr>
+            <w:noProof/>
+            <w:webHidden/>
+          </w:rPr>
+        </w:r>
+        <w:r>
+          <w:rPr>
+            <w:noProof/>
+            <w:webHidden/>
+          </w:rPr>
+          <w:fldChar w:fldCharType="separate"/>
+        </w:r>
+        <w:r>
+          <w:rPr>
+            <w:noProof/>
+            <w:webHidden/>
+          </w:rPr>
+          <w:t>7</w:t>
+        </w:r>
+        <w:r>
+          <w:rPr>
+            <w:noProof/>
+            <w:webHidden/>
+          </w:rPr>
+          <w:fldChar w:fldCharType="end"/>
+        </w:r>
+      </w:hyperlink>
+    </w:p>
+    <w:p>
+      <w:pPr>
+        <w:pStyle w:val="Verzeichnis1"/>
+        <w:rPr>
+          <w:rFonts w:asciiTheme="minorHAnsi" w:eastAsiaTheme="minorEastAsia" w:hAnsiTheme="minorHAnsi" w:cstheme="minorBidi"/>
+          <w:noProof/>
+          <w:sz w:val="22"/>
+          <w:szCs w:val="22"/>
+          <w:lang w:val="en-US"/>
+        </w:rPr>
+      </w:pPr>
+      <w:hyperlink w:anchor="_Toc434747455" w:history="1">
+        <w:r>
+          <w:rPr>
+            <w:rStyle w:val="Hyperlink"/>
+            <w:noProof/>
+          </w:rPr>
+          <w:t>11</w:t>
+        </w:r>
+        <w:r>
+          <w:rPr>
+            <w:rFonts w:asciiTheme="minorHAnsi" w:eastAsiaTheme="minorEastAsia" w:hAnsiTheme="minorHAnsi" w:cstheme="minorBidi"/>
+            <w:noProof/>
+            <w:sz w:val="22"/>
+            <w:szCs w:val="22"/>
+            <w:lang w:val="en-US"/>
+          </w:rPr>
+          <w:tab/>
+        </w:r>
+        <w:r>
+          <w:rPr>
+            <w:rStyle w:val="Hyperlink"/>
+            <w:noProof/>
+          </w:rPr>
+          <w:t>Abbildungsverzeichnis</w:t>
+        </w:r>
+        <w:r>
+          <w:rPr>
+            <w:noProof/>
+            <w:webHidden/>
+          </w:rPr>
+          <w:tab/>
+        </w:r>
+        <w:r>
+          <w:rPr>
+            <w:noProof/>
+            <w:webHidden/>
+          </w:rPr>
+          <w:fldChar w:fldCharType="begin"/>
+        </w:r>
+        <w:r>
+          <w:rPr>
+            <w:noProof/>
+            <w:webHidden/>
+          </w:rPr>
+          <w:instrText xml:space="preserve"> PAGEREF _Toc434747455 \h </w:instrText>
+        </w:r>
+        <w:r>
+          <w:rPr>
+            <w:noProof/>
+            <w:webHidden/>
+          </w:rPr>
+        </w:r>
+        <w:r>
+          <w:rPr>
+            <w:noProof/>
+            <w:webHidden/>
+          </w:rPr>
+          <w:fldChar w:fldCharType="separate"/>
+        </w:r>
+        <w:r>
+          <w:rPr>
+            <w:noProof/>
+            <w:webHidden/>
+          </w:rPr>
+          <w:t>7</w:t>
+        </w:r>
+        <w:r>
+          <w:rPr>
+            <w:noProof/>
+            <w:webHidden/>
+          </w:rPr>
+          <w:fldChar w:fldCharType="end"/>
+        </w:r>
+      </w:hyperlink>
+    </w:p>
+    <w:p>
+      <w:pPr>
+        <w:pStyle w:val="Verzeichnis1"/>
+        <w:rPr>
+          <w:rFonts w:asciiTheme="minorHAnsi" w:eastAsiaTheme="minorEastAsia" w:hAnsiTheme="minorHAnsi" w:cstheme="minorBidi"/>
+          <w:noProof/>
+          <w:sz w:val="22"/>
+          <w:szCs w:val="22"/>
+          <w:lang w:val="en-US"/>
+        </w:rPr>
+      </w:pPr>
+      <w:hyperlink w:anchor="_Toc434747456" w:history="1">
+        <w:r>
+          <w:rPr>
+            <w:rStyle w:val="Hyperlink"/>
+            <w:noProof/>
+          </w:rPr>
+          <w:t>12</w:t>
+        </w:r>
+        <w:r>
+          <w:rPr>
+            <w:rFonts w:asciiTheme="minorHAnsi" w:eastAsiaTheme="minorEastAsia" w:hAnsiTheme="minorHAnsi" w:cstheme="minorBidi"/>
+            <w:noProof/>
+            <w:sz w:val="22"/>
+            <w:szCs w:val="22"/>
+            <w:lang w:val="en-US"/>
+          </w:rPr>
+          <w:tab/>
+        </w:r>
+        <w:r>
+          <w:rPr>
+            <w:rStyle w:val="Hyperlink"/>
+            <w:noProof/>
+          </w:rPr>
+          <w:t>Tabellenverzeichnis</w:t>
+        </w:r>
+        <w:r>
+          <w:rPr>
+            <w:noProof/>
+            <w:webHidden/>
+          </w:rPr>
+          <w:tab/>
+        </w:r>
+        <w:r>
+          <w:rPr>
+            <w:noProof/>
+            <w:webHidden/>
+          </w:rPr>
+          <w:fldChar w:fldCharType="begin"/>
+        </w:r>
+        <w:r>
+          <w:rPr>
+            <w:noProof/>
+            <w:webHidden/>
+          </w:rPr>
+          <w:instrText xml:space="preserve"> PAGEREF _Toc434747456 \h </w:instrText>
+        </w:r>
+        <w:r>
+          <w:rPr>
+            <w:noProof/>
+            <w:webHidden/>
+          </w:rPr>
+        </w:r>
+        <w:r>
+          <w:rPr>
+            <w:noProof/>
+            <w:webHidden/>
+          </w:rPr>
+          <w:fldChar w:fldCharType="separate"/>
+        </w:r>
+        <w:r>
+          <w:rPr>
+            <w:noProof/>
+            <w:webHidden/>
+          </w:rPr>
+          <w:t>8</w:t>
+        </w:r>
+        <w:r>
+          <w:rPr>
+            <w:noProof/>
+            <w:webHidden/>
+          </w:rPr>
+          <w:fldChar w:fldCharType="end"/>
+        </w:r>
+      </w:hyperlink>
+    </w:p>
+    <w:p>
+      <w:pPr>
+        <w:pStyle w:val="Verzeichnis1"/>
+        <w:rPr>
+          <w:rFonts w:asciiTheme="minorHAnsi" w:eastAsiaTheme="minorEastAsia" w:hAnsiTheme="minorHAnsi" w:cstheme="minorBidi"/>
+          <w:noProof/>
+          <w:sz w:val="22"/>
+          <w:szCs w:val="22"/>
+          <w:lang w:val="en-US"/>
+        </w:rPr>
+      </w:pPr>
+      <w:hyperlink w:anchor="_Toc434747457" w:history="1">
+        <w:r>
+          <w:rPr>
+            <w:rStyle w:val="Hyperlink"/>
+            <w:noProof/>
+          </w:rPr>
+          <w:t>13</w:t>
+        </w:r>
+        <w:r>
+          <w:rPr>
+            <w:rFonts w:asciiTheme="minorHAnsi" w:eastAsiaTheme="minorEastAsia" w:hAnsiTheme="minorHAnsi" w:cstheme="minorBidi"/>
+            <w:noProof/>
+            <w:sz w:val="22"/>
+            <w:szCs w:val="22"/>
+            <w:lang w:val="en-US"/>
+          </w:rPr>
+          <w:tab/>
+        </w:r>
+        <w:r>
+          <w:rPr>
+            <w:rStyle w:val="Hyperlink"/>
+            <w:noProof/>
+          </w:rPr>
+          <w:t>Glossar</w:t>
+        </w:r>
+        <w:r>
+          <w:rPr>
+            <w:noProof/>
+            <w:webHidden/>
+          </w:rPr>
+          <w:tab/>
+        </w:r>
+        <w:r>
+          <w:rPr>
+            <w:noProof/>
+            <w:webHidden/>
+          </w:rPr>
+          <w:fldChar w:fldCharType="begin"/>
+        </w:r>
+        <w:r>
+          <w:rPr>
+            <w:noProof/>
+            <w:webHidden/>
+          </w:rPr>
+          <w:instrText xml:space="preserve"> PAGEREF _Toc434747457 \h </w:instrText>
+        </w:r>
+        <w:r>
+          <w:rPr>
+            <w:noProof/>
+            <w:webHidden/>
+          </w:rPr>
+        </w:r>
+        <w:r>
+          <w:rPr>
+            <w:noProof/>
+            <w:webHidden/>
+          </w:rPr>
+          <w:fldChar w:fldCharType="separate"/>
+        </w:r>
+        <w:r>
+          <w:rPr>
+            <w:noProof/>
+            <w:webHidden/>
+          </w:rPr>
+          <w:t>8</w:t>
+        </w:r>
+        <w:r>
+          <w:rPr>
+            <w:noProof/>
+            <w:webHidden/>
+          </w:rPr>
+          <w:fldChar w:fldCharType="end"/>
+        </w:r>
+      </w:hyperlink>
+    </w:p>
+    <w:p>
+      <w:pPr>
+        <w:pStyle w:val="Verzeichnis1"/>
+        <w:rPr>
+          <w:rFonts w:asciiTheme="minorHAnsi" w:eastAsiaTheme="minorEastAsia" w:hAnsiTheme="minorHAnsi" w:cstheme="minorBidi"/>
+          <w:noProof/>
+          <w:sz w:val="22"/>
+          <w:szCs w:val="22"/>
+          <w:lang w:val="en-US"/>
+        </w:rPr>
+      </w:pPr>
+      <w:hyperlink w:anchor="_Toc434747458" w:history="1">
+        <w:r>
+          <w:rPr>
+            <w:rStyle w:val="Hyperlink"/>
+            <w:noProof/>
+          </w:rPr>
+          <w:t>14</w:t>
+        </w:r>
+        <w:r>
+          <w:rPr>
+            <w:rFonts w:asciiTheme="minorHAnsi" w:eastAsiaTheme="minorEastAsia" w:hAnsiTheme="minorHAnsi" w:cstheme="minorBidi"/>
+            <w:noProof/>
+            <w:sz w:val="22"/>
+            <w:szCs w:val="22"/>
+            <w:lang w:val="en-US"/>
+          </w:rPr>
+          <w:tab/>
+        </w:r>
+        <w:r>
+          <w:rPr>
+            <w:rStyle w:val="Hyperlink"/>
+            <w:noProof/>
+          </w:rPr>
+          <w:t>Literaturverzeichnis</w:t>
+        </w:r>
+        <w:r>
+          <w:rPr>
+            <w:noProof/>
+            <w:webHidden/>
+          </w:rPr>
+          <w:tab/>
+        </w:r>
+        <w:r>
+          <w:rPr>
+            <w:noProof/>
+            <w:webHidden/>
+          </w:rPr>
+          <w:fldChar w:fldCharType="begin"/>
+        </w:r>
+        <w:r>
+          <w:rPr>
+            <w:noProof/>
+            <w:webHidden/>
+          </w:rPr>
+          <w:instrText xml:space="preserve"> PAGEREF _Toc434747458 \h </w:instrText>
+        </w:r>
+        <w:r>
+          <w:rPr>
+            <w:noProof/>
+            <w:webHidden/>
+          </w:rPr>
+        </w:r>
+        <w:r>
+          <w:rPr>
+            <w:noProof/>
+            <w:webHidden/>
+          </w:rPr>
+          <w:fldChar w:fldCharType="separate"/>
+        </w:r>
+        <w:r>
+          <w:rPr>
+            <w:noProof/>
+            <w:webHidden/>
+          </w:rPr>
+          <w:t>8</w:t>
+        </w:r>
+        <w:r>
+          <w:rPr>
+            <w:noProof/>
+            <w:webHidden/>
+          </w:rPr>
+          <w:fldChar w:fldCharType="end"/>
+        </w:r>
+      </w:hyperlink>
+    </w:p>
+    <w:p>
+      <w:pPr>
+        <w:pStyle w:val="Verzeichnis1"/>
+        <w:rPr>
+          <w:rFonts w:asciiTheme="minorHAnsi" w:eastAsiaTheme="minorEastAsia" w:hAnsiTheme="minorHAnsi" w:cstheme="minorBidi"/>
+          <w:noProof/>
+          <w:sz w:val="22"/>
+          <w:szCs w:val="22"/>
+          <w:lang w:val="en-US"/>
+        </w:rPr>
+      </w:pPr>
+      <w:hyperlink w:anchor="_Toc434747459" w:history="1">
+        <w:r>
+          <w:rPr>
+            <w:rStyle w:val="Hyperlink"/>
+            <w:noProof/>
+          </w:rPr>
+          <w:t>15</w:t>
+        </w:r>
+        <w:r>
+          <w:rPr>
+            <w:rFonts w:asciiTheme="minorHAnsi" w:eastAsiaTheme="minorEastAsia" w:hAnsiTheme="minorHAnsi" w:cstheme="minorBidi"/>
+            <w:noProof/>
+            <w:sz w:val="22"/>
+            <w:szCs w:val="22"/>
+            <w:lang w:val="en-US"/>
+          </w:rPr>
+          <w:tab/>
+        </w:r>
+        <w:r>
+          <w:rPr>
+            <w:rStyle w:val="Hyperlink"/>
+            <w:noProof/>
+          </w:rPr>
+          <w:t>Anhang</w:t>
+        </w:r>
+        <w:r>
+          <w:rPr>
+            <w:noProof/>
+            <w:webHidden/>
+          </w:rPr>
+          <w:tab/>
+        </w:r>
+        <w:r>
+          <w:rPr>
+            <w:noProof/>
+            <w:webHidden/>
+          </w:rPr>
+          <w:fldChar w:fldCharType="begin"/>
+        </w:r>
+        <w:r>
+          <w:rPr>
+            <w:noProof/>
+            <w:webHidden/>
+          </w:rPr>
+          <w:instrText xml:space="preserve"> PAGEREF _Toc434747459 \h </w:instrText>
+        </w:r>
+        <w:r>
+          <w:rPr>
+            <w:noProof/>
+            <w:webHidden/>
+          </w:rPr>
+        </w:r>
+        <w:r>
+          <w:rPr>
+            <w:noProof/>
+            <w:webHidden/>
+          </w:rPr>
+          <w:fldChar w:fldCharType="separate"/>
+        </w:r>
+        <w:r>
+          <w:rPr>
+            <w:noProof/>
+            <w:webHidden/>
+          </w:rPr>
+          <w:t>9</w:t>
+        </w:r>
+        <w:r>
+          <w:rPr>
+            <w:noProof/>
+            <w:webHidden/>
+          </w:rPr>
+          <w:fldChar w:fldCharType="end"/>
+        </w:r>
+      </w:hyperlink>
+    </w:p>
+    <w:p>
+      <w:pPr>
+        <w:pStyle w:val="Verzeichnis1"/>
+        <w:rPr>
+          <w:rFonts w:asciiTheme="minorHAnsi" w:eastAsiaTheme="minorEastAsia" w:hAnsiTheme="minorHAnsi" w:cstheme="minorBidi"/>
+          <w:noProof/>
+          <w:sz w:val="22"/>
+          <w:szCs w:val="22"/>
+          <w:lang w:val="en-US"/>
+        </w:rPr>
+      </w:pPr>
+      <w:hyperlink w:anchor="_Toc434747460" w:history="1">
+        <w:r>
+          <w:rPr>
+            <w:rStyle w:val="Hyperlink"/>
+            <w:noProof/>
+          </w:rPr>
+          <w:t>16</w:t>
+        </w:r>
+        <w:r>
+          <w:rPr>
+            <w:rFonts w:asciiTheme="minorHAnsi" w:eastAsiaTheme="minorEastAsia" w:hAnsiTheme="minorHAnsi" w:cstheme="minorBidi"/>
+            <w:noProof/>
+            <w:sz w:val="22"/>
+            <w:szCs w:val="22"/>
+            <w:lang w:val="en-US"/>
+          </w:rPr>
+          <w:tab/>
+        </w:r>
+        <w:r>
+          <w:rPr>
+            <w:rStyle w:val="Hyperlink"/>
+            <w:noProof/>
+          </w:rPr>
+          <w:t>Selbständigkeitserklärung</w:t>
+        </w:r>
+        <w:r>
+          <w:rPr>
+            <w:noProof/>
+            <w:webHidden/>
+          </w:rPr>
+          <w:tab/>
+        </w:r>
+        <w:r>
+          <w:rPr>
+            <w:noProof/>
+            <w:webHidden/>
+          </w:rPr>
+          <w:fldChar w:fldCharType="begin"/>
+        </w:r>
+        <w:r>
+          <w:rPr>
+            <w:noProof/>
+            <w:webHidden/>
+          </w:rPr>
+          <w:instrText xml:space="preserve"> PAGEREF _Toc434747460 \h </w:instrText>
+        </w:r>
+        <w:r>
+          <w:rPr>
+            <w:noProof/>
+            <w:webHidden/>
+          </w:rPr>
+        </w:r>
+        <w:r>
+          <w:rPr>
+            <w:noProof/>
+            <w:webHidden/>
+          </w:rPr>
+          <w:fldChar w:fldCharType="separate"/>
+        </w:r>
+        <w:r>
+          <w:rPr>
+            <w:noProof/>
+            <w:webHidden/>
+          </w:rPr>
+          <w:t>10</w:t>
+        </w:r>
+        <w:r>
+          <w:rPr>
+            <w:noProof/>
+            <w:webHidden/>
+          </w:rPr>
+          <w:fldChar w:fldCharType="end"/>
+        </w:r>
+      </w:hyperlink>
+    </w:p>
+    <w:p>
+      <w:r>
+        <w:fldChar w:fldCharType="end"/>
+      </w:r>
+    </w:p>
+    <w:p>
+      <w:pPr>
+        <w:pStyle w:val="berschrift1"/>
+      </w:pPr>
+      <w:r>
+        <w:br w:type="page"/>
+      </w:r>
+      <w:bookmarkStart w:id="0" w:name="_Toc434747439"/>
+      <w:r>
+        <w:lastRenderedPageBreak/>
+        <w:t>Einführung</w:t>
+      </w:r>
+      <w:bookmarkEnd w:id="0"/>
+    </w:p>
+    <w:p>
+      <w:pPr>
+        <w:pStyle w:val="berschrift2"/>
+      </w:pPr>
+      <w:bookmarkStart w:id="1" w:name="_Toc434747440"/>
+      <w:r>
+        <w:t>Vorarbeiten Projekt 2</w:t>
+      </w:r>
+      <w:bookmarkEnd w:id="1"/>
+    </w:p>
+    <w:p>
+      <w:pPr>
+        <w:pStyle w:val="berschrift1"/>
+      </w:pPr>
+      <w:bookmarkStart w:id="2" w:name="_Toc434747441"/>
+      <w:r>
+        <w:t>Infrastruktur</w:t>
+      </w:r>
+      <w:bookmarkEnd w:id="2"/>
+    </w:p>
+    <w:p>
+      <w:pPr>
+        <w:keepNext/>
+        <w:jc w:val="center"/>
+      </w:pPr>
+      <w:r>
+        <w:rPr>
+          <w:noProof/>
+          <w:lang w:val="en-US"/>
+        </w:rPr>
+        <w:drawing>
+          <wp:inline distT="0" distB="0" distL="0" distR="0" wp14:anchorId="7154D81C" wp14:editId="5EF3AC05">
+            <wp:extent cx="5130981" cy="3848100"/>
+            <wp:effectExtent l="0" t="0" r="0" b="0"/>
+            <wp:docPr id="3" name="Grafik 3"/>
+            <wp:cNvGraphicFramePr>
+              <a:graphicFrameLocks xmlns:a="http://schemas.openxmlformats.org/drawingml/2006/main" noChangeAspect="1"/>
+            </wp:cNvGraphicFramePr>
+            <a:graphic xmlns:a="http://schemas.openxmlformats.org/drawingml/2006/main">
+              <a:graphicData uri="http://schemas.openxmlformats.org/drawingml/2006/picture">
+                <pic:pic xmlns:pic="http://schemas.openxmlformats.org/drawingml/2006/picture">
+                  <pic:nvPicPr>
+                    <pic:cNvPr id="3" name="cave.jpg"/>
+                    <pic:cNvPicPr/>
+                  </pic:nvPicPr>
+                  <pic:blipFill>
+                    <a:blip r:embed="rId13">
+                      <a:extLst>
+                        <a:ext uri="{28A0092B-C50C-407E-A947-70E740481C1C}">
+                          <a14:useLocalDpi xmlns:a14="http://schemas.microsoft.com/office/drawing/2010/main" val="0"/>
+                        </a:ext>
+                      </a:extLst>
+                    </a:blip>
+                    <a:stretch>
+                      <a:fillRect/>
+                    </a:stretch>
+                  </pic:blipFill>
+                  <pic:spPr>
+                    <a:xfrm>
+                      <a:off x="0" y="0"/>
+                      <a:ext cx="5140128" cy="3854960"/>
+                    </a:xfrm>
+                    <a:prstGeom prst="rect">
+                      <a:avLst/>
+                    </a:prstGeom>
+                  </pic:spPr>
+                </pic:pic>
+              </a:graphicData>
+            </a:graphic>
+          </wp:inline>
+        </w:drawing>
+      </w:r>
+    </w:p>
+    <w:p>
+      <w:pPr>
+        <w:pStyle w:val="Beschriftung"/>
+        <w:jc w:val="center"/>
+      </w:pPr>
+      <w:r>
+        <w:t xml:space="preserve">Abbildung </w:t>
+      </w:r>
+      <w:r>
+        <w:fldChar w:fldCharType="begin"/>
+      </w:r>
+      <w:r>
+        <w:instrText xml:space="preserve"> SEQ Abbildung \* ARABIC </w:instrText>
+      </w:r>
+      <w:r>
+        <w:fldChar w:fldCharType="separate"/>
+      </w:r>
       <w:r>
         <w:rPr>
           <w:noProof/>
@@ -843,78 +2741,129 @@
         <w:t>1</w:t>
       </w:r>
       <w:r>
-        <w:rPr>
-          <w:rFonts w:asciiTheme="minorHAnsi" w:eastAsiaTheme="minorEastAsia" w:hAnsiTheme="minorHAnsi" w:cstheme="minorBidi"/>
-          <w:noProof/>
-          <w:sz w:val="24"/>
-          <w:szCs w:val="24"/>
-          <w:lang w:val="de-DE" w:eastAsia="ja-JP"/>
-        </w:rPr>
-        <w:tab/>
-      </w:r>
+        <w:fldChar w:fldCharType="end"/>
+      </w:r>
+      <w:r>
+        <w:t>: CAVE BFH</w:t>
+      </w:r>
+    </w:p>
+    <w:p>
+      <w:pPr>
+        <w:jc w:val="both"/>
+      </w:pPr>
+      <w:r>
+        <w:br/>
+      </w:r>
+      <w:r>
+        <w:t xml:space="preserve">Der virtual reality haptic CAVE der BFH bietet </w:t>
+      </w:r>
+      <w:r>
+        <w:t xml:space="preserve">Entwicklern und </w:t>
+      </w:r>
+      <w:r>
+        <w:t xml:space="preserve">Forschern ein mächtiges Instrument, um hochrealistische immersive Applikationen zu bauen. </w:t>
+      </w:r>
+      <w:r>
+        <w:t xml:space="preserve">Der CAVE ist eine kubische Konfiguration mit vier Leinwänden (Links, Front, Rechts, Boden) die von je 2 Projektoren bestrahlt werden. </w:t>
+      </w:r>
+      <w:r>
+        <w:t>Um eine realistische 3D Projektion zu erschaffen, sind bei den Projektoren Polfilter angebracht und die Benutzer t</w:t>
+      </w:r>
+      <w:r>
+        <w:t>ragen eine polarisierte Brille.</w:t>
+      </w:r>
+    </w:p>
+    <w:p>
+      <w:pPr>
+        <w:jc w:val="both"/>
+      </w:pPr>
+    </w:p>
+    <w:p>
+      <w:pPr>
+        <w:jc w:val="both"/>
+      </w:pPr>
+      <w:r>
+        <w:t xml:space="preserve">Alle Komponenten vereint und dessen Abhängigkeiten werden in der folgenden Grafik </w:t>
+      </w:r>
+      <w:r>
+        <w:t>dargestellt:</w:t>
+      </w:r>
+    </w:p>
+    <w:p>
+      <w:pPr>
+        <w:jc w:val="both"/>
+      </w:pPr>
+    </w:p>
+    <w:p>
+      <w:pPr>
+        <w:keepNext/>
+      </w:pPr>
       <w:r>
         <w:rPr>
           <w:noProof/>
+          <w:lang w:val="en-US"/>
         </w:rPr>
-        <w:t>Einführung</w:t>
-      </w:r>
-      <w:r>
-        <w:rPr>
-          <w:noProof/>
-        </w:rPr>
-        <w:tab/>
-      </w:r>
-      <w:r>
-        <w:rPr>
-          <w:noProof/>
-        </w:rPr>
+        <w:lastRenderedPageBreak/>
+        <w:drawing>
+          <wp:inline distT="0" distB="0" distL="0" distR="0" wp14:anchorId="42C1301C" wp14:editId="085F787E">
+            <wp:extent cx="6011545" cy="5497195"/>
+            <wp:effectExtent l="0" t="0" r="8255" b="8255"/>
+            <wp:docPr id="2" name="Grafik 2"/>
+            <wp:cNvGraphicFramePr>
+              <a:graphicFrameLocks xmlns:a="http://schemas.openxmlformats.org/drawingml/2006/main" noChangeAspect="1"/>
+            </wp:cNvGraphicFramePr>
+            <a:graphic xmlns:a="http://schemas.openxmlformats.org/drawingml/2006/main">
+              <a:graphicData uri="http://schemas.openxmlformats.org/drawingml/2006/picture">
+                <pic:pic xmlns:pic="http://schemas.openxmlformats.org/drawingml/2006/picture">
+                  <pic:nvPicPr>
+                    <pic:cNvPr id="2" name="CAVE_infrastructure.png"/>
+                    <pic:cNvPicPr/>
+                  </pic:nvPicPr>
+                  <pic:blipFill>
+                    <a:blip r:embed="rId14">
+                      <a:extLst>
+                        <a:ext uri="{28A0092B-C50C-407E-A947-70E740481C1C}">
+                          <a14:useLocalDpi xmlns:a14="http://schemas.microsoft.com/office/drawing/2010/main" val="0"/>
+                        </a:ext>
+                      </a:extLst>
+                    </a:blip>
+                    <a:stretch>
+                      <a:fillRect/>
+                    </a:stretch>
+                  </pic:blipFill>
+                  <pic:spPr>
+                    <a:xfrm>
+                      <a:off x="0" y="0"/>
+                      <a:ext cx="6011545" cy="5497195"/>
+                    </a:xfrm>
+                    <a:prstGeom prst="rect">
+                      <a:avLst/>
+                    </a:prstGeom>
+                  </pic:spPr>
+                </pic:pic>
+              </a:graphicData>
+            </a:graphic>
+          </wp:inline>
+        </w:drawing>
+      </w:r>
+    </w:p>
+    <w:p>
+      <w:pPr>
+        <w:pStyle w:val="Beschriftung"/>
+        <w:jc w:val="center"/>
+      </w:pPr>
+      <w:r>
+        <w:t xml:space="preserve">Abbildung </w:t>
+      </w:r>
+      <w:r>
         <w:fldChar w:fldCharType="begin"/>
       </w:r>
       <w:r>
-        <w:rPr>
-          <w:noProof/>
-        </w:rPr>
-        <w:instrText xml:space="preserve"> PAGEREF _Toc307674260 \h </w:instrText>
-      </w:r>
-      <w:r>
-        <w:rPr>
-          <w:noProof/>
-        </w:rPr>
-      </w:r>
-      <w:r>
-        <w:rPr>
-          <w:noProof/>
-        </w:rPr>
+        <w:instrText xml:space="preserve"> SEQ Abbildung \* ARABIC </w:instrText>
+      </w:r>
+      <w:r>
         <w:fldChar w:fldCharType="separate"/>
       </w:r>
-      <w:r>
-        <w:rPr>
-          <w:noProof/>
-        </w:rPr>
-        <w:t>4</w:t>
-      </w:r>
-      <w:r>
-        <w:rPr>
-          <w:noProof/>
-        </w:rPr>
-        <w:fldChar w:fldCharType="end"/>
-      </w:r>
-    </w:p>
-    <w:p>
-      <w:pPr>
-        <w:pStyle w:val="Verzeichnis1"/>
-        <w:tabs>
-          <w:tab w:val="clear" w:pos="340"/>
-          <w:tab w:val="left" w:pos="360"/>
-        </w:tabs>
-        <w:rPr>
-          <w:rFonts w:asciiTheme="minorHAnsi" w:eastAsiaTheme="minorEastAsia" w:hAnsiTheme="minorHAnsi" w:cstheme="minorBidi"/>
-          <w:noProof/>
-          <w:sz w:val="24"/>
-          <w:szCs w:val="24"/>
-          <w:lang w:val="de-DE" w:eastAsia="ja-JP"/>
-        </w:rPr>
-      </w:pPr>
       <w:r>
         <w:rPr>
           <w:noProof/>
@@ -922,1266 +2871,433 @@
         <w:t>2</w:t>
       </w:r>
       <w:r>
+        <w:fldChar w:fldCharType="end"/>
+      </w:r>
+      <w:r>
+        <w:t>: Infrastruktur CAVE</w:t>
+      </w:r>
+    </w:p>
+    <w:p>
+      <w:pPr>
+        <w:pStyle w:val="berschrift2"/>
+        <w:jc w:val="both"/>
+      </w:pPr>
+      <w:bookmarkStart w:id="3" w:name="_Toc434747443"/>
+      <w:r>
+        <w:t>Trackingsystem WorldViz</w:t>
+      </w:r>
+      <w:bookmarkEnd w:id="3"/>
+    </w:p>
+    <w:p>
+      <w:pPr>
+        <w:jc w:val="both"/>
+      </w:pPr>
+      <w:r>
+        <w:t>Das Trackingsystem von WorldViz wurde integriert, um Positionen und Rotationen von verschiedenen Devices im CAVE zu erfassen.</w:t>
+      </w:r>
+      <w:r>
+        <w:t xml:space="preserve"> </w:t>
+      </w:r>
+      <w:r>
+        <w:t xml:space="preserve">Die von den WorldViz Kameras übermittelten Daten werden </w:t>
+      </w:r>
+      <w:r>
+        <w:t>vom PPT Studio 2013</w:t>
+      </w:r>
+      <w:r>
+        <w:t xml:space="preserve"> </w:t>
+      </w:r>
+      <w:r>
+        <w:t>zentral</w:t>
+      </w:r>
+      <w:r>
+        <w:t xml:space="preserve"> auf einem Server interpretiert und können bei Bedarf </w:t>
+      </w:r>
+      <w:r>
+        <w:t xml:space="preserve">über das VRPN-Protokoll </w:t>
+      </w:r>
+      <w:r>
+        <w:t>abgefragt werden.</w:t>
+      </w:r>
+    </w:p>
+    <w:p>
+      <w:pPr>
+        <w:pStyle w:val="berschrift2"/>
+      </w:pPr>
+      <w:bookmarkStart w:id="4" w:name="_Toc434747444"/>
+      <w:r>
+        <w:t>Devices</w:t>
+      </w:r>
+      <w:bookmarkEnd w:id="4"/>
+    </w:p>
+    <w:p>
+      <w:pPr>
+        <w:pStyle w:val="Listenabsatz"/>
+        <w:numPr>
+          <w:ilvl w:val="0"/>
+          <w:numId w:val="44"/>
+        </w:numPr>
+        <w:jc w:val="both"/>
         <w:rPr>
-          <w:rFonts w:asciiTheme="minorHAnsi" w:eastAsiaTheme="minorEastAsia" w:hAnsiTheme="minorHAnsi" w:cstheme="minorBidi"/>
+          <w:b/>
+        </w:rPr>
+      </w:pPr>
+      <w:r>
+        <w:rPr>
+          <w:b/>
+        </w:rPr>
+        <w:t>Eyes</w:t>
+      </w:r>
+    </w:p>
+    <w:p>
+      <w:pPr>
+        <w:pStyle w:val="Listenabsatz"/>
+        <w:jc w:val="both"/>
+        <w:rPr>
+          <w:b/>
+        </w:rPr>
+      </w:pPr>
+    </w:p>
+    <w:p>
+      <w:pPr>
+        <w:pStyle w:val="Listenabsatz"/>
+        <w:keepNext/>
+        <w:jc w:val="center"/>
+      </w:pPr>
+      <w:r>
+        <w:rPr>
+          <w:b/>
+        </w:rPr>
+        <w:lastRenderedPageBreak/>
+        <w:br/>
+      </w:r>
+      <w:r>
+        <w:rPr>
+          <w:b/>
           <w:noProof/>
-          <w:sz w:val="24"/>
-          <w:szCs w:val="24"/>
-          <w:lang w:val="de-DE" w:eastAsia="ja-JP"/>
+          <w:lang w:val="en-US"/>
         </w:rPr>
-        <w:tab/>
-      </w:r>
-      <w:r>
+        <w:drawing>
+          <wp:inline distT="0" distB="0" distL="0" distR="0" wp14:anchorId="38250350" wp14:editId="500477F7">
+            <wp:extent cx="3541571" cy="2484000"/>
+            <wp:effectExtent l="0" t="0" r="1905" b="0"/>
+            <wp:docPr id="6" name="Grafik 6"/>
+            <wp:cNvGraphicFramePr>
+              <a:graphicFrameLocks xmlns:a="http://schemas.openxmlformats.org/drawingml/2006/main" noChangeAspect="1"/>
+            </wp:cNvGraphicFramePr>
+            <a:graphic xmlns:a="http://schemas.openxmlformats.org/drawingml/2006/main">
+              <a:graphicData uri="http://schemas.openxmlformats.org/drawingml/2006/picture">
+                <pic:pic xmlns:pic="http://schemas.openxmlformats.org/drawingml/2006/picture">
+                  <pic:nvPicPr>
+                    <pic:cNvPr id="6" name="ppt_eyes.jpg"/>
+                    <pic:cNvPicPr/>
+                  </pic:nvPicPr>
+                  <pic:blipFill>
+                    <a:blip r:embed="rId15">
+                      <a:extLst>
+                        <a:ext uri="{28A0092B-C50C-407E-A947-70E740481C1C}">
+                          <a14:useLocalDpi xmlns:a14="http://schemas.microsoft.com/office/drawing/2010/main" val="0"/>
+                        </a:ext>
+                      </a:extLst>
+                    </a:blip>
+                    <a:stretch>
+                      <a:fillRect/>
+                    </a:stretch>
+                  </pic:blipFill>
+                  <pic:spPr>
+                    <a:xfrm>
+                      <a:off x="0" y="0"/>
+                      <a:ext cx="3541571" cy="2484000"/>
+                    </a:xfrm>
+                    <a:prstGeom prst="rect">
+                      <a:avLst/>
+                    </a:prstGeom>
+                  </pic:spPr>
+                </pic:pic>
+              </a:graphicData>
+            </a:graphic>
+          </wp:inline>
+        </w:drawing>
+      </w:r>
+    </w:p>
+    <w:p>
+      <w:pPr>
+        <w:pStyle w:val="Beschriftung"/>
+        <w:jc w:val="center"/>
         <w:rPr>
           <w:noProof/>
         </w:rPr>
-        <w:t>Infrastruktur</w:t>
+      </w:pPr>
+      <w:r>
+        <w:t xml:space="preserve">Abbildung </w:t>
+      </w:r>
+      <w:fldSimple w:instr=" SEQ Abbildung \* ARABIC ">
+        <w:r>
+          <w:rPr>
+            <w:noProof/>
+          </w:rPr>
+          <w:t>3</w:t>
+        </w:r>
+      </w:fldSimple>
+      <w:r>
+        <w:t xml:space="preserve">: PPT Eyes, Quelle: </w:t>
       </w:r>
       <w:r>
         <w:rPr>
           <w:noProof/>
         </w:rPr>
-        <w:tab/>
-      </w:r>
-      <w:r>
-        <w:rPr>
-          <w:noProof/>
-        </w:rPr>
-        <w:fldChar w:fldCharType="begin"/>
-      </w:r>
-      <w:r>
-        <w:rPr>
-          <w:noProof/>
-        </w:rPr>
-        <w:instrText xml:space="preserve"> PAGEREF _Toc307674261 \h </w:instrText>
-      </w:r>
-      <w:r>
-        <w:rPr>
-          <w:noProof/>
-        </w:rPr>
-      </w:r>
-      <w:r>
-        <w:rPr>
-          <w:noProof/>
-        </w:rPr>
-        <w:fldChar w:fldCharType="separate"/>
-      </w:r>
-      <w:r>
-        <w:rPr>
-          <w:noProof/>
-        </w:rPr>
-        <w:t>4</w:t>
-      </w:r>
-      <w:r>
-        <w:rPr>
-          <w:noProof/>
-        </w:rPr>
-        <w:fldChar w:fldCharType="end"/>
-      </w:r>
-    </w:p>
-    <w:p>
-      <w:pPr>
-        <w:pStyle w:val="Verzeichnis1"/>
-        <w:tabs>
-          <w:tab w:val="clear" w:pos="340"/>
-          <w:tab w:val="left" w:pos="360"/>
-        </w:tabs>
-        <w:rPr>
-          <w:rFonts w:asciiTheme="minorHAnsi" w:eastAsiaTheme="minorEastAsia" w:hAnsiTheme="minorHAnsi" w:cstheme="minorBidi"/>
-          <w:noProof/>
-          <w:sz w:val="24"/>
-          <w:szCs w:val="24"/>
-          <w:lang w:val="de-DE" w:eastAsia="ja-JP"/>
-        </w:rPr>
-      </w:pPr>
-      <w:r>
-        <w:rPr>
-          <w:noProof/>
-        </w:rPr>
-        <w:t>3</w:t>
-      </w:r>
-      <w:r>
-        <w:rPr>
-          <w:rFonts w:asciiTheme="minorHAnsi" w:eastAsiaTheme="minorEastAsia" w:hAnsiTheme="minorHAnsi" w:cstheme="minorBidi"/>
-          <w:noProof/>
-          <w:sz w:val="24"/>
-          <w:szCs w:val="24"/>
-          <w:lang w:val="de-DE" w:eastAsia="ja-JP"/>
-        </w:rPr>
-        <w:tab/>
-      </w:r>
-      <w:r>
-        <w:rPr>
-          <w:noProof/>
-        </w:rPr>
-        <w:t>Stereoskopie</w:t>
-      </w:r>
-      <w:r>
-        <w:rPr>
-          <w:noProof/>
-        </w:rPr>
-        <w:tab/>
-      </w:r>
-      <w:r>
-        <w:rPr>
-          <w:noProof/>
-        </w:rPr>
-        <w:fldChar w:fldCharType="begin"/>
-      </w:r>
-      <w:r>
-        <w:rPr>
-          <w:noProof/>
-        </w:rPr>
-        <w:instrText xml:space="preserve"> PAGEREF _Toc307674262 \h </w:instrText>
-      </w:r>
-      <w:r>
-        <w:rPr>
-          <w:noProof/>
-        </w:rPr>
-      </w:r>
-      <w:r>
-        <w:rPr>
-          <w:noProof/>
-        </w:rPr>
-        <w:fldChar w:fldCharType="separate"/>
-      </w:r>
-      <w:r>
-        <w:rPr>
-          <w:noProof/>
-        </w:rPr>
-        <w:t>4</w:t>
-      </w:r>
-      <w:r>
-        <w:rPr>
-          <w:noProof/>
-        </w:rPr>
-        <w:fldChar w:fldCharType="end"/>
-      </w:r>
-    </w:p>
-    <w:p>
-      <w:pPr>
-        <w:pStyle w:val="Verzeichnis1"/>
-        <w:tabs>
-          <w:tab w:val="clear" w:pos="340"/>
-          <w:tab w:val="left" w:pos="360"/>
-        </w:tabs>
-        <w:rPr>
-          <w:rFonts w:asciiTheme="minorHAnsi" w:eastAsiaTheme="minorEastAsia" w:hAnsiTheme="minorHAnsi" w:cstheme="minorBidi"/>
-          <w:noProof/>
-          <w:sz w:val="24"/>
-          <w:szCs w:val="24"/>
-          <w:lang w:val="de-DE" w:eastAsia="ja-JP"/>
-        </w:rPr>
-      </w:pPr>
-      <w:r>
-        <w:rPr>
-          <w:noProof/>
-        </w:rPr>
-        <w:t>4</w:t>
-      </w:r>
-      <w:r>
-        <w:rPr>
-          <w:rFonts w:asciiTheme="minorHAnsi" w:eastAsiaTheme="minorEastAsia" w:hAnsiTheme="minorHAnsi" w:cstheme="minorBidi"/>
-          <w:noProof/>
-          <w:sz w:val="24"/>
-          <w:szCs w:val="24"/>
-          <w:lang w:val="de-DE" w:eastAsia="ja-JP"/>
-        </w:rPr>
-        <w:tab/>
-      </w:r>
-      <w:r>
-        <w:rPr>
-          <w:noProof/>
-        </w:rPr>
-        <w:t>Immersion</w:t>
-      </w:r>
-      <w:r>
-        <w:rPr>
-          <w:noProof/>
-        </w:rPr>
-        <w:tab/>
-      </w:r>
-      <w:r>
-        <w:rPr>
-          <w:noProof/>
-        </w:rPr>
-        <w:fldChar w:fldCharType="begin"/>
-      </w:r>
-      <w:r>
-        <w:rPr>
-          <w:noProof/>
-        </w:rPr>
-        <w:instrText xml:space="preserve"> PAGEREF _Toc307674263 \h </w:instrText>
-      </w:r>
-      <w:r>
-        <w:rPr>
-          <w:noProof/>
-        </w:rPr>
-      </w:r>
-      <w:r>
-        <w:rPr>
-          <w:noProof/>
-        </w:rPr>
-        <w:fldChar w:fldCharType="separate"/>
-      </w:r>
-      <w:r>
-        <w:rPr>
-          <w:noProof/>
-        </w:rPr>
-        <w:t>4</w:t>
-      </w:r>
-      <w:r>
-        <w:rPr>
-          <w:noProof/>
-        </w:rPr>
-        <w:fldChar w:fldCharType="end"/>
-      </w:r>
-    </w:p>
-    <w:p>
-      <w:pPr>
-        <w:pStyle w:val="Verzeichnis1"/>
-        <w:tabs>
-          <w:tab w:val="clear" w:pos="340"/>
-          <w:tab w:val="left" w:pos="360"/>
-        </w:tabs>
-        <w:rPr>
-          <w:rFonts w:asciiTheme="minorHAnsi" w:eastAsiaTheme="minorEastAsia" w:hAnsiTheme="minorHAnsi" w:cstheme="minorBidi"/>
-          <w:noProof/>
-          <w:sz w:val="24"/>
-          <w:szCs w:val="24"/>
-          <w:lang w:val="de-DE" w:eastAsia="ja-JP"/>
-        </w:rPr>
-      </w:pPr>
-      <w:r>
-        <w:rPr>
-          <w:noProof/>
-        </w:rPr>
-        <w:t>5</w:t>
-      </w:r>
-      <w:r>
-        <w:rPr>
-          <w:rFonts w:asciiTheme="minorHAnsi" w:eastAsiaTheme="minorEastAsia" w:hAnsiTheme="minorHAnsi" w:cstheme="minorBidi"/>
-          <w:noProof/>
-          <w:sz w:val="24"/>
-          <w:szCs w:val="24"/>
-          <w:lang w:val="de-DE" w:eastAsia="ja-JP"/>
-        </w:rPr>
-        <w:tab/>
-      </w:r>
-      <w:r>
-        <w:rPr>
-          <w:noProof/>
-        </w:rPr>
-        <w:t>Devices</w:t>
-      </w:r>
-      <w:r>
-        <w:rPr>
-          <w:noProof/>
-        </w:rPr>
-        <w:tab/>
-      </w:r>
-      <w:r>
-        <w:rPr>
-          <w:noProof/>
-        </w:rPr>
-        <w:fldChar w:fldCharType="begin"/>
-      </w:r>
-      <w:r>
-        <w:rPr>
-          <w:noProof/>
-        </w:rPr>
-        <w:instrText xml:space="preserve"> PAGEREF _Toc307674264 \h </w:instrText>
-      </w:r>
-      <w:r>
-        <w:rPr>
-          <w:noProof/>
-        </w:rPr>
-      </w:r>
-      <w:r>
-        <w:rPr>
-          <w:noProof/>
-        </w:rPr>
-        <w:fldChar w:fldCharType="separate"/>
-      </w:r>
-      <w:r>
-        <w:rPr>
-          <w:noProof/>
-        </w:rPr>
-        <w:t>4</w:t>
-      </w:r>
-      <w:r>
-        <w:rPr>
-          <w:noProof/>
-        </w:rPr>
-        <w:fldChar w:fldCharType="end"/>
-      </w:r>
-    </w:p>
-    <w:p>
-      <w:pPr>
-        <w:pStyle w:val="Verzeichnis1"/>
-        <w:tabs>
-          <w:tab w:val="clear" w:pos="340"/>
-          <w:tab w:val="left" w:pos="360"/>
-        </w:tabs>
-        <w:rPr>
-          <w:rFonts w:asciiTheme="minorHAnsi" w:eastAsiaTheme="minorEastAsia" w:hAnsiTheme="minorHAnsi" w:cstheme="minorBidi"/>
-          <w:noProof/>
-          <w:sz w:val="24"/>
-          <w:szCs w:val="24"/>
-          <w:lang w:val="de-DE" w:eastAsia="ja-JP"/>
-        </w:rPr>
-      </w:pPr>
-      <w:r>
-        <w:rPr>
-          <w:noProof/>
-        </w:rPr>
-        <w:t>6</w:t>
-      </w:r>
-      <w:r>
-        <w:rPr>
-          <w:rFonts w:asciiTheme="minorHAnsi" w:eastAsiaTheme="minorEastAsia" w:hAnsiTheme="minorHAnsi" w:cstheme="minorBidi"/>
-          <w:noProof/>
-          <w:sz w:val="24"/>
-          <w:szCs w:val="24"/>
-          <w:lang w:val="de-DE" w:eastAsia="ja-JP"/>
-        </w:rPr>
-        <w:tab/>
-      </w:r>
-      <w:r>
-        <w:rPr>
-          <w:noProof/>
-        </w:rPr>
-        <w:t>VRPN</w:t>
-      </w:r>
-      <w:r>
-        <w:rPr>
-          <w:noProof/>
-        </w:rPr>
-        <w:tab/>
-      </w:r>
-      <w:r>
-        <w:rPr>
-          <w:noProof/>
-        </w:rPr>
-        <w:fldChar w:fldCharType="begin"/>
-      </w:r>
-      <w:r>
-        <w:rPr>
-          <w:noProof/>
-        </w:rPr>
-        <w:instrText xml:space="preserve"> PAGEREF _Toc307674265 \h </w:instrText>
-      </w:r>
-      <w:r>
-        <w:rPr>
-          <w:noProof/>
-        </w:rPr>
-      </w:r>
-      <w:r>
-        <w:rPr>
-          <w:noProof/>
-        </w:rPr>
-        <w:fldChar w:fldCharType="separate"/>
-      </w:r>
-      <w:r>
-        <w:rPr>
-          <w:noProof/>
-        </w:rPr>
-        <w:t>4</w:t>
-      </w:r>
-      <w:r>
-        <w:rPr>
-          <w:noProof/>
-        </w:rPr>
-        <w:fldChar w:fldCharType="end"/>
-      </w:r>
-    </w:p>
-    <w:p>
-      <w:pPr>
-        <w:pStyle w:val="Verzeichnis1"/>
-        <w:tabs>
-          <w:tab w:val="clear" w:pos="340"/>
-          <w:tab w:val="left" w:pos="360"/>
-        </w:tabs>
-        <w:rPr>
-          <w:rFonts w:asciiTheme="minorHAnsi" w:eastAsiaTheme="minorEastAsia" w:hAnsiTheme="minorHAnsi" w:cstheme="minorBidi"/>
-          <w:noProof/>
-          <w:sz w:val="24"/>
-          <w:szCs w:val="24"/>
-          <w:lang w:val="de-DE" w:eastAsia="ja-JP"/>
-        </w:rPr>
-      </w:pPr>
-      <w:r>
-        <w:rPr>
-          <w:noProof/>
-        </w:rPr>
-        <w:t>7</w:t>
-      </w:r>
-      <w:r>
-        <w:rPr>
-          <w:rFonts w:asciiTheme="minorHAnsi" w:eastAsiaTheme="minorEastAsia" w:hAnsiTheme="minorHAnsi" w:cstheme="minorBidi"/>
-          <w:noProof/>
-          <w:sz w:val="24"/>
-          <w:szCs w:val="24"/>
-          <w:lang w:val="de-DE" w:eastAsia="ja-JP"/>
-        </w:rPr>
-        <w:tab/>
-      </w:r>
-      <w:r>
-        <w:rPr>
-          <w:noProof/>
-        </w:rPr>
-        <w:t>Unity Package</w:t>
-      </w:r>
-      <w:r>
-        <w:rPr>
-          <w:noProof/>
-        </w:rPr>
-        <w:tab/>
-      </w:r>
-      <w:r>
-        <w:rPr>
-          <w:noProof/>
-        </w:rPr>
-        <w:fldChar w:fldCharType="begin"/>
-      </w:r>
-      <w:r>
-        <w:rPr>
-          <w:noProof/>
-        </w:rPr>
-        <w:instrText xml:space="preserve"> PAGEREF _Toc307674266 \h </w:instrText>
-      </w:r>
-      <w:r>
-        <w:rPr>
-          <w:noProof/>
-        </w:rPr>
-      </w:r>
-      <w:r>
-        <w:rPr>
-          <w:noProof/>
-        </w:rPr>
-        <w:fldChar w:fldCharType="separate"/>
-      </w:r>
-      <w:r>
-        <w:rPr>
-          <w:noProof/>
-        </w:rPr>
-        <w:t>4</w:t>
-      </w:r>
-      <w:r>
-        <w:rPr>
-          <w:noProof/>
-        </w:rPr>
-        <w:fldChar w:fldCharType="end"/>
-      </w:r>
-    </w:p>
-    <w:p>
-      <w:pPr>
-        <w:pStyle w:val="Verzeichnis1"/>
-        <w:tabs>
-          <w:tab w:val="clear" w:pos="340"/>
-          <w:tab w:val="left" w:pos="360"/>
-        </w:tabs>
-        <w:rPr>
-          <w:rFonts w:asciiTheme="minorHAnsi" w:eastAsiaTheme="minorEastAsia" w:hAnsiTheme="minorHAnsi" w:cstheme="minorBidi"/>
-          <w:noProof/>
-          <w:sz w:val="24"/>
-          <w:szCs w:val="24"/>
-          <w:lang w:val="de-DE" w:eastAsia="ja-JP"/>
-        </w:rPr>
-      </w:pPr>
-      <w:r>
-        <w:rPr>
-          <w:noProof/>
-        </w:rPr>
-        <w:t>8</w:t>
-      </w:r>
-      <w:r>
-        <w:rPr>
-          <w:rFonts w:asciiTheme="minorHAnsi" w:eastAsiaTheme="minorEastAsia" w:hAnsiTheme="minorHAnsi" w:cstheme="minorBidi"/>
-          <w:noProof/>
-          <w:sz w:val="24"/>
-          <w:szCs w:val="24"/>
-          <w:lang w:val="de-DE" w:eastAsia="ja-JP"/>
-        </w:rPr>
-        <w:tab/>
-      </w:r>
-      <w:r>
-        <w:rPr>
-          <w:noProof/>
-        </w:rPr>
-        <w:t>„Architektur der Komponenten“</w:t>
-      </w:r>
-      <w:r>
-        <w:rPr>
-          <w:noProof/>
-        </w:rPr>
-        <w:tab/>
-      </w:r>
-      <w:r>
-        <w:rPr>
-          <w:noProof/>
-        </w:rPr>
-        <w:fldChar w:fldCharType="begin"/>
-      </w:r>
-      <w:r>
-        <w:rPr>
-          <w:noProof/>
-        </w:rPr>
-        <w:instrText xml:space="preserve"> PAGEREF _Toc307674267 \h </w:instrText>
-      </w:r>
-      <w:r>
-        <w:rPr>
-          <w:noProof/>
-        </w:rPr>
-      </w:r>
-      <w:r>
-        <w:rPr>
-          <w:noProof/>
-        </w:rPr>
-        <w:fldChar w:fldCharType="separate"/>
-      </w:r>
-      <w:r>
-        <w:rPr>
-          <w:noProof/>
-        </w:rPr>
-        <w:t>4</w:t>
-      </w:r>
-      <w:r>
-        <w:rPr>
-          <w:noProof/>
-        </w:rPr>
-        <w:fldChar w:fldCharType="end"/>
-      </w:r>
-    </w:p>
-    <w:p>
-      <w:pPr>
-        <w:pStyle w:val="Verzeichnis1"/>
-        <w:tabs>
-          <w:tab w:val="clear" w:pos="340"/>
-          <w:tab w:val="left" w:pos="360"/>
-        </w:tabs>
-        <w:rPr>
-          <w:rFonts w:asciiTheme="minorHAnsi" w:eastAsiaTheme="minorEastAsia" w:hAnsiTheme="minorHAnsi" w:cstheme="minorBidi"/>
-          <w:noProof/>
-          <w:sz w:val="24"/>
-          <w:szCs w:val="24"/>
-          <w:lang w:val="de-DE" w:eastAsia="ja-JP"/>
-        </w:rPr>
-      </w:pPr>
-      <w:r>
-        <w:rPr>
-          <w:noProof/>
-        </w:rPr>
-        <w:t>9</w:t>
-      </w:r>
-      <w:r>
-        <w:rPr>
-          <w:rFonts w:asciiTheme="minorHAnsi" w:eastAsiaTheme="minorEastAsia" w:hAnsiTheme="minorHAnsi" w:cstheme="minorBidi"/>
-          <w:noProof/>
-          <w:sz w:val="24"/>
-          <w:szCs w:val="24"/>
-          <w:lang w:val="de-DE" w:eastAsia="ja-JP"/>
-        </w:rPr>
-        <w:tab/>
-      </w:r>
-      <w:r>
-        <w:rPr>
-          <w:noProof/>
-        </w:rPr>
-        <w:t>Warping (optional, ev. bei Immersion)</w:t>
-      </w:r>
-      <w:r>
-        <w:rPr>
-          <w:noProof/>
-        </w:rPr>
-        <w:tab/>
-      </w:r>
-      <w:r>
-        <w:rPr>
-          <w:noProof/>
-        </w:rPr>
-        <w:fldChar w:fldCharType="begin"/>
-      </w:r>
-      <w:r>
-        <w:rPr>
-          <w:noProof/>
-        </w:rPr>
-        <w:instrText xml:space="preserve"> PAGEREF _Toc307674268 \h </w:instrText>
-      </w:r>
-      <w:r>
-        <w:rPr>
-          <w:noProof/>
-        </w:rPr>
-      </w:r>
-      <w:r>
-        <w:rPr>
-          <w:noProof/>
-        </w:rPr>
-        <w:fldChar w:fldCharType="separate"/>
-      </w:r>
-      <w:r>
-        <w:rPr>
-          <w:noProof/>
-        </w:rPr>
-        <w:t>5</w:t>
-      </w:r>
-      <w:r>
-        <w:rPr>
-          <w:noProof/>
-        </w:rPr>
-        <w:fldChar w:fldCharType="end"/>
-      </w:r>
-    </w:p>
-    <w:p>
-      <w:pPr>
-        <w:pStyle w:val="Verzeichnis1"/>
-        <w:tabs>
-          <w:tab w:val="left" w:pos="480"/>
-        </w:tabs>
-        <w:rPr>
-          <w:rFonts w:asciiTheme="minorHAnsi" w:eastAsiaTheme="minorEastAsia" w:hAnsiTheme="minorHAnsi" w:cstheme="minorBidi"/>
-          <w:noProof/>
-          <w:sz w:val="24"/>
-          <w:szCs w:val="24"/>
-          <w:lang w:val="de-DE" w:eastAsia="ja-JP"/>
-        </w:rPr>
-      </w:pPr>
-      <w:r>
-        <w:rPr>
-          <w:noProof/>
-        </w:rPr>
-        <w:t>10</w:t>
-      </w:r>
-      <w:r>
-        <w:rPr>
-          <w:rFonts w:asciiTheme="minorHAnsi" w:eastAsiaTheme="minorEastAsia" w:hAnsiTheme="minorHAnsi" w:cstheme="minorBidi"/>
-          <w:noProof/>
-          <w:sz w:val="24"/>
-          <w:szCs w:val="24"/>
-          <w:lang w:val="de-DE" w:eastAsia="ja-JP"/>
-        </w:rPr>
-        <w:tab/>
-      </w:r>
-      <w:r>
-        <w:rPr>
-          <w:noProof/>
-        </w:rPr>
-        <w:t>Demo Apps</w:t>
-      </w:r>
-      <w:r>
-        <w:rPr>
-          <w:noProof/>
-        </w:rPr>
-        <w:tab/>
-      </w:r>
-      <w:r>
-        <w:rPr>
-          <w:noProof/>
-        </w:rPr>
-        <w:fldChar w:fldCharType="begin"/>
-      </w:r>
-      <w:r>
-        <w:rPr>
-          <w:noProof/>
-        </w:rPr>
-        <w:instrText xml:space="preserve"> PAGEREF _Toc307674269 \h </w:instrText>
-      </w:r>
-      <w:r>
-        <w:rPr>
-          <w:noProof/>
-        </w:rPr>
-      </w:r>
-      <w:r>
-        <w:rPr>
-          <w:noProof/>
-        </w:rPr>
-        <w:fldChar w:fldCharType="separate"/>
-      </w:r>
-      <w:r>
-        <w:rPr>
-          <w:noProof/>
-        </w:rPr>
-        <w:t>5</w:t>
-      </w:r>
-      <w:r>
-        <w:rPr>
-          <w:noProof/>
-        </w:rPr>
-        <w:fldChar w:fldCharType="end"/>
-      </w:r>
-    </w:p>
-    <w:p>
-      <w:pPr>
-        <w:pStyle w:val="Verzeichnis1"/>
-        <w:tabs>
-          <w:tab w:val="left" w:pos="480"/>
-        </w:tabs>
-        <w:rPr>
-          <w:rFonts w:asciiTheme="minorHAnsi" w:eastAsiaTheme="minorEastAsia" w:hAnsiTheme="minorHAnsi" w:cstheme="minorBidi"/>
-          <w:noProof/>
-          <w:sz w:val="24"/>
-          <w:szCs w:val="24"/>
-          <w:lang w:val="de-DE" w:eastAsia="ja-JP"/>
-        </w:rPr>
-      </w:pPr>
-      <w:r>
-        <w:rPr>
-          <w:noProof/>
-        </w:rPr>
-        <w:t>11</w:t>
-      </w:r>
-      <w:r>
-        <w:rPr>
-          <w:rFonts w:asciiTheme="minorHAnsi" w:eastAsiaTheme="minorEastAsia" w:hAnsiTheme="minorHAnsi" w:cstheme="minorBidi"/>
-          <w:noProof/>
-          <w:sz w:val="24"/>
-          <w:szCs w:val="24"/>
-          <w:lang w:val="de-DE" w:eastAsia="ja-JP"/>
-        </w:rPr>
-        <w:tab/>
-      </w:r>
-      <w:r>
-        <w:rPr>
-          <w:noProof/>
-        </w:rPr>
-        <w:t>Abbildungsverzeichnis</w:t>
-      </w:r>
-      <w:r>
-        <w:rPr>
-          <w:noProof/>
-        </w:rPr>
-        <w:tab/>
-      </w:r>
-      <w:r>
-        <w:rPr>
-          <w:noProof/>
-        </w:rPr>
-        <w:fldChar w:fldCharType="begin"/>
-      </w:r>
-      <w:r>
-        <w:rPr>
-          <w:noProof/>
-        </w:rPr>
-        <w:instrText xml:space="preserve"> PAGEREF _Toc307674270 \h </w:instrText>
-      </w:r>
-      <w:r>
-        <w:rPr>
-          <w:noProof/>
-        </w:rPr>
-      </w:r>
-      <w:r>
-        <w:rPr>
-          <w:noProof/>
-        </w:rPr>
-        <w:fldChar w:fldCharType="separate"/>
-      </w:r>
-      <w:r>
-        <w:rPr>
-          <w:noProof/>
-        </w:rPr>
-        <w:t>5</w:t>
-      </w:r>
-      <w:r>
-        <w:rPr>
-          <w:noProof/>
-        </w:rPr>
-        <w:fldChar w:fldCharType="end"/>
-      </w:r>
-    </w:p>
-    <w:p>
-      <w:pPr>
-        <w:pStyle w:val="Verzeichnis1"/>
-        <w:tabs>
-          <w:tab w:val="left" w:pos="480"/>
-        </w:tabs>
-        <w:rPr>
-          <w:rFonts w:asciiTheme="minorHAnsi" w:eastAsiaTheme="minorEastAsia" w:hAnsiTheme="minorHAnsi" w:cstheme="minorBidi"/>
-          <w:noProof/>
-          <w:sz w:val="24"/>
-          <w:szCs w:val="24"/>
-          <w:lang w:val="de-DE" w:eastAsia="ja-JP"/>
-        </w:rPr>
-      </w:pPr>
-      <w:r>
-        <w:rPr>
-          <w:noProof/>
-        </w:rPr>
-        <w:t>12</w:t>
-      </w:r>
-      <w:r>
-        <w:rPr>
-          <w:rFonts w:asciiTheme="minorHAnsi" w:eastAsiaTheme="minorEastAsia" w:hAnsiTheme="minorHAnsi" w:cstheme="minorBidi"/>
-          <w:noProof/>
-          <w:sz w:val="24"/>
-          <w:szCs w:val="24"/>
-          <w:lang w:val="de-DE" w:eastAsia="ja-JP"/>
-        </w:rPr>
-        <w:tab/>
-      </w:r>
-      <w:r>
-        <w:rPr>
-          <w:noProof/>
-        </w:rPr>
-        <w:t>Tabellenverzeichnis</w:t>
-      </w:r>
-      <w:r>
-        <w:rPr>
-          <w:noProof/>
-        </w:rPr>
-        <w:tab/>
-      </w:r>
-      <w:r>
-        <w:rPr>
-          <w:noProof/>
-        </w:rPr>
-        <w:fldChar w:fldCharType="begin"/>
-      </w:r>
-      <w:r>
-        <w:rPr>
-          <w:noProof/>
-        </w:rPr>
-        <w:instrText xml:space="preserve"> PAGEREF _Toc307674271 \h </w:instrText>
-      </w:r>
-      <w:r>
-        <w:rPr>
-          <w:noProof/>
-        </w:rPr>
-      </w:r>
-      <w:r>
-        <w:rPr>
-          <w:noProof/>
-        </w:rPr>
-        <w:fldChar w:fldCharType="separate"/>
-      </w:r>
-      <w:r>
-        <w:rPr>
-          <w:noProof/>
-        </w:rPr>
-        <w:t>5</w:t>
-      </w:r>
-      <w:r>
-        <w:rPr>
-          <w:noProof/>
-        </w:rPr>
-        <w:fldChar w:fldCharType="end"/>
-      </w:r>
-    </w:p>
-    <w:p>
-      <w:pPr>
-        <w:pStyle w:val="Verzeichnis1"/>
-        <w:tabs>
-          <w:tab w:val="left" w:pos="480"/>
-        </w:tabs>
-        <w:rPr>
-          <w:rFonts w:asciiTheme="minorHAnsi" w:eastAsiaTheme="minorEastAsia" w:hAnsiTheme="minorHAnsi" w:cstheme="minorBidi"/>
-          <w:noProof/>
-          <w:sz w:val="24"/>
-          <w:szCs w:val="24"/>
-          <w:lang w:val="de-DE" w:eastAsia="ja-JP"/>
-        </w:rPr>
-      </w:pPr>
-      <w:r>
-        <w:rPr>
-          <w:noProof/>
-        </w:rPr>
-        <w:t>13</w:t>
-      </w:r>
-      <w:r>
-        <w:rPr>
-          <w:rFonts w:asciiTheme="minorHAnsi" w:eastAsiaTheme="minorEastAsia" w:hAnsiTheme="minorHAnsi" w:cstheme="minorBidi"/>
-          <w:noProof/>
-          <w:sz w:val="24"/>
-          <w:szCs w:val="24"/>
-          <w:lang w:val="de-DE" w:eastAsia="ja-JP"/>
-        </w:rPr>
-        <w:tab/>
-      </w:r>
-      <w:r>
-        <w:rPr>
-          <w:noProof/>
-        </w:rPr>
-        <w:t>Glossar</w:t>
-      </w:r>
-      <w:r>
-        <w:rPr>
-          <w:noProof/>
-        </w:rPr>
-        <w:tab/>
-      </w:r>
-      <w:r>
-        <w:rPr>
-          <w:noProof/>
-        </w:rPr>
-        <w:fldChar w:fldCharType="begin"/>
-      </w:r>
-      <w:r>
-        <w:rPr>
-          <w:noProof/>
-        </w:rPr>
-        <w:instrText xml:space="preserve"> PAGEREF _Toc307674272 \h </w:instrText>
-      </w:r>
-      <w:r>
-        <w:rPr>
-          <w:noProof/>
-        </w:rPr>
-      </w:r>
-      <w:r>
-        <w:rPr>
-          <w:noProof/>
-        </w:rPr>
-        <w:fldChar w:fldCharType="separate"/>
-      </w:r>
-      <w:r>
-        <w:rPr>
-          <w:noProof/>
-        </w:rPr>
-        <w:t>5</w:t>
-      </w:r>
-      <w:r>
-        <w:rPr>
-          <w:noProof/>
-        </w:rPr>
-        <w:fldChar w:fldCharType="end"/>
-      </w:r>
-    </w:p>
-    <w:p>
-      <w:pPr>
-        <w:pStyle w:val="Verzeichnis1"/>
-        <w:tabs>
-          <w:tab w:val="left" w:pos="480"/>
-        </w:tabs>
-        <w:rPr>
-          <w:rFonts w:asciiTheme="minorHAnsi" w:eastAsiaTheme="minorEastAsia" w:hAnsiTheme="minorHAnsi" w:cstheme="minorBidi"/>
-          <w:noProof/>
-          <w:sz w:val="24"/>
-          <w:szCs w:val="24"/>
-          <w:lang w:val="de-DE" w:eastAsia="ja-JP"/>
-        </w:rPr>
-      </w:pPr>
-      <w:r>
-        <w:rPr>
-          <w:noProof/>
-        </w:rPr>
-        <w:t>14</w:t>
-      </w:r>
-      <w:r>
-        <w:rPr>
-          <w:rFonts w:asciiTheme="minorHAnsi" w:eastAsiaTheme="minorEastAsia" w:hAnsiTheme="minorHAnsi" w:cstheme="minorBidi"/>
-          <w:noProof/>
-          <w:sz w:val="24"/>
-          <w:szCs w:val="24"/>
-          <w:lang w:val="de-DE" w:eastAsia="ja-JP"/>
-        </w:rPr>
-        <w:tab/>
-      </w:r>
-      <w:r>
-        <w:rPr>
-          <w:noProof/>
-        </w:rPr>
-        <w:t>Literaturverzeichnis</w:t>
-      </w:r>
-      <w:r>
-        <w:rPr>
-          <w:noProof/>
-        </w:rPr>
-        <w:tab/>
-      </w:r>
-      <w:r>
-        <w:rPr>
-          <w:noProof/>
-        </w:rPr>
-        <w:fldChar w:fldCharType="begin"/>
-      </w:r>
-      <w:r>
-        <w:rPr>
-          <w:noProof/>
-        </w:rPr>
-        <w:instrText xml:space="preserve"> PAGEREF _Toc307674273 \h </w:instrText>
-      </w:r>
-      <w:r>
-        <w:rPr>
-          <w:noProof/>
-        </w:rPr>
-      </w:r>
-      <w:r>
-        <w:rPr>
-          <w:noProof/>
-        </w:rPr>
-        <w:fldChar w:fldCharType="separate"/>
-      </w:r>
-      <w:r>
-        <w:rPr>
-          <w:noProof/>
-        </w:rPr>
-        <w:t>5</w:t>
-      </w:r>
-      <w:r>
-        <w:rPr>
-          <w:noProof/>
-        </w:rPr>
-        <w:fldChar w:fldCharType="end"/>
-      </w:r>
-    </w:p>
-    <w:p>
-      <w:pPr>
-        <w:pStyle w:val="Verzeichnis1"/>
-        <w:tabs>
-          <w:tab w:val="left" w:pos="480"/>
-        </w:tabs>
-        <w:rPr>
-          <w:rFonts w:asciiTheme="minorHAnsi" w:eastAsiaTheme="minorEastAsia" w:hAnsiTheme="minorHAnsi" w:cstheme="minorBidi"/>
-          <w:noProof/>
-          <w:sz w:val="24"/>
-          <w:szCs w:val="24"/>
-          <w:lang w:val="de-DE" w:eastAsia="ja-JP"/>
-        </w:rPr>
-      </w:pPr>
-      <w:r>
-        <w:rPr>
-          <w:noProof/>
-        </w:rPr>
-        <w:t>15</w:t>
-      </w:r>
-      <w:r>
-        <w:rPr>
-          <w:rFonts w:asciiTheme="minorHAnsi" w:eastAsiaTheme="minorEastAsia" w:hAnsiTheme="minorHAnsi" w:cstheme="minorBidi"/>
-          <w:noProof/>
-          <w:sz w:val="24"/>
-          <w:szCs w:val="24"/>
-          <w:lang w:val="de-DE" w:eastAsia="ja-JP"/>
-        </w:rPr>
-        <w:tab/>
-      </w:r>
-      <w:r>
-        <w:rPr>
-          <w:noProof/>
-        </w:rPr>
-        <w:t>Anhang</w:t>
-      </w:r>
-      <w:r>
-        <w:rPr>
-          <w:noProof/>
-        </w:rPr>
-        <w:tab/>
-      </w:r>
-      <w:r>
-        <w:rPr>
-          <w:noProof/>
-        </w:rPr>
-        <w:fldChar w:fldCharType="begin"/>
-      </w:r>
-      <w:r>
-        <w:rPr>
-          <w:noProof/>
-        </w:rPr>
-        <w:instrText xml:space="preserve"> PAGEREF _Toc307674274 \h </w:instrText>
-      </w:r>
-      <w:r>
-        <w:rPr>
-          <w:noProof/>
-        </w:rPr>
-      </w:r>
-      <w:r>
-        <w:rPr>
-          <w:noProof/>
-        </w:rPr>
-        <w:fldChar w:fldCharType="separate"/>
-      </w:r>
-      <w:r>
-        <w:rPr>
-          <w:noProof/>
-        </w:rPr>
-        <w:t>6</w:t>
-      </w:r>
-      <w:r>
-        <w:rPr>
-          <w:noProof/>
-        </w:rPr>
-        <w:fldChar w:fldCharType="end"/>
-      </w:r>
-    </w:p>
-    <w:p>
-      <w:pPr>
-        <w:pStyle w:val="Verzeichnis1"/>
-        <w:tabs>
-          <w:tab w:val="left" w:pos="480"/>
-        </w:tabs>
-        <w:rPr>
-          <w:rFonts w:asciiTheme="minorHAnsi" w:eastAsiaTheme="minorEastAsia" w:hAnsiTheme="minorHAnsi" w:cstheme="minorBidi"/>
-          <w:noProof/>
-          <w:sz w:val="24"/>
-          <w:szCs w:val="24"/>
-          <w:lang w:val="de-DE" w:eastAsia="ja-JP"/>
-        </w:rPr>
-      </w:pPr>
-      <w:r>
-        <w:rPr>
-          <w:noProof/>
-        </w:rPr>
-        <w:t>16</w:t>
-      </w:r>
-      <w:r>
-        <w:rPr>
-          <w:rFonts w:asciiTheme="minorHAnsi" w:eastAsiaTheme="minorEastAsia" w:hAnsiTheme="minorHAnsi" w:cstheme="minorBidi"/>
-          <w:noProof/>
-          <w:sz w:val="24"/>
-          <w:szCs w:val="24"/>
-          <w:lang w:val="de-DE" w:eastAsia="ja-JP"/>
-        </w:rPr>
-        <w:tab/>
-      </w:r>
-      <w:r>
-        <w:rPr>
-          <w:noProof/>
-        </w:rPr>
-        <w:t>Selbständigkeitserklärung</w:t>
-      </w:r>
-      <w:r>
-        <w:rPr>
-          <w:noProof/>
-        </w:rPr>
-        <w:tab/>
-      </w:r>
-      <w:r>
-        <w:rPr>
-          <w:noProof/>
-        </w:rPr>
-        <w:fldChar w:fldCharType="begin"/>
-      </w:r>
-      <w:r>
-        <w:rPr>
-          <w:noProof/>
-        </w:rPr>
-        <w:instrText xml:space="preserve"> PAGEREF _Toc307674275 \h </w:instrText>
-      </w:r>
-      <w:r>
-        <w:rPr>
-          <w:noProof/>
-        </w:rPr>
-      </w:r>
-      <w:r>
-        <w:rPr>
-          <w:noProof/>
-        </w:rPr>
-        <w:fldChar w:fldCharType="separate"/>
-      </w:r>
-      <w:r>
-        <w:rPr>
-          <w:noProof/>
-        </w:rPr>
-        <w:t>7</w:t>
-      </w:r>
-      <w:r>
-        <w:rPr>
-          <w:noProof/>
-        </w:rPr>
-        <w:fldChar w:fldCharType="end"/>
-      </w:r>
-    </w:p>
-    <w:p>
-      <w:r>
-        <w:fldChar w:fldCharType="end"/>
-      </w:r>
-    </w:p>
-    <w:p>
-      <w:pPr>
-        <w:pStyle w:val="berschrift1"/>
-      </w:pPr>
-      <w:r>
-        <w:br w:type="page"/>
-      </w:r>
-      <w:bookmarkStart w:id="0" w:name="_Toc307674260"/>
-      <w:r>
-        <w:lastRenderedPageBreak/>
-        <w:t>Einführung</w:t>
-      </w:r>
-      <w:bookmarkEnd w:id="0"/>
-    </w:p>
-    <w:p>
-      <w:pPr>
-        <w:pStyle w:val="berschrift2"/>
-        <w:numPr>
-          <w:ilvl w:val="0"/>
-          <w:numId w:val="37"/>
-        </w:numPr>
-        <w:rPr>
-          <w:b w:val="0"/>
-        </w:rPr>
-      </w:pPr>
-      <w:r>
-        <w:rPr>
-          <w:b w:val="0"/>
-        </w:rPr>
-        <w:t>Vorarbeiten Projekt 2</w:t>
-      </w:r>
-    </w:p>
-    <w:p>
-      <w:pPr>
-        <w:pStyle w:val="berschrift1"/>
-      </w:pPr>
-      <w:bookmarkStart w:id="1" w:name="_Toc307674261"/>
-      <w:r>
-        <w:t>Infrastruktur</w:t>
-      </w:r>
-      <w:bookmarkEnd w:id="1"/>
+        <w:t>www.worldviz.com</w:t>
+      </w:r>
+    </w:p>
+    <w:p>
+      <w:pPr>
+        <w:jc w:val="both"/>
+      </w:pPr>
     </w:p>
     <w:p>
       <w:pPr>
         <w:pStyle w:val="Listenabsatz"/>
         <w:numPr>
           <w:ilvl w:val="0"/>
-          <w:numId w:val="36"/>
+          <w:numId w:val="44"/>
         </w:numPr>
-      </w:pPr>
-      <w:r>
-        <w:t>Übersichtsgraphik</w:t>
-      </w:r>
+        <w:jc w:val="both"/>
+        <w:rPr>
+          <w:b/>
+        </w:rPr>
+      </w:pPr>
+      <w:r>
+        <w:rPr>
+          <w:b/>
+        </w:rPr>
+        <w:t>Wand</w:t>
+      </w:r>
+    </w:p>
+    <w:p>
+      <w:pPr>
+        <w:pStyle w:val="Listenabsatz"/>
+        <w:jc w:val="both"/>
+      </w:pPr>
+      <w:r>
+        <w:t>Der Wand von WorldViz ist das primäre Inputgerät.</w:t>
+      </w:r>
+      <w:bookmarkStart w:id="5" w:name="_GoBack"/>
+      <w:bookmarkEnd w:id="5"/>
+    </w:p>
+    <w:p>
+      <w:pPr>
+        <w:pStyle w:val="Listenabsatz"/>
+        <w:jc w:val="both"/>
+      </w:pPr>
+    </w:p>
+    <w:p>
+      <w:pPr>
+        <w:pStyle w:val="Listenabsatz"/>
+        <w:keepNext/>
+        <w:jc w:val="center"/>
+      </w:pPr>
+      <w:r>
+        <w:rPr>
+          <w:noProof/>
+          <w:lang w:val="en-US"/>
+        </w:rPr>
+        <w:drawing>
+          <wp:inline distT="0" distB="0" distL="0" distR="0" wp14:anchorId="38F475F6" wp14:editId="04A1296F">
+            <wp:extent cx="3571123" cy="2232000"/>
+            <wp:effectExtent l="0" t="0" r="0" b="0"/>
+            <wp:docPr id="7" name="Grafik 7"/>
+            <wp:cNvGraphicFramePr>
+              <a:graphicFrameLocks xmlns:a="http://schemas.openxmlformats.org/drawingml/2006/main" noChangeAspect="1"/>
+            </wp:cNvGraphicFramePr>
+            <a:graphic xmlns:a="http://schemas.openxmlformats.org/drawingml/2006/main">
+              <a:graphicData uri="http://schemas.openxmlformats.org/drawingml/2006/picture">
+                <pic:pic xmlns:pic="http://schemas.openxmlformats.org/drawingml/2006/picture">
+                  <pic:nvPicPr>
+                    <pic:cNvPr id="7" name="ppt_wand.jpg"/>
+                    <pic:cNvPicPr/>
+                  </pic:nvPicPr>
+                  <pic:blipFill>
+                    <a:blip r:embed="rId16">
+                      <a:extLst>
+                        <a:ext uri="{28A0092B-C50C-407E-A947-70E740481C1C}">
+                          <a14:useLocalDpi xmlns:a14="http://schemas.microsoft.com/office/drawing/2010/main" val="0"/>
+                        </a:ext>
+                      </a:extLst>
+                    </a:blip>
+                    <a:stretch>
+                      <a:fillRect/>
+                    </a:stretch>
+                  </pic:blipFill>
+                  <pic:spPr>
+                    <a:xfrm>
+                      <a:off x="0" y="0"/>
+                      <a:ext cx="3571123" cy="2232000"/>
+                    </a:xfrm>
+                    <a:prstGeom prst="rect">
+                      <a:avLst/>
+                    </a:prstGeom>
+                  </pic:spPr>
+                </pic:pic>
+              </a:graphicData>
+            </a:graphic>
+          </wp:inline>
+        </w:drawing>
+      </w:r>
+    </w:p>
+    <w:p>
+      <w:pPr>
+        <w:pStyle w:val="Beschriftung"/>
+        <w:jc w:val="center"/>
+      </w:pPr>
+      <w:r>
+        <w:t xml:space="preserve">Abbildung </w:t>
+      </w:r>
+      <w:fldSimple w:instr=" SEQ Abbildung \* ARABIC ">
+        <w:r>
+          <w:rPr>
+            <w:noProof/>
+          </w:rPr>
+          <w:t>4</w:t>
+        </w:r>
+      </w:fldSimple>
+      <w:r>
+        <w:t>: PPT Wand, Quelle: www.worldviz.com</w:t>
+      </w:r>
+    </w:p>
+    <w:p>
+      <w:pPr>
+        <w:pStyle w:val="Listenabsatz"/>
+        <w:jc w:val="both"/>
+      </w:pPr>
+    </w:p>
+    <w:p>
+      <w:pPr>
+        <w:jc w:val="both"/>
+      </w:pPr>
     </w:p>
     <w:p>
       <w:pPr>
         <w:pStyle w:val="Listenabsatz"/>
         <w:numPr>
           <w:ilvl w:val="0"/>
-          <w:numId w:val="36"/>
+          <w:numId w:val="44"/>
         </w:numPr>
-      </w:pPr>
-      <w:r>
-        <w:t>Trackingsystem WorldViz</w:t>
+        <w:jc w:val="both"/>
+        <w:rPr>
+          <w:b/>
+        </w:rPr>
+      </w:pPr>
+      <w:r>
+        <w:rPr>
+          <w:b/>
+        </w:rPr>
+        <w:t>Gamepad</w:t>
       </w:r>
     </w:p>
     <w:p>
       <w:pPr>
         <w:pStyle w:val="Listenabsatz"/>
-        <w:numPr>
-          <w:ilvl w:val="0"/>
-          <w:numId w:val="36"/>
-        </w:numPr>
-      </w:pPr>
+        <w:jc w:val="both"/>
+      </w:pPr>
+      <w:r>
+        <w:t>Shooten und so</w:t>
+      </w:r>
+    </w:p>
+    <w:p>
+      <w:pPr>
+        <w:jc w:val="both"/>
+      </w:pPr>
+    </w:p>
+    <w:p>
+      <w:pPr>
+        <w:pStyle w:val="berschrift2"/>
+      </w:pPr>
+      <w:bookmarkStart w:id="6" w:name="_Toc434747445"/>
       <w:r>
         <w:t>Unity Server</w:t>
       </w:r>
-    </w:p>
-    <w:p>
-      <w:pPr>
-        <w:pStyle w:val="Listenabsatz"/>
-        <w:numPr>
-          <w:ilvl w:val="0"/>
-          <w:numId w:val="36"/>
-        </w:numPr>
-      </w:pPr>
-      <w:r>
-        <w:t>Devices</w:t>
+      <w:bookmarkEnd w:id="6"/>
+    </w:p>
+    <w:p>
+      <w:pPr>
+        <w:pStyle w:val="berschrift2"/>
+      </w:pPr>
+      <w:r>
+        <w:t>Audio</w:t>
+      </w:r>
+    </w:p>
+    <w:p>
+      <w:pPr>
+        <w:jc w:val="both"/>
+      </w:pPr>
+      <w:r>
+        <w:t>Um die Immersion weiter zu steigern, ist ein 3D Soundystem in Betrieb.</w:t>
+      </w:r>
+    </w:p>
+    <w:p>
+      <w:pPr>
+        <w:pStyle w:val="berschrift2"/>
+      </w:pPr>
+      <w:r>
+        <w:lastRenderedPageBreak/>
+        <w:t>Video Matrix Switch</w:t>
+      </w:r>
+    </w:p>
+    <w:p>
+      <w:pPr>
+        <w:jc w:val="both"/>
+      </w:pPr>
+      <w:r>
+        <w:t>Weil parallel weitere Clients in Betrieb sind und Bilddaten für den CAVE liefern können, wird ein Video Matrix Switch eingesetzt, um die verschiedenen Inputquellen auf die 8 bestehenden Projektoren mappen zu können.</w:t>
+      </w:r>
+    </w:p>
+    <w:p/>
+    <w:p>
+      <w:pPr>
+        <w:pStyle w:val="berschrift2"/>
+      </w:pPr>
+      <w:bookmarkStart w:id="7" w:name="_Toc434747446"/>
+      <w:r>
+        <w:t>Gesamtsystem</w:t>
+      </w:r>
+      <w:bookmarkEnd w:id="7"/>
+    </w:p>
+    <w:p>
+      <w:pPr>
+        <w:jc w:val="both"/>
+      </w:pPr>
+      <w:r>
+        <w:t>Alle Komponenten vereint und dessen Abhängigkeiten werden in der folgenden Grafik dargestellt.</w:t>
+      </w:r>
+    </w:p>
+    <w:p/>
+    <w:p/>
+    <w:p/>
+    <w:p/>
+    <w:p>
+      <w:pPr>
+        <w:spacing w:line="240" w:lineRule="auto"/>
+        <w:rPr>
+          <w:rFonts w:eastAsia="Times New Roman"/>
+          <w:bCs/>
+          <w:sz w:val="28"/>
+          <w:szCs w:val="28"/>
+        </w:rPr>
+      </w:pPr>
+      <w:r>
+        <w:br w:type="page"/>
       </w:r>
     </w:p>
     <w:p>
       <w:pPr>
         <w:pStyle w:val="berschrift1"/>
       </w:pPr>
-      <w:bookmarkStart w:id="2" w:name="_Toc307674262"/>
-      <w:r>
+      <w:bookmarkStart w:id="8" w:name="_Toc434747447"/>
+      <w:r>
+        <w:lastRenderedPageBreak/>
         <w:t>Stereoskopie</w:t>
       </w:r>
-      <w:bookmarkEnd w:id="2"/>
+      <w:bookmarkEnd w:id="8"/>
     </w:p>
     <w:p>
       <w:pPr>
@@ -2235,11 +3351,11 @@
       <w:pPr>
         <w:pStyle w:val="berschrift1"/>
       </w:pPr>
-      <w:bookmarkStart w:id="3" w:name="_Toc307674263"/>
+      <w:bookmarkStart w:id="9" w:name="_Toc434747448"/>
       <w:r>
         <w:t>Immersion</w:t>
       </w:r>
-      <w:bookmarkEnd w:id="3"/>
+      <w:bookmarkEnd w:id="9"/>
     </w:p>
     <w:p>
       <w:pPr>
@@ -2269,11 +3385,11 @@
       <w:pPr>
         <w:pStyle w:val="berschrift1"/>
       </w:pPr>
-      <w:bookmarkStart w:id="4" w:name="_Toc307674264"/>
+      <w:bookmarkStart w:id="10" w:name="_Toc434747449"/>
       <w:r>
         <w:t>Devices</w:t>
       </w:r>
-      <w:bookmarkEnd w:id="4"/>
+      <w:bookmarkEnd w:id="10"/>
     </w:p>
     <w:p>
       <w:pPr>
@@ -2318,23 +3434,36 @@
           <w:ilvl w:val="1"/>
           <w:numId w:val="40"/>
         </w:numPr>
-      </w:pPr>
-      <w:r>
+        <w:rPr>
+          <w:lang w:val="en-US"/>
+        </w:rPr>
+      </w:pPr>
+      <w:r>
+        <w:rPr>
+          <w:lang w:val="en-US"/>
+        </w:rPr>
         <w:t>Einstellung in Unity (UnityPlugin -&gt; Inspector):</w:t>
       </w:r>
       <w:r>
+        <w:rPr>
+          <w:lang w:val="en-US"/>
+        </w:rPr>
         <w:br/>
       </w:r>
       <w:r>
+        <w:rPr>
+          <w:lang w:val="en-US"/>
+        </w:rPr>
         <w:br/>
         <w:t>Channel = markerID (PPTStudio) – 1</w:t>
       </w:r>
       <w:r>
+        <w:rPr>
+          <w:lang w:val="en-US"/>
+        </w:rPr>
         <w:br/>
         <w:t>WorldVizObject = PPT0</w:t>
       </w:r>
-      <w:bookmarkStart w:id="5" w:name="_GoBack"/>
-      <w:bookmarkEnd w:id="5"/>
     </w:p>
     <w:p>
       <w:pPr>
@@ -2364,11 +3493,11 @@
       <w:pPr>
         <w:pStyle w:val="berschrift1"/>
       </w:pPr>
-      <w:bookmarkStart w:id="6" w:name="_Toc307674265"/>
+      <w:bookmarkStart w:id="11" w:name="_Toc434747450"/>
       <w:r>
         <w:t>VRPN</w:t>
       </w:r>
-      <w:bookmarkEnd w:id="6"/>
+      <w:bookmarkEnd w:id="11"/>
     </w:p>
     <w:p>
       <w:pPr>
@@ -2386,11 +3515,11 @@
       <w:pPr>
         <w:pStyle w:val="berschrift1"/>
       </w:pPr>
-      <w:bookmarkStart w:id="7" w:name="_Toc307674266"/>
+      <w:bookmarkStart w:id="12" w:name="_Toc434747451"/>
       <w:r>
         <w:t>Unity Package</w:t>
       </w:r>
-      <w:bookmarkEnd w:id="7"/>
+      <w:bookmarkEnd w:id="12"/>
     </w:p>
     <w:p>
       <w:pPr>
@@ -2408,11 +3537,11 @@
       <w:pPr>
         <w:pStyle w:val="berschrift1"/>
       </w:pPr>
-      <w:bookmarkStart w:id="8" w:name="_Toc307674267"/>
+      <w:bookmarkStart w:id="13" w:name="_Toc434747452"/>
       <w:r>
         <w:t>„Architektur der Komponenten“</w:t>
       </w:r>
-      <w:bookmarkEnd w:id="8"/>
+      <w:bookmarkEnd w:id="13"/>
     </w:p>
     <w:p>
       <w:pPr>
@@ -2454,12 +3583,11 @@
       <w:pPr>
         <w:pStyle w:val="berschrift1"/>
       </w:pPr>
-      <w:bookmarkStart w:id="9" w:name="_Toc307674268"/>
-      <w:r>
-        <w:lastRenderedPageBreak/>
+      <w:bookmarkStart w:id="14" w:name="_Toc434747453"/>
+      <w:r>
         <w:t>Warping (optional, ev. bei Immersion)</w:t>
       </w:r>
-      <w:bookmarkEnd w:id="9"/>
+      <w:bookmarkEnd w:id="14"/>
     </w:p>
     <w:p>
       <w:pPr>
@@ -2468,11 +3596,11 @@
       <w:r>
         <w:t xml:space="preserve"> </w:t>
       </w:r>
-      <w:bookmarkStart w:id="10" w:name="_Toc307674269"/>
+      <w:bookmarkStart w:id="15" w:name="_Toc434747454"/>
       <w:r>
         <w:t>Demo Apps</w:t>
       </w:r>
-      <w:bookmarkEnd w:id="10"/>
+      <w:bookmarkEnd w:id="15"/>
     </w:p>
     <w:p>
       <w:pPr>
@@ -2515,11 +3643,11 @@
       <w:pPr>
         <w:pStyle w:val="berschrift1"/>
       </w:pPr>
-      <w:bookmarkStart w:id="11" w:name="_Toc307674270"/>
+      <w:bookmarkStart w:id="16" w:name="_Toc434747455"/>
       <w:r>
         <w:t>Abbildungsverzeichnis</w:t>
       </w:r>
-      <w:bookmarkEnd w:id="11"/>
+      <w:bookmarkEnd w:id="16"/>
     </w:p>
     <w:p>
       <w:pPr>
@@ -2604,6 +3732,7 @@
     </w:p>
     <w:p>
       <w:r>
+        <w:lastRenderedPageBreak/>
         <w:fldChar w:fldCharType="end"/>
       </w:r>
     </w:p>
@@ -2611,11 +3740,11 @@
       <w:pPr>
         <w:pStyle w:val="berschrift1"/>
       </w:pPr>
-      <w:bookmarkStart w:id="12" w:name="_Toc307674271"/>
+      <w:bookmarkStart w:id="17" w:name="_Toc434747456"/>
       <w:r>
         <w:t>Tabellenverzeichnis</w:t>
       </w:r>
-      <w:bookmarkEnd w:id="12"/>
+      <w:bookmarkEnd w:id="17"/>
     </w:p>
     <w:p>
       <w:pPr>
@@ -2707,11 +3836,11 @@
       <w:pPr>
         <w:pStyle w:val="berschrift1"/>
       </w:pPr>
-      <w:bookmarkStart w:id="13" w:name="_Toc307674272"/>
+      <w:bookmarkStart w:id="18" w:name="_Toc434747457"/>
       <w:r>
         <w:t>Glossar</w:t>
       </w:r>
-      <w:bookmarkEnd w:id="13"/>
+      <w:bookmarkEnd w:id="18"/>
     </w:p>
     <w:p>
       <w:pPr>
@@ -2811,11 +3940,11 @@
       <w:pPr>
         <w:pStyle w:val="berschrift1"/>
       </w:pPr>
-      <w:bookmarkStart w:id="14" w:name="_Toc307674273"/>
+      <w:bookmarkStart w:id="19" w:name="_Toc434747458"/>
       <w:r>
         <w:t>Literaturverzeichnis</w:t>
       </w:r>
-      <w:bookmarkEnd w:id="14"/>
+      <w:bookmarkEnd w:id="19"/>
     </w:p>
     <w:p>
       <w:pPr>
@@ -2910,12 +4039,12 @@
       <w:r>
         <w:br w:type="page"/>
       </w:r>
-      <w:bookmarkStart w:id="15" w:name="_Toc307674274"/>
+      <w:bookmarkStart w:id="20" w:name="_Toc434747459"/>
       <w:r>
         <w:lastRenderedPageBreak/>
         <w:t>Anhang</w:t>
       </w:r>
-      <w:bookmarkEnd w:id="15"/>
+      <w:bookmarkEnd w:id="20"/>
     </w:p>
     <w:p>
       <w:r>
@@ -2933,12 +4062,12 @@
       <w:r>
         <w:br w:type="page"/>
       </w:r>
-      <w:bookmarkStart w:id="16" w:name="_Toc307674275"/>
+      <w:bookmarkStart w:id="21" w:name="_Toc434747460"/>
       <w:r>
         <w:lastRenderedPageBreak/>
         <w:t>Selbständigkeitserklärung</w:t>
       </w:r>
-      <w:bookmarkEnd w:id="16"/>
+      <w:bookmarkEnd w:id="21"/>
     </w:p>
     <w:p>
       <w:r>
@@ -3016,7 +4145,7 @@
       <w:rPr>
         <w:noProof/>
         <w:color w:val="697D91"/>
-        <w:lang w:eastAsia="de-CH"/>
+        <w:lang w:val="en-US"/>
       </w:rPr>
       <mc:AlternateContent>
         <mc:Choice Requires="wps">
@@ -3058,7 +4187,7 @@
                       </a:ln>
                       <a:extLst>
                         <a:ext uri="{91240B29-F687-4f45-9708-019B960494DF}">
-                          <a14:hiddenLine xmlns:a14="http://schemas.microsoft.com/office/drawing/2010/main" xmlns:w="http://schemas.openxmlformats.org/wordprocessingml/2006/main" xmlns:w10="urn:schemas-microsoft-com:office:word" xmlns:v="urn:schemas-microsoft-com:vml" xmlns:o="urn:schemas-microsoft-com:office:office" xmlns:mv="urn:schemas-microsoft-com:mac:vml" xmlns:mo="http://schemas.microsoft.com/office/mac/office/2008/main" xmlns="" w="9525">
+                          <a14:hiddenLine xmlns="" xmlns:mo="http://schemas.microsoft.com/office/mac/office/2008/main" xmlns:mv="urn:schemas-microsoft-com:mac:vml" xmlns:o="urn:schemas-microsoft-com:office:office" xmlns:v="urn:schemas-microsoft-com:vml" xmlns:w10="urn:schemas-microsoft-com:office:word" xmlns:w="http://schemas.openxmlformats.org/wordprocessingml/2006/main" xmlns:a14="http://schemas.microsoft.com/office/drawing/2010/main" w="9525">
                             <a:solidFill>
                               <a:srgbClr val="000000"/>
                             </a:solidFill>
@@ -3106,7 +4235,7 @@
                               <w:sz w:val="16"/>
                               <w:szCs w:val="16"/>
                             </w:rPr>
-                            <w:t>3</w:t>
+                            <w:t>11</w:t>
                           </w:r>
                           <w:r>
                             <w:rPr>
@@ -3177,7 +4306,7 @@
                         <w:sz w:val="16"/>
                         <w:szCs w:val="16"/>
                       </w:rPr>
-                      <w:t>3</w:t>
+                      <w:t>11</w:t>
                     </w:r>
                     <w:r>
                       <w:rPr>
@@ -3268,7 +4397,7 @@
     <w:r>
       <w:rPr>
         <w:noProof/>
-        <w:lang w:eastAsia="de-CH"/>
+        <w:lang w:val="en-US"/>
       </w:rPr>
       <w:drawing>
         <wp:anchor distT="0" distB="0" distL="114300" distR="114300" simplePos="0" relativeHeight="251657216" behindDoc="0" locked="1" layoutInCell="1" allowOverlap="1" wp14:anchorId="0853A91F" wp14:editId="0C8BB0DA">
@@ -3347,7 +4476,7 @@
     <w:r>
       <w:rPr>
         <w:noProof/>
-        <w:lang w:eastAsia="de-CH"/>
+        <w:lang w:val="en-US"/>
       </w:rPr>
       <w:drawing>
         <wp:anchor distT="0" distB="0" distL="114300" distR="114300" simplePos="0" relativeHeight="251659264" behindDoc="0" locked="1" layoutInCell="1" allowOverlap="1" wp14:anchorId="48A4B56A" wp14:editId="71D08D87">
@@ -3415,7 +4544,7 @@
     <w:r>
       <w:rPr>
         <w:noProof/>
-        <w:lang w:eastAsia="de-CH"/>
+        <w:lang w:val="en-US"/>
       </w:rPr>
       <w:drawing>
         <wp:anchor distT="0" distB="0" distL="114300" distR="114300" simplePos="0" relativeHeight="251656192" behindDoc="0" locked="1" layoutInCell="1" allowOverlap="1" wp14:anchorId="68D27511" wp14:editId="6CE20549">
@@ -3489,7 +4618,7 @@
 
 <file path=word/numbering.xml><?xml version="1.0" encoding="utf-8"?>
 <w:numbering xmlns:wpc="http://schemas.microsoft.com/office/word/2010/wordprocessingCanvas" xmlns:mc="http://schemas.openxmlformats.org/markup-compatibility/2006" xmlns:o="urn:schemas-microsoft-com:office:office" xmlns:r="http://schemas.openxmlformats.org/officeDocument/2006/relationships" xmlns:m="http://schemas.openxmlformats.org/officeDocument/2006/math" xmlns:v="urn:schemas-microsoft-com:vml" xmlns:wp14="http://schemas.microsoft.com/office/word/2010/wordprocessingDrawing" xmlns:wp="http://schemas.openxmlformats.org/drawingml/2006/wordprocessingDrawing" xmlns:w10="urn:schemas-microsoft-com:office:word" xmlns:w="http://schemas.openxmlformats.org/wordprocessingml/2006/main" xmlns:w14="http://schemas.microsoft.com/office/word/2010/wordml" xmlns:w15="http://schemas.microsoft.com/office/word/2012/wordml" xmlns:wpg="http://schemas.microsoft.com/office/word/2010/wordprocessingGroup" xmlns:wpi="http://schemas.microsoft.com/office/word/2010/wordprocessingInk" xmlns:wne="http://schemas.microsoft.com/office/word/2006/wordml" xmlns:wps="http://schemas.microsoft.com/office/word/2010/wordprocessingShape" mc:Ignorable="w14 w15 wp14">
-  <w:abstractNum w:abstractNumId="0" w15:restartNumberingAfterBreak="0">
+  <w:abstractNum w:abstractNumId="0">
     <w:nsid w:val="FFFFFF7C"/>
     <w:multiLevelType w:val="singleLevel"/>
     <w:tmpl w:val="CEC4D594"/>
@@ -3506,7 +4635,7 @@
       </w:pPr>
     </w:lvl>
   </w:abstractNum>
-  <w:abstractNum w:abstractNumId="1" w15:restartNumberingAfterBreak="0">
+  <w:abstractNum w:abstractNumId="1">
     <w:nsid w:val="FFFFFF7D"/>
     <w:multiLevelType w:val="singleLevel"/>
     <w:tmpl w:val="97B0B8C2"/>
@@ -3523,7 +4652,7 @@
       </w:pPr>
     </w:lvl>
   </w:abstractNum>
-  <w:abstractNum w:abstractNumId="2" w15:restartNumberingAfterBreak="0">
+  <w:abstractNum w:abstractNumId="2">
     <w:nsid w:val="FFFFFF7E"/>
     <w:multiLevelType w:val="singleLevel"/>
     <w:tmpl w:val="10A8801E"/>
@@ -3540,7 +4669,7 @@
       </w:pPr>
     </w:lvl>
   </w:abstractNum>
-  <w:abstractNum w:abstractNumId="3" w15:restartNumberingAfterBreak="0">
+  <w:abstractNum w:abstractNumId="3">
     <w:nsid w:val="FFFFFF7F"/>
     <w:multiLevelType w:val="singleLevel"/>
     <w:tmpl w:val="6D1C683A"/>
@@ -3557,7 +4686,7 @@
       </w:pPr>
     </w:lvl>
   </w:abstractNum>
-  <w:abstractNum w:abstractNumId="4" w15:restartNumberingAfterBreak="0">
+  <w:abstractNum w:abstractNumId="4">
     <w:nsid w:val="FFFFFF80"/>
     <w:multiLevelType w:val="singleLevel"/>
     <w:tmpl w:val="420C28F0"/>
@@ -3578,7 +4707,7 @@
       </w:rPr>
     </w:lvl>
   </w:abstractNum>
-  <w:abstractNum w:abstractNumId="5" w15:restartNumberingAfterBreak="0">
+  <w:abstractNum w:abstractNumId="5">
     <w:nsid w:val="FFFFFF81"/>
     <w:multiLevelType w:val="singleLevel"/>
     <w:tmpl w:val="B24EE49A"/>
@@ -3599,7 +4728,7 @@
       </w:rPr>
     </w:lvl>
   </w:abstractNum>
-  <w:abstractNum w:abstractNumId="6" w15:restartNumberingAfterBreak="0">
+  <w:abstractNum w:abstractNumId="6">
     <w:nsid w:val="FFFFFF82"/>
     <w:multiLevelType w:val="singleLevel"/>
     <w:tmpl w:val="C31E0340"/>
@@ -3620,7 +4749,7 @@
       </w:rPr>
     </w:lvl>
   </w:abstractNum>
-  <w:abstractNum w:abstractNumId="7" w15:restartNumberingAfterBreak="0">
+  <w:abstractNum w:abstractNumId="7">
     <w:nsid w:val="FFFFFF83"/>
     <w:multiLevelType w:val="singleLevel"/>
     <w:tmpl w:val="364686D8"/>
@@ -3641,7 +4770,7 @@
       </w:rPr>
     </w:lvl>
   </w:abstractNum>
-  <w:abstractNum w:abstractNumId="8" w15:restartNumberingAfterBreak="0">
+  <w:abstractNum w:abstractNumId="8">
     <w:nsid w:val="FFFFFF88"/>
     <w:multiLevelType w:val="singleLevel"/>
     <w:tmpl w:val="88441356"/>
@@ -3658,7 +4787,7 @@
       </w:pPr>
     </w:lvl>
   </w:abstractNum>
-  <w:abstractNum w:abstractNumId="9" w15:restartNumberingAfterBreak="0">
+  <w:abstractNum w:abstractNumId="9">
     <w:nsid w:val="FFFFFF89"/>
     <w:multiLevelType w:val="singleLevel"/>
     <w:tmpl w:val="33BADBA0"/>
@@ -3679,7 +4808,7 @@
       </w:rPr>
     </w:lvl>
   </w:abstractNum>
-  <w:abstractNum w:abstractNumId="10" w15:restartNumberingAfterBreak="0">
+  <w:abstractNum w:abstractNumId="10">
     <w:nsid w:val="03DD557B"/>
     <w:multiLevelType w:val="hybridMultilevel"/>
     <w:tmpl w:val="45DC7E36"/>
@@ -3792,7 +4921,7 @@
       </w:rPr>
     </w:lvl>
   </w:abstractNum>
-  <w:abstractNum w:abstractNumId="11" w15:restartNumberingAfterBreak="0">
+  <w:abstractNum w:abstractNumId="11">
     <w:nsid w:val="0AEE7AC1"/>
     <w:multiLevelType w:val="multilevel"/>
     <w:tmpl w:val="EFDC717A"/>
@@ -3913,7 +5042,7 @@
       </w:pPr>
     </w:lvl>
   </w:abstractNum>
-  <w:abstractNum w:abstractNumId="12" w15:restartNumberingAfterBreak="0">
+  <w:abstractNum w:abstractNumId="12">
     <w:nsid w:val="12D40AD2"/>
     <w:multiLevelType w:val="multilevel"/>
     <w:tmpl w:val="E73218A8"/>
@@ -4034,7 +5163,7 @@
       </w:pPr>
     </w:lvl>
   </w:abstractNum>
-  <w:abstractNum w:abstractNumId="13" w15:restartNumberingAfterBreak="0">
+  <w:abstractNum w:abstractNumId="13">
     <w:nsid w:val="152F513A"/>
     <w:multiLevelType w:val="multilevel"/>
     <w:tmpl w:val="E6FA8320"/>
@@ -4171,7 +5300,99 @@
       </w:rPr>
     </w:lvl>
   </w:abstractNum>
-  <w:abstractNum w:abstractNumId="14" w15:restartNumberingAfterBreak="0">
+  <w:abstractNum w:abstractNumId="14">
+    <w:nsid w:val="172A5AB1"/>
+    <w:multiLevelType w:val="hybridMultilevel"/>
+    <w:tmpl w:val="8BE40EBE"/>
+    <w:lvl w:ilvl="0" w:tplc="53F8A4D2">
+      <w:start w:val="16"/>
+      <w:numFmt w:val="decimal"/>
+      <w:lvlText w:val="%1"/>
+      <w:lvlJc w:val="left"/>
+      <w:pPr>
+        <w:ind w:left="720" w:hanging="360"/>
+      </w:pPr>
+      <w:rPr>
+        <w:rFonts w:ascii="Lucida Sans" w:eastAsia="Lucida Sans" w:hAnsi="Lucida Sans" w:cs="Times New Roman" w:hint="default"/>
+        <w:color w:val="0000FF"/>
+        <w:sz w:val="19"/>
+        <w:u w:val="single"/>
+      </w:rPr>
+    </w:lvl>
+    <w:lvl w:ilvl="1" w:tplc="04090019" w:tentative="1">
+      <w:start w:val="1"/>
+      <w:numFmt w:val="lowerLetter"/>
+      <w:lvlText w:val="%2."/>
+      <w:lvlJc w:val="left"/>
+      <w:pPr>
+        <w:ind w:left="1440" w:hanging="360"/>
+      </w:pPr>
+    </w:lvl>
+    <w:lvl w:ilvl="2" w:tplc="0409001B" w:tentative="1">
+      <w:start w:val="1"/>
+      <w:numFmt w:val="lowerRoman"/>
+      <w:lvlText w:val="%3."/>
+      <w:lvlJc w:val="right"/>
+      <w:pPr>
+        <w:ind w:left="2160" w:hanging="180"/>
+      </w:pPr>
+    </w:lvl>
+    <w:lvl w:ilvl="3" w:tplc="0409000F" w:tentative="1">
+      <w:start w:val="1"/>
+      <w:numFmt w:val="decimal"/>
+      <w:lvlText w:val="%4."/>
+      <w:lvlJc w:val="left"/>
+      <w:pPr>
+        <w:ind w:left="2880" w:hanging="360"/>
+      </w:pPr>
+    </w:lvl>
+    <w:lvl w:ilvl="4" w:tplc="04090019" w:tentative="1">
+      <w:start w:val="1"/>
+      <w:numFmt w:val="lowerLetter"/>
+      <w:lvlText w:val="%5."/>
+      <w:lvlJc w:val="left"/>
+      <w:pPr>
+        <w:ind w:left="3600" w:hanging="360"/>
+      </w:pPr>
+    </w:lvl>
+    <w:lvl w:ilvl="5" w:tplc="0409001B" w:tentative="1">
+      <w:start w:val="1"/>
+      <w:numFmt w:val="lowerRoman"/>
+      <w:lvlText w:val="%6."/>
+      <w:lvlJc w:val="right"/>
+      <w:pPr>
+        <w:ind w:left="4320" w:hanging="180"/>
+      </w:pPr>
+    </w:lvl>
+    <w:lvl w:ilvl="6" w:tplc="0409000F" w:tentative="1">
+      <w:start w:val="1"/>
+      <w:numFmt w:val="decimal"/>
+      <w:lvlText w:val="%7."/>
+      <w:lvlJc w:val="left"/>
+      <w:pPr>
+        <w:ind w:left="5040" w:hanging="360"/>
+      </w:pPr>
+    </w:lvl>
+    <w:lvl w:ilvl="7" w:tplc="04090019" w:tentative="1">
+      <w:start w:val="1"/>
+      <w:numFmt w:val="lowerLetter"/>
+      <w:lvlText w:val="%8."/>
+      <w:lvlJc w:val="left"/>
+      <w:pPr>
+        <w:ind w:left="5760" w:hanging="360"/>
+      </w:pPr>
+    </w:lvl>
+    <w:lvl w:ilvl="8" w:tplc="0409001B" w:tentative="1">
+      <w:start w:val="1"/>
+      <w:numFmt w:val="lowerRoman"/>
+      <w:lvlText w:val="%9."/>
+      <w:lvlJc w:val="right"/>
+      <w:pPr>
+        <w:ind w:left="6480" w:hanging="180"/>
+      </w:pPr>
+    </w:lvl>
+  </w:abstractNum>
+  <w:abstractNum w:abstractNumId="15">
     <w:nsid w:val="188E2BED"/>
     <w:multiLevelType w:val="hybridMultilevel"/>
     <w:tmpl w:val="53241D16"/>
@@ -4292,7 +5513,7 @@
       </w:pPr>
     </w:lvl>
   </w:abstractNum>
-  <w:abstractNum w:abstractNumId="15" w15:restartNumberingAfterBreak="0">
+  <w:abstractNum w:abstractNumId="16">
     <w:nsid w:val="199F1A53"/>
     <w:multiLevelType w:val="multilevel"/>
     <w:tmpl w:val="76003A9A"/>
@@ -4413,7 +5634,7 @@
       </w:pPr>
     </w:lvl>
   </w:abstractNum>
-  <w:abstractNum w:abstractNumId="16" w15:restartNumberingAfterBreak="0">
+  <w:abstractNum w:abstractNumId="17">
     <w:nsid w:val="1DB1457B"/>
     <w:multiLevelType w:val="multilevel"/>
     <w:tmpl w:val="0807001D"/>
@@ -4526,7 +5747,7 @@
       </w:pPr>
     </w:lvl>
   </w:abstractNum>
-  <w:abstractNum w:abstractNumId="17" w15:restartNumberingAfterBreak="0">
+  <w:abstractNum w:abstractNumId="18">
     <w:nsid w:val="1DD52398"/>
     <w:multiLevelType w:val="multilevel"/>
     <w:tmpl w:val="0807001D"/>
@@ -4639,7 +5860,7 @@
       </w:pPr>
     </w:lvl>
   </w:abstractNum>
-  <w:abstractNum w:abstractNumId="18" w15:restartNumberingAfterBreak="0">
+  <w:abstractNum w:abstractNumId="19">
     <w:nsid w:val="26747815"/>
     <w:multiLevelType w:val="multilevel"/>
     <w:tmpl w:val="0807001D"/>
@@ -4752,7 +5973,7 @@
       </w:pPr>
     </w:lvl>
   </w:abstractNum>
-  <w:abstractNum w:abstractNumId="19" w15:restartNumberingAfterBreak="0">
+  <w:abstractNum w:abstractNumId="20">
     <w:nsid w:val="27A80646"/>
     <w:multiLevelType w:val="multilevel"/>
     <w:tmpl w:val="C2884D06"/>
@@ -4891,7 +6112,7 @@
       </w:rPr>
     </w:lvl>
   </w:abstractNum>
-  <w:abstractNum w:abstractNumId="20" w15:restartNumberingAfterBreak="0">
+  <w:abstractNum w:abstractNumId="21">
     <w:nsid w:val="2BF87341"/>
     <w:multiLevelType w:val="multilevel"/>
     <w:tmpl w:val="83F0EDE8"/>
@@ -5031,7 +6252,7 @@
       </w:rPr>
     </w:lvl>
   </w:abstractNum>
-  <w:abstractNum w:abstractNumId="21" w15:restartNumberingAfterBreak="0">
+  <w:abstractNum w:abstractNumId="22">
     <w:nsid w:val="39135B2B"/>
     <w:multiLevelType w:val="multilevel"/>
     <w:tmpl w:val="0807001D"/>
@@ -5144,7 +6365,7 @@
       </w:pPr>
     </w:lvl>
   </w:abstractNum>
-  <w:abstractNum w:abstractNumId="22" w15:restartNumberingAfterBreak="0">
+  <w:abstractNum w:abstractNumId="23">
     <w:nsid w:val="3C3F7338"/>
     <w:multiLevelType w:val="multilevel"/>
     <w:tmpl w:val="7682CBCE"/>
@@ -5281,7 +6502,7 @@
       </w:rPr>
     </w:lvl>
   </w:abstractNum>
-  <w:abstractNum w:abstractNumId="23" w15:restartNumberingAfterBreak="0">
+  <w:abstractNum w:abstractNumId="24">
     <w:nsid w:val="3F363305"/>
     <w:multiLevelType w:val="multilevel"/>
     <w:tmpl w:val="727C6224"/>
@@ -5418,7 +6639,7 @@
       </w:rPr>
     </w:lvl>
   </w:abstractNum>
-  <w:abstractNum w:abstractNumId="24" w15:restartNumberingAfterBreak="0">
+  <w:abstractNum w:abstractNumId="25">
     <w:nsid w:val="40780DDA"/>
     <w:multiLevelType w:val="multilevel"/>
     <w:tmpl w:val="129061F0"/>
@@ -5555,7 +6776,7 @@
       </w:rPr>
     </w:lvl>
   </w:abstractNum>
-  <w:abstractNum w:abstractNumId="25" w15:restartNumberingAfterBreak="0">
+  <w:abstractNum w:abstractNumId="26">
     <w:nsid w:val="429104B4"/>
     <w:multiLevelType w:val="hybridMultilevel"/>
     <w:tmpl w:val="C2FE1F30"/>
@@ -5668,7 +6889,7 @@
       </w:rPr>
     </w:lvl>
   </w:abstractNum>
-  <w:abstractNum w:abstractNumId="26" w15:restartNumberingAfterBreak="0">
+  <w:abstractNum w:abstractNumId="27">
     <w:nsid w:val="43623DDE"/>
     <w:multiLevelType w:val="hybridMultilevel"/>
     <w:tmpl w:val="3F982056"/>
@@ -5781,7 +7002,7 @@
       </w:rPr>
     </w:lvl>
   </w:abstractNum>
-  <w:abstractNum w:abstractNumId="27" w15:restartNumberingAfterBreak="0">
+  <w:abstractNum w:abstractNumId="28">
     <w:nsid w:val="447F0709"/>
     <w:multiLevelType w:val="hybridMultilevel"/>
     <w:tmpl w:val="27A435CC"/>
@@ -5894,7 +7115,7 @@
       </w:rPr>
     </w:lvl>
   </w:abstractNum>
-  <w:abstractNum w:abstractNumId="28" w15:restartNumberingAfterBreak="0">
+  <w:abstractNum w:abstractNumId="29">
     <w:nsid w:val="497C53A1"/>
     <w:multiLevelType w:val="multilevel"/>
     <w:tmpl w:val="B23E78CC"/>
@@ -6015,7 +7236,120 @@
       </w:pPr>
     </w:lvl>
   </w:abstractNum>
-  <w:abstractNum w:abstractNumId="29" w15:restartNumberingAfterBreak="0">
+  <w:abstractNum w:abstractNumId="30">
+    <w:nsid w:val="49FB7665"/>
+    <w:multiLevelType w:val="hybridMultilevel"/>
+    <w:tmpl w:val="35AED7D4"/>
+    <w:lvl w:ilvl="0" w:tplc="04090001">
+      <w:start w:val="1"/>
+      <w:numFmt w:val="bullet"/>
+      <w:lvlText w:val=""/>
+      <w:lvlJc w:val="left"/>
+      <w:pPr>
+        <w:ind w:left="720" w:hanging="360"/>
+      </w:pPr>
+      <w:rPr>
+        <w:rFonts w:ascii="Symbol" w:hAnsi="Symbol" w:hint="default"/>
+      </w:rPr>
+    </w:lvl>
+    <w:lvl w:ilvl="1" w:tplc="04090003" w:tentative="1">
+      <w:start w:val="1"/>
+      <w:numFmt w:val="bullet"/>
+      <w:lvlText w:val="o"/>
+      <w:lvlJc w:val="left"/>
+      <w:pPr>
+        <w:ind w:left="1440" w:hanging="360"/>
+      </w:pPr>
+      <w:rPr>
+        <w:rFonts w:ascii="Courier New" w:hAnsi="Courier New" w:cs="Courier New" w:hint="default"/>
+      </w:rPr>
+    </w:lvl>
+    <w:lvl w:ilvl="2" w:tplc="04090005" w:tentative="1">
+      <w:start w:val="1"/>
+      <w:numFmt w:val="bullet"/>
+      <w:lvlText w:val=""/>
+      <w:lvlJc w:val="left"/>
+      <w:pPr>
+        <w:ind w:left="2160" w:hanging="360"/>
+      </w:pPr>
+      <w:rPr>
+        <w:rFonts w:ascii="Wingdings" w:hAnsi="Wingdings" w:hint="default"/>
+      </w:rPr>
+    </w:lvl>
+    <w:lvl w:ilvl="3" w:tplc="04090001" w:tentative="1">
+      <w:start w:val="1"/>
+      <w:numFmt w:val="bullet"/>
+      <w:lvlText w:val=""/>
+      <w:lvlJc w:val="left"/>
+      <w:pPr>
+        <w:ind w:left="2880" w:hanging="360"/>
+      </w:pPr>
+      <w:rPr>
+        <w:rFonts w:ascii="Symbol" w:hAnsi="Symbol" w:hint="default"/>
+      </w:rPr>
+    </w:lvl>
+    <w:lvl w:ilvl="4" w:tplc="04090003" w:tentative="1">
+      <w:start w:val="1"/>
+      <w:numFmt w:val="bullet"/>
+      <w:lvlText w:val="o"/>
+      <w:lvlJc w:val="left"/>
+      <w:pPr>
+        <w:ind w:left="3600" w:hanging="360"/>
+      </w:pPr>
+      <w:rPr>
+        <w:rFonts w:ascii="Courier New" w:hAnsi="Courier New" w:cs="Courier New" w:hint="default"/>
+      </w:rPr>
+    </w:lvl>
+    <w:lvl w:ilvl="5" w:tplc="04090005" w:tentative="1">
+      <w:start w:val="1"/>
+      <w:numFmt w:val="bullet"/>
+      <w:lvlText w:val=""/>
+      <w:lvlJc w:val="left"/>
+      <w:pPr>
+        <w:ind w:left="4320" w:hanging="360"/>
+      </w:pPr>
+      <w:rPr>
+        <w:rFonts w:ascii="Wingdings" w:hAnsi="Wingdings" w:hint="default"/>
+      </w:rPr>
+    </w:lvl>
+    <w:lvl w:ilvl="6" w:tplc="04090001" w:tentative="1">
+      <w:start w:val="1"/>
+      <w:numFmt w:val="bullet"/>
+      <w:lvlText w:val=""/>
+      <w:lvlJc w:val="left"/>
+      <w:pPr>
+        <w:ind w:left="5040" w:hanging="360"/>
+      </w:pPr>
+      <w:rPr>
+        <w:rFonts w:ascii="Symbol" w:hAnsi="Symbol" w:hint="default"/>
+      </w:rPr>
+    </w:lvl>
+    <w:lvl w:ilvl="7" w:tplc="04090003" w:tentative="1">
+      <w:start w:val="1"/>
+      <w:numFmt w:val="bullet"/>
+      <w:lvlText w:val="o"/>
+      <w:lvlJc w:val="left"/>
+      <w:pPr>
+        <w:ind w:left="5760" w:hanging="360"/>
+      </w:pPr>
+      <w:rPr>
+        <w:rFonts w:ascii="Courier New" w:hAnsi="Courier New" w:cs="Courier New" w:hint="default"/>
+      </w:rPr>
+    </w:lvl>
+    <w:lvl w:ilvl="8" w:tplc="04090005" w:tentative="1">
+      <w:start w:val="1"/>
+      <w:numFmt w:val="bullet"/>
+      <w:lvlText w:val=""/>
+      <w:lvlJc w:val="left"/>
+      <w:pPr>
+        <w:ind w:left="6480" w:hanging="360"/>
+      </w:pPr>
+      <w:rPr>
+        <w:rFonts w:ascii="Wingdings" w:hAnsi="Wingdings" w:hint="default"/>
+      </w:rPr>
+    </w:lvl>
+  </w:abstractNum>
+  <w:abstractNum w:abstractNumId="31">
     <w:nsid w:val="4BDA1F90"/>
     <w:multiLevelType w:val="multilevel"/>
     <w:tmpl w:val="0807001D"/>
@@ -6128,7 +7462,7 @@
       </w:pPr>
     </w:lvl>
   </w:abstractNum>
-  <w:abstractNum w:abstractNumId="30" w15:restartNumberingAfterBreak="0">
+  <w:abstractNum w:abstractNumId="32">
     <w:nsid w:val="4C0E0860"/>
     <w:multiLevelType w:val="hybridMultilevel"/>
     <w:tmpl w:val="C1186E7C"/>
@@ -6241,7 +7575,7 @@
       </w:rPr>
     </w:lvl>
   </w:abstractNum>
-  <w:abstractNum w:abstractNumId="31" w15:restartNumberingAfterBreak="0">
+  <w:abstractNum w:abstractNumId="33">
     <w:nsid w:val="4D4C189D"/>
     <w:multiLevelType w:val="hybridMultilevel"/>
     <w:tmpl w:val="998E55C0"/>
@@ -6354,7 +7688,7 @@
       </w:rPr>
     </w:lvl>
   </w:abstractNum>
-  <w:abstractNum w:abstractNumId="32" w15:restartNumberingAfterBreak="0">
+  <w:abstractNum w:abstractNumId="34">
     <w:nsid w:val="564E3F48"/>
     <w:multiLevelType w:val="hybridMultilevel"/>
     <w:tmpl w:val="D53AB238"/>
@@ -6467,7 +7801,7 @@
       </w:rPr>
     </w:lvl>
   </w:abstractNum>
-  <w:abstractNum w:abstractNumId="33" w15:restartNumberingAfterBreak="0">
+  <w:abstractNum w:abstractNumId="35">
     <w:nsid w:val="617E5CEA"/>
     <w:multiLevelType w:val="multilevel"/>
     <w:tmpl w:val="C4928BA0"/>
@@ -6607,7 +7941,7 @@
       </w:rPr>
     </w:lvl>
   </w:abstractNum>
-  <w:abstractNum w:abstractNumId="34" w15:restartNumberingAfterBreak="0">
+  <w:abstractNum w:abstractNumId="36">
     <w:nsid w:val="63FE647F"/>
     <w:multiLevelType w:val="multilevel"/>
     <w:tmpl w:val="B8F2C990"/>
@@ -6728,7 +8062,7 @@
       </w:pPr>
     </w:lvl>
   </w:abstractNum>
-  <w:abstractNum w:abstractNumId="35" w15:restartNumberingAfterBreak="0">
+  <w:abstractNum w:abstractNumId="37">
     <w:nsid w:val="68282258"/>
     <w:multiLevelType w:val="multilevel"/>
     <w:tmpl w:val="0807001F"/>
@@ -6841,7 +8175,7 @@
       </w:pPr>
     </w:lvl>
   </w:abstractNum>
-  <w:abstractNum w:abstractNumId="36" w15:restartNumberingAfterBreak="0">
+  <w:abstractNum w:abstractNumId="38">
     <w:nsid w:val="68F84648"/>
     <w:multiLevelType w:val="hybridMultilevel"/>
     <w:tmpl w:val="7B087AD2"/>
@@ -6954,7 +8288,7 @@
       </w:rPr>
     </w:lvl>
   </w:abstractNum>
-  <w:abstractNum w:abstractNumId="37" w15:restartNumberingAfterBreak="0">
+  <w:abstractNum w:abstractNumId="39">
     <w:nsid w:val="6B3B7B6E"/>
     <w:multiLevelType w:val="hybridMultilevel"/>
     <w:tmpl w:val="220C713E"/>
@@ -7067,7 +8401,7 @@
       </w:rPr>
     </w:lvl>
   </w:abstractNum>
-  <w:abstractNum w:abstractNumId="38" w15:restartNumberingAfterBreak="0">
+  <w:abstractNum w:abstractNumId="40">
     <w:nsid w:val="6EAF7D3D"/>
     <w:multiLevelType w:val="hybridMultilevel"/>
     <w:tmpl w:val="A2648584"/>
@@ -7180,7 +8514,7 @@
       </w:rPr>
     </w:lvl>
   </w:abstractNum>
-  <w:abstractNum w:abstractNumId="39" w15:restartNumberingAfterBreak="0">
+  <w:abstractNum w:abstractNumId="41">
     <w:nsid w:val="7BA82AF0"/>
     <w:multiLevelType w:val="multilevel"/>
     <w:tmpl w:val="0807001D"/>
@@ -7293,7 +8627,7 @@
       </w:pPr>
     </w:lvl>
   </w:abstractNum>
-  <w:abstractNum w:abstractNumId="40" w15:restartNumberingAfterBreak="0">
+  <w:abstractNum w:abstractNumId="42">
     <w:nsid w:val="7E944BBE"/>
     <w:multiLevelType w:val="hybridMultilevel"/>
     <w:tmpl w:val="E08C136A"/>
@@ -7406,7 +8740,7 @@
       </w:rPr>
     </w:lvl>
   </w:abstractNum>
-  <w:abstractNum w:abstractNumId="41" w15:restartNumberingAfterBreak="0">
+  <w:abstractNum w:abstractNumId="43">
     <w:nsid w:val="7FBD4339"/>
     <w:multiLevelType w:val="multilevel"/>
     <w:tmpl w:val="0807001D"/>
@@ -7550,100 +8884,106 @@
     <w:abstractNumId w:val="0"/>
   </w:num>
   <w:num w:numId="11">
-    <w:abstractNumId w:val="14"/>
+    <w:abstractNumId w:val="15"/>
   </w:num>
   <w:num w:numId="12">
-    <w:abstractNumId w:val="28"/>
+    <w:abstractNumId w:val="29"/>
   </w:num>
   <w:num w:numId="13">
     <w:abstractNumId w:val="12"/>
   </w:num>
   <w:num w:numId="14">
+    <w:abstractNumId w:val="20"/>
+  </w:num>
+  <w:num w:numId="15">
     <w:abstractNumId w:val="19"/>
   </w:num>
-  <w:num w:numId="15">
-    <w:abstractNumId w:val="18"/>
-  </w:num>
   <w:num w:numId="16">
-    <w:abstractNumId w:val="15"/>
+    <w:abstractNumId w:val="16"/>
   </w:num>
   <w:num w:numId="17">
     <w:abstractNumId w:val="11"/>
   </w:num>
   <w:num w:numId="18">
-    <w:abstractNumId w:val="34"/>
+    <w:abstractNumId w:val="36"/>
   </w:num>
   <w:num w:numId="19">
+    <w:abstractNumId w:val="22"/>
+  </w:num>
+  <w:num w:numId="20">
+    <w:abstractNumId w:val="37"/>
+  </w:num>
+  <w:num w:numId="21">
+    <w:abstractNumId w:val="43"/>
+  </w:num>
+  <w:num w:numId="22">
+    <w:abstractNumId w:val="17"/>
+  </w:num>
+  <w:num w:numId="23">
+    <w:abstractNumId w:val="31"/>
+  </w:num>
+  <w:num w:numId="24">
+    <w:abstractNumId w:val="25"/>
+  </w:num>
+  <w:num w:numId="25">
+    <w:abstractNumId w:val="18"/>
+  </w:num>
+  <w:num w:numId="26">
+    <w:abstractNumId w:val="23"/>
+  </w:num>
+  <w:num w:numId="27">
     <w:abstractNumId w:val="21"/>
   </w:num>
-  <w:num w:numId="20">
+  <w:num w:numId="28">
     <w:abstractNumId w:val="35"/>
   </w:num>
-  <w:num w:numId="21">
-    <w:abstractNumId w:val="41"/>
-  </w:num>
-  <w:num w:numId="22">
-    <w:abstractNumId w:val="16"/>
-  </w:num>
-  <w:num w:numId="23">
-    <w:abstractNumId w:val="29"/>
-  </w:num>
-  <w:num w:numId="24">
+  <w:num w:numId="29">
     <w:abstractNumId w:val="24"/>
-  </w:num>
-  <w:num w:numId="25">
-    <w:abstractNumId w:val="17"/>
-  </w:num>
-  <w:num w:numId="26">
-    <w:abstractNumId w:val="22"/>
-  </w:num>
-  <w:num w:numId="27">
-    <w:abstractNumId w:val="20"/>
-  </w:num>
-  <w:num w:numId="28">
-    <w:abstractNumId w:val="33"/>
-  </w:num>
-  <w:num w:numId="29">
-    <w:abstractNumId w:val="23"/>
   </w:num>
   <w:num w:numId="30">
     <w:abstractNumId w:val="13"/>
   </w:num>
   <w:num w:numId="31">
-    <w:abstractNumId w:val="39"/>
+    <w:abstractNumId w:val="41"/>
   </w:num>
   <w:num w:numId="32">
-    <w:abstractNumId w:val="25"/>
+    <w:abstractNumId w:val="26"/>
   </w:num>
   <w:num w:numId="33">
-    <w:abstractNumId w:val="30"/>
+    <w:abstractNumId w:val="32"/>
   </w:num>
   <w:num w:numId="34">
-    <w:abstractNumId w:val="36"/>
+    <w:abstractNumId w:val="38"/>
   </w:num>
   <w:num w:numId="35">
-    <w:abstractNumId w:val="31"/>
+    <w:abstractNumId w:val="33"/>
   </w:num>
   <w:num w:numId="36">
     <w:abstractNumId w:val="10"/>
   </w:num>
   <w:num w:numId="37">
-    <w:abstractNumId w:val="26"/>
+    <w:abstractNumId w:val="27"/>
   </w:num>
   <w:num w:numId="38">
-    <w:abstractNumId w:val="27"/>
+    <w:abstractNumId w:val="28"/>
   </w:num>
   <w:num w:numId="39">
-    <w:abstractNumId w:val="32"/>
+    <w:abstractNumId w:val="34"/>
   </w:num>
   <w:num w:numId="40">
-    <w:abstractNumId w:val="38"/>
+    <w:abstractNumId w:val="40"/>
   </w:num>
   <w:num w:numId="41">
-    <w:abstractNumId w:val="37"/>
+    <w:abstractNumId w:val="39"/>
   </w:num>
   <w:num w:numId="42">
-    <w:abstractNumId w:val="40"/>
+    <w:abstractNumId w:val="42"/>
+  </w:num>
+  <w:num w:numId="43">
+    <w:abstractNumId w:val="14"/>
+  </w:num>
+  <w:num w:numId="44">
+    <w:abstractNumId w:val="30"/>
   </w:num>
 </w:numbering>
 </file>
@@ -8309,8 +9649,11 @@
       <w:sz w:val="19"/>
     </w:rPr>
     <w:tblPr>
+      <w:tblInd w:w="0" w:type="dxa"/>
       <w:tblCellMar>
+        <w:top w:w="0" w:type="dxa"/>
         <w:left w:w="0" w:type="dxa"/>
+        <w:bottom w:w="0" w:type="dxa"/>
         <w:right w:w="0" w:type="dxa"/>
       </w:tblCellMar>
     </w:tblPr>
@@ -9021,7 +10364,7 @@
 </file>
 
 <file path=customXml/itemProps1.xml><?xml version="1.0" encoding="utf-8"?>
-<ds:datastoreItem xmlns:ds="http://schemas.openxmlformats.org/officeDocument/2006/customXml" ds:itemID="{E7136707-D215-4A64-9292-9BBDB8F435C4}">
+<ds:datastoreItem xmlns:ds="http://schemas.openxmlformats.org/officeDocument/2006/customXml" ds:itemID="{B9C59D68-0171-410F-8CA1-A3836394F47B}">
   <ds:schemaRefs>
     <ds:schemaRef ds:uri="http://schemas.openxmlformats.org/officeDocument/2006/bibliography"/>
   </ds:schemaRefs>

</xml_diff>

<commit_message>
Doku Update: - Infrastruktur - Shooting Gallery
</commit_message>
<xml_diff>
--- a/docs/Dokumentation/Doku.docx
+++ b/docs/Dokumentation/Doku.docx
@@ -112,7 +112,15 @@
               <w:pStyle w:val="Titel"/>
             </w:pPr>
             <w:r>
-              <w:t>Arbeitsdokument „unityserver 3d im cave“</w:t>
+              <w:t>Arbeitsdokument „</w:t>
+            </w:r>
+            <w:proofErr w:type="spellStart"/>
+            <w:r>
+              <w:t>unityserver</w:t>
+            </w:r>
+            <w:proofErr w:type="spellEnd"/>
+            <w:r>
+              <w:t xml:space="preserve"> 3d im cave“</w:t>
             </w:r>
           </w:p>
           <w:p>
@@ -832,7 +840,7 @@
         </w:rPr>
         <w:fldChar w:fldCharType="separate"/>
       </w:r>
-      <w:hyperlink w:anchor="_Toc434747439" w:history="1">
+      <w:hyperlink w:anchor="_Toc434763771" w:history="1">
         <w:r>
           <w:rPr>
             <w:rStyle w:val="Hyperlink"/>
@@ -876,7 +884,7 @@
             <w:noProof/>
             <w:webHidden/>
           </w:rPr>
-          <w:instrText xml:space="preserve"> PAGEREF _Toc434747439 \h </w:instrText>
+          <w:instrText xml:space="preserve"> PAGEREF _Toc434763771 \h </w:instrText>
         </w:r>
         <w:r>
           <w:rPr>
@@ -918,7 +926,7 @@
           <w:lang w:val="en-US"/>
         </w:rPr>
       </w:pPr>
-      <w:hyperlink w:anchor="_Toc434747440" w:history="1">
+      <w:hyperlink w:anchor="_Toc434763772" w:history="1">
         <w:r>
           <w:rPr>
             <w:rStyle w:val="Hyperlink"/>
@@ -945,7 +953,7 @@
             <w:noProof/>
             <w:webHidden/>
           </w:rPr>
-          <w:instrText xml:space="preserve"> PAGEREF _Toc434747440 \h </w:instrText>
+          <w:instrText xml:space="preserve"> PAGEREF _Toc434763772 \h </w:instrText>
         </w:r>
         <w:r>
           <w:rPr>
@@ -987,7 +995,7 @@
           <w:lang w:val="en-US"/>
         </w:rPr>
       </w:pPr>
-      <w:hyperlink w:anchor="_Toc434747441" w:history="1">
+      <w:hyperlink w:anchor="_Toc434763773" w:history="1">
         <w:r>
           <w:rPr>
             <w:rStyle w:val="Hyperlink"/>
@@ -1031,7 +1039,7 @@
             <w:noProof/>
             <w:webHidden/>
           </w:rPr>
-          <w:instrText xml:space="preserve"> PAGEREF _Toc434747441 \h </w:instrText>
+          <w:instrText xml:space="preserve"> PAGEREF _Toc434763773 \h </w:instrText>
         </w:r>
         <w:r>
           <w:rPr>
@@ -1073,13 +1081,13 @@
           <w:lang w:val="en-US"/>
         </w:rPr>
       </w:pPr>
-      <w:hyperlink w:anchor="_Toc434747442" w:history="1">
+      <w:hyperlink w:anchor="_Toc434763774" w:history="1">
         <w:r>
           <w:rPr>
             <w:rStyle w:val="Hyperlink"/>
             <w:noProof/>
           </w:rPr>
-          <w:t>2.1 Hardware</w:t>
+          <w:t>2.1 Trackingsystem WorldViz</w:t>
         </w:r>
         <w:r>
           <w:rPr>
@@ -1100,7 +1108,7 @@
             <w:noProof/>
             <w:webHidden/>
           </w:rPr>
-          <w:instrText xml:space="preserve"> PAGEREF _Toc434747442 \h </w:instrText>
+          <w:instrText xml:space="preserve"> PAGEREF _Toc434763774 \h </w:instrText>
         </w:r>
         <w:r>
           <w:rPr>
@@ -1120,7 +1128,7 @@
             <w:noProof/>
             <w:webHidden/>
           </w:rPr>
-          <w:t>4</w:t>
+          <w:t>5</w:t>
         </w:r>
         <w:r>
           <w:rPr>
@@ -1142,13 +1150,13 @@
           <w:lang w:val="en-US"/>
         </w:rPr>
       </w:pPr>
-      <w:hyperlink w:anchor="_Toc434747443" w:history="1">
+      <w:hyperlink w:anchor="_Toc434763775" w:history="1">
         <w:r>
           <w:rPr>
             <w:rStyle w:val="Hyperlink"/>
             <w:noProof/>
           </w:rPr>
-          <w:t>2.2 Trackingsystem WorldViz</w:t>
+          <w:t>2.2 Devices</w:t>
         </w:r>
         <w:r>
           <w:rPr>
@@ -1169,7 +1177,7 @@
             <w:noProof/>
             <w:webHidden/>
           </w:rPr>
-          <w:instrText xml:space="preserve"> PAGEREF _Toc434747443 \h </w:instrText>
+          <w:instrText xml:space="preserve"> PAGEREF _Toc434763775 \h </w:instrText>
         </w:r>
         <w:r>
           <w:rPr>
@@ -1211,13 +1219,13 @@
           <w:lang w:val="en-US"/>
         </w:rPr>
       </w:pPr>
-      <w:hyperlink w:anchor="_Toc434747444" w:history="1">
+      <w:hyperlink w:anchor="_Toc434763776" w:history="1">
         <w:r>
           <w:rPr>
             <w:rStyle w:val="Hyperlink"/>
             <w:noProof/>
           </w:rPr>
-          <w:t>2.3 Devices</w:t>
+          <w:t>2.3 Unity Server</w:t>
         </w:r>
         <w:r>
           <w:rPr>
@@ -1238,7 +1246,7 @@
             <w:noProof/>
             <w:webHidden/>
           </w:rPr>
-          <w:instrText xml:space="preserve"> PAGEREF _Toc434747444 \h </w:instrText>
+          <w:instrText xml:space="preserve"> PAGEREF _Toc434763776 \h </w:instrText>
         </w:r>
         <w:r>
           <w:rPr>
@@ -1258,7 +1266,7 @@
             <w:noProof/>
             <w:webHidden/>
           </w:rPr>
-          <w:t>5</w:t>
+          <w:t>7</w:t>
         </w:r>
         <w:r>
           <w:rPr>
@@ -1280,13 +1288,13 @@
           <w:lang w:val="en-US"/>
         </w:rPr>
       </w:pPr>
-      <w:hyperlink w:anchor="_Toc434747445" w:history="1">
+      <w:hyperlink w:anchor="_Toc434763777" w:history="1">
         <w:r>
           <w:rPr>
             <w:rStyle w:val="Hyperlink"/>
             <w:noProof/>
           </w:rPr>
-          <w:t>2.4 Unity Server</w:t>
+          <w:t>2.4 Audio</w:t>
         </w:r>
         <w:r>
           <w:rPr>
@@ -1307,7 +1315,7 @@
             <w:noProof/>
             <w:webHidden/>
           </w:rPr>
-          <w:instrText xml:space="preserve"> PAGEREF _Toc434747445 \h </w:instrText>
+          <w:instrText xml:space="preserve"> PAGEREF _Toc434763777 \h </w:instrText>
         </w:r>
         <w:r>
           <w:rPr>
@@ -1327,7 +1335,7 @@
             <w:noProof/>
             <w:webHidden/>
           </w:rPr>
-          <w:t>5</w:t>
+          <w:t>7</w:t>
         </w:r>
         <w:r>
           <w:rPr>
@@ -1349,27 +1357,13 @@
           <w:lang w:val="en-US"/>
         </w:rPr>
       </w:pPr>
-      <w:hyperlink w:anchor="_Toc434747446" w:history="1">
+      <w:hyperlink w:anchor="_Toc434763778" w:history="1">
         <w:r>
           <w:rPr>
             <w:rStyle w:val="Hyperlink"/>
             <w:noProof/>
           </w:rPr>
-          <w:t>2.5 Gesamtsy</w:t>
-        </w:r>
-        <w:r>
-          <w:rPr>
-            <w:rStyle w:val="Hyperlink"/>
-            <w:noProof/>
-          </w:rPr>
-          <w:t>s</w:t>
-        </w:r>
-        <w:r>
-          <w:rPr>
-            <w:rStyle w:val="Hyperlink"/>
-            <w:noProof/>
-          </w:rPr>
-          <w:t>tem</w:t>
+          <w:t>2.5 Video Matrix Switch</w:t>
         </w:r>
         <w:r>
           <w:rPr>
@@ -1390,7 +1384,7 @@
             <w:noProof/>
             <w:webHidden/>
           </w:rPr>
-          <w:instrText xml:space="preserve"> PAGEREF _Toc434747446 \h </w:instrText>
+          <w:instrText xml:space="preserve"> PAGEREF _Toc434763778 \h </w:instrText>
         </w:r>
         <w:r>
           <w:rPr>
@@ -1410,7 +1404,7 @@
             <w:noProof/>
             <w:webHidden/>
           </w:rPr>
-          <w:t>5</w:t>
+          <w:t>7</w:t>
         </w:r>
         <w:r>
           <w:rPr>
@@ -1432,7 +1426,7 @@
           <w:lang w:val="en-US"/>
         </w:rPr>
       </w:pPr>
-      <w:hyperlink w:anchor="_Toc434747447" w:history="1">
+      <w:hyperlink w:anchor="_Toc434763779" w:history="1">
         <w:r>
           <w:rPr>
             <w:rStyle w:val="Hyperlink"/>
@@ -1476,7 +1470,7 @@
             <w:noProof/>
             <w:webHidden/>
           </w:rPr>
-          <w:instrText xml:space="preserve"> PAGEREF _Toc434747447 \h </w:instrText>
+          <w:instrText xml:space="preserve"> PAGEREF _Toc434763779 \h </w:instrText>
         </w:r>
         <w:r>
           <w:rPr>
@@ -1496,7 +1490,7 @@
             <w:noProof/>
             <w:webHidden/>
           </w:rPr>
-          <w:t>7</w:t>
+          <w:t>8</w:t>
         </w:r>
         <w:r>
           <w:rPr>
@@ -1518,7 +1512,7 @@
           <w:lang w:val="en-US"/>
         </w:rPr>
       </w:pPr>
-      <w:hyperlink w:anchor="_Toc434747448" w:history="1">
+      <w:hyperlink w:anchor="_Toc434763780" w:history="1">
         <w:r>
           <w:rPr>
             <w:rStyle w:val="Hyperlink"/>
@@ -1562,7 +1556,7 @@
             <w:noProof/>
             <w:webHidden/>
           </w:rPr>
-          <w:instrText xml:space="preserve"> PAGEREF _Toc434747448 \h </w:instrText>
+          <w:instrText xml:space="preserve"> PAGEREF _Toc434763780 \h </w:instrText>
         </w:r>
         <w:r>
           <w:rPr>
@@ -1582,7 +1576,7 @@
             <w:noProof/>
             <w:webHidden/>
           </w:rPr>
-          <w:t>7</w:t>
+          <w:t>8</w:t>
         </w:r>
         <w:r>
           <w:rPr>
@@ -1604,7 +1598,7 @@
           <w:lang w:val="en-US"/>
         </w:rPr>
       </w:pPr>
-      <w:hyperlink w:anchor="_Toc434747449" w:history="1">
+      <w:hyperlink w:anchor="_Toc434763781" w:history="1">
         <w:r>
           <w:rPr>
             <w:rStyle w:val="Hyperlink"/>
@@ -1648,7 +1642,7 @@
             <w:noProof/>
             <w:webHidden/>
           </w:rPr>
-          <w:instrText xml:space="preserve"> PAGEREF _Toc434747449 \h </w:instrText>
+          <w:instrText xml:space="preserve"> PAGEREF _Toc434763781 \h </w:instrText>
         </w:r>
         <w:r>
           <w:rPr>
@@ -1668,7 +1662,7 @@
             <w:noProof/>
             <w:webHidden/>
           </w:rPr>
-          <w:t>7</w:t>
+          <w:t>8</w:t>
         </w:r>
         <w:r>
           <w:rPr>
@@ -1690,7 +1684,7 @@
           <w:lang w:val="en-US"/>
         </w:rPr>
       </w:pPr>
-      <w:hyperlink w:anchor="_Toc434747450" w:history="1">
+      <w:hyperlink w:anchor="_Toc434763782" w:history="1">
         <w:r>
           <w:rPr>
             <w:rStyle w:val="Hyperlink"/>
@@ -1734,7 +1728,7 @@
             <w:noProof/>
             <w:webHidden/>
           </w:rPr>
-          <w:instrText xml:space="preserve"> PAGEREF _Toc434747450 \h </w:instrText>
+          <w:instrText xml:space="preserve"> PAGEREF _Toc434763782 \h </w:instrText>
         </w:r>
         <w:r>
           <w:rPr>
@@ -1754,7 +1748,7 @@
             <w:noProof/>
             <w:webHidden/>
           </w:rPr>
-          <w:t>7</w:t>
+          <w:t>8</w:t>
         </w:r>
         <w:r>
           <w:rPr>
@@ -1776,7 +1770,7 @@
           <w:lang w:val="en-US"/>
         </w:rPr>
       </w:pPr>
-      <w:hyperlink w:anchor="_Toc434747451" w:history="1">
+      <w:hyperlink w:anchor="_Toc434763783" w:history="1">
         <w:r>
           <w:rPr>
             <w:rStyle w:val="Hyperlink"/>
@@ -1820,7 +1814,7 @@
             <w:noProof/>
             <w:webHidden/>
           </w:rPr>
-          <w:instrText xml:space="preserve"> PAGEREF _Toc434747451 \h </w:instrText>
+          <w:instrText xml:space="preserve"> PAGEREF _Toc434763783 \h </w:instrText>
         </w:r>
         <w:r>
           <w:rPr>
@@ -1840,7 +1834,7 @@
             <w:noProof/>
             <w:webHidden/>
           </w:rPr>
-          <w:t>7</w:t>
+          <w:t>8</w:t>
         </w:r>
         <w:r>
           <w:rPr>
@@ -1862,7 +1856,7 @@
           <w:lang w:val="en-US"/>
         </w:rPr>
       </w:pPr>
-      <w:hyperlink w:anchor="_Toc434747452" w:history="1">
+      <w:hyperlink w:anchor="_Toc434763784" w:history="1">
         <w:r>
           <w:rPr>
             <w:rStyle w:val="Hyperlink"/>
@@ -1906,7 +1900,7 @@
             <w:noProof/>
             <w:webHidden/>
           </w:rPr>
-          <w:instrText xml:space="preserve"> PAGEREF _Toc434747452 \h </w:instrText>
+          <w:instrText xml:space="preserve"> PAGEREF _Toc434763784 \h </w:instrText>
         </w:r>
         <w:r>
           <w:rPr>
@@ -1926,7 +1920,7 @@
             <w:noProof/>
             <w:webHidden/>
           </w:rPr>
-          <w:t>7</w:t>
+          <w:t>8</w:t>
         </w:r>
         <w:r>
           <w:rPr>
@@ -1948,7 +1942,7 @@
           <w:lang w:val="en-US"/>
         </w:rPr>
       </w:pPr>
-      <w:hyperlink w:anchor="_Toc434747453" w:history="1">
+      <w:hyperlink w:anchor="_Toc434763785" w:history="1">
         <w:r>
           <w:rPr>
             <w:rStyle w:val="Hyperlink"/>
@@ -1992,7 +1986,7 @@
             <w:noProof/>
             <w:webHidden/>
           </w:rPr>
-          <w:instrText xml:space="preserve"> PAGEREF _Toc434747453 \h </w:instrText>
+          <w:instrText xml:space="preserve"> PAGEREF _Toc434763785 \h </w:instrText>
         </w:r>
         <w:r>
           <w:rPr>
@@ -2012,7 +2006,7 @@
             <w:noProof/>
             <w:webHidden/>
           </w:rPr>
-          <w:t>7</w:t>
+          <w:t>8</w:t>
         </w:r>
         <w:r>
           <w:rPr>
@@ -2034,7 +2028,7 @@
           <w:lang w:val="en-US"/>
         </w:rPr>
       </w:pPr>
-      <w:hyperlink w:anchor="_Toc434747454" w:history="1">
+      <w:hyperlink w:anchor="_Toc434763786" w:history="1">
         <w:r>
           <w:rPr>
             <w:rStyle w:val="Hyperlink"/>
@@ -2078,7 +2072,7 @@
             <w:noProof/>
             <w:webHidden/>
           </w:rPr>
-          <w:instrText xml:space="preserve"> PAGEREF _Toc434747454 \h </w:instrText>
+          <w:instrText xml:space="preserve"> PAGEREF _Toc434763786 \h </w:instrText>
         </w:r>
         <w:r>
           <w:rPr>
@@ -2098,7 +2092,214 @@
             <w:noProof/>
             <w:webHidden/>
           </w:rPr>
-          <w:t>7</w:t>
+          <w:t>9</w:t>
+        </w:r>
+        <w:r>
+          <w:rPr>
+            <w:noProof/>
+            <w:webHidden/>
+          </w:rPr>
+          <w:fldChar w:fldCharType="end"/>
+        </w:r>
+      </w:hyperlink>
+    </w:p>
+    <w:p>
+      <w:pPr>
+        <w:pStyle w:val="Verzeichnis2"/>
+        <w:rPr>
+          <w:rFonts w:asciiTheme="minorHAnsi" w:eastAsiaTheme="minorEastAsia" w:hAnsiTheme="minorHAnsi" w:cstheme="minorBidi"/>
+          <w:noProof/>
+          <w:sz w:val="22"/>
+          <w:szCs w:val="22"/>
+          <w:lang w:val="en-US"/>
+        </w:rPr>
+      </w:pPr>
+      <w:hyperlink w:anchor="_Toc434763787" w:history="1">
+        <w:r>
+          <w:rPr>
+            <w:rStyle w:val="Hyperlink"/>
+            <w:noProof/>
+          </w:rPr>
+          <w:t>10.1 Shooting Gallery</w:t>
+        </w:r>
+        <w:r>
+          <w:rPr>
+            <w:noProof/>
+            <w:webHidden/>
+          </w:rPr>
+          <w:tab/>
+        </w:r>
+        <w:r>
+          <w:rPr>
+            <w:noProof/>
+            <w:webHidden/>
+          </w:rPr>
+          <w:fldChar w:fldCharType="begin"/>
+        </w:r>
+        <w:r>
+          <w:rPr>
+            <w:noProof/>
+            <w:webHidden/>
+          </w:rPr>
+          <w:instrText xml:space="preserve"> PAGEREF _Toc434763787 \h </w:instrText>
+        </w:r>
+        <w:r>
+          <w:rPr>
+            <w:noProof/>
+            <w:webHidden/>
+          </w:rPr>
+        </w:r>
+        <w:r>
+          <w:rPr>
+            <w:noProof/>
+            <w:webHidden/>
+          </w:rPr>
+          <w:fldChar w:fldCharType="separate"/>
+        </w:r>
+        <w:r>
+          <w:rPr>
+            <w:noProof/>
+            <w:webHidden/>
+          </w:rPr>
+          <w:t>9</w:t>
+        </w:r>
+        <w:r>
+          <w:rPr>
+            <w:noProof/>
+            <w:webHidden/>
+          </w:rPr>
+          <w:fldChar w:fldCharType="end"/>
+        </w:r>
+      </w:hyperlink>
+    </w:p>
+    <w:p>
+      <w:pPr>
+        <w:pStyle w:val="Verzeichnis2"/>
+        <w:rPr>
+          <w:rFonts w:asciiTheme="minorHAnsi" w:eastAsiaTheme="minorEastAsia" w:hAnsiTheme="minorHAnsi" w:cstheme="minorBidi"/>
+          <w:noProof/>
+          <w:sz w:val="22"/>
+          <w:szCs w:val="22"/>
+          <w:lang w:val="en-US"/>
+        </w:rPr>
+      </w:pPr>
+      <w:hyperlink w:anchor="_Toc434763788" w:history="1">
+        <w:r>
+          <w:rPr>
+            <w:rStyle w:val="Hyperlink"/>
+            <w:noProof/>
+          </w:rPr>
+          <w:t>10.2 Model-Viewer</w:t>
+        </w:r>
+        <w:r>
+          <w:rPr>
+            <w:noProof/>
+            <w:webHidden/>
+          </w:rPr>
+          <w:tab/>
+        </w:r>
+        <w:r>
+          <w:rPr>
+            <w:noProof/>
+            <w:webHidden/>
+          </w:rPr>
+          <w:fldChar w:fldCharType="begin"/>
+        </w:r>
+        <w:r>
+          <w:rPr>
+            <w:noProof/>
+            <w:webHidden/>
+          </w:rPr>
+          <w:instrText xml:space="preserve"> PAGEREF _Toc434763788 \h </w:instrText>
+        </w:r>
+        <w:r>
+          <w:rPr>
+            <w:noProof/>
+            <w:webHidden/>
+          </w:rPr>
+        </w:r>
+        <w:r>
+          <w:rPr>
+            <w:noProof/>
+            <w:webHidden/>
+          </w:rPr>
+          <w:fldChar w:fldCharType="separate"/>
+        </w:r>
+        <w:r>
+          <w:rPr>
+            <w:noProof/>
+            <w:webHidden/>
+          </w:rPr>
+          <w:t>9</w:t>
+        </w:r>
+        <w:r>
+          <w:rPr>
+            <w:noProof/>
+            <w:webHidden/>
+          </w:rPr>
+          <w:fldChar w:fldCharType="end"/>
+        </w:r>
+      </w:hyperlink>
+    </w:p>
+    <w:p>
+      <w:pPr>
+        <w:pStyle w:val="Verzeichnis2"/>
+        <w:rPr>
+          <w:rFonts w:asciiTheme="minorHAnsi" w:eastAsiaTheme="minorEastAsia" w:hAnsiTheme="minorHAnsi" w:cstheme="minorBidi"/>
+          <w:noProof/>
+          <w:sz w:val="22"/>
+          <w:szCs w:val="22"/>
+          <w:lang w:val="en-US"/>
+        </w:rPr>
+      </w:pPr>
+      <w:hyperlink w:anchor="_Toc434763789" w:history="1">
+        <w:r>
+          <w:rPr>
+            <w:rStyle w:val="Hyperlink"/>
+            <w:noProof/>
+          </w:rPr>
+          <w:t>10.3 App Drittpartei</w:t>
+        </w:r>
+        <w:r>
+          <w:rPr>
+            <w:noProof/>
+            <w:webHidden/>
+          </w:rPr>
+          <w:tab/>
+        </w:r>
+        <w:r>
+          <w:rPr>
+            <w:noProof/>
+            <w:webHidden/>
+          </w:rPr>
+          <w:fldChar w:fldCharType="begin"/>
+        </w:r>
+        <w:r>
+          <w:rPr>
+            <w:noProof/>
+            <w:webHidden/>
+          </w:rPr>
+          <w:instrText xml:space="preserve"> PAGEREF _Toc434763789 \h </w:instrText>
+        </w:r>
+        <w:r>
+          <w:rPr>
+            <w:noProof/>
+            <w:webHidden/>
+          </w:rPr>
+        </w:r>
+        <w:r>
+          <w:rPr>
+            <w:noProof/>
+            <w:webHidden/>
+          </w:rPr>
+          <w:fldChar w:fldCharType="separate"/>
+        </w:r>
+        <w:r>
+          <w:rPr>
+            <w:noProof/>
+            <w:webHidden/>
+          </w:rPr>
+          <w:t>9</w:t>
         </w:r>
         <w:r>
           <w:rPr>
@@ -2120,7 +2321,7 @@
           <w:lang w:val="en-US"/>
         </w:rPr>
       </w:pPr>
-      <w:hyperlink w:anchor="_Toc434747455" w:history="1">
+      <w:hyperlink w:anchor="_Toc434763790" w:history="1">
         <w:r>
           <w:rPr>
             <w:rStyle w:val="Hyperlink"/>
@@ -2164,7 +2365,7 @@
             <w:noProof/>
             <w:webHidden/>
           </w:rPr>
-          <w:instrText xml:space="preserve"> PAGEREF _Toc434747455 \h </w:instrText>
+          <w:instrText xml:space="preserve"> PAGEREF _Toc434763790 \h </w:instrText>
         </w:r>
         <w:r>
           <w:rPr>
@@ -2184,7 +2385,7 @@
             <w:noProof/>
             <w:webHidden/>
           </w:rPr>
-          <w:t>7</w:t>
+          <w:t>9</w:t>
         </w:r>
         <w:r>
           <w:rPr>
@@ -2206,7 +2407,7 @@
           <w:lang w:val="en-US"/>
         </w:rPr>
       </w:pPr>
-      <w:hyperlink w:anchor="_Toc434747456" w:history="1">
+      <w:hyperlink w:anchor="_Toc434763791" w:history="1">
         <w:r>
           <w:rPr>
             <w:rStyle w:val="Hyperlink"/>
@@ -2250,7 +2451,7 @@
             <w:noProof/>
             <w:webHidden/>
           </w:rPr>
-          <w:instrText xml:space="preserve"> PAGEREF _Toc434747456 \h </w:instrText>
+          <w:instrText xml:space="preserve"> PAGEREF _Toc434763791 \h </w:instrText>
         </w:r>
         <w:r>
           <w:rPr>
@@ -2270,7 +2471,7 @@
             <w:noProof/>
             <w:webHidden/>
           </w:rPr>
-          <w:t>8</w:t>
+          <w:t>9</w:t>
         </w:r>
         <w:r>
           <w:rPr>
@@ -2292,7 +2493,7 @@
           <w:lang w:val="en-US"/>
         </w:rPr>
       </w:pPr>
-      <w:hyperlink w:anchor="_Toc434747457" w:history="1">
+      <w:hyperlink w:anchor="_Toc434763792" w:history="1">
         <w:r>
           <w:rPr>
             <w:rStyle w:val="Hyperlink"/>
@@ -2336,7 +2537,7 @@
             <w:noProof/>
             <w:webHidden/>
           </w:rPr>
-          <w:instrText xml:space="preserve"> PAGEREF _Toc434747457 \h </w:instrText>
+          <w:instrText xml:space="preserve"> PAGEREF _Toc434763792 \h </w:instrText>
         </w:r>
         <w:r>
           <w:rPr>
@@ -2356,7 +2557,7 @@
             <w:noProof/>
             <w:webHidden/>
           </w:rPr>
-          <w:t>8</w:t>
+          <w:t>10</w:t>
         </w:r>
         <w:r>
           <w:rPr>
@@ -2378,7 +2579,7 @@
           <w:lang w:val="en-US"/>
         </w:rPr>
       </w:pPr>
-      <w:hyperlink w:anchor="_Toc434747458" w:history="1">
+      <w:hyperlink w:anchor="_Toc434763793" w:history="1">
         <w:r>
           <w:rPr>
             <w:rStyle w:val="Hyperlink"/>
@@ -2422,7 +2623,7 @@
             <w:noProof/>
             <w:webHidden/>
           </w:rPr>
-          <w:instrText xml:space="preserve"> PAGEREF _Toc434747458 \h </w:instrText>
+          <w:instrText xml:space="preserve"> PAGEREF _Toc434763793 \h </w:instrText>
         </w:r>
         <w:r>
           <w:rPr>
@@ -2442,7 +2643,7 @@
             <w:noProof/>
             <w:webHidden/>
           </w:rPr>
-          <w:t>8</w:t>
+          <w:t>10</w:t>
         </w:r>
         <w:r>
           <w:rPr>
@@ -2464,7 +2665,7 @@
           <w:lang w:val="en-US"/>
         </w:rPr>
       </w:pPr>
-      <w:hyperlink w:anchor="_Toc434747459" w:history="1">
+      <w:hyperlink w:anchor="_Toc434763794" w:history="1">
         <w:r>
           <w:rPr>
             <w:rStyle w:val="Hyperlink"/>
@@ -2508,7 +2709,7 @@
             <w:noProof/>
             <w:webHidden/>
           </w:rPr>
-          <w:instrText xml:space="preserve"> PAGEREF _Toc434747459 \h </w:instrText>
+          <w:instrText xml:space="preserve"> PAGEREF _Toc434763794 \h </w:instrText>
         </w:r>
         <w:r>
           <w:rPr>
@@ -2528,7 +2729,7 @@
             <w:noProof/>
             <w:webHidden/>
           </w:rPr>
-          <w:t>9</w:t>
+          <w:t>11</w:t>
         </w:r>
         <w:r>
           <w:rPr>
@@ -2550,7 +2751,7 @@
           <w:lang w:val="en-US"/>
         </w:rPr>
       </w:pPr>
-      <w:hyperlink w:anchor="_Toc434747460" w:history="1">
+      <w:hyperlink w:anchor="_Toc434763795" w:history="1">
         <w:r>
           <w:rPr>
             <w:rStyle w:val="Hyperlink"/>
@@ -2594,7 +2795,7 @@
             <w:noProof/>
             <w:webHidden/>
           </w:rPr>
-          <w:instrText xml:space="preserve"> PAGEREF _Toc434747460 \h </w:instrText>
+          <w:instrText xml:space="preserve"> PAGEREF _Toc434763795 \h </w:instrText>
         </w:r>
         <w:r>
           <w:rPr>
@@ -2614,7 +2815,7 @@
             <w:noProof/>
             <w:webHidden/>
           </w:rPr>
-          <w:t>10</w:t>
+          <w:t>12</w:t>
         </w:r>
         <w:r>
           <w:rPr>
@@ -2637,7 +2838,7 @@
       <w:r>
         <w:br w:type="page"/>
       </w:r>
-      <w:bookmarkStart w:id="0" w:name="_Toc434747439"/>
+      <w:bookmarkStart w:id="0" w:name="_Toc434763771"/>
       <w:r>
         <w:lastRenderedPageBreak/>
         <w:t>Einführung</w:t>
@@ -2648,7 +2849,7 @@
       <w:pPr>
         <w:pStyle w:val="berschrift2"/>
       </w:pPr>
-      <w:bookmarkStart w:id="1" w:name="_Toc434747440"/>
+      <w:bookmarkStart w:id="1" w:name="_Toc434763772"/>
       <w:r>
         <w:t>Vorarbeiten Projekt 2</w:t>
       </w:r>
@@ -2658,7 +2859,7 @@
       <w:pPr>
         <w:pStyle w:val="berschrift1"/>
       </w:pPr>
-      <w:bookmarkStart w:id="2" w:name="_Toc434747441"/>
+      <w:bookmarkStart w:id="2" w:name="_Toc434763773"/>
       <w:r>
         <w:t>Infrastruktur</w:t>
       </w:r>
@@ -2722,30 +2923,22 @@
         <w:pStyle w:val="Beschriftung"/>
         <w:jc w:val="center"/>
       </w:pPr>
+      <w:bookmarkStart w:id="3" w:name="_Toc434763800"/>
       <w:r>
         <w:t xml:space="preserve">Abbildung </w:t>
       </w:r>
-      <w:r>
-        <w:fldChar w:fldCharType="begin"/>
-      </w:r>
-      <w:r>
-        <w:instrText xml:space="preserve"> SEQ Abbildung \* ARABIC </w:instrText>
-      </w:r>
-      <w:r>
-        <w:fldChar w:fldCharType="separate"/>
-      </w:r>
-      <w:r>
-        <w:rPr>
-          <w:noProof/>
-        </w:rPr>
-        <w:t>1</w:t>
-      </w:r>
-      <w:r>
-        <w:fldChar w:fldCharType="end"/>
-      </w:r>
+      <w:fldSimple w:instr=" SEQ Abbildung \* ARABIC ">
+        <w:r>
+          <w:rPr>
+            <w:noProof/>
+          </w:rPr>
+          <w:t>1</w:t>
+        </w:r>
+      </w:fldSimple>
       <w:r>
         <w:t>: CAVE BFH</w:t>
       </w:r>
+      <w:bookmarkEnd w:id="3"/>
     </w:p>
     <w:p>
       <w:pPr>
@@ -2755,13 +2948,45 @@
         <w:br/>
       </w:r>
       <w:r>
-        <w:t xml:space="preserve">Der virtual reality haptic CAVE der BFH bietet </w:t>
+        <w:t xml:space="preserve">Der </w:t>
+      </w:r>
+      <w:proofErr w:type="spellStart"/>
+      <w:r>
+        <w:t>virtual</w:t>
+      </w:r>
+      <w:proofErr w:type="spellEnd"/>
+      <w:r>
+        <w:t xml:space="preserve"> </w:t>
+      </w:r>
+      <w:proofErr w:type="spellStart"/>
+      <w:r>
+        <w:t>reality</w:t>
+      </w:r>
+      <w:proofErr w:type="spellEnd"/>
+      <w:r>
+        <w:t xml:space="preserve"> </w:t>
+      </w:r>
+      <w:proofErr w:type="spellStart"/>
+      <w:r>
+        <w:t>haptic</w:t>
+      </w:r>
+      <w:proofErr w:type="spellEnd"/>
+      <w:r>
+        <w:t xml:space="preserve"> CAVE der BFH bietet </w:t>
       </w:r>
       <w:r>
         <w:t xml:space="preserve">Entwicklern und </w:t>
       </w:r>
       <w:r>
-        <w:t xml:space="preserve">Forschern ein mächtiges Instrument, um hochrealistische immersive Applikationen zu bauen. </w:t>
+        <w:t xml:space="preserve">Forschern ein mächtiges Instrument, um hochrealistische </w:t>
+      </w:r>
+      <w:proofErr w:type="spellStart"/>
+      <w:r>
+        <w:t>immersive</w:t>
+      </w:r>
+      <w:proofErr w:type="spellEnd"/>
+      <w:r>
+        <w:t xml:space="preserve"> Applikationen zu bauen. </w:t>
       </w:r>
       <w:r>
         <w:t xml:space="preserve">Der CAVE ist eine kubische Konfiguration mit vier Leinwänden (Links, Front, Rechts, Boden) die von je 2 Projektoren bestrahlt werden. </w:t>
@@ -2783,10 +3008,7 @@
         <w:jc w:val="both"/>
       </w:pPr>
       <w:r>
-        <w:t xml:space="preserve">Alle Komponenten vereint und dessen Abhängigkeiten werden in der folgenden Grafik </w:t>
-      </w:r>
-      <w:r>
-        <w:t>dargestellt:</w:t>
+        <w:t>Alle Komponenten vereint und dessen Abhängigkeiten werden in der folgenden Grafik dargestellt:</w:t>
       </w:r>
     </w:p>
     <w:p>
@@ -2852,54 +3074,73 @@
         <w:pStyle w:val="Beschriftung"/>
         <w:jc w:val="center"/>
       </w:pPr>
+      <w:bookmarkStart w:id="4" w:name="_Toc434763801"/>
       <w:r>
         <w:t xml:space="preserve">Abbildung </w:t>
       </w:r>
-      <w:r>
-        <w:fldChar w:fldCharType="begin"/>
-      </w:r>
-      <w:r>
-        <w:instrText xml:space="preserve"> SEQ Abbildung \* ARABIC </w:instrText>
-      </w:r>
-      <w:r>
-        <w:fldChar w:fldCharType="separate"/>
-      </w:r>
-      <w:r>
-        <w:rPr>
-          <w:noProof/>
-        </w:rPr>
-        <w:t>2</w:t>
-      </w:r>
-      <w:r>
-        <w:fldChar w:fldCharType="end"/>
-      </w:r>
+      <w:fldSimple w:instr=" SEQ Abbildung \* ARABIC ">
+        <w:r>
+          <w:rPr>
+            <w:noProof/>
+          </w:rPr>
+          <w:t>2</w:t>
+        </w:r>
+      </w:fldSimple>
       <w:r>
         <w:t>: Infrastruktur CAVE</w:t>
       </w:r>
+      <w:bookmarkEnd w:id="4"/>
     </w:p>
     <w:p>
       <w:pPr>
         <w:pStyle w:val="berschrift2"/>
         <w:jc w:val="both"/>
       </w:pPr>
-      <w:bookmarkStart w:id="3" w:name="_Toc434747443"/>
-      <w:r>
-        <w:t>Trackingsystem WorldViz</w:t>
-      </w:r>
-      <w:bookmarkEnd w:id="3"/>
+      <w:bookmarkStart w:id="5" w:name="_Toc434763774"/>
+      <w:r>
+        <w:t xml:space="preserve">Trackingsystem </w:t>
+      </w:r>
+      <w:proofErr w:type="spellStart"/>
+      <w:r>
+        <w:t>WorldViz</w:t>
+      </w:r>
+      <w:bookmarkEnd w:id="5"/>
+      <w:proofErr w:type="spellEnd"/>
     </w:p>
     <w:p>
       <w:pPr>
         <w:jc w:val="both"/>
       </w:pPr>
       <w:r>
-        <w:t>Das Trackingsystem von WorldViz wurde integriert, um Positionen und Rotationen von verschiedenen Devices im CAVE zu erfassen.</w:t>
+        <w:t xml:space="preserve">Das Trackingsystem von </w:t>
+      </w:r>
+      <w:proofErr w:type="spellStart"/>
+      <w:r>
+        <w:t>WorldViz</w:t>
+      </w:r>
+      <w:proofErr w:type="spellEnd"/>
+      <w:r>
+        <w:t xml:space="preserve"> wurde integriert, um Positionen und Rotationen von verschiedenen Devices im CAVE zu erfassen.</w:t>
       </w:r>
       <w:r>
         <w:t xml:space="preserve"> </w:t>
       </w:r>
       <w:r>
-        <w:t xml:space="preserve">Die von den WorldViz Kameras übermittelten Daten werden </w:t>
+        <w:t>Die von den</w:t>
+      </w:r>
+      <w:r>
+        <w:t xml:space="preserve"> 10</w:t>
+      </w:r>
+      <w:r>
+        <w:t xml:space="preserve"> </w:t>
+      </w:r>
+      <w:proofErr w:type="spellStart"/>
+      <w:r>
+        <w:t>WorldViz</w:t>
+      </w:r>
+      <w:proofErr w:type="spellEnd"/>
+      <w:r>
+        <w:t xml:space="preserve"> Kameras übermittelten Daten werden </w:t>
       </w:r>
       <w:r>
         <w:t>vom PPT Studio 2013</w:t>
@@ -2911,7 +3152,13 @@
         <w:t>zentral</w:t>
       </w:r>
       <w:r>
-        <w:t xml:space="preserve"> auf einem Server interpretiert und können bei Bedarf </w:t>
+        <w:t xml:space="preserve"> auf einem Server interpretiert</w:t>
+      </w:r>
+      <w:r>
+        <w:t>, d.h. es werden Punkte im Raum und dessen Rotation der Devices berechnet,</w:t>
+      </w:r>
+      <w:r>
+        <w:t xml:space="preserve"> und können bei Bedarf </w:t>
       </w:r>
       <w:r>
         <w:t xml:space="preserve">über das VRPN-Protokoll </w:t>
@@ -2924,11 +3171,11 @@
       <w:pPr>
         <w:pStyle w:val="berschrift2"/>
       </w:pPr>
-      <w:bookmarkStart w:id="4" w:name="_Toc434747444"/>
+      <w:bookmarkStart w:id="6" w:name="_Toc434763775"/>
       <w:r>
         <w:t>Devices</w:t>
       </w:r>
-      <w:bookmarkEnd w:id="4"/>
+      <w:bookmarkEnd w:id="6"/>
     </w:p>
     <w:p>
       <w:pPr>
@@ -2953,10 +3200,44 @@
       <w:pPr>
         <w:pStyle w:val="Listenabsatz"/>
         <w:jc w:val="both"/>
+      </w:pPr>
+      <w:r>
+        <w:t xml:space="preserve">Die Eyes von </w:t>
+      </w:r>
+      <w:proofErr w:type="spellStart"/>
+      <w:r>
+        <w:t>WorldViz</w:t>
+      </w:r>
+      <w:proofErr w:type="spellEnd"/>
+      <w:r>
+        <w:t xml:space="preserve"> sind polarisierte Brillen</w:t>
+      </w:r>
+      <w:r>
+        <w:t xml:space="preserve"> mit zwei montierten Infrarot-</w:t>
+      </w:r>
+      <w:proofErr w:type="spellStart"/>
+      <w:r>
+        <w:t>Trackern</w:t>
+      </w:r>
+      <w:proofErr w:type="spellEnd"/>
+      <w:r>
+        <w:t>. Somit lassen sich die Position des Kopfes und dessen Rotation auf zwei Achsen (</w:t>
+      </w:r>
+      <w:r>
         <w:rPr>
-          <w:b/>
+          <w:color w:val="FF0000"/>
         </w:rPr>
-      </w:pPr>
+        <w:t xml:space="preserve">Yaw und </w:t>
+      </w:r>
+      <w:r>
+        <w:rPr>
+          <w:color w:val="FF0000"/>
+        </w:rPr>
+        <w:t>Roll</w:t>
+      </w:r>
+      <w:r>
+        <w:t>) bestimmen.</w:t>
+      </w:r>
     </w:p>
     <w:p>
       <w:pPr>
@@ -3028,6 +3309,7 @@
           <w:noProof/>
         </w:rPr>
       </w:pPr>
+      <w:bookmarkStart w:id="7" w:name="_Toc434763802"/>
       <w:r>
         <w:t xml:space="preserve">Abbildung </w:t>
       </w:r>
@@ -3048,6 +3330,7 @@
         </w:rPr>
         <w:t>www.worldviz.com</w:t>
       </w:r>
+      <w:bookmarkEnd w:id="7"/>
     </w:p>
     <w:p>
       <w:pPr>
@@ -3079,10 +3362,37 @@
         <w:jc w:val="both"/>
       </w:pPr>
       <w:r>
-        <w:t>Der Wand von WorldViz ist das primäre Inputgerät.</w:t>
-      </w:r>
-      <w:bookmarkStart w:id="5" w:name="_GoBack"/>
-      <w:bookmarkEnd w:id="5"/>
+        <w:t xml:space="preserve">Der Wand von </w:t>
+      </w:r>
+      <w:proofErr w:type="spellStart"/>
+      <w:r>
+        <w:t>WorldViz</w:t>
+      </w:r>
+      <w:proofErr w:type="spellEnd"/>
+      <w:r>
+        <w:t xml:space="preserve"> ist das primäre Inputgerät.</w:t>
+      </w:r>
+      <w:r>
+        <w:t xml:space="preserve"> </w:t>
+      </w:r>
+      <w:r>
+        <w:t>Nebst zwei Infrarot-Tackern, welche für die Positions- und Rotationsbestimmung verwendet werden, ist ein Gyrometer integriert, um noch präziser Drehungen feststellen zu können. Dadurch wird auch die fehlende Rotationsachse kompensiert und es können Yaw, Roll und Pitch ermittelt werden.</w:t>
+      </w:r>
+    </w:p>
+    <w:p>
+      <w:pPr>
+        <w:pStyle w:val="Listenabsatz"/>
+        <w:jc w:val="both"/>
+      </w:pPr>
+    </w:p>
+    <w:p>
+      <w:pPr>
+        <w:pStyle w:val="Listenabsatz"/>
+        <w:jc w:val="both"/>
+      </w:pPr>
+      <w:r>
+        <w:t>Als Inputs dienen ein analoger Joystick, vier Buttons auf der Vorderseite sowie ein Button auf der Rückseite.</w:t>
+      </w:r>
     </w:p>
     <w:p>
       <w:pPr>
@@ -3102,8 +3412,8 @@
           <w:lang w:val="en-US"/>
         </w:rPr>
         <w:drawing>
-          <wp:inline distT="0" distB="0" distL="0" distR="0" wp14:anchorId="38F475F6" wp14:editId="04A1296F">
-            <wp:extent cx="3571123" cy="2232000"/>
+          <wp:inline distT="0" distB="0" distL="0" distR="0" wp14:anchorId="38F475F6" wp14:editId="0EF3259D">
+            <wp:extent cx="5800534" cy="3507300"/>
             <wp:effectExtent l="0" t="0" r="0" b="0"/>
             <wp:docPr id="7" name="Grafik 7"/>
             <wp:cNvGraphicFramePr>
@@ -3131,7 +3441,7 @@
                   <pic:spPr>
                     <a:xfrm>
                       <a:off x="0" y="0"/>
-                      <a:ext cx="3571123" cy="2232000"/>
+                      <a:ext cx="5800534" cy="3507300"/>
                     </a:xfrm>
                     <a:prstGeom prst="rect">
                       <a:avLst/>
@@ -3149,6 +3459,7 @@
         <w:pStyle w:val="Beschriftung"/>
         <w:jc w:val="center"/>
       </w:pPr>
+      <w:bookmarkStart w:id="8" w:name="_Toc434763803"/>
       <w:r>
         <w:t xml:space="preserve">Abbildung </w:t>
       </w:r>
@@ -3163,6 +3474,7 @@
       <w:r>
         <w:t>: PPT Wand, Quelle: www.worldviz.com</w:t>
       </w:r>
+      <w:bookmarkEnd w:id="8"/>
     </w:p>
     <w:p>
       <w:pPr>
@@ -3200,74 +3512,248 @@
         <w:jc w:val="both"/>
       </w:pPr>
       <w:r>
-        <w:t>Shooten und so</w:t>
-      </w:r>
-    </w:p>
-    <w:p>
-      <w:pPr>
+        <w:lastRenderedPageBreak/>
+        <w:t xml:space="preserve">Ein weiteres Inputgerät ist ein handelsübliches Gamepad. Frei von jeglichen Tracking wird einzig die </w:t>
+      </w:r>
+      <w:proofErr w:type="spellStart"/>
+      <w:r>
+        <w:t>Unity</w:t>
+      </w:r>
+      <w:proofErr w:type="spellEnd"/>
+      <w:r>
+        <w:t>-Applikation gesteuert.</w:t>
+      </w:r>
+    </w:p>
+    <w:p>
+      <w:pPr>
+        <w:pStyle w:val="Listenabsatz"/>
         <w:jc w:val="both"/>
       </w:pPr>
     </w:p>
     <w:p>
       <w:pPr>
+        <w:pStyle w:val="Listenabsatz"/>
+        <w:keepNext/>
+        <w:jc w:val="center"/>
+      </w:pPr>
+      <w:r>
+        <w:rPr>
+          <w:noProof/>
+          <w:lang w:val="en-US"/>
+        </w:rPr>
+        <w:drawing>
+          <wp:inline distT="0" distB="0" distL="0" distR="0" wp14:anchorId="6045C0C0" wp14:editId="1C4A1F2F">
+            <wp:extent cx="2847975" cy="1975262"/>
+            <wp:effectExtent l="0" t="0" r="0" b="6350"/>
+            <wp:docPr id="9" name="Grafik 9"/>
+            <wp:cNvGraphicFramePr>
+              <a:graphicFrameLocks xmlns:a="http://schemas.openxmlformats.org/drawingml/2006/main" noChangeAspect="1"/>
+            </wp:cNvGraphicFramePr>
+            <a:graphic xmlns:a="http://schemas.openxmlformats.org/drawingml/2006/main">
+              <a:graphicData uri="http://schemas.openxmlformats.org/drawingml/2006/picture">
+                <pic:pic xmlns:pic="http://schemas.openxmlformats.org/drawingml/2006/picture">
+                  <pic:nvPicPr>
+                    <pic:cNvPr id="9" name="gamepad.jpg"/>
+                    <pic:cNvPicPr/>
+                  </pic:nvPicPr>
+                  <pic:blipFill>
+                    <a:blip r:embed="rId17">
+                      <a:extLst>
+                        <a:ext uri="{28A0092B-C50C-407E-A947-70E740481C1C}">
+                          <a14:useLocalDpi xmlns:a14="http://schemas.microsoft.com/office/drawing/2010/main" val="0"/>
+                        </a:ext>
+                      </a:extLst>
+                    </a:blip>
+                    <a:stretch>
+                      <a:fillRect/>
+                    </a:stretch>
+                  </pic:blipFill>
+                  <pic:spPr>
+                    <a:xfrm>
+                      <a:off x="0" y="0"/>
+                      <a:ext cx="2862600" cy="1985405"/>
+                    </a:xfrm>
+                    <a:prstGeom prst="rect">
+                      <a:avLst/>
+                    </a:prstGeom>
+                  </pic:spPr>
+                </pic:pic>
+              </a:graphicData>
+            </a:graphic>
+          </wp:inline>
+        </w:drawing>
+      </w:r>
+    </w:p>
+    <w:p>
+      <w:pPr>
+        <w:pStyle w:val="Beschriftung"/>
+        <w:jc w:val="center"/>
+      </w:pPr>
+      <w:bookmarkStart w:id="9" w:name="_Toc434763804"/>
+      <w:r>
+        <w:t xml:space="preserve">Abbildung </w:t>
+      </w:r>
+      <w:fldSimple w:instr=" SEQ Abbildung \* ARABIC ">
+        <w:r>
+          <w:rPr>
+            <w:noProof/>
+          </w:rPr>
+          <w:t>5</w:t>
+        </w:r>
+      </w:fldSimple>
+      <w:r>
+        <w:t>: Gamepad, Quelle: www.androidrundown.com</w:t>
+      </w:r>
+      <w:bookmarkEnd w:id="9"/>
+    </w:p>
+    <w:p>
+      <w:pPr>
         <w:pStyle w:val="berschrift2"/>
       </w:pPr>
-      <w:bookmarkStart w:id="6" w:name="_Toc434747445"/>
-      <w:r>
-        <w:t>Unity Server</w:t>
-      </w:r>
-      <w:bookmarkEnd w:id="6"/>
+      <w:bookmarkStart w:id="10" w:name="_Toc434763776"/>
+      <w:proofErr w:type="spellStart"/>
+      <w:r>
+        <w:t>Unity</w:t>
+      </w:r>
+      <w:proofErr w:type="spellEnd"/>
+      <w:r>
+        <w:t xml:space="preserve"> Server</w:t>
+      </w:r>
+      <w:bookmarkEnd w:id="10"/>
+    </w:p>
+    <w:p>
+      <w:pPr>
+        <w:jc w:val="both"/>
+      </w:pPr>
+      <w:r>
+        <w:t xml:space="preserve">Der leistungsstarke </w:t>
+      </w:r>
+      <w:proofErr w:type="spellStart"/>
+      <w:r>
+        <w:t>Untiy</w:t>
+      </w:r>
+      <w:proofErr w:type="spellEnd"/>
+      <w:r>
+        <w:t xml:space="preserve"> Server ist der </w:t>
+      </w:r>
+      <w:r>
+        <w:t>K</w:t>
+      </w:r>
+      <w:r>
+        <w:t xml:space="preserve">notenpunkt des gesamten Systems. Auf diesem Rechner läuft die </w:t>
+      </w:r>
+      <w:proofErr w:type="spellStart"/>
+      <w:r>
+        <w:t>Unity</w:t>
+      </w:r>
+      <w:proofErr w:type="spellEnd"/>
+      <w:r>
+        <w:t xml:space="preserve">-Applikation mit dem konfigurierten </w:t>
+      </w:r>
+      <w:proofErr w:type="spellStart"/>
+      <w:r>
+        <w:t>UnityPlugin</w:t>
+      </w:r>
+      <w:proofErr w:type="spellEnd"/>
+      <w:r>
+        <w:t xml:space="preserve">, welches die Trackingdaten vom Trackingserver abgreift und das korrekte Rendering in der </w:t>
+      </w:r>
+      <w:proofErr w:type="spellStart"/>
+      <w:r>
+        <w:t>Uniy</w:t>
+      </w:r>
+      <w:proofErr w:type="spellEnd"/>
+      <w:r>
+        <w:t xml:space="preserve">-Applikation für die </w:t>
+      </w:r>
+      <w:proofErr w:type="spellStart"/>
+      <w:r>
+        <w:t>Projektorenaufteilung</w:t>
+      </w:r>
+      <w:proofErr w:type="spellEnd"/>
+      <w:r>
+        <w:t xml:space="preserve"> sicherstellt.</w:t>
+      </w:r>
+      <w:r>
+        <w:t xml:space="preserve"> Mittels </w:t>
+      </w:r>
+      <w:proofErr w:type="spellStart"/>
+      <w:r>
+        <w:t>Mosaic</w:t>
+      </w:r>
+      <w:proofErr w:type="spellEnd"/>
+      <w:r>
+        <w:t xml:space="preserve">, einem speziellen Treiber von </w:t>
+      </w:r>
+      <w:proofErr w:type="spellStart"/>
+      <w:r>
+        <w:t>Nvidia</w:t>
+      </w:r>
+      <w:proofErr w:type="spellEnd"/>
+      <w:r>
+        <w:t xml:space="preserve"> der die</w:t>
+      </w:r>
+      <w:r>
+        <w:t xml:space="preserve"> Aufteilung auf mehrere Grafikkartenausgänge</w:t>
+      </w:r>
+      <w:r>
+        <w:t xml:space="preserve"> übernimmt</w:t>
+      </w:r>
+      <w:r>
+        <w:t>, werden alle Projektoren korrekt für die stereoskopische Projektion angesprochen.</w:t>
+      </w:r>
     </w:p>
     <w:p>
       <w:pPr>
         <w:pStyle w:val="berschrift2"/>
       </w:pPr>
+      <w:bookmarkStart w:id="11" w:name="_Toc434763777"/>
       <w:r>
         <w:t>Audio</w:t>
       </w:r>
+      <w:bookmarkEnd w:id="11"/>
     </w:p>
     <w:p>
       <w:pPr>
         <w:jc w:val="both"/>
       </w:pPr>
       <w:r>
-        <w:t>Um die Immersion weiter zu steigern, ist ein 3D Soundystem in Betrieb.</w:t>
+        <w:t xml:space="preserve">Um die Immersion weiter zu steigern, ist ein 3D </w:t>
+      </w:r>
+      <w:proofErr w:type="spellStart"/>
+      <w:r>
+        <w:t>Soundystem</w:t>
+      </w:r>
+      <w:proofErr w:type="spellEnd"/>
+      <w:r>
+        <w:t xml:space="preserve"> </w:t>
+      </w:r>
+      <w:r>
+        <w:t>mit vier Lautsprechern in Betrieb.</w:t>
       </w:r>
     </w:p>
     <w:p>
       <w:pPr>
         <w:pStyle w:val="berschrift2"/>
       </w:pPr>
-      <w:r>
-        <w:lastRenderedPageBreak/>
+      <w:bookmarkStart w:id="12" w:name="_Toc434763778"/>
+      <w:r>
         <w:t>Video Matrix Switch</w:t>
       </w:r>
+      <w:bookmarkEnd w:id="12"/>
     </w:p>
     <w:p>
       <w:pPr>
         <w:jc w:val="both"/>
       </w:pPr>
       <w:r>
-        <w:t>Weil parallel weitere Clients in Betrieb sind und Bilddaten für den CAVE liefern können, wird ein Video Matrix Switch eingesetzt, um die verschiedenen Inputquellen auf die 8 bestehenden Projektoren mappen zu können.</w:t>
-      </w:r>
-    </w:p>
-    <w:p/>
-    <w:p>
-      <w:pPr>
-        <w:pStyle w:val="berschrift2"/>
-      </w:pPr>
-      <w:bookmarkStart w:id="7" w:name="_Toc434747446"/>
-      <w:r>
-        <w:t>Gesamtsystem</w:t>
-      </w:r>
-      <w:bookmarkEnd w:id="7"/>
-    </w:p>
-    <w:p>
-      <w:pPr>
-        <w:jc w:val="both"/>
-      </w:pPr>
-      <w:r>
-        <w:t>Alle Komponenten vereint und dessen Abhängigkeiten werden in der folgenden Grafik dargestellt.</w:t>
+        <w:t xml:space="preserve">Weil parallel weitere Clients in Betrieb sind und Bilddaten für den CAVE liefern können, wird ein Video Matrix Switch eingesetzt, um die verschiedenen Inputquellen auf die 8 bestehenden Projektoren </w:t>
+      </w:r>
+      <w:r>
+        <w:t>abbilden</w:t>
+      </w:r>
+      <w:r>
+        <w:t xml:space="preserve"> zu können.</w:t>
       </w:r>
     </w:p>
     <w:p/>
@@ -3292,12 +3778,12 @@
       <w:pPr>
         <w:pStyle w:val="berschrift1"/>
       </w:pPr>
-      <w:bookmarkStart w:id="8" w:name="_Toc434747447"/>
+      <w:bookmarkStart w:id="13" w:name="_Toc434763779"/>
       <w:r>
         <w:lastRenderedPageBreak/>
         <w:t>Stereoskopie</w:t>
       </w:r>
-      <w:bookmarkEnd w:id="8"/>
+      <w:bookmarkEnd w:id="13"/>
     </w:p>
     <w:p>
       <w:pPr>
@@ -3343,19 +3829,24 @@
           <w:numId w:val="38"/>
         </w:numPr>
       </w:pPr>
-      <w:r>
-        <w:t xml:space="preserve">Mosaic Settings </w:t>
+      <w:proofErr w:type="spellStart"/>
+      <w:r>
+        <w:t>Mosaic</w:t>
+      </w:r>
+      <w:proofErr w:type="spellEnd"/>
+      <w:r>
+        <w:t xml:space="preserve"> Settings </w:t>
       </w:r>
     </w:p>
     <w:p>
       <w:pPr>
         <w:pStyle w:val="berschrift1"/>
       </w:pPr>
-      <w:bookmarkStart w:id="9" w:name="_Toc434747448"/>
+      <w:bookmarkStart w:id="14" w:name="_Toc434763780"/>
       <w:r>
         <w:t>Immersion</w:t>
       </w:r>
-      <w:bookmarkEnd w:id="9"/>
+      <w:bookmarkEnd w:id="14"/>
     </w:p>
     <w:p>
       <w:pPr>
@@ -3365,8 +3856,13 @@
           <w:numId w:val="39"/>
         </w:numPr>
       </w:pPr>
-      <w:r>
-        <w:t>Frustum angleichen</w:t>
+      <w:proofErr w:type="spellStart"/>
+      <w:r>
+        <w:t>Frustum</w:t>
+      </w:r>
+      <w:proofErr w:type="spellEnd"/>
+      <w:r>
+        <w:t xml:space="preserve"> angleichen</w:t>
       </w:r>
     </w:p>
     <w:p>
@@ -3385,11 +3881,11 @@
       <w:pPr>
         <w:pStyle w:val="berschrift1"/>
       </w:pPr>
-      <w:bookmarkStart w:id="10" w:name="_Toc434747449"/>
+      <w:bookmarkStart w:id="15" w:name="_Toc434763781"/>
       <w:r>
         <w:t>Devices</w:t>
       </w:r>
-      <w:bookmarkEnd w:id="10"/>
+      <w:bookmarkEnd w:id="15"/>
     </w:p>
     <w:p>
       <w:pPr>
@@ -3411,8 +3907,13 @@
           <w:numId w:val="40"/>
         </w:numPr>
       </w:pPr>
-      <w:r>
-        <w:t>Virutueller cave</w:t>
+      <w:proofErr w:type="spellStart"/>
+      <w:r>
+        <w:t>Virutueller</w:t>
+      </w:r>
+      <w:proofErr w:type="spellEnd"/>
+      <w:r>
+        <w:t xml:space="preserve"> cave</w:t>
       </w:r>
     </w:p>
     <w:p>
@@ -3423,9 +3924,11 @@
           <w:numId w:val="40"/>
         </w:numPr>
       </w:pPr>
+      <w:proofErr w:type="spellStart"/>
       <w:r>
         <w:t>Mousecursor</w:t>
       </w:r>
+      <w:proofErr w:type="spellEnd"/>
     </w:p>
     <w:p>
       <w:pPr>
@@ -3438,11 +3941,33 @@
           <w:lang w:val="en-US"/>
         </w:rPr>
       </w:pPr>
+      <w:proofErr w:type="spellStart"/>
       <w:r>
         <w:rPr>
           <w:lang w:val="en-US"/>
         </w:rPr>
-        <w:t>Einstellung in Unity (UnityPlugin -&gt; Inspector):</w:t>
+        <w:t>Einstellung</w:t>
+      </w:r>
+      <w:proofErr w:type="spellEnd"/>
+      <w:r>
+        <w:rPr>
+          <w:lang w:val="en-US"/>
+        </w:rPr>
+        <w:t xml:space="preserve"> in Unity (</w:t>
+      </w:r>
+      <w:proofErr w:type="spellStart"/>
+      <w:r>
+        <w:rPr>
+          <w:lang w:val="en-US"/>
+        </w:rPr>
+        <w:t>UnityPlugin</w:t>
+      </w:r>
+      <w:proofErr w:type="spellEnd"/>
+      <w:r>
+        <w:rPr>
+          <w:lang w:val="en-US"/>
+        </w:rPr>
+        <w:t xml:space="preserve"> -&gt; Inspector):</w:t>
       </w:r>
       <w:r>
         <w:rPr>
@@ -3455,14 +3980,55 @@
           <w:lang w:val="en-US"/>
         </w:rPr>
         <w:br/>
-        <w:t>Channel = markerID (PPTStudio) – 1</w:t>
+        <w:t xml:space="preserve">Channel = </w:t>
+      </w:r>
+      <w:proofErr w:type="spellStart"/>
+      <w:r>
+        <w:rPr>
+          <w:lang w:val="en-US"/>
+        </w:rPr>
+        <w:t>markerID</w:t>
+      </w:r>
+      <w:proofErr w:type="spellEnd"/>
+      <w:r>
+        <w:rPr>
+          <w:lang w:val="en-US"/>
+        </w:rPr>
+        <w:t xml:space="preserve"> (</w:t>
+      </w:r>
+      <w:proofErr w:type="spellStart"/>
+      <w:r>
+        <w:rPr>
+          <w:lang w:val="en-US"/>
+        </w:rPr>
+        <w:t>PPTStudio</w:t>
+      </w:r>
+      <w:proofErr w:type="spellEnd"/>
+      <w:r>
+        <w:rPr>
+          <w:lang w:val="en-US"/>
+        </w:rPr>
+        <w:t>) – 1</w:t>
       </w:r>
       <w:r>
         <w:rPr>
           <w:lang w:val="en-US"/>
         </w:rPr>
         <w:br/>
-        <w:t>WorldVizObject = PPT0</w:t>
+      </w:r>
+      <w:proofErr w:type="spellStart"/>
+      <w:r>
+        <w:rPr>
+          <w:lang w:val="en-US"/>
+        </w:rPr>
+        <w:t>WorldVizObject</w:t>
+      </w:r>
+      <w:proofErr w:type="spellEnd"/>
+      <w:r>
+        <w:rPr>
+          <w:lang w:val="en-US"/>
+        </w:rPr>
+        <w:t xml:space="preserve"> = PPT0</w:t>
       </w:r>
     </w:p>
     <w:p>
@@ -3493,11 +4059,11 @@
       <w:pPr>
         <w:pStyle w:val="berschrift1"/>
       </w:pPr>
-      <w:bookmarkStart w:id="11" w:name="_Toc434747450"/>
+      <w:bookmarkStart w:id="16" w:name="_Toc434763782"/>
       <w:r>
         <w:t>VRPN</w:t>
       </w:r>
-      <w:bookmarkEnd w:id="11"/>
+      <w:bookmarkEnd w:id="16"/>
     </w:p>
     <w:p>
       <w:pPr>
@@ -3515,11 +4081,16 @@
       <w:pPr>
         <w:pStyle w:val="berschrift1"/>
       </w:pPr>
-      <w:bookmarkStart w:id="12" w:name="_Toc434747451"/>
-      <w:r>
-        <w:t>Unity Package</w:t>
-      </w:r>
-      <w:bookmarkEnd w:id="12"/>
+      <w:bookmarkStart w:id="17" w:name="_Toc434763783"/>
+      <w:proofErr w:type="spellStart"/>
+      <w:r>
+        <w:t>Unity</w:t>
+      </w:r>
+      <w:proofErr w:type="spellEnd"/>
+      <w:r>
+        <w:t xml:space="preserve"> Package</w:t>
+      </w:r>
+      <w:bookmarkEnd w:id="17"/>
     </w:p>
     <w:p>
       <w:pPr>
@@ -3537,11 +4108,11 @@
       <w:pPr>
         <w:pStyle w:val="berschrift1"/>
       </w:pPr>
-      <w:bookmarkStart w:id="13" w:name="_Toc434747452"/>
+      <w:bookmarkStart w:id="18" w:name="_Toc434763784"/>
       <w:r>
         <w:t>„Architektur der Komponenten“</w:t>
       </w:r>
-      <w:bookmarkEnd w:id="13"/>
+      <w:bookmarkEnd w:id="18"/>
     </w:p>
     <w:p>
       <w:pPr>
@@ -3583,35 +4154,314 @@
       <w:pPr>
         <w:pStyle w:val="berschrift1"/>
       </w:pPr>
-      <w:bookmarkStart w:id="14" w:name="_Toc434747453"/>
-      <w:r>
-        <w:t>Warping (optional, ev. bei Immersion)</w:t>
-      </w:r>
-      <w:bookmarkEnd w:id="14"/>
+      <w:bookmarkStart w:id="19" w:name="_Toc434763785"/>
+      <w:proofErr w:type="spellStart"/>
+      <w:r>
+        <w:t>Warping</w:t>
+      </w:r>
+      <w:proofErr w:type="spellEnd"/>
+      <w:r>
+        <w:t xml:space="preserve"> (optional, ev. bei Immersion)</w:t>
+      </w:r>
+      <w:bookmarkEnd w:id="19"/>
+    </w:p>
+    <w:p>
+      <w:pPr>
+        <w:spacing w:line="240" w:lineRule="auto"/>
+        <w:rPr>
+          <w:rFonts w:eastAsia="Times New Roman"/>
+          <w:bCs/>
+          <w:sz w:val="28"/>
+          <w:szCs w:val="28"/>
+        </w:rPr>
+      </w:pPr>
+      <w:r>
+        <w:br w:type="page"/>
+      </w:r>
     </w:p>
     <w:p>
       <w:pPr>
         <w:pStyle w:val="berschrift1"/>
       </w:pPr>
       <w:r>
+        <w:lastRenderedPageBreak/>
         <w:t xml:space="preserve"> </w:t>
       </w:r>
-      <w:bookmarkStart w:id="15" w:name="_Toc434747454"/>
+      <w:bookmarkStart w:id="20" w:name="_Toc434763786"/>
       <w:r>
         <w:t>Demo Apps</w:t>
       </w:r>
-      <w:bookmarkEnd w:id="15"/>
+      <w:bookmarkEnd w:id="20"/>
+    </w:p>
+    <w:p>
+      <w:pPr>
+        <w:pStyle w:val="berschrift2"/>
+      </w:pPr>
+      <w:bookmarkStart w:id="21" w:name="_Toc434763787"/>
+      <w:r>
+        <w:t>Shooting Gallery</w:t>
+      </w:r>
+      <w:bookmarkEnd w:id="21"/>
+    </w:p>
+    <w:p>
+      <w:pPr>
+        <w:keepNext/>
+      </w:pPr>
+      <w:r>
+        <w:rPr>
+          <w:noProof/>
+          <w:lang w:val="en-US"/>
+        </w:rPr>
+        <w:drawing>
+          <wp:inline distT="0" distB="0" distL="0" distR="0" wp14:anchorId="59DCB75E" wp14:editId="4E16CBE6">
+            <wp:extent cx="6011545" cy="3453748"/>
+            <wp:effectExtent l="0" t="0" r="8255" b="0"/>
+            <wp:docPr id="10" name="Grafik 10"/>
+            <wp:cNvGraphicFramePr>
+              <a:graphicFrameLocks xmlns:a="http://schemas.openxmlformats.org/drawingml/2006/main" noChangeAspect="1"/>
+            </wp:cNvGraphicFramePr>
+            <a:graphic xmlns:a="http://schemas.openxmlformats.org/drawingml/2006/main">
+              <a:graphicData uri="http://schemas.openxmlformats.org/drawingml/2006/picture">
+                <pic:pic xmlns:pic="http://schemas.openxmlformats.org/drawingml/2006/picture">
+                  <pic:nvPicPr>
+                    <pic:cNvPr id="10" name="shootingGalleryIngame.jpg"/>
+                    <pic:cNvPicPr/>
+                  </pic:nvPicPr>
+                  <pic:blipFill>
+                    <a:blip r:embed="rId18">
+                      <a:extLst>
+                        <a:ext uri="{28A0092B-C50C-407E-A947-70E740481C1C}">
+                          <a14:useLocalDpi xmlns:a14="http://schemas.microsoft.com/office/drawing/2010/main" val="0"/>
+                        </a:ext>
+                      </a:extLst>
+                    </a:blip>
+                    <a:stretch>
+                      <a:fillRect/>
+                    </a:stretch>
+                  </pic:blipFill>
+                  <pic:spPr>
+                    <a:xfrm>
+                      <a:off x="0" y="0"/>
+                      <a:ext cx="6011545" cy="3453748"/>
+                    </a:xfrm>
+                    <a:prstGeom prst="rect">
+                      <a:avLst/>
+                    </a:prstGeom>
+                  </pic:spPr>
+                </pic:pic>
+              </a:graphicData>
+            </a:graphic>
+          </wp:inline>
+        </w:drawing>
+      </w:r>
+    </w:p>
+    <w:p>
+      <w:pPr>
+        <w:pStyle w:val="Beschriftung"/>
+        <w:jc w:val="center"/>
+      </w:pPr>
+      <w:bookmarkStart w:id="22" w:name="_Toc434763805"/>
+      <w:r>
+        <w:t xml:space="preserve">Abbildung </w:t>
+      </w:r>
+      <w:fldSimple w:instr=" SEQ Abbildung \* ARABIC ">
+        <w:r>
+          <w:rPr>
+            <w:noProof/>
+          </w:rPr>
+          <w:t>6</w:t>
+        </w:r>
+      </w:fldSimple>
+      <w:r>
+        <w:t>: Shooting Gallery</w:t>
+      </w:r>
+      <w:r>
+        <w:rPr>
+          <w:noProof/>
+        </w:rPr>
+        <w:t xml:space="preserve"> Ingame</w:t>
+      </w:r>
+      <w:bookmarkEnd w:id="22"/>
+    </w:p>
+    <w:p>
+      <w:pPr>
+        <w:jc w:val="both"/>
+      </w:pPr>
+      <w:r>
+        <w:t>Das Setting dieses Demospiels ist eine Schiessbude</w:t>
+      </w:r>
+      <w:r>
+        <w:t xml:space="preserve"> im Wilder Westen Stil</w:t>
+      </w:r>
+      <w:r>
+        <w:t xml:space="preserve">, wie sie auf einem Jahrmarkt anzutreffen ist. Die Galerien mit den abzuschiessenden Zielen verteilen </w:t>
+      </w:r>
+      <w:r>
+        <w:t xml:space="preserve">sich </w:t>
+      </w:r>
+      <w:r>
+        <w:t xml:space="preserve">rund um den Spieler. Mit Hilfe des Head </w:t>
+      </w:r>
+      <w:proofErr w:type="spellStart"/>
+      <w:r>
+        <w:t>Trackings</w:t>
+      </w:r>
+      <w:proofErr w:type="spellEnd"/>
+      <w:r>
+        <w:t xml:space="preserve"> kann sich der Spieler in der gesam</w:t>
+      </w:r>
+      <w:r>
+        <w:t>ten Szenerie umschauen, Bewegun</w:t>
+      </w:r>
+      <w:r>
+        <w:t xml:space="preserve">gen ausführen und die Objekte aus verschiedenen Perspektiven betrachten. Das Wand-Device steuert das Gewehr, um die Zielobjekte anzuvisieren und abzuschiessen. Die Buttons des </w:t>
+      </w:r>
+      <w:proofErr w:type="spellStart"/>
+      <w:r>
+        <w:t>Wands</w:t>
+      </w:r>
+      <w:proofErr w:type="spellEnd"/>
+      <w:r>
+        <w:t xml:space="preserve"> werden gebraucht um das Gewehr abzufeuern.</w:t>
+      </w:r>
+    </w:p>
+    <w:p>
+      <w:pPr>
+        <w:jc w:val="both"/>
+      </w:pPr>
     </w:p>
     <w:p>
       <w:pPr>
         <w:pStyle w:val="Listenabsatz"/>
         <w:numPr>
           <w:ilvl w:val="0"/>
-          <w:numId w:val="42"/>
+          <w:numId w:val="44"/>
         </w:numPr>
-      </w:pPr>
-      <w:r>
-        <w:t>Shooting Gallery</w:t>
+        <w:jc w:val="both"/>
+        <w:rPr>
+          <w:b/>
+        </w:rPr>
+      </w:pPr>
+      <w:r>
+        <w:rPr>
+          <w:b/>
+        </w:rPr>
+        <w:t>Umgebung</w:t>
+      </w:r>
+    </w:p>
+    <w:p>
+      <w:pPr>
+        <w:pStyle w:val="Listenabsatz"/>
+        <w:keepNext/>
+        <w:jc w:val="both"/>
+      </w:pPr>
+      <w:r>
+        <w:t xml:space="preserve">Die Umgebung </w:t>
+      </w:r>
+      <w:r>
+        <w:t>ist ein gekauftes Mode</w:t>
+      </w:r>
+      <w:r>
+        <w:t xml:space="preserve">l aus dem Asset Store von </w:t>
+      </w:r>
+      <w:proofErr w:type="spellStart"/>
+      <w:r>
+        <w:t>Unity</w:t>
+      </w:r>
+      <w:proofErr w:type="spellEnd"/>
+      <w:r>
+        <w:t xml:space="preserve"> mit riesigen Ausmessungen.</w:t>
+      </w:r>
+      <w:r>
+        <w:br/>
+      </w:r>
+      <w:r>
+        <w:lastRenderedPageBreak/>
+        <w:br/>
+      </w:r>
+      <w:r>
+        <w:rPr>
+          <w:noProof/>
+          <w:lang w:val="en-US"/>
+        </w:rPr>
+        <w:drawing>
+          <wp:inline distT="0" distB="0" distL="0" distR="0" wp14:anchorId="793A4D0E" wp14:editId="411A8D76">
+            <wp:extent cx="5558155" cy="3261973"/>
+            <wp:effectExtent l="0" t="0" r="4445" b="0"/>
+            <wp:docPr id="11" name="Grafik 11"/>
+            <wp:cNvGraphicFramePr>
+              <a:graphicFrameLocks xmlns:a="http://schemas.openxmlformats.org/drawingml/2006/main" noChangeAspect="1"/>
+            </wp:cNvGraphicFramePr>
+            <a:graphic xmlns:a="http://schemas.openxmlformats.org/drawingml/2006/main">
+              <a:graphicData uri="http://schemas.openxmlformats.org/drawingml/2006/picture">
+                <pic:pic xmlns:pic="http://schemas.openxmlformats.org/drawingml/2006/picture">
+                  <pic:nvPicPr>
+                    <pic:cNvPr id="11" name="shootingGalleryDesertModel.jpg"/>
+                    <pic:cNvPicPr/>
+                  </pic:nvPicPr>
+                  <pic:blipFill>
+                    <a:blip r:embed="rId19">
+                      <a:extLst>
+                        <a:ext uri="{28A0092B-C50C-407E-A947-70E740481C1C}">
+                          <a14:useLocalDpi xmlns:a14="http://schemas.microsoft.com/office/drawing/2010/main" val="0"/>
+                        </a:ext>
+                      </a:extLst>
+                    </a:blip>
+                    <a:stretch>
+                      <a:fillRect/>
+                    </a:stretch>
+                  </pic:blipFill>
+                  <pic:spPr>
+                    <a:xfrm>
+                      <a:off x="0" y="0"/>
+                      <a:ext cx="5583509" cy="3276853"/>
+                    </a:xfrm>
+                    <a:prstGeom prst="rect">
+                      <a:avLst/>
+                    </a:prstGeom>
+                  </pic:spPr>
+                </pic:pic>
+              </a:graphicData>
+            </a:graphic>
+          </wp:inline>
+        </w:drawing>
+      </w:r>
+    </w:p>
+    <w:p>
+      <w:pPr>
+        <w:pStyle w:val="Beschriftung"/>
+        <w:ind w:left="360"/>
+        <w:jc w:val="center"/>
+      </w:pPr>
+      <w:r>
+        <w:t xml:space="preserve">Abbildung </w:t>
+      </w:r>
+      <w:fldSimple w:instr=" SEQ Abbildung \* ARABIC ">
+        <w:r>
+          <w:rPr>
+            <w:noProof/>
+          </w:rPr>
+          <w:t>7</w:t>
+        </w:r>
+      </w:fldSimple>
+      <w:r>
+        <w:t xml:space="preserve">: </w:t>
+      </w:r>
+      <w:proofErr w:type="spellStart"/>
+      <w:r>
+        <w:t>Desert</w:t>
+      </w:r>
+      <w:proofErr w:type="spellEnd"/>
+      <w:r>
+        <w:t xml:space="preserve"> Model, Quelle: </w:t>
+      </w:r>
+      <w:proofErr w:type="spellStart"/>
+      <w:r>
+        <w:t>Unity</w:t>
+      </w:r>
+      <w:proofErr w:type="spellEnd"/>
+      <w:r>
+        <w:t xml:space="preserve"> Asset Store</w:t>
       </w:r>
     </w:p>
     <w:p>
@@ -3619,35 +4469,1175 @@
         <w:pStyle w:val="Listenabsatz"/>
         <w:numPr>
           <w:ilvl w:val="0"/>
-          <w:numId w:val="42"/>
+          <w:numId w:val="44"/>
         </w:numPr>
-      </w:pPr>
-      <w:r>
-        <w:t>Model-Viewer</w:t>
-      </w:r>
+        <w:jc w:val="both"/>
+        <w:rPr>
+          <w:b/>
+        </w:rPr>
+      </w:pPr>
+      <w:r>
+        <w:rPr>
+          <w:b/>
+        </w:rPr>
+        <w:t>Gewehr</w:t>
+      </w:r>
+    </w:p>
+    <w:p>
+      <w:pPr>
+        <w:pStyle w:val="Listenabsatz"/>
+        <w:jc w:val="both"/>
+      </w:pPr>
+      <w:r>
+        <w:t>Das Model des Gewehrs ist ebenf</w:t>
+      </w:r>
+      <w:r>
+        <w:t xml:space="preserve">alls aus dem </w:t>
+      </w:r>
+      <w:proofErr w:type="spellStart"/>
+      <w:r>
+        <w:t>Unity</w:t>
+      </w:r>
+      <w:proofErr w:type="spellEnd"/>
+      <w:r>
+        <w:t xml:space="preserve"> Asset Store. Die Enten und Zielscheiben werden mit der Cursorposition anvisiert, welche durch das </w:t>
+      </w:r>
+      <w:proofErr w:type="spellStart"/>
+      <w:r>
+        <w:t>Uni</w:t>
+      </w:r>
+      <w:r>
+        <w:t>tyPlugin</w:t>
+      </w:r>
+      <w:proofErr w:type="spellEnd"/>
+      <w:r>
+        <w:t xml:space="preserve"> </w:t>
+      </w:r>
+      <w:proofErr w:type="gramStart"/>
+      <w:r>
+        <w:t>vom</w:t>
+      </w:r>
+      <w:proofErr w:type="gramEnd"/>
+      <w:r>
+        <w:t xml:space="preserve"> Wand gesetzt wird.</w:t>
+      </w:r>
+    </w:p>
+    <w:p>
+      <w:pPr>
+        <w:pStyle w:val="Listenabsatz"/>
+        <w:jc w:val="both"/>
+      </w:pPr>
+    </w:p>
+    <w:p>
+      <w:pPr>
+        <w:pStyle w:val="Listenabsatz"/>
+        <w:jc w:val="both"/>
+        <w:rPr>
+          <w:b/>
+        </w:rPr>
+      </w:pPr>
+      <w:r>
+        <w:rPr>
+          <w:b/>
+        </w:rPr>
+        <w:t>Rotation</w:t>
+      </w:r>
+    </w:p>
+    <w:p>
+      <w:pPr>
+        <w:pStyle w:val="Listenabsatz"/>
+        <w:jc w:val="both"/>
+      </w:pPr>
+      <w:r>
+        <w:t xml:space="preserve">Das Gewehr dreht sich entsprechend dessen Position. </w:t>
+      </w:r>
+      <w:r>
+        <w:t>Die Rotation wird zweierlei beeinflusst.</w:t>
+      </w:r>
+      <w:r>
+        <w:t xml:space="preserve"> </w:t>
+      </w:r>
+    </w:p>
+    <w:p>
+      <w:pPr>
+        <w:pStyle w:val="Listenabsatz"/>
+        <w:jc w:val="both"/>
+      </w:pPr>
     </w:p>
     <w:p>
       <w:pPr>
         <w:pStyle w:val="Listenabsatz"/>
         <w:numPr>
           <w:ilvl w:val="0"/>
-          <w:numId w:val="42"/>
+          <w:numId w:val="45"/>
         </w:numPr>
-      </w:pPr>
+        <w:jc w:val="both"/>
+        <w:rPr>
+          <w:b/>
+        </w:rPr>
+      </w:pPr>
+      <w:r>
+        <w:rPr>
+          <w:b/>
+        </w:rPr>
+        <w:t>Rotation der Eyes</w:t>
+      </w:r>
+    </w:p>
+    <w:p>
+      <w:pPr>
+        <w:pStyle w:val="Listenabsatz"/>
+        <w:ind w:left="1080"/>
+        <w:jc w:val="both"/>
+      </w:pPr>
+      <w:r>
+        <w:t>Basierend auf der Rotation der Eyes auf der y-Achse (Yaw) und der z-Achse (</w:t>
+      </w:r>
+      <w:r>
+        <w:rPr>
+          <w:color w:val="FF0000"/>
+        </w:rPr>
+        <w:t>Roll</w:t>
+      </w:r>
+      <w:r>
+        <w:t xml:space="preserve">) dreht sich auch das Gewehr im Spiel. Somit wird ermöglicht, dass sich der Benutzer des CAVEs drehen kann und das Gewehr immer in seine Blickrichtung zielt. Neigt er den Kopf leicht auf eine Seite, übernimmt das Gewehr ebenfalls diese </w:t>
+      </w:r>
+      <w:r>
+        <w:t>Manipulation rollt sich auf die Seite.</w:t>
+      </w:r>
+    </w:p>
+    <w:p>
+      <w:pPr>
+        <w:jc w:val="both"/>
+      </w:pPr>
+    </w:p>
+    <w:p>
+      <w:pPr>
+        <w:pStyle w:val="Listenabsatz"/>
+        <w:numPr>
+          <w:ilvl w:val="0"/>
+          <w:numId w:val="45"/>
+        </w:numPr>
+        <w:jc w:val="both"/>
+        <w:rPr>
+          <w:b/>
+        </w:rPr>
+      </w:pPr>
+      <w:r>
+        <w:rPr>
+          <w:b/>
+        </w:rPr>
+        <w:t>Relativer Winkel zwischen Eyes und Wand</w:t>
+      </w:r>
+    </w:p>
+    <w:p>
+      <w:pPr>
+        <w:pStyle w:val="Listenabsatz"/>
+        <w:ind w:left="1080"/>
+        <w:jc w:val="both"/>
+      </w:pPr>
+      <w:r>
+        <w:t>Zusätzlich zu der Blickrichtung, welche mittels Eyes festgestellt wird, folgt das Gewehr der aktuellen Cursorposition.</w:t>
+      </w:r>
+      <w:r>
+        <w:t xml:space="preserve"> Dazu wird der relative Winkel zwischen dem Wand und den Eyes berechnet und darauf basierend erfolgt eine zusätzliche Rotation des Gewehrs.</w:t>
+      </w:r>
+    </w:p>
+    <w:p>
+      <w:pPr>
+        <w:pStyle w:val="Listenabsatz"/>
+        <w:ind w:left="1080"/>
+        <w:jc w:val="both"/>
+      </w:pPr>
+    </w:p>
+    <w:p>
+      <w:pPr>
+        <w:pStyle w:val="Listenabsatz"/>
+        <w:keepNext/>
+        <w:ind w:left="1080"/>
+        <w:jc w:val="both"/>
+      </w:pPr>
+      <w:r>
+        <w:rPr>
+          <w:noProof/>
+          <w:lang w:val="en-US"/>
+        </w:rPr>
+        <w:lastRenderedPageBreak/>
+        <w:drawing>
+          <wp:inline distT="0" distB="0" distL="0" distR="0" wp14:anchorId="0DF7F2B6" wp14:editId="73595442">
+            <wp:extent cx="5335270" cy="3806318"/>
+            <wp:effectExtent l="0" t="0" r="0" b="3810"/>
+            <wp:docPr id="12" name="Grafik 12"/>
+            <wp:cNvGraphicFramePr>
+              <a:graphicFrameLocks xmlns:a="http://schemas.openxmlformats.org/drawingml/2006/main" noChangeAspect="1"/>
+            </wp:cNvGraphicFramePr>
+            <a:graphic xmlns:a="http://schemas.openxmlformats.org/drawingml/2006/main">
+              <a:graphicData uri="http://schemas.openxmlformats.org/drawingml/2006/picture">
+                <pic:pic xmlns:pic="http://schemas.openxmlformats.org/drawingml/2006/picture">
+                  <pic:nvPicPr>
+                    <pic:cNvPr id="12" name="shootingGalleryRifleRotation.jpg"/>
+                    <pic:cNvPicPr/>
+                  </pic:nvPicPr>
+                  <pic:blipFill>
+                    <a:blip r:embed="rId20">
+                      <a:extLst>
+                        <a:ext uri="{28A0092B-C50C-407E-A947-70E740481C1C}">
+                          <a14:useLocalDpi xmlns:a14="http://schemas.microsoft.com/office/drawing/2010/main" val="0"/>
+                        </a:ext>
+                      </a:extLst>
+                    </a:blip>
+                    <a:stretch>
+                      <a:fillRect/>
+                    </a:stretch>
+                  </pic:blipFill>
+                  <pic:spPr>
+                    <a:xfrm>
+                      <a:off x="0" y="0"/>
+                      <a:ext cx="5340843" cy="3810294"/>
+                    </a:xfrm>
+                    <a:prstGeom prst="rect">
+                      <a:avLst/>
+                    </a:prstGeom>
+                  </pic:spPr>
+                </pic:pic>
+              </a:graphicData>
+            </a:graphic>
+          </wp:inline>
+        </w:drawing>
+      </w:r>
+    </w:p>
+    <w:p>
+      <w:pPr>
+        <w:pStyle w:val="Beschriftung"/>
+        <w:ind w:left="708"/>
+        <w:jc w:val="center"/>
+      </w:pPr>
+      <w:r>
+        <w:t xml:space="preserve">Abbildung </w:t>
+      </w:r>
+      <w:fldSimple w:instr=" SEQ Abbildung \* ARABIC ">
+        <w:r>
+          <w:rPr>
+            <w:noProof/>
+          </w:rPr>
+          <w:t>8</w:t>
+        </w:r>
+      </w:fldSimple>
+      <w:r>
+        <w:t>: Shooting Gallery, Rotation des Gewehrs</w:t>
+      </w:r>
+    </w:p>
+    <w:p>
+      <w:pPr>
+        <w:ind w:left="708"/>
+        <w:jc w:val="both"/>
+        <w:rPr>
+          <w:b/>
+        </w:rPr>
+      </w:pPr>
+      <w:r>
+        <w:rPr>
+          <w:b/>
+        </w:rPr>
+        <w:t>Schuss</w:t>
+      </w:r>
+    </w:p>
+    <w:p>
+      <w:pPr>
+        <w:ind w:left="708"/>
+        <w:jc w:val="both"/>
+      </w:pPr>
+      <w:r>
+        <w:t xml:space="preserve">Dort wo sich der Cursor auf der 2D-Ebene befindet, wird auch präzise der Schuss in der 3D-Welt auftreffen. Dazu wird ein </w:t>
+      </w:r>
+      <w:proofErr w:type="spellStart"/>
+      <w:r>
+        <w:t>Raycast</w:t>
+      </w:r>
+      <w:proofErr w:type="spellEnd"/>
+      <w:r>
+        <w:t xml:space="preserve"> mit der Ausrichtung der Kamera an der Position des Cursors in die Umgebung geschossen und geschaut, welches Objekt als erstes im Wege steht.</w:t>
+      </w:r>
+    </w:p>
+    <w:p>
+      <w:pPr>
+        <w:ind w:left="708"/>
+        <w:jc w:val="both"/>
+      </w:pPr>
+    </w:p>
+    <w:p>
+      <w:pPr>
+        <w:ind w:left="708"/>
+        <w:jc w:val="both"/>
+      </w:pPr>
+      <w:r>
+        <w:t>Beim Auftreffen dieses virtuellen Schusses wird dem Ziel mitgeteilt, ob nun eine Interaktion erfolgen soll oder nicht. Zusätzlich wird ein Partikeleffekt, welcher den Einschuss verdeutlich, an der getroffenen Stelle erzeugt.</w:t>
+      </w:r>
+    </w:p>
+    <w:p>
+      <w:pPr>
+        <w:ind w:left="708"/>
+        <w:jc w:val="both"/>
+      </w:pPr>
+    </w:p>
+    <w:p>
+      <w:pPr>
+        <w:keepNext/>
+        <w:ind w:left="708"/>
+        <w:jc w:val="center"/>
+      </w:pPr>
+      <w:r>
+        <w:rPr>
+          <w:noProof/>
+          <w:lang w:val="en-US"/>
+        </w:rPr>
+        <w:drawing>
+          <wp:inline distT="0" distB="0" distL="0" distR="0" wp14:anchorId="12A18D73" wp14:editId="7E58A32E">
+            <wp:extent cx="1257300" cy="1257300"/>
+            <wp:effectExtent l="0" t="0" r="0" b="0"/>
+            <wp:docPr id="13" name="Grafik 13"/>
+            <wp:cNvGraphicFramePr>
+              <a:graphicFrameLocks xmlns:a="http://schemas.openxmlformats.org/drawingml/2006/main" noChangeAspect="1"/>
+            </wp:cNvGraphicFramePr>
+            <a:graphic xmlns:a="http://schemas.openxmlformats.org/drawingml/2006/main">
+              <a:graphicData uri="http://schemas.openxmlformats.org/drawingml/2006/picture">
+                <pic:pic xmlns:pic="http://schemas.openxmlformats.org/drawingml/2006/picture">
+                  <pic:nvPicPr>
+                    <pic:cNvPr id="13" name="shootingGallerySmoke.jpg"/>
+                    <pic:cNvPicPr/>
+                  </pic:nvPicPr>
+                  <pic:blipFill>
+                    <a:blip r:embed="rId21">
+                      <a:extLst>
+                        <a:ext uri="{28A0092B-C50C-407E-A947-70E740481C1C}">
+                          <a14:useLocalDpi xmlns:a14="http://schemas.microsoft.com/office/drawing/2010/main" val="0"/>
+                        </a:ext>
+                      </a:extLst>
+                    </a:blip>
+                    <a:stretch>
+                      <a:fillRect/>
+                    </a:stretch>
+                  </pic:blipFill>
+                  <pic:spPr>
+                    <a:xfrm>
+                      <a:off x="0" y="0"/>
+                      <a:ext cx="1257300" cy="1257300"/>
+                    </a:xfrm>
+                    <a:prstGeom prst="rect">
+                      <a:avLst/>
+                    </a:prstGeom>
+                  </pic:spPr>
+                </pic:pic>
+              </a:graphicData>
+            </a:graphic>
+          </wp:inline>
+        </w:drawing>
+      </w:r>
+    </w:p>
+    <w:p>
+      <w:pPr>
+        <w:pStyle w:val="Beschriftung"/>
+        <w:ind w:left="708"/>
+        <w:jc w:val="center"/>
+      </w:pPr>
+      <w:r>
+        <w:t xml:space="preserve">Abbildung </w:t>
+      </w:r>
+      <w:fldSimple w:instr=" SEQ Abbildung \* ARABIC ">
+        <w:r>
+          <w:rPr>
+            <w:noProof/>
+          </w:rPr>
+          <w:t>9</w:t>
+        </w:r>
+      </w:fldSimple>
+      <w:r>
+        <w:t>: Shooting Gallery, Rauch</w:t>
+      </w:r>
+    </w:p>
+    <w:p>
+      <w:pPr>
+        <w:ind w:left="708"/>
+        <w:rPr>
+          <w:b/>
+        </w:rPr>
+      </w:pPr>
+      <w:r>
+        <w:rPr>
+          <w:b/>
+        </w:rPr>
+        <w:t>Audio</w:t>
+      </w:r>
+    </w:p>
+    <w:p>
+      <w:pPr>
+        <w:ind w:left="708"/>
+      </w:pPr>
+      <w:bookmarkStart w:id="23" w:name="_GoBack"/>
+      <w:bookmarkEnd w:id="23"/>
+    </w:p>
+    <w:p/>
+    <w:p>
+      <w:pPr>
+        <w:pStyle w:val="Listenabsatz"/>
+        <w:numPr>
+          <w:ilvl w:val="0"/>
+          <w:numId w:val="44"/>
+        </w:numPr>
+        <w:jc w:val="both"/>
+        <w:rPr>
+          <w:b/>
+        </w:rPr>
+      </w:pPr>
+      <w:r>
+        <w:rPr>
+          <w:b/>
+        </w:rPr>
+        <w:t>Zielscheibe</w:t>
+      </w:r>
+    </w:p>
+    <w:p>
+      <w:pPr>
+        <w:pStyle w:val="Listenabsatz"/>
+        <w:jc w:val="both"/>
+      </w:pPr>
+      <w:r>
+        <w:t>Eines der beiden abzuschiessenden Ziele</w:t>
+      </w:r>
+      <w:r>
+        <w:t xml:space="preserve"> ist eine Holzkonstruktion mit drei Zielscheiben, welche sich zu zufälligen Zeitpunkten nach oben</w:t>
+      </w:r>
+      <w:r>
+        <w:t>, bzw. nach unten klappen und somit angreifbar, bzw. nicht angreifbar werden.</w:t>
+      </w:r>
+    </w:p>
+    <w:p>
+      <w:pPr>
+        <w:pStyle w:val="Listenabsatz"/>
+        <w:jc w:val="both"/>
+      </w:pPr>
+    </w:p>
+    <w:p>
+      <w:pPr>
+        <w:pStyle w:val="Listenabsatz"/>
+        <w:keepNext/>
+        <w:jc w:val="center"/>
+      </w:pPr>
+      <w:r>
+        <w:rPr>
+          <w:noProof/>
+          <w:lang w:val="en-US"/>
+        </w:rPr>
+        <w:lastRenderedPageBreak/>
+        <w:drawing>
+          <wp:inline distT="0" distB="0" distL="0" distR="0" wp14:anchorId="374E34D0" wp14:editId="76F66DD9">
+            <wp:extent cx="2667000" cy="2667000"/>
+            <wp:effectExtent l="0" t="0" r="0" b="0"/>
+            <wp:docPr id="14" name="Grafik 14"/>
+            <wp:cNvGraphicFramePr>
+              <a:graphicFrameLocks xmlns:a="http://schemas.openxmlformats.org/drawingml/2006/main" noChangeAspect="1"/>
+            </wp:cNvGraphicFramePr>
+            <a:graphic xmlns:a="http://schemas.openxmlformats.org/drawingml/2006/main">
+              <a:graphicData uri="http://schemas.openxmlformats.org/drawingml/2006/picture">
+                <pic:pic xmlns:pic="http://schemas.openxmlformats.org/drawingml/2006/picture">
+                  <pic:nvPicPr>
+                    <pic:cNvPr id="14" name="shootingGalleryTrainingTarget.jpg"/>
+                    <pic:cNvPicPr/>
+                  </pic:nvPicPr>
+                  <pic:blipFill>
+                    <a:blip r:embed="rId22">
+                      <a:extLst>
+                        <a:ext uri="{28A0092B-C50C-407E-A947-70E740481C1C}">
+                          <a14:useLocalDpi xmlns:a14="http://schemas.microsoft.com/office/drawing/2010/main" val="0"/>
+                        </a:ext>
+                      </a:extLst>
+                    </a:blip>
+                    <a:stretch>
+                      <a:fillRect/>
+                    </a:stretch>
+                  </pic:blipFill>
+                  <pic:spPr>
+                    <a:xfrm>
+                      <a:off x="0" y="0"/>
+                      <a:ext cx="2667000" cy="2667000"/>
+                    </a:xfrm>
+                    <a:prstGeom prst="rect">
+                      <a:avLst/>
+                    </a:prstGeom>
+                  </pic:spPr>
+                </pic:pic>
+              </a:graphicData>
+            </a:graphic>
+          </wp:inline>
+        </w:drawing>
+      </w:r>
+    </w:p>
+    <w:p>
+      <w:pPr>
+        <w:pStyle w:val="Beschriftung"/>
+        <w:ind w:left="708"/>
+        <w:jc w:val="center"/>
+      </w:pPr>
+      <w:r>
+        <w:t xml:space="preserve">Abbildung </w:t>
+      </w:r>
+      <w:fldSimple w:instr=" SEQ Abbildung \* ARABIC ">
+        <w:r>
+          <w:rPr>
+            <w:noProof/>
+          </w:rPr>
+          <w:t>10</w:t>
+        </w:r>
+      </w:fldSimple>
+      <w:r>
+        <w:t>: Shooting Gallery, Zielscheibe</w:t>
+      </w:r>
+    </w:p>
+    <w:p>
+      <w:pPr>
+        <w:pStyle w:val="Listenabsatz"/>
+        <w:jc w:val="both"/>
+      </w:pPr>
+      <w:r>
+        <w:t xml:space="preserve">Die Animationen sind im FBX-Model gespeichert und werden mittels einem </w:t>
+      </w:r>
+      <w:proofErr w:type="spellStart"/>
+      <w:r>
+        <w:t>AnimationController</w:t>
+      </w:r>
+      <w:proofErr w:type="spellEnd"/>
+      <w:r>
+        <w:t xml:space="preserve"> </w:t>
+      </w:r>
+      <w:r>
+        <w:t>ausgelöst.</w:t>
+      </w:r>
+      <w:r>
+        <w:t xml:space="preserve"> Zu zufälligen Zeitpunkten wird eine der Show-States aktiviert um die Animation abzuspielen. Trifft während einer gewissen Zeitspanne kein Schuss die Zielscheibe, aktiviert sich der </w:t>
+      </w:r>
+      <w:proofErr w:type="spellStart"/>
+      <w:r>
+        <w:t>Hide</w:t>
+      </w:r>
+      <w:proofErr w:type="spellEnd"/>
+      <w:r>
+        <w:t xml:space="preserve">-State und geht anschliessend zurück in den </w:t>
+      </w:r>
+      <w:proofErr w:type="spellStart"/>
+      <w:r>
+        <w:t>Idle</w:t>
+      </w:r>
+      <w:proofErr w:type="spellEnd"/>
+      <w:r>
+        <w:t>-State. Im Gegenzug, trifft der Spieler auf die Zielscheibe, wird die Animation beim Hit-State abgespielt und es werden Punkte gutgeschrieben. Anschliessend fängt die Sequenz von vorne an.</w:t>
+      </w:r>
+    </w:p>
+    <w:p>
+      <w:pPr>
+        <w:pStyle w:val="Listenabsatz"/>
+        <w:jc w:val="both"/>
+      </w:pPr>
+    </w:p>
+    <w:p>
+      <w:pPr>
+        <w:pStyle w:val="Listenabsatz"/>
+        <w:keepNext/>
+        <w:jc w:val="both"/>
+      </w:pPr>
+      <w:r>
+        <w:rPr>
+          <w:noProof/>
+          <w:lang w:val="en-US"/>
+        </w:rPr>
+        <w:drawing>
+          <wp:inline distT="0" distB="0" distL="0" distR="0" wp14:anchorId="2CA89667" wp14:editId="5C58F1A7">
+            <wp:extent cx="5705475" cy="2561347"/>
+            <wp:effectExtent l="0" t="0" r="0" b="0"/>
+            <wp:docPr id="15" name="Grafik 15"/>
+            <wp:cNvGraphicFramePr>
+              <a:graphicFrameLocks xmlns:a="http://schemas.openxmlformats.org/drawingml/2006/main" noChangeAspect="1"/>
+            </wp:cNvGraphicFramePr>
+            <a:graphic xmlns:a="http://schemas.openxmlformats.org/drawingml/2006/main">
+              <a:graphicData uri="http://schemas.openxmlformats.org/drawingml/2006/picture">
+                <pic:pic xmlns:pic="http://schemas.openxmlformats.org/drawingml/2006/picture">
+                  <pic:nvPicPr>
+                    <pic:cNvPr id="15" name="shootingGalleryTrainingTargetAnimationController.jpg"/>
+                    <pic:cNvPicPr/>
+                  </pic:nvPicPr>
+                  <pic:blipFill>
+                    <a:blip r:embed="rId23">
+                      <a:extLst>
+                        <a:ext uri="{28A0092B-C50C-407E-A947-70E740481C1C}">
+                          <a14:useLocalDpi xmlns:a14="http://schemas.microsoft.com/office/drawing/2010/main" val="0"/>
+                        </a:ext>
+                      </a:extLst>
+                    </a:blip>
+                    <a:stretch>
+                      <a:fillRect/>
+                    </a:stretch>
+                  </pic:blipFill>
+                  <pic:spPr>
+                    <a:xfrm>
+                      <a:off x="0" y="0"/>
+                      <a:ext cx="5714068" cy="2565205"/>
+                    </a:xfrm>
+                    <a:prstGeom prst="rect">
+                      <a:avLst/>
+                    </a:prstGeom>
+                  </pic:spPr>
+                </pic:pic>
+              </a:graphicData>
+            </a:graphic>
+          </wp:inline>
+        </w:drawing>
+      </w:r>
+    </w:p>
+    <w:p>
+      <w:pPr>
+        <w:pStyle w:val="Beschriftung"/>
+        <w:ind w:left="708"/>
+        <w:jc w:val="center"/>
+      </w:pPr>
+      <w:r>
+        <w:t xml:space="preserve">Abbildung </w:t>
+      </w:r>
+      <w:fldSimple w:instr=" SEQ Abbildung \* ARABIC ">
+        <w:r>
+          <w:rPr>
+            <w:noProof/>
+          </w:rPr>
+          <w:t>11</w:t>
+        </w:r>
+      </w:fldSimple>
+      <w:r>
+        <w:t>: Shooting Gallery, Zielscheibe Animation Controller</w:t>
+      </w:r>
+    </w:p>
+    <w:p>
+      <w:pPr>
+        <w:pStyle w:val="Listenabsatz"/>
+        <w:numPr>
+          <w:ilvl w:val="0"/>
+          <w:numId w:val="44"/>
+        </w:numPr>
+        <w:jc w:val="both"/>
+      </w:pPr>
+      <w:r>
+        <w:t>Ente</w:t>
+      </w:r>
+    </w:p>
+    <w:p>
+      <w:pPr>
+        <w:pStyle w:val="Listenabsatz"/>
+        <w:numPr>
+          <w:ilvl w:val="0"/>
+          <w:numId w:val="44"/>
+        </w:numPr>
+        <w:jc w:val="both"/>
+      </w:pPr>
+      <w:r>
+        <w:t>Punktesystem</w:t>
+      </w:r>
+    </w:p>
+    <w:p>
+      <w:pPr>
+        <w:pStyle w:val="Listenabsatz"/>
+        <w:numPr>
+          <w:ilvl w:val="0"/>
+          <w:numId w:val="44"/>
+        </w:numPr>
+        <w:jc w:val="both"/>
+      </w:pPr>
+      <w:r>
+        <w:t>Devices</w:t>
+      </w:r>
+    </w:p>
+    <w:p>
+      <w:pPr>
+        <w:pStyle w:val="berschrift2"/>
+      </w:pPr>
+      <w:bookmarkStart w:id="24" w:name="_Toc434763788"/>
+      <w:r>
+        <w:t>Model-Viewer</w:t>
+      </w:r>
+      <w:bookmarkEnd w:id="24"/>
+    </w:p>
+    <w:p>
+      <w:pPr>
+        <w:pStyle w:val="berschrift2"/>
+      </w:pPr>
+      <w:bookmarkStart w:id="25" w:name="_Toc434763789"/>
       <w:r>
         <w:t>App Drittpartei</w:t>
       </w:r>
+      <w:bookmarkEnd w:id="25"/>
     </w:p>
     <w:p/>
     <w:p>
       <w:pPr>
         <w:pStyle w:val="berschrift1"/>
       </w:pPr>
-      <w:bookmarkStart w:id="16" w:name="_Toc434747455"/>
-      <w:r>
+      <w:bookmarkStart w:id="26" w:name="_Toc434763790"/>
+      <w:r>
+        <w:lastRenderedPageBreak/>
         <w:t>Abbildungsverzeichnis</w:t>
       </w:r>
-      <w:bookmarkEnd w:id="16"/>
+      <w:bookmarkEnd w:id="26"/>
+    </w:p>
+    <w:p>
+      <w:pPr>
+        <w:pStyle w:val="Abbildungsverzeichnis"/>
+        <w:tabs>
+          <w:tab w:val="right" w:pos="9457"/>
+        </w:tabs>
+        <w:rPr>
+          <w:rFonts w:asciiTheme="minorHAnsi" w:eastAsiaTheme="minorEastAsia" w:hAnsiTheme="minorHAnsi" w:cstheme="minorBidi"/>
+          <w:noProof/>
+          <w:sz w:val="22"/>
+          <w:szCs w:val="22"/>
+          <w:lang w:val="en-US"/>
+        </w:rPr>
+      </w:pPr>
+      <w:r>
+        <w:fldChar w:fldCharType="begin"/>
+      </w:r>
+      <w:r>
+        <w:instrText xml:space="preserve"> TOC \h \z \c "Abbildung" </w:instrText>
+      </w:r>
+      <w:r>
+        <w:fldChar w:fldCharType="separate"/>
+      </w:r>
+      <w:hyperlink w:anchor="_Toc434763800" w:history="1">
+        <w:r>
+          <w:rPr>
+            <w:rStyle w:val="Hyperlink"/>
+            <w:noProof/>
+          </w:rPr>
+          <w:t>Abbildung 1: CAVE BFH</w:t>
+        </w:r>
+        <w:r>
+          <w:rPr>
+            <w:noProof/>
+            <w:webHidden/>
+          </w:rPr>
+          <w:tab/>
+        </w:r>
+        <w:r>
+          <w:rPr>
+            <w:noProof/>
+            <w:webHidden/>
+          </w:rPr>
+          <w:fldChar w:fldCharType="begin"/>
+        </w:r>
+        <w:r>
+          <w:rPr>
+            <w:noProof/>
+            <w:webHidden/>
+          </w:rPr>
+          <w:instrText xml:space="preserve"> PAGEREF _Toc434763800 \h </w:instrText>
+        </w:r>
+        <w:r>
+          <w:rPr>
+            <w:noProof/>
+            <w:webHidden/>
+          </w:rPr>
+        </w:r>
+        <w:r>
+          <w:rPr>
+            <w:noProof/>
+            <w:webHidden/>
+          </w:rPr>
+          <w:fldChar w:fldCharType="separate"/>
+        </w:r>
+        <w:r>
+          <w:rPr>
+            <w:noProof/>
+            <w:webHidden/>
+          </w:rPr>
+          <w:t>4</w:t>
+        </w:r>
+        <w:r>
+          <w:rPr>
+            <w:noProof/>
+            <w:webHidden/>
+          </w:rPr>
+          <w:fldChar w:fldCharType="end"/>
+        </w:r>
+      </w:hyperlink>
+    </w:p>
+    <w:p>
+      <w:pPr>
+        <w:pStyle w:val="Abbildungsverzeichnis"/>
+        <w:tabs>
+          <w:tab w:val="right" w:pos="9457"/>
+        </w:tabs>
+        <w:rPr>
+          <w:rFonts w:asciiTheme="minorHAnsi" w:eastAsiaTheme="minorEastAsia" w:hAnsiTheme="minorHAnsi" w:cstheme="minorBidi"/>
+          <w:noProof/>
+          <w:sz w:val="22"/>
+          <w:szCs w:val="22"/>
+          <w:lang w:val="en-US"/>
+        </w:rPr>
+      </w:pPr>
+      <w:hyperlink w:anchor="_Toc434763801" w:history="1">
+        <w:r>
+          <w:rPr>
+            <w:rStyle w:val="Hyperlink"/>
+            <w:noProof/>
+          </w:rPr>
+          <w:t>Abbildung 2: Infrastruktur CAVE</w:t>
+        </w:r>
+        <w:r>
+          <w:rPr>
+            <w:noProof/>
+            <w:webHidden/>
+          </w:rPr>
+          <w:tab/>
+        </w:r>
+        <w:r>
+          <w:rPr>
+            <w:noProof/>
+            <w:webHidden/>
+          </w:rPr>
+          <w:fldChar w:fldCharType="begin"/>
+        </w:r>
+        <w:r>
+          <w:rPr>
+            <w:noProof/>
+            <w:webHidden/>
+          </w:rPr>
+          <w:instrText xml:space="preserve"> PAGEREF _Toc434763801 \h </w:instrText>
+        </w:r>
+        <w:r>
+          <w:rPr>
+            <w:noProof/>
+            <w:webHidden/>
+          </w:rPr>
+        </w:r>
+        <w:r>
+          <w:rPr>
+            <w:noProof/>
+            <w:webHidden/>
+          </w:rPr>
+          <w:fldChar w:fldCharType="separate"/>
+        </w:r>
+        <w:r>
+          <w:rPr>
+            <w:noProof/>
+            <w:webHidden/>
+          </w:rPr>
+          <w:t>5</w:t>
+        </w:r>
+        <w:r>
+          <w:rPr>
+            <w:noProof/>
+            <w:webHidden/>
+          </w:rPr>
+          <w:fldChar w:fldCharType="end"/>
+        </w:r>
+      </w:hyperlink>
+    </w:p>
+    <w:p>
+      <w:pPr>
+        <w:pStyle w:val="Abbildungsverzeichnis"/>
+        <w:tabs>
+          <w:tab w:val="right" w:pos="9457"/>
+        </w:tabs>
+        <w:rPr>
+          <w:rFonts w:asciiTheme="minorHAnsi" w:eastAsiaTheme="minorEastAsia" w:hAnsiTheme="minorHAnsi" w:cstheme="minorBidi"/>
+          <w:noProof/>
+          <w:sz w:val="22"/>
+          <w:szCs w:val="22"/>
+          <w:lang w:val="en-US"/>
+        </w:rPr>
+      </w:pPr>
+      <w:hyperlink w:anchor="_Toc434763802" w:history="1">
+        <w:r>
+          <w:rPr>
+            <w:rStyle w:val="Hyperlink"/>
+            <w:noProof/>
+          </w:rPr>
+          <w:t>Abbildung 3: PPT Eyes, Quelle: www.worldviz.com</w:t>
+        </w:r>
+        <w:r>
+          <w:rPr>
+            <w:noProof/>
+            <w:webHidden/>
+          </w:rPr>
+          <w:tab/>
+        </w:r>
+        <w:r>
+          <w:rPr>
+            <w:noProof/>
+            <w:webHidden/>
+          </w:rPr>
+          <w:fldChar w:fldCharType="begin"/>
+        </w:r>
+        <w:r>
+          <w:rPr>
+            <w:noProof/>
+            <w:webHidden/>
+          </w:rPr>
+          <w:instrText xml:space="preserve"> PAGEREF _Toc434763802 \h </w:instrText>
+        </w:r>
+        <w:r>
+          <w:rPr>
+            <w:noProof/>
+            <w:webHidden/>
+          </w:rPr>
+        </w:r>
+        <w:r>
+          <w:rPr>
+            <w:noProof/>
+            <w:webHidden/>
+          </w:rPr>
+          <w:fldChar w:fldCharType="separate"/>
+        </w:r>
+        <w:r>
+          <w:rPr>
+            <w:noProof/>
+            <w:webHidden/>
+          </w:rPr>
+          <w:t>6</w:t>
+        </w:r>
+        <w:r>
+          <w:rPr>
+            <w:noProof/>
+            <w:webHidden/>
+          </w:rPr>
+          <w:fldChar w:fldCharType="end"/>
+        </w:r>
+      </w:hyperlink>
+    </w:p>
+    <w:p>
+      <w:pPr>
+        <w:pStyle w:val="Abbildungsverzeichnis"/>
+        <w:tabs>
+          <w:tab w:val="right" w:pos="9457"/>
+        </w:tabs>
+        <w:rPr>
+          <w:rFonts w:asciiTheme="minorHAnsi" w:eastAsiaTheme="minorEastAsia" w:hAnsiTheme="minorHAnsi" w:cstheme="minorBidi"/>
+          <w:noProof/>
+          <w:sz w:val="22"/>
+          <w:szCs w:val="22"/>
+          <w:lang w:val="en-US"/>
+        </w:rPr>
+      </w:pPr>
+      <w:hyperlink w:anchor="_Toc434763803" w:history="1">
+        <w:r>
+          <w:rPr>
+            <w:rStyle w:val="Hyperlink"/>
+            <w:noProof/>
+          </w:rPr>
+          <w:t>Abbildung 4: PPT Wand, Quelle: www.worldviz.com</w:t>
+        </w:r>
+        <w:r>
+          <w:rPr>
+            <w:noProof/>
+            <w:webHidden/>
+          </w:rPr>
+          <w:tab/>
+        </w:r>
+        <w:r>
+          <w:rPr>
+            <w:noProof/>
+            <w:webHidden/>
+          </w:rPr>
+          <w:fldChar w:fldCharType="begin"/>
+        </w:r>
+        <w:r>
+          <w:rPr>
+            <w:noProof/>
+            <w:webHidden/>
+          </w:rPr>
+          <w:instrText xml:space="preserve"> PAGEREF _Toc434763803 \h </w:instrText>
+        </w:r>
+        <w:r>
+          <w:rPr>
+            <w:noProof/>
+            <w:webHidden/>
+          </w:rPr>
+        </w:r>
+        <w:r>
+          <w:rPr>
+            <w:noProof/>
+            <w:webHidden/>
+          </w:rPr>
+          <w:fldChar w:fldCharType="separate"/>
+        </w:r>
+        <w:r>
+          <w:rPr>
+            <w:noProof/>
+            <w:webHidden/>
+          </w:rPr>
+          <w:t>6</w:t>
+        </w:r>
+        <w:r>
+          <w:rPr>
+            <w:noProof/>
+            <w:webHidden/>
+          </w:rPr>
+          <w:fldChar w:fldCharType="end"/>
+        </w:r>
+      </w:hyperlink>
+    </w:p>
+    <w:p>
+      <w:pPr>
+        <w:pStyle w:val="Abbildungsverzeichnis"/>
+        <w:tabs>
+          <w:tab w:val="right" w:pos="9457"/>
+        </w:tabs>
+        <w:rPr>
+          <w:rFonts w:asciiTheme="minorHAnsi" w:eastAsiaTheme="minorEastAsia" w:hAnsiTheme="minorHAnsi" w:cstheme="minorBidi"/>
+          <w:noProof/>
+          <w:sz w:val="22"/>
+          <w:szCs w:val="22"/>
+          <w:lang w:val="en-US"/>
+        </w:rPr>
+      </w:pPr>
+      <w:hyperlink w:anchor="_Toc434763804" w:history="1">
+        <w:r>
+          <w:rPr>
+            <w:rStyle w:val="Hyperlink"/>
+            <w:noProof/>
+          </w:rPr>
+          <w:t>Abbildung 5: Gamepad, Quelle: www.androidrundown.com</w:t>
+        </w:r>
+        <w:r>
+          <w:rPr>
+            <w:noProof/>
+            <w:webHidden/>
+          </w:rPr>
+          <w:tab/>
+        </w:r>
+        <w:r>
+          <w:rPr>
+            <w:noProof/>
+            <w:webHidden/>
+          </w:rPr>
+          <w:fldChar w:fldCharType="begin"/>
+        </w:r>
+        <w:r>
+          <w:rPr>
+            <w:noProof/>
+            <w:webHidden/>
+          </w:rPr>
+          <w:instrText xml:space="preserve"> PAGEREF _Toc434763804 \h </w:instrText>
+        </w:r>
+        <w:r>
+          <w:rPr>
+            <w:noProof/>
+            <w:webHidden/>
+          </w:rPr>
+        </w:r>
+        <w:r>
+          <w:rPr>
+            <w:noProof/>
+            <w:webHidden/>
+          </w:rPr>
+          <w:fldChar w:fldCharType="separate"/>
+        </w:r>
+        <w:r>
+          <w:rPr>
+            <w:noProof/>
+            <w:webHidden/>
+          </w:rPr>
+          <w:t>7</w:t>
+        </w:r>
+        <w:r>
+          <w:rPr>
+            <w:noProof/>
+            <w:webHidden/>
+          </w:rPr>
+          <w:fldChar w:fldCharType="end"/>
+        </w:r>
+      </w:hyperlink>
+    </w:p>
+    <w:p>
+      <w:pPr>
+        <w:pStyle w:val="Abbildungsverzeichnis"/>
+        <w:tabs>
+          <w:tab w:val="right" w:pos="9457"/>
+        </w:tabs>
+        <w:rPr>
+          <w:rFonts w:asciiTheme="minorHAnsi" w:eastAsiaTheme="minorEastAsia" w:hAnsiTheme="minorHAnsi" w:cstheme="minorBidi"/>
+          <w:noProof/>
+          <w:sz w:val="22"/>
+          <w:szCs w:val="22"/>
+          <w:lang w:val="en-US"/>
+        </w:rPr>
+      </w:pPr>
+      <w:hyperlink w:anchor="_Toc434763805" w:history="1">
+        <w:r>
+          <w:rPr>
+            <w:rStyle w:val="Hyperlink"/>
+            <w:noProof/>
+          </w:rPr>
+          <w:t>Abbildung 6: Shooting Gallery Ingame</w:t>
+        </w:r>
+        <w:r>
+          <w:rPr>
+            <w:noProof/>
+            <w:webHidden/>
+          </w:rPr>
+          <w:tab/>
+        </w:r>
+        <w:r>
+          <w:rPr>
+            <w:noProof/>
+            <w:webHidden/>
+          </w:rPr>
+          <w:fldChar w:fldCharType="begin"/>
+        </w:r>
+        <w:r>
+          <w:rPr>
+            <w:noProof/>
+            <w:webHidden/>
+          </w:rPr>
+          <w:instrText xml:space="preserve"> PAGEREF _Toc434763805 \h </w:instrText>
+        </w:r>
+        <w:r>
+          <w:rPr>
+            <w:noProof/>
+            <w:webHidden/>
+          </w:rPr>
+        </w:r>
+        <w:r>
+          <w:rPr>
+            <w:noProof/>
+            <w:webHidden/>
+          </w:rPr>
+          <w:fldChar w:fldCharType="separate"/>
+        </w:r>
+        <w:r>
+          <w:rPr>
+            <w:noProof/>
+            <w:webHidden/>
+          </w:rPr>
+          <w:t>9</w:t>
+        </w:r>
+        <w:r>
+          <w:rPr>
+            <w:noProof/>
+            <w:webHidden/>
+          </w:rPr>
+          <w:fldChar w:fldCharType="end"/>
+        </w:r>
+      </w:hyperlink>
+    </w:p>
+    <w:p>
+      <w:r>
+        <w:fldChar w:fldCharType="end"/>
+      </w:r>
+    </w:p>
+    <w:p>
+      <w:pPr>
+        <w:pStyle w:val="berschrift1"/>
+      </w:pPr>
+      <w:bookmarkStart w:id="27" w:name="_Toc434763791"/>
+      <w:r>
+        <w:t>Tabellenverzeichnis</w:t>
+      </w:r>
+      <w:bookmarkEnd w:id="27"/>
     </w:p>
     <w:p>
       <w:pPr>
@@ -3667,18 +5657,18 @@
         <w:fldChar w:fldCharType="begin"/>
       </w:r>
       <w:r>
-        <w:instrText xml:space="preserve"> TOC \h \z \c "Abbildung" </w:instrText>
+        <w:instrText xml:space="preserve"> TOC \h \z \c "Tabelle" </w:instrText>
       </w:r>
       <w:r>
         <w:fldChar w:fldCharType="separate"/>
       </w:r>
-      <w:hyperlink w:anchor="_Toc371572055" w:history="1">
+      <w:hyperlink w:anchor="_Toc371572893" w:history="1">
         <w:r>
           <w:rPr>
             <w:rStyle w:val="Hyperlink"/>
             <w:noProof/>
           </w:rPr>
-          <w:t>Abbildung 1: Et ut aut isti repuditis qui ium</w:t>
+          <w:t>Tabelle 1: Et ut aut isti repuditis qui ium</w:t>
         </w:r>
         <w:r>
           <w:rPr>
@@ -3699,7 +5689,7 @@
             <w:noProof/>
             <w:webHidden/>
           </w:rPr>
-          <w:instrText xml:space="preserve"> PAGEREF _Toc371572055 \h </w:instrText>
+          <w:instrText xml:space="preserve"> PAGEREF _Toc371572893 \h </w:instrText>
         </w:r>
         <w:r>
           <w:rPr>
@@ -3732,7 +5722,6 @@
     </w:p>
     <w:p>
       <w:r>
-        <w:lastRenderedPageBreak/>
         <w:fldChar w:fldCharType="end"/>
       </w:r>
     </w:p>
@@ -3740,107 +5729,11 @@
       <w:pPr>
         <w:pStyle w:val="berschrift1"/>
       </w:pPr>
-      <w:bookmarkStart w:id="17" w:name="_Toc434747456"/>
-      <w:r>
-        <w:t>Tabellenverzeichnis</w:t>
-      </w:r>
-      <w:bookmarkEnd w:id="17"/>
-    </w:p>
-    <w:p>
-      <w:pPr>
-        <w:pStyle w:val="Abbildungsverzeichnis"/>
-        <w:tabs>
-          <w:tab w:val="right" w:pos="9457"/>
-        </w:tabs>
-        <w:rPr>
-          <w:rFonts w:ascii="Calibri" w:eastAsia="Times New Roman" w:hAnsi="Calibri"/>
-          <w:noProof/>
-          <w:sz w:val="22"/>
-          <w:szCs w:val="22"/>
-          <w:lang w:eastAsia="de-CH"/>
-        </w:rPr>
-      </w:pPr>
-      <w:r>
-        <w:fldChar w:fldCharType="begin"/>
-      </w:r>
-      <w:r>
-        <w:instrText xml:space="preserve"> TOC \h \z \c "Tabelle" </w:instrText>
-      </w:r>
-      <w:r>
-        <w:fldChar w:fldCharType="separate"/>
-      </w:r>
-      <w:hyperlink w:anchor="_Toc371572893" w:history="1">
-        <w:r>
-          <w:rPr>
-            <w:rStyle w:val="Hyperlink"/>
-            <w:noProof/>
-          </w:rPr>
-          <w:t>Tabelle 1: Et ut aut isti repuditis qui ium</w:t>
-        </w:r>
-        <w:r>
-          <w:rPr>
-            <w:noProof/>
-            <w:webHidden/>
-          </w:rPr>
-          <w:tab/>
-        </w:r>
-        <w:r>
-          <w:rPr>
-            <w:noProof/>
-            <w:webHidden/>
-          </w:rPr>
-          <w:fldChar w:fldCharType="begin"/>
-        </w:r>
-        <w:r>
-          <w:rPr>
-            <w:noProof/>
-            <w:webHidden/>
-          </w:rPr>
-          <w:instrText xml:space="preserve"> PAGEREF _Toc371572893 \h </w:instrText>
-        </w:r>
-        <w:r>
-          <w:rPr>
-            <w:noProof/>
-            <w:webHidden/>
-          </w:rPr>
-        </w:r>
-        <w:r>
-          <w:rPr>
-            <w:noProof/>
-            <w:webHidden/>
-          </w:rPr>
-          <w:fldChar w:fldCharType="separate"/>
-        </w:r>
-        <w:r>
-          <w:rPr>
-            <w:noProof/>
-            <w:webHidden/>
-          </w:rPr>
-          <w:t>3</w:t>
-        </w:r>
-        <w:r>
-          <w:rPr>
-            <w:noProof/>
-            <w:webHidden/>
-          </w:rPr>
-          <w:fldChar w:fldCharType="end"/>
-        </w:r>
-      </w:hyperlink>
-    </w:p>
-    <w:p>
-      <w:r>
-        <w:fldChar w:fldCharType="end"/>
-      </w:r>
-    </w:p>
-    <w:p>
-      <w:pPr>
-        <w:pStyle w:val="berschrift1"/>
-      </w:pPr>
-      <w:bookmarkStart w:id="18" w:name="_Toc434747457"/>
+      <w:bookmarkStart w:id="28" w:name="_Toc434763792"/>
       <w:r>
         <w:t>Glossar</w:t>
       </w:r>
-      <w:bookmarkEnd w:id="18"/>
+      <w:bookmarkEnd w:id="28"/>
     </w:p>
     <w:p>
       <w:pPr>
@@ -3848,20 +5741,67 @@
           <w:b/>
         </w:rPr>
       </w:pPr>
+      <w:proofErr w:type="spellStart"/>
       <w:r>
         <w:rPr>
           <w:b/>
         </w:rPr>
         <w:t>Auinweon</w:t>
       </w:r>
+      <w:proofErr w:type="spellEnd"/>
     </w:p>
     <w:p>
       <w:pPr>
         <w:pStyle w:val="Verzeichnis"/>
       </w:pPr>
       <w:r>
-        <w:t>Et ut aut isti repuditis qui ium</w:t>
-      </w:r>
+        <w:t xml:space="preserve">Et </w:t>
+      </w:r>
+      <w:proofErr w:type="spellStart"/>
+      <w:r>
+        <w:t>ut</w:t>
+      </w:r>
+      <w:proofErr w:type="spellEnd"/>
+      <w:r>
+        <w:t xml:space="preserve"> </w:t>
+      </w:r>
+      <w:proofErr w:type="spellStart"/>
+      <w:r>
+        <w:t>aut</w:t>
+      </w:r>
+      <w:proofErr w:type="spellEnd"/>
+      <w:r>
+        <w:t xml:space="preserve"> </w:t>
+      </w:r>
+      <w:proofErr w:type="spellStart"/>
+      <w:r>
+        <w:t>isti</w:t>
+      </w:r>
+      <w:proofErr w:type="spellEnd"/>
+      <w:r>
+        <w:t xml:space="preserve"> </w:t>
+      </w:r>
+      <w:proofErr w:type="spellStart"/>
+      <w:r>
+        <w:t>repuditis</w:t>
+      </w:r>
+      <w:proofErr w:type="spellEnd"/>
+      <w:r>
+        <w:t xml:space="preserve"> </w:t>
+      </w:r>
+      <w:proofErr w:type="spellStart"/>
+      <w:r>
+        <w:t>qui</w:t>
+      </w:r>
+      <w:proofErr w:type="spellEnd"/>
+      <w:r>
+        <w:t xml:space="preserve"> </w:t>
+      </w:r>
+      <w:proofErr w:type="spellStart"/>
+      <w:r>
+        <w:t>ium</w:t>
+      </w:r>
+      <w:proofErr w:type="spellEnd"/>
       <w:r>
         <w:tab/>
       </w:r>
@@ -3875,20 +5815,67 @@
           <w:b/>
         </w:rPr>
       </w:pPr>
+      <w:proofErr w:type="spellStart"/>
       <w:r>
         <w:rPr>
           <w:b/>
         </w:rPr>
         <w:t>Batnwpe</w:t>
       </w:r>
+      <w:proofErr w:type="spellEnd"/>
     </w:p>
     <w:p>
       <w:pPr>
         <w:pStyle w:val="Verzeichnis"/>
       </w:pPr>
       <w:r>
-        <w:t>Et ut aut isti repuditis qui ium</w:t>
-      </w:r>
+        <w:t xml:space="preserve">Et </w:t>
+      </w:r>
+      <w:proofErr w:type="spellStart"/>
+      <w:r>
+        <w:t>ut</w:t>
+      </w:r>
+      <w:proofErr w:type="spellEnd"/>
+      <w:r>
+        <w:t xml:space="preserve"> </w:t>
+      </w:r>
+      <w:proofErr w:type="spellStart"/>
+      <w:r>
+        <w:t>aut</w:t>
+      </w:r>
+      <w:proofErr w:type="spellEnd"/>
+      <w:r>
+        <w:t xml:space="preserve"> </w:t>
+      </w:r>
+      <w:proofErr w:type="spellStart"/>
+      <w:r>
+        <w:t>isti</w:t>
+      </w:r>
+      <w:proofErr w:type="spellEnd"/>
+      <w:r>
+        <w:t xml:space="preserve"> </w:t>
+      </w:r>
+      <w:proofErr w:type="spellStart"/>
+      <w:r>
+        <w:t>repuditis</w:t>
+      </w:r>
+      <w:proofErr w:type="spellEnd"/>
+      <w:r>
+        <w:t xml:space="preserve"> </w:t>
+      </w:r>
+      <w:proofErr w:type="spellStart"/>
+      <w:r>
+        <w:t>qui</w:t>
+      </w:r>
+      <w:proofErr w:type="spellEnd"/>
+      <w:r>
+        <w:t xml:space="preserve"> </w:t>
+      </w:r>
+      <w:proofErr w:type="spellStart"/>
+      <w:r>
+        <w:t>ium</w:t>
+      </w:r>
+      <w:proofErr w:type="spellEnd"/>
       <w:r>
         <w:tab/>
       </w:r>
@@ -3902,12 +5889,14 @@
           <w:b/>
         </w:rPr>
       </w:pPr>
+      <w:proofErr w:type="spellStart"/>
       <w:r>
         <w:rPr>
           <w:b/>
         </w:rPr>
         <w:t>Cowoll</w:t>
       </w:r>
+      <w:proofErr w:type="spellEnd"/>
     </w:p>
     <w:p>
       <w:pPr>
@@ -3920,8 +5909,86 @@
         <w:rPr>
           <w:lang w:val="de-CH"/>
         </w:rPr>
-        <w:t>Et ut aut isti repuditis qui ium</w:t>
-      </w:r>
+        <w:t xml:space="preserve">Et </w:t>
+      </w:r>
+      <w:proofErr w:type="spellStart"/>
+      <w:r>
+        <w:rPr>
+          <w:lang w:val="de-CH"/>
+        </w:rPr>
+        <w:t>ut</w:t>
+      </w:r>
+      <w:proofErr w:type="spellEnd"/>
+      <w:r>
+        <w:rPr>
+          <w:lang w:val="de-CH"/>
+        </w:rPr>
+        <w:t xml:space="preserve"> </w:t>
+      </w:r>
+      <w:proofErr w:type="spellStart"/>
+      <w:r>
+        <w:rPr>
+          <w:lang w:val="de-CH"/>
+        </w:rPr>
+        <w:t>aut</w:t>
+      </w:r>
+      <w:proofErr w:type="spellEnd"/>
+      <w:r>
+        <w:rPr>
+          <w:lang w:val="de-CH"/>
+        </w:rPr>
+        <w:t xml:space="preserve"> </w:t>
+      </w:r>
+      <w:proofErr w:type="spellStart"/>
+      <w:r>
+        <w:rPr>
+          <w:lang w:val="de-CH"/>
+        </w:rPr>
+        <w:t>isti</w:t>
+      </w:r>
+      <w:proofErr w:type="spellEnd"/>
+      <w:r>
+        <w:rPr>
+          <w:lang w:val="de-CH"/>
+        </w:rPr>
+        <w:t xml:space="preserve"> </w:t>
+      </w:r>
+      <w:proofErr w:type="spellStart"/>
+      <w:r>
+        <w:rPr>
+          <w:lang w:val="de-CH"/>
+        </w:rPr>
+        <w:t>repuditis</w:t>
+      </w:r>
+      <w:proofErr w:type="spellEnd"/>
+      <w:r>
+        <w:rPr>
+          <w:lang w:val="de-CH"/>
+        </w:rPr>
+        <w:t xml:space="preserve"> </w:t>
+      </w:r>
+      <w:proofErr w:type="spellStart"/>
+      <w:r>
+        <w:rPr>
+          <w:lang w:val="de-CH"/>
+        </w:rPr>
+        <w:t>qui</w:t>
+      </w:r>
+      <w:proofErr w:type="spellEnd"/>
+      <w:r>
+        <w:rPr>
+          <w:lang w:val="de-CH"/>
+        </w:rPr>
+        <w:t xml:space="preserve"> </w:t>
+      </w:r>
+      <w:proofErr w:type="spellStart"/>
+      <w:r>
+        <w:rPr>
+          <w:lang w:val="de-CH"/>
+        </w:rPr>
+        <w:t>ium</w:t>
+      </w:r>
+      <w:proofErr w:type="spellEnd"/>
       <w:r>
         <w:rPr>
           <w:lang w:val="de-CH"/>
@@ -3940,11 +6007,11 @@
       <w:pPr>
         <w:pStyle w:val="berschrift1"/>
       </w:pPr>
-      <w:bookmarkStart w:id="19" w:name="_Toc434747458"/>
+      <w:bookmarkStart w:id="29" w:name="_Toc434763793"/>
       <w:r>
         <w:t>Literaturverzeichnis</w:t>
       </w:r>
-      <w:bookmarkEnd w:id="19"/>
+      <w:bookmarkEnd w:id="29"/>
     </w:p>
     <w:p>
       <w:pPr>
@@ -4039,19 +6106,283 @@
       <w:r>
         <w:br w:type="page"/>
       </w:r>
-      <w:bookmarkStart w:id="20" w:name="_Toc434747459"/>
+      <w:bookmarkStart w:id="30" w:name="_Toc434763794"/>
       <w:r>
         <w:lastRenderedPageBreak/>
         <w:t>Anhang</w:t>
       </w:r>
-      <w:bookmarkEnd w:id="20"/>
-    </w:p>
-    <w:p>
-      <w:r>
-        <w:t>Et ut aut isti repuditis qui ium nonsecturia quis incientiae laborem elliquis et quatur, sitiur aut od moluptatur aut ea conseque peri sim erro essequisit remporia dem et landi dest, cone poris quunt voleca</w:t>
-      </w:r>
-      <w:r>
-        <w:t>b ipidero quatur ad quibusamus.</w:t>
+      <w:bookmarkEnd w:id="30"/>
+    </w:p>
+    <w:p>
+      <w:r>
+        <w:t xml:space="preserve">Et </w:t>
+      </w:r>
+      <w:proofErr w:type="spellStart"/>
+      <w:r>
+        <w:t>ut</w:t>
+      </w:r>
+      <w:proofErr w:type="spellEnd"/>
+      <w:r>
+        <w:t xml:space="preserve"> </w:t>
+      </w:r>
+      <w:proofErr w:type="spellStart"/>
+      <w:r>
+        <w:t>aut</w:t>
+      </w:r>
+      <w:proofErr w:type="spellEnd"/>
+      <w:r>
+        <w:t xml:space="preserve"> </w:t>
+      </w:r>
+      <w:proofErr w:type="spellStart"/>
+      <w:r>
+        <w:t>isti</w:t>
+      </w:r>
+      <w:proofErr w:type="spellEnd"/>
+      <w:r>
+        <w:t xml:space="preserve"> </w:t>
+      </w:r>
+      <w:proofErr w:type="spellStart"/>
+      <w:r>
+        <w:t>repuditis</w:t>
+      </w:r>
+      <w:proofErr w:type="spellEnd"/>
+      <w:r>
+        <w:t xml:space="preserve"> </w:t>
+      </w:r>
+      <w:proofErr w:type="spellStart"/>
+      <w:r>
+        <w:t>qui</w:t>
+      </w:r>
+      <w:proofErr w:type="spellEnd"/>
+      <w:r>
+        <w:t xml:space="preserve"> </w:t>
+      </w:r>
+      <w:proofErr w:type="spellStart"/>
+      <w:r>
+        <w:t>ium</w:t>
+      </w:r>
+      <w:proofErr w:type="spellEnd"/>
+      <w:r>
+        <w:t xml:space="preserve"> </w:t>
+      </w:r>
+      <w:proofErr w:type="spellStart"/>
+      <w:r>
+        <w:t>nonsecturia</w:t>
+      </w:r>
+      <w:proofErr w:type="spellEnd"/>
+      <w:r>
+        <w:t xml:space="preserve"> </w:t>
+      </w:r>
+      <w:proofErr w:type="spellStart"/>
+      <w:r>
+        <w:t>quis</w:t>
+      </w:r>
+      <w:proofErr w:type="spellEnd"/>
+      <w:r>
+        <w:t xml:space="preserve"> </w:t>
+      </w:r>
+      <w:proofErr w:type="spellStart"/>
+      <w:r>
+        <w:t>incientiae</w:t>
+      </w:r>
+      <w:proofErr w:type="spellEnd"/>
+      <w:r>
+        <w:t xml:space="preserve"> </w:t>
+      </w:r>
+      <w:proofErr w:type="spellStart"/>
+      <w:r>
+        <w:t>laborem</w:t>
+      </w:r>
+      <w:proofErr w:type="spellEnd"/>
+      <w:r>
+        <w:t xml:space="preserve"> </w:t>
+      </w:r>
+      <w:proofErr w:type="spellStart"/>
+      <w:r>
+        <w:t>elliquis</w:t>
+      </w:r>
+      <w:proofErr w:type="spellEnd"/>
+      <w:r>
+        <w:t xml:space="preserve"> et </w:t>
+      </w:r>
+      <w:proofErr w:type="spellStart"/>
+      <w:r>
+        <w:t>quatur</w:t>
+      </w:r>
+      <w:proofErr w:type="spellEnd"/>
+      <w:r>
+        <w:t xml:space="preserve">, </w:t>
+      </w:r>
+      <w:proofErr w:type="spellStart"/>
+      <w:r>
+        <w:t>sitiur</w:t>
+      </w:r>
+      <w:proofErr w:type="spellEnd"/>
+      <w:r>
+        <w:t xml:space="preserve"> </w:t>
+      </w:r>
+      <w:proofErr w:type="spellStart"/>
+      <w:r>
+        <w:t>aut</w:t>
+      </w:r>
+      <w:proofErr w:type="spellEnd"/>
+      <w:r>
+        <w:t xml:space="preserve"> </w:t>
+      </w:r>
+      <w:proofErr w:type="spellStart"/>
+      <w:r>
+        <w:t>od</w:t>
+      </w:r>
+      <w:proofErr w:type="spellEnd"/>
+      <w:r>
+        <w:t xml:space="preserve"> </w:t>
+      </w:r>
+      <w:proofErr w:type="spellStart"/>
+      <w:r>
+        <w:t>moluptatur</w:t>
+      </w:r>
+      <w:proofErr w:type="spellEnd"/>
+      <w:r>
+        <w:t xml:space="preserve"> </w:t>
+      </w:r>
+      <w:proofErr w:type="spellStart"/>
+      <w:r>
+        <w:t>aut</w:t>
+      </w:r>
+      <w:proofErr w:type="spellEnd"/>
+      <w:r>
+        <w:t xml:space="preserve"> </w:t>
+      </w:r>
+      <w:proofErr w:type="spellStart"/>
+      <w:r>
+        <w:t>ea</w:t>
+      </w:r>
+      <w:proofErr w:type="spellEnd"/>
+      <w:r>
+        <w:t xml:space="preserve"> </w:t>
+      </w:r>
+      <w:proofErr w:type="spellStart"/>
+      <w:r>
+        <w:t>conseque</w:t>
+      </w:r>
+      <w:proofErr w:type="spellEnd"/>
+      <w:r>
+        <w:t xml:space="preserve"> </w:t>
+      </w:r>
+      <w:proofErr w:type="spellStart"/>
+      <w:r>
+        <w:t>peri</w:t>
+      </w:r>
+      <w:proofErr w:type="spellEnd"/>
+      <w:r>
+        <w:t xml:space="preserve"> </w:t>
+      </w:r>
+      <w:proofErr w:type="spellStart"/>
+      <w:r>
+        <w:t>sim</w:t>
+      </w:r>
+      <w:proofErr w:type="spellEnd"/>
+      <w:r>
+        <w:t xml:space="preserve"> </w:t>
+      </w:r>
+      <w:proofErr w:type="spellStart"/>
+      <w:r>
+        <w:t>erro</w:t>
+      </w:r>
+      <w:proofErr w:type="spellEnd"/>
+      <w:r>
+        <w:t xml:space="preserve"> </w:t>
+      </w:r>
+      <w:proofErr w:type="spellStart"/>
+      <w:r>
+        <w:t>essequisit</w:t>
+      </w:r>
+      <w:proofErr w:type="spellEnd"/>
+      <w:r>
+        <w:t xml:space="preserve"> </w:t>
+      </w:r>
+      <w:proofErr w:type="spellStart"/>
+      <w:r>
+        <w:t>remporia</w:t>
+      </w:r>
+      <w:proofErr w:type="spellEnd"/>
+      <w:r>
+        <w:t xml:space="preserve"> dem et </w:t>
+      </w:r>
+      <w:proofErr w:type="spellStart"/>
+      <w:r>
+        <w:t>landi</w:t>
+      </w:r>
+      <w:proofErr w:type="spellEnd"/>
+      <w:r>
+        <w:t xml:space="preserve"> </w:t>
+      </w:r>
+      <w:proofErr w:type="spellStart"/>
+      <w:r>
+        <w:t>dest</w:t>
+      </w:r>
+      <w:proofErr w:type="spellEnd"/>
+      <w:r>
+        <w:t xml:space="preserve">, </w:t>
+      </w:r>
+      <w:proofErr w:type="spellStart"/>
+      <w:r>
+        <w:t>cone</w:t>
+      </w:r>
+      <w:proofErr w:type="spellEnd"/>
+      <w:r>
+        <w:t xml:space="preserve"> </w:t>
+      </w:r>
+      <w:proofErr w:type="spellStart"/>
+      <w:r>
+        <w:t>poris</w:t>
+      </w:r>
+      <w:proofErr w:type="spellEnd"/>
+      <w:r>
+        <w:t xml:space="preserve"> </w:t>
+      </w:r>
+      <w:proofErr w:type="spellStart"/>
+      <w:r>
+        <w:t>quunt</w:t>
+      </w:r>
+      <w:proofErr w:type="spellEnd"/>
+      <w:r>
+        <w:t xml:space="preserve"> </w:t>
+      </w:r>
+      <w:proofErr w:type="spellStart"/>
+      <w:r>
+        <w:t>voleca</w:t>
+      </w:r>
+      <w:r>
+        <w:t>b</w:t>
+      </w:r>
+      <w:proofErr w:type="spellEnd"/>
+      <w:r>
+        <w:t xml:space="preserve"> </w:t>
+      </w:r>
+      <w:proofErr w:type="spellStart"/>
+      <w:r>
+        <w:t>ipidero</w:t>
+      </w:r>
+      <w:proofErr w:type="spellEnd"/>
+      <w:r>
+        <w:t xml:space="preserve"> </w:t>
+      </w:r>
+      <w:proofErr w:type="spellStart"/>
+      <w:r>
+        <w:t>quatur</w:t>
+      </w:r>
+      <w:proofErr w:type="spellEnd"/>
+      <w:r>
+        <w:t xml:space="preserve"> ad </w:t>
+      </w:r>
+      <w:proofErr w:type="spellStart"/>
+      <w:r>
+        <w:t>quibusamus</w:t>
+      </w:r>
+      <w:proofErr w:type="spellEnd"/>
+      <w:r>
+        <w:t>.</w:t>
       </w:r>
     </w:p>
     <w:p/>
@@ -4062,12 +6393,12 @@
       <w:r>
         <w:br w:type="page"/>
       </w:r>
-      <w:bookmarkStart w:id="21" w:name="_Toc434747460"/>
+      <w:bookmarkStart w:id="31" w:name="_Toc434763795"/>
       <w:r>
         <w:lastRenderedPageBreak/>
         <w:t>Selbständigkeitserklärung</w:t>
       </w:r>
-      <w:bookmarkEnd w:id="21"/>
+      <w:bookmarkEnd w:id="31"/>
     </w:p>
     <w:p>
       <w:r>
@@ -4187,7 +6518,7 @@
                       </a:ln>
                       <a:extLst>
                         <a:ext uri="{91240B29-F687-4f45-9708-019B960494DF}">
-                          <a14:hiddenLine xmlns="" xmlns:mo="http://schemas.microsoft.com/office/mac/office/2008/main" xmlns:mv="urn:schemas-microsoft-com:mac:vml" xmlns:o="urn:schemas-microsoft-com:office:office" xmlns:v="urn:schemas-microsoft-com:vml" xmlns:w10="urn:schemas-microsoft-com:office:word" xmlns:w="http://schemas.openxmlformats.org/wordprocessingml/2006/main" xmlns:a14="http://schemas.microsoft.com/office/drawing/2010/main" w="9525">
+                          <a14:hiddenLine xmlns:a14="http://schemas.microsoft.com/office/drawing/2010/main" xmlns:w="http://schemas.openxmlformats.org/wordprocessingml/2006/main" xmlns:w10="urn:schemas-microsoft-com:office:word" xmlns:v="urn:schemas-microsoft-com:vml" xmlns:o="urn:schemas-microsoft-com:office:office" xmlns:mv="urn:schemas-microsoft-com:mac:vml" xmlns:mo="http://schemas.microsoft.com/office/mac/office/2008/main" xmlns="" w="9525">
                             <a:solidFill>
                               <a:srgbClr val="000000"/>
                             </a:solidFill>
@@ -4235,7 +6566,7 @@
                               <w:sz w:val="16"/>
                               <w:szCs w:val="16"/>
                             </w:rPr>
-                            <w:t>11</w:t>
+                            <w:t>15</w:t>
                           </w:r>
                           <w:r>
                             <w:rPr>
@@ -4306,7 +6637,7 @@
                         <w:sz w:val="16"/>
                         <w:szCs w:val="16"/>
                       </w:rPr>
-                      <w:t>11</w:t>
+                      <w:t>15</w:t>
                     </w:r>
                     <w:r>
                       <w:rPr>
@@ -4360,7 +6691,55 @@
         <w:color w:val="697D91"/>
         <w:lang w:val="fr-CH"/>
       </w:rPr>
-      <w:t>Berner Fachhochschule | Haute école spécialisée bernoise | Bern University of Applied Sciences</w:t>
+      <w:t xml:space="preserve">Berner </w:t>
+    </w:r>
+    <w:proofErr w:type="spellStart"/>
+    <w:r>
+      <w:rPr>
+        <w:color w:val="697D91"/>
+        <w:lang w:val="fr-CH"/>
+      </w:rPr>
+      <w:t>Fachhochschule</w:t>
+    </w:r>
+    <w:proofErr w:type="spellEnd"/>
+    <w:r>
+      <w:rPr>
+        <w:color w:val="697D91"/>
+        <w:lang w:val="fr-CH"/>
+      </w:rPr>
+      <w:t xml:space="preserve"> | Haute école spécialisée bernoise | Bern </w:t>
+    </w:r>
+    <w:proofErr w:type="spellStart"/>
+    <w:r>
+      <w:rPr>
+        <w:color w:val="697D91"/>
+        <w:lang w:val="fr-CH"/>
+      </w:rPr>
+      <w:t>University</w:t>
+    </w:r>
+    <w:proofErr w:type="spellEnd"/>
+    <w:r>
+      <w:rPr>
+        <w:color w:val="697D91"/>
+        <w:lang w:val="fr-CH"/>
+      </w:rPr>
+      <w:t xml:space="preserve"> of </w:t>
+    </w:r>
+    <w:proofErr w:type="spellStart"/>
+    <w:r>
+      <w:rPr>
+        <w:color w:val="697D91"/>
+        <w:lang w:val="fr-CH"/>
+      </w:rPr>
+      <w:t>Applied</w:t>
+    </w:r>
+    <w:proofErr w:type="spellEnd"/>
+    <w:r>
+      <w:rPr>
+        <w:color w:val="697D91"/>
+        <w:lang w:val="fr-CH"/>
+      </w:rPr>
+      <w:t xml:space="preserve"> Sciences</w:t>
     </w:r>
   </w:p>
 </w:ftr>
@@ -7239,7 +9618,7 @@
   <w:abstractNum w:abstractNumId="30">
     <w:nsid w:val="49FB7665"/>
     <w:multiLevelType w:val="hybridMultilevel"/>
-    <w:tmpl w:val="35AED7D4"/>
+    <w:tmpl w:val="EF60D52A"/>
     <w:lvl w:ilvl="0" w:tplc="04090001">
       <w:start w:val="1"/>
       <w:numFmt w:val="bullet"/>
@@ -8515,6 +10894,95 @@
     </w:lvl>
   </w:abstractNum>
   <w:abstractNum w:abstractNumId="41">
+    <w:nsid w:val="718F46C9"/>
+    <w:multiLevelType w:val="hybridMultilevel"/>
+    <w:tmpl w:val="02746C50"/>
+    <w:lvl w:ilvl="0" w:tplc="58029ACC">
+      <w:start w:val="1"/>
+      <w:numFmt w:val="lowerLetter"/>
+      <w:lvlText w:val="%1)"/>
+      <w:lvlJc w:val="left"/>
+      <w:pPr>
+        <w:ind w:left="1080" w:hanging="360"/>
+      </w:pPr>
+      <w:rPr>
+        <w:rFonts w:hint="default"/>
+      </w:rPr>
+    </w:lvl>
+    <w:lvl w:ilvl="1" w:tplc="04090019" w:tentative="1">
+      <w:start w:val="1"/>
+      <w:numFmt w:val="lowerLetter"/>
+      <w:lvlText w:val="%2."/>
+      <w:lvlJc w:val="left"/>
+      <w:pPr>
+        <w:ind w:left="1800" w:hanging="360"/>
+      </w:pPr>
+    </w:lvl>
+    <w:lvl w:ilvl="2" w:tplc="0409001B" w:tentative="1">
+      <w:start w:val="1"/>
+      <w:numFmt w:val="lowerRoman"/>
+      <w:lvlText w:val="%3."/>
+      <w:lvlJc w:val="right"/>
+      <w:pPr>
+        <w:ind w:left="2520" w:hanging="180"/>
+      </w:pPr>
+    </w:lvl>
+    <w:lvl w:ilvl="3" w:tplc="0409000F" w:tentative="1">
+      <w:start w:val="1"/>
+      <w:numFmt w:val="decimal"/>
+      <w:lvlText w:val="%4."/>
+      <w:lvlJc w:val="left"/>
+      <w:pPr>
+        <w:ind w:left="3240" w:hanging="360"/>
+      </w:pPr>
+    </w:lvl>
+    <w:lvl w:ilvl="4" w:tplc="04090019" w:tentative="1">
+      <w:start w:val="1"/>
+      <w:numFmt w:val="lowerLetter"/>
+      <w:lvlText w:val="%5."/>
+      <w:lvlJc w:val="left"/>
+      <w:pPr>
+        <w:ind w:left="3960" w:hanging="360"/>
+      </w:pPr>
+    </w:lvl>
+    <w:lvl w:ilvl="5" w:tplc="0409001B" w:tentative="1">
+      <w:start w:val="1"/>
+      <w:numFmt w:val="lowerRoman"/>
+      <w:lvlText w:val="%6."/>
+      <w:lvlJc w:val="right"/>
+      <w:pPr>
+        <w:ind w:left="4680" w:hanging="180"/>
+      </w:pPr>
+    </w:lvl>
+    <w:lvl w:ilvl="6" w:tplc="0409000F" w:tentative="1">
+      <w:start w:val="1"/>
+      <w:numFmt w:val="decimal"/>
+      <w:lvlText w:val="%7."/>
+      <w:lvlJc w:val="left"/>
+      <w:pPr>
+        <w:ind w:left="5400" w:hanging="360"/>
+      </w:pPr>
+    </w:lvl>
+    <w:lvl w:ilvl="7" w:tplc="04090019" w:tentative="1">
+      <w:start w:val="1"/>
+      <w:numFmt w:val="lowerLetter"/>
+      <w:lvlText w:val="%8."/>
+      <w:lvlJc w:val="left"/>
+      <w:pPr>
+        <w:ind w:left="6120" w:hanging="360"/>
+      </w:pPr>
+    </w:lvl>
+    <w:lvl w:ilvl="8" w:tplc="0409001B" w:tentative="1">
+      <w:start w:val="1"/>
+      <w:numFmt w:val="lowerRoman"/>
+      <w:lvlText w:val="%9."/>
+      <w:lvlJc w:val="right"/>
+      <w:pPr>
+        <w:ind w:left="6840" w:hanging="180"/>
+      </w:pPr>
+    </w:lvl>
+  </w:abstractNum>
+  <w:abstractNum w:abstractNumId="42">
     <w:nsid w:val="7BA82AF0"/>
     <w:multiLevelType w:val="multilevel"/>
     <w:tmpl w:val="0807001D"/>
@@ -8627,7 +11095,7 @@
       </w:pPr>
     </w:lvl>
   </w:abstractNum>
-  <w:abstractNum w:abstractNumId="42">
+  <w:abstractNum w:abstractNumId="43">
     <w:nsid w:val="7E944BBE"/>
     <w:multiLevelType w:val="hybridMultilevel"/>
     <w:tmpl w:val="E08C136A"/>
@@ -8740,7 +11208,7 @@
       </w:rPr>
     </w:lvl>
   </w:abstractNum>
-  <w:abstractNum w:abstractNumId="43">
+  <w:abstractNum w:abstractNumId="44">
     <w:nsid w:val="7FBD4339"/>
     <w:multiLevelType w:val="multilevel"/>
     <w:tmpl w:val="0807001D"/>
@@ -8914,7 +11382,7 @@
     <w:abstractNumId w:val="37"/>
   </w:num>
   <w:num w:numId="21">
-    <w:abstractNumId w:val="43"/>
+    <w:abstractNumId w:val="44"/>
   </w:num>
   <w:num w:numId="22">
     <w:abstractNumId w:val="17"/>
@@ -8944,7 +11412,7 @@
     <w:abstractNumId w:val="13"/>
   </w:num>
   <w:num w:numId="31">
-    <w:abstractNumId w:val="41"/>
+    <w:abstractNumId w:val="42"/>
   </w:num>
   <w:num w:numId="32">
     <w:abstractNumId w:val="26"/>
@@ -8977,13 +11445,16 @@
     <w:abstractNumId w:val="39"/>
   </w:num>
   <w:num w:numId="42">
-    <w:abstractNumId w:val="42"/>
+    <w:abstractNumId w:val="43"/>
   </w:num>
   <w:num w:numId="43">
     <w:abstractNumId w:val="14"/>
   </w:num>
   <w:num w:numId="44">
     <w:abstractNumId w:val="30"/>
+  </w:num>
+  <w:num w:numId="45">
+    <w:abstractNumId w:val="41"/>
   </w:num>
 </w:numbering>
 </file>
@@ -10364,7 +12835,7 @@
 </file>
 
 <file path=customXml/itemProps1.xml><?xml version="1.0" encoding="utf-8"?>
-<ds:datastoreItem xmlns:ds="http://schemas.openxmlformats.org/officeDocument/2006/customXml" ds:itemID="{B9C59D68-0171-410F-8CA1-A3836394F47B}">
+<ds:datastoreItem xmlns:ds="http://schemas.openxmlformats.org/officeDocument/2006/customXml" ds:itemID="{968C17A6-B660-425B-828C-233132930A81}">
   <ds:schemaRefs>
     <ds:schemaRef ds:uri="http://schemas.openxmlformats.org/officeDocument/2006/bibliography"/>
   </ds:schemaRefs>

</xml_diff>

<commit_message>
Doku: - ShootingGallery done - UnityPlugin (in progress)
</commit_message>
<xml_diff>
--- a/docs/Dokumentation/Doku.docx
+++ b/docs/Dokumentation/Doku.docx
@@ -2923,18 +2923,31 @@
         <w:pStyle w:val="Beschriftung"/>
         <w:jc w:val="center"/>
       </w:pPr>
-      <w:bookmarkStart w:id="3" w:name="_Toc434763800"/>
+      <w:bookmarkStart w:id="3" w:name="_Toc435375297"/>
       <w:r>
         <w:t xml:space="preserve">Abbildung </w:t>
       </w:r>
-      <w:fldSimple w:instr=" SEQ Abbildung \* ARABIC ">
-        <w:r>
-          <w:rPr>
-            <w:noProof/>
-          </w:rPr>
-          <w:t>1</w:t>
-        </w:r>
-      </w:fldSimple>
+      <w:r>
+        <w:fldChar w:fldCharType="begin"/>
+      </w:r>
+      <w:r>
+        <w:instrText xml:space="preserve"> SEQ Abbildung \* ARABIC </w:instrText>
+      </w:r>
+      <w:r>
+        <w:fldChar w:fldCharType="separate"/>
+      </w:r>
+      <w:r>
+        <w:rPr>
+          <w:noProof/>
+        </w:rPr>
+        <w:t>1</w:t>
+      </w:r>
+      <w:r>
+        <w:rPr>
+          <w:noProof/>
+        </w:rPr>
+        <w:fldChar w:fldCharType="end"/>
+      </w:r>
       <w:r>
         <w:t>: CAVE BFH</w:t>
       </w:r>
@@ -3074,18 +3087,31 @@
         <w:pStyle w:val="Beschriftung"/>
         <w:jc w:val="center"/>
       </w:pPr>
-      <w:bookmarkStart w:id="4" w:name="_Toc434763801"/>
+      <w:bookmarkStart w:id="4" w:name="_Toc435375298"/>
       <w:r>
         <w:t xml:space="preserve">Abbildung </w:t>
       </w:r>
-      <w:fldSimple w:instr=" SEQ Abbildung \* ARABIC ">
-        <w:r>
-          <w:rPr>
-            <w:noProof/>
-          </w:rPr>
-          <w:t>2</w:t>
-        </w:r>
-      </w:fldSimple>
+      <w:r>
+        <w:fldChar w:fldCharType="begin"/>
+      </w:r>
+      <w:r>
+        <w:instrText xml:space="preserve"> SEQ Abbildung \* ARABIC </w:instrText>
+      </w:r>
+      <w:r>
+        <w:fldChar w:fldCharType="separate"/>
+      </w:r>
+      <w:r>
+        <w:rPr>
+          <w:noProof/>
+        </w:rPr>
+        <w:t>2</w:t>
+      </w:r>
+      <w:r>
+        <w:rPr>
+          <w:noProof/>
+        </w:rPr>
+        <w:fldChar w:fldCharType="end"/>
+      </w:r>
       <w:r>
         <w:t>: Infrastruktur CAVE</w:t>
       </w:r>
@@ -3309,18 +3335,31 @@
           <w:noProof/>
         </w:rPr>
       </w:pPr>
-      <w:bookmarkStart w:id="7" w:name="_Toc434763802"/>
+      <w:bookmarkStart w:id="7" w:name="_Toc435375299"/>
       <w:r>
         <w:t xml:space="preserve">Abbildung </w:t>
       </w:r>
-      <w:fldSimple w:instr=" SEQ Abbildung \* ARABIC ">
-        <w:r>
-          <w:rPr>
-            <w:noProof/>
-          </w:rPr>
-          <w:t>3</w:t>
-        </w:r>
-      </w:fldSimple>
+      <w:r>
+        <w:fldChar w:fldCharType="begin"/>
+      </w:r>
+      <w:r>
+        <w:instrText xml:space="preserve"> SEQ Abbildung \* ARABIC </w:instrText>
+      </w:r>
+      <w:r>
+        <w:fldChar w:fldCharType="separate"/>
+      </w:r>
+      <w:r>
+        <w:rPr>
+          <w:noProof/>
+        </w:rPr>
+        <w:t>3</w:t>
+      </w:r>
+      <w:r>
+        <w:rPr>
+          <w:noProof/>
+        </w:rPr>
+        <w:fldChar w:fldCharType="end"/>
+      </w:r>
       <w:r>
         <w:t xml:space="preserve">: PPT Eyes, Quelle: </w:t>
       </w:r>
@@ -3459,18 +3498,31 @@
         <w:pStyle w:val="Beschriftung"/>
         <w:jc w:val="center"/>
       </w:pPr>
-      <w:bookmarkStart w:id="8" w:name="_Toc434763803"/>
+      <w:bookmarkStart w:id="8" w:name="_Toc435375300"/>
       <w:r>
         <w:t xml:space="preserve">Abbildung </w:t>
       </w:r>
-      <w:fldSimple w:instr=" SEQ Abbildung \* ARABIC ">
-        <w:r>
-          <w:rPr>
-            <w:noProof/>
-          </w:rPr>
-          <w:t>4</w:t>
-        </w:r>
-      </w:fldSimple>
+      <w:r>
+        <w:fldChar w:fldCharType="begin"/>
+      </w:r>
+      <w:r>
+        <w:instrText xml:space="preserve"> SEQ Abbildung \* ARABIC </w:instrText>
+      </w:r>
+      <w:r>
+        <w:fldChar w:fldCharType="separate"/>
+      </w:r>
+      <w:r>
+        <w:rPr>
+          <w:noProof/>
+        </w:rPr>
+        <w:t>4</w:t>
+      </w:r>
+      <w:r>
+        <w:rPr>
+          <w:noProof/>
+        </w:rPr>
+        <w:fldChar w:fldCharType="end"/>
+      </w:r>
       <w:r>
         <w:t>: PPT Wand, Quelle: www.worldviz.com</w:t>
       </w:r>
@@ -3589,18 +3641,31 @@
         <w:pStyle w:val="Beschriftung"/>
         <w:jc w:val="center"/>
       </w:pPr>
-      <w:bookmarkStart w:id="9" w:name="_Toc434763804"/>
+      <w:bookmarkStart w:id="9" w:name="_Toc435375301"/>
       <w:r>
         <w:t xml:space="preserve">Abbildung </w:t>
       </w:r>
-      <w:fldSimple w:instr=" SEQ Abbildung \* ARABIC ">
-        <w:r>
-          <w:rPr>
-            <w:noProof/>
-          </w:rPr>
-          <w:t>5</w:t>
-        </w:r>
-      </w:fldSimple>
+      <w:r>
+        <w:fldChar w:fldCharType="begin"/>
+      </w:r>
+      <w:r>
+        <w:instrText xml:space="preserve"> SEQ Abbildung \* ARABIC </w:instrText>
+      </w:r>
+      <w:r>
+        <w:fldChar w:fldCharType="separate"/>
+      </w:r>
+      <w:r>
+        <w:rPr>
+          <w:noProof/>
+        </w:rPr>
+        <w:t>5</w:t>
+      </w:r>
+      <w:r>
+        <w:rPr>
+          <w:noProof/>
+        </w:rPr>
+        <w:fldChar w:fldCharType="end"/>
+      </w:r>
       <w:r>
         <w:t>: Gamepad, Quelle: www.androidrundown.com</w:t>
       </w:r>
@@ -4079,18 +4144,781 @@
     </w:p>
     <w:p>
       <w:pPr>
+        <w:spacing w:line="240" w:lineRule="auto"/>
+        <w:rPr>
+          <w:rFonts w:eastAsia="Times New Roman"/>
+          <w:bCs/>
+          <w:sz w:val="28"/>
+          <w:szCs w:val="28"/>
+        </w:rPr>
+      </w:pPr>
+      <w:bookmarkStart w:id="17" w:name="_Toc434763783"/>
+      <w:r>
+        <w:br w:type="page"/>
+      </w:r>
+    </w:p>
+    <w:bookmarkEnd w:id="17"/>
+    <w:p>
+      <w:pPr>
         <w:pStyle w:val="berschrift1"/>
       </w:pPr>
-      <w:bookmarkStart w:id="17" w:name="_Toc434763783"/>
       <w:proofErr w:type="spellStart"/>
       <w:r>
+        <w:lastRenderedPageBreak/>
         <w:t>Unity</w:t>
       </w:r>
       <w:proofErr w:type="spellEnd"/>
       <w:r>
-        <w:t xml:space="preserve"> Package</w:t>
-      </w:r>
-      <w:bookmarkEnd w:id="17"/>
+        <w:t xml:space="preserve"> </w:t>
+      </w:r>
+      <w:proofErr w:type="spellStart"/>
+      <w:r>
+        <w:t>Plugin</w:t>
+      </w:r>
+      <w:proofErr w:type="spellEnd"/>
+    </w:p>
+    <w:p>
+      <w:pPr>
+        <w:pStyle w:val="berschrift2"/>
+      </w:pPr>
+      <w:r>
+        <w:t>Struktur</w:t>
+      </w:r>
+    </w:p>
+    <w:p>
+      <w:pPr>
+        <w:spacing w:line="240" w:lineRule="auto"/>
+        <w:jc w:val="both"/>
+      </w:pPr>
+      <w:bookmarkStart w:id="18" w:name="_Toc434763784"/>
+    </w:p>
+    <w:p>
+      <w:pPr>
+        <w:pStyle w:val="berschrift2"/>
+      </w:pPr>
+      <w:proofErr w:type="spellStart"/>
+      <w:r>
+        <w:t>Deployment</w:t>
+      </w:r>
+      <w:proofErr w:type="spellEnd"/>
+    </w:p>
+    <w:p>
+      <w:pPr>
+        <w:spacing w:line="240" w:lineRule="auto"/>
+        <w:jc w:val="both"/>
+      </w:pPr>
+      <w:r>
+        <w:t xml:space="preserve">Das entwickelte </w:t>
+      </w:r>
+      <w:proofErr w:type="spellStart"/>
+      <w:r>
+        <w:t>Unity</w:t>
+      </w:r>
+      <w:proofErr w:type="spellEnd"/>
+      <w:r>
+        <w:t xml:space="preserve"> </w:t>
+      </w:r>
+      <w:proofErr w:type="spellStart"/>
+      <w:r>
+        <w:t>Plugin</w:t>
+      </w:r>
+      <w:proofErr w:type="spellEnd"/>
+      <w:r>
+        <w:t xml:space="preserve"> muss möglichst unkompliziert und rasch in die gewünschte Applikation integriert werden können. Um das zu erreichen, wird der gleiche Ansatz wie das </w:t>
+      </w:r>
+      <w:proofErr w:type="spellStart"/>
+      <w:r>
+        <w:t>Deployment</w:t>
+      </w:r>
+      <w:proofErr w:type="spellEnd"/>
+      <w:r>
+        <w:t xml:space="preserve"> über den integrierten </w:t>
+      </w:r>
+      <w:proofErr w:type="spellStart"/>
+      <w:r>
+        <w:t>Unity</w:t>
+      </w:r>
+      <w:proofErr w:type="spellEnd"/>
+      <w:r>
+        <w:t xml:space="preserve"> Asset Store gewählt.</w:t>
+      </w:r>
+      <w:r>
+        <w:t xml:space="preserve"> Dazu werden sämtliche Verzeichnisse und Dateien in eine .</w:t>
+      </w:r>
+      <w:proofErr w:type="spellStart"/>
+      <w:r>
+        <w:t>unitypackage</w:t>
+      </w:r>
+      <w:proofErr w:type="spellEnd"/>
+      <w:r>
+        <w:t>-Datei gepackt und können in jedes beliebige Projekt importiert werden.</w:t>
+      </w:r>
+    </w:p>
+    <w:p>
+      <w:pPr>
+        <w:spacing w:line="240" w:lineRule="auto"/>
+        <w:jc w:val="both"/>
+      </w:pPr>
+    </w:p>
+    <w:p>
+      <w:pPr>
+        <w:spacing w:line="240" w:lineRule="auto"/>
+        <w:jc w:val="both"/>
+      </w:pPr>
+      <w:r>
+        <w:t>Um diese Bündelung der Dateien zu erreichen</w:t>
+      </w:r>
+      <w:r>
+        <w:t>,</w:t>
+      </w:r>
+      <w:r>
+        <w:t xml:space="preserve"> gibt es in </w:t>
+      </w:r>
+      <w:proofErr w:type="spellStart"/>
+      <w:r>
+        <w:t>Unity</w:t>
+      </w:r>
+      <w:proofErr w:type="spellEnd"/>
+      <w:r>
+        <w:t xml:space="preserve"> den Befehl, ein Package zu exportieren.</w:t>
+      </w:r>
+    </w:p>
+    <w:p>
+      <w:pPr>
+        <w:spacing w:line="240" w:lineRule="auto"/>
+        <w:jc w:val="both"/>
+      </w:pPr>
+    </w:p>
+    <w:p>
+      <w:pPr>
+        <w:keepNext/>
+        <w:spacing w:line="240" w:lineRule="auto"/>
+        <w:jc w:val="center"/>
+      </w:pPr>
+      <w:r>
+        <w:rPr>
+          <w:noProof/>
+          <w:lang w:val="en-US"/>
+        </w:rPr>
+        <w:drawing>
+          <wp:inline distT="0" distB="0" distL="0" distR="0" wp14:anchorId="6DD77476" wp14:editId="40B2D8AC">
+            <wp:extent cx="3324225" cy="3771900"/>
+            <wp:effectExtent l="0" t="0" r="9525" b="0"/>
+            <wp:docPr id="20" name="Grafik 20"/>
+            <wp:cNvGraphicFramePr>
+              <a:graphicFrameLocks xmlns:a="http://schemas.openxmlformats.org/drawingml/2006/main" noChangeAspect="1"/>
+            </wp:cNvGraphicFramePr>
+            <a:graphic xmlns:a="http://schemas.openxmlformats.org/drawingml/2006/main">
+              <a:graphicData uri="http://schemas.openxmlformats.org/drawingml/2006/picture">
+                <pic:pic xmlns:pic="http://schemas.openxmlformats.org/drawingml/2006/picture">
+                  <pic:nvPicPr>
+                    <pic:cNvPr id="20" name="UnityPluginExportPackage.png"/>
+                    <pic:cNvPicPr/>
+                  </pic:nvPicPr>
+                  <pic:blipFill>
+                    <a:blip r:embed="rId18">
+                      <a:extLst>
+                        <a:ext uri="{28A0092B-C50C-407E-A947-70E740481C1C}">
+                          <a14:useLocalDpi xmlns:a14="http://schemas.microsoft.com/office/drawing/2010/main" val="0"/>
+                        </a:ext>
+                      </a:extLst>
+                    </a:blip>
+                    <a:stretch>
+                      <a:fillRect/>
+                    </a:stretch>
+                  </pic:blipFill>
+                  <pic:spPr>
+                    <a:xfrm>
+                      <a:off x="0" y="0"/>
+                      <a:ext cx="3324225" cy="3771900"/>
+                    </a:xfrm>
+                    <a:prstGeom prst="rect">
+                      <a:avLst/>
+                    </a:prstGeom>
+                  </pic:spPr>
+                </pic:pic>
+              </a:graphicData>
+            </a:graphic>
+          </wp:inline>
+        </w:drawing>
+      </w:r>
+    </w:p>
+    <w:p>
+      <w:pPr>
+        <w:pStyle w:val="Beschriftung"/>
+        <w:jc w:val="center"/>
+      </w:pPr>
+      <w:bookmarkStart w:id="19" w:name="_Toc435375302"/>
+      <w:r>
+        <w:t xml:space="preserve">Abbildung </w:t>
+      </w:r>
+      <w:fldSimple w:instr=" SEQ Abbildung \* ARABIC ">
+        <w:r>
+          <w:rPr>
+            <w:noProof/>
+          </w:rPr>
+          <w:t>6</w:t>
+        </w:r>
+      </w:fldSimple>
+      <w:r>
+        <w:t xml:space="preserve">: </w:t>
+      </w:r>
+      <w:proofErr w:type="spellStart"/>
+      <w:r>
+        <w:t>Unity</w:t>
+      </w:r>
+      <w:proofErr w:type="spellEnd"/>
+      <w:r>
+        <w:t xml:space="preserve"> </w:t>
+      </w:r>
+      <w:proofErr w:type="spellStart"/>
+      <w:r>
+        <w:t>Plugin</w:t>
+      </w:r>
+      <w:proofErr w:type="spellEnd"/>
+      <w:r>
+        <w:t>, Export Package</w:t>
+      </w:r>
+      <w:bookmarkEnd w:id="19"/>
+    </w:p>
+    <w:p>
+      <w:r>
+        <w:t xml:space="preserve">Beim anschliessenden Popupmenu alle </w:t>
+      </w:r>
+      <w:proofErr w:type="spellStart"/>
+      <w:r>
+        <w:t>Assets</w:t>
+      </w:r>
+      <w:proofErr w:type="spellEnd"/>
+      <w:r>
+        <w:t xml:space="preserve"> auswählen und den Export starten.</w:t>
+      </w:r>
+    </w:p>
+    <w:p/>
+    <w:p>
+      <w:pPr>
+        <w:keepNext/>
+        <w:jc w:val="center"/>
+      </w:pPr>
+      <w:r>
+        <w:rPr>
+          <w:noProof/>
+          <w:lang w:val="en-US"/>
+        </w:rPr>
+        <w:lastRenderedPageBreak/>
+        <w:drawing>
+          <wp:inline distT="0" distB="0" distL="0" distR="0" wp14:anchorId="46AF905A" wp14:editId="4975D15C">
+            <wp:extent cx="5727600" cy="3841200"/>
+            <wp:effectExtent l="0" t="0" r="6985" b="6985"/>
+            <wp:docPr id="21" name="Grafik 21"/>
+            <wp:cNvGraphicFramePr>
+              <a:graphicFrameLocks xmlns:a="http://schemas.openxmlformats.org/drawingml/2006/main" noChangeAspect="1"/>
+            </wp:cNvGraphicFramePr>
+            <a:graphic xmlns:a="http://schemas.openxmlformats.org/drawingml/2006/main">
+              <a:graphicData uri="http://schemas.openxmlformats.org/drawingml/2006/picture">
+                <pic:pic xmlns:pic="http://schemas.openxmlformats.org/drawingml/2006/picture">
+                  <pic:nvPicPr>
+                    <pic:cNvPr id="21" name="UnityPluginExportPackageSelection.png"/>
+                    <pic:cNvPicPr/>
+                  </pic:nvPicPr>
+                  <pic:blipFill>
+                    <a:blip r:embed="rId19">
+                      <a:extLst>
+                        <a:ext uri="{28A0092B-C50C-407E-A947-70E740481C1C}">
+                          <a14:useLocalDpi xmlns:a14="http://schemas.microsoft.com/office/drawing/2010/main" val="0"/>
+                        </a:ext>
+                      </a:extLst>
+                    </a:blip>
+                    <a:stretch>
+                      <a:fillRect/>
+                    </a:stretch>
+                  </pic:blipFill>
+                  <pic:spPr>
+                    <a:xfrm>
+                      <a:off x="0" y="0"/>
+                      <a:ext cx="5727600" cy="3841200"/>
+                    </a:xfrm>
+                    <a:prstGeom prst="rect">
+                      <a:avLst/>
+                    </a:prstGeom>
+                  </pic:spPr>
+                </pic:pic>
+              </a:graphicData>
+            </a:graphic>
+          </wp:inline>
+        </w:drawing>
+      </w:r>
+    </w:p>
+    <w:p>
+      <w:pPr>
+        <w:pStyle w:val="Beschriftung"/>
+        <w:jc w:val="center"/>
+        <w:rPr>
+          <w:lang w:val="en-US"/>
+        </w:rPr>
+      </w:pPr>
+      <w:bookmarkStart w:id="20" w:name="_Toc435375303"/>
+      <w:proofErr w:type="spellStart"/>
+      <w:r>
+        <w:rPr>
+          <w:lang w:val="en-US"/>
+        </w:rPr>
+        <w:t>Abbildung</w:t>
+      </w:r>
+      <w:proofErr w:type="spellEnd"/>
+      <w:r>
+        <w:rPr>
+          <w:lang w:val="en-US"/>
+        </w:rPr>
+        <w:t xml:space="preserve"> </w:t>
+      </w:r>
+      <w:r>
+        <w:fldChar w:fldCharType="begin"/>
+      </w:r>
+      <w:r>
+        <w:rPr>
+          <w:lang w:val="en-US"/>
+        </w:rPr>
+        <w:instrText xml:space="preserve"> SEQ Abbildung \* ARABIC </w:instrText>
+      </w:r>
+      <w:r>
+        <w:fldChar w:fldCharType="separate"/>
+      </w:r>
+      <w:r>
+        <w:rPr>
+          <w:noProof/>
+          <w:lang w:val="en-US"/>
+        </w:rPr>
+        <w:t>7</w:t>
+      </w:r>
+      <w:r>
+        <w:fldChar w:fldCharType="end"/>
+      </w:r>
+      <w:r>
+        <w:rPr>
+          <w:lang w:val="en-US"/>
+        </w:rPr>
+        <w:t>: Unity Plugin, Export Package Selection</w:t>
+      </w:r>
+      <w:bookmarkEnd w:id="20"/>
+    </w:p>
+    <w:p>
+      <w:r>
+        <w:t xml:space="preserve">Die Verwendung des </w:t>
+      </w:r>
+      <w:proofErr w:type="spellStart"/>
+      <w:r>
+        <w:t>Plugins</w:t>
+      </w:r>
+      <w:proofErr w:type="spellEnd"/>
+      <w:r>
+        <w:t xml:space="preserve"> mit sämtlichen Abhängigkeiten </w:t>
+      </w:r>
+      <w:r>
+        <w:t>erfolgt in wenigen Schritten:</w:t>
+      </w:r>
+    </w:p>
+    <w:p/>
+    <w:p>
+      <w:pPr>
+        <w:pStyle w:val="Listenabsatz"/>
+        <w:numPr>
+          <w:ilvl w:val="0"/>
+          <w:numId w:val="46"/>
+        </w:numPr>
+      </w:pPr>
+      <w:r>
+        <w:rPr>
+          <w:b/>
+        </w:rPr>
+        <w:t xml:space="preserve">Import des </w:t>
+      </w:r>
+      <w:proofErr w:type="spellStart"/>
+      <w:r>
+        <w:rPr>
+          <w:b/>
+        </w:rPr>
+        <w:t>Plugins</w:t>
+      </w:r>
+      <w:proofErr w:type="spellEnd"/>
+    </w:p>
+    <w:p>
+      <w:pPr>
+        <w:pStyle w:val="Listenabsatz"/>
+        <w:keepNext/>
+        <w:ind w:left="360"/>
+        <w:jc w:val="center"/>
+      </w:pPr>
+      <w:r>
+        <w:rPr>
+          <w:b/>
+        </w:rPr>
+        <w:lastRenderedPageBreak/>
+        <w:br/>
+      </w:r>
+      <w:r>
+        <w:rPr>
+          <w:noProof/>
+          <w:lang w:val="en-US"/>
+        </w:rPr>
+        <w:drawing>
+          <wp:inline distT="0" distB="0" distL="0" distR="0" wp14:anchorId="44A0D1B5" wp14:editId="273CA033">
+            <wp:extent cx="5124450" cy="4200525"/>
+            <wp:effectExtent l="0" t="0" r="0" b="9525"/>
+            <wp:docPr id="22" name="Grafik 22"/>
+            <wp:cNvGraphicFramePr>
+              <a:graphicFrameLocks xmlns:a="http://schemas.openxmlformats.org/drawingml/2006/main" noChangeAspect="1"/>
+            </wp:cNvGraphicFramePr>
+            <a:graphic xmlns:a="http://schemas.openxmlformats.org/drawingml/2006/main">
+              <a:graphicData uri="http://schemas.openxmlformats.org/drawingml/2006/picture">
+                <pic:pic xmlns:pic="http://schemas.openxmlformats.org/drawingml/2006/picture">
+                  <pic:nvPicPr>
+                    <pic:cNvPr id="22" name="UnityPluginImportPackage.png"/>
+                    <pic:cNvPicPr/>
+                  </pic:nvPicPr>
+                  <pic:blipFill>
+                    <a:blip r:embed="rId20">
+                      <a:extLst>
+                        <a:ext uri="{28A0092B-C50C-407E-A947-70E740481C1C}">
+                          <a14:useLocalDpi xmlns:a14="http://schemas.microsoft.com/office/drawing/2010/main" val="0"/>
+                        </a:ext>
+                      </a:extLst>
+                    </a:blip>
+                    <a:stretch>
+                      <a:fillRect/>
+                    </a:stretch>
+                  </pic:blipFill>
+                  <pic:spPr>
+                    <a:xfrm>
+                      <a:off x="0" y="0"/>
+                      <a:ext cx="5124450" cy="4200525"/>
+                    </a:xfrm>
+                    <a:prstGeom prst="rect">
+                      <a:avLst/>
+                    </a:prstGeom>
+                  </pic:spPr>
+                </pic:pic>
+              </a:graphicData>
+            </a:graphic>
+          </wp:inline>
+        </w:drawing>
+      </w:r>
+    </w:p>
+    <w:p>
+      <w:pPr>
+        <w:pStyle w:val="Beschriftung"/>
+        <w:jc w:val="center"/>
+      </w:pPr>
+      <w:bookmarkStart w:id="21" w:name="_Toc435375304"/>
+      <w:r>
+        <w:t xml:space="preserve">Abbildung </w:t>
+      </w:r>
+      <w:fldSimple w:instr=" SEQ Abbildung \* ARABIC ">
+        <w:r>
+          <w:rPr>
+            <w:noProof/>
+          </w:rPr>
+          <w:t>8</w:t>
+        </w:r>
+      </w:fldSimple>
+      <w:r>
+        <w:t xml:space="preserve">: </w:t>
+      </w:r>
+      <w:proofErr w:type="spellStart"/>
+      <w:r>
+        <w:t>Unity</w:t>
+      </w:r>
+      <w:proofErr w:type="spellEnd"/>
+      <w:r>
+        <w:t xml:space="preserve"> </w:t>
+      </w:r>
+      <w:proofErr w:type="spellStart"/>
+      <w:r>
+        <w:t>Plugin</w:t>
+      </w:r>
+      <w:proofErr w:type="spellEnd"/>
+      <w:r>
+        <w:t>, Import Package</w:t>
+      </w:r>
+      <w:bookmarkEnd w:id="21"/>
+    </w:p>
+    <w:p>
+      <w:pPr>
+        <w:ind w:left="360"/>
+      </w:pPr>
+      <w:r>
+        <w:t xml:space="preserve">Beim anschliessenden Popupmenu sind alle </w:t>
+      </w:r>
+      <w:proofErr w:type="spellStart"/>
+      <w:r>
+        <w:t>Assets</w:t>
+      </w:r>
+      <w:proofErr w:type="spellEnd"/>
+      <w:r>
+        <w:t xml:space="preserve"> auszuwählen und mit „Import“ zu bestätigen.</w:t>
+      </w:r>
+    </w:p>
+    <w:p>
+      <w:pPr>
+        <w:ind w:left="360"/>
+      </w:pPr>
+    </w:p>
+    <w:p>
+      <w:pPr>
+        <w:pStyle w:val="Listenabsatz"/>
+        <w:numPr>
+          <w:ilvl w:val="0"/>
+          <w:numId w:val="46"/>
+        </w:numPr>
+        <w:rPr>
+          <w:b/>
+        </w:rPr>
+      </w:pPr>
+      <w:r>
+        <w:rPr>
+          <w:b/>
+        </w:rPr>
+        <w:t>Cave-</w:t>
+      </w:r>
+      <w:proofErr w:type="spellStart"/>
+      <w:r>
+        <w:rPr>
+          <w:b/>
+        </w:rPr>
+        <w:t>Prefab</w:t>
+      </w:r>
+      <w:proofErr w:type="spellEnd"/>
+    </w:p>
+    <w:p>
+      <w:pPr>
+        <w:pStyle w:val="Listenabsatz"/>
+        <w:ind w:left="360"/>
+      </w:pPr>
+      <w:r>
+        <w:t>In einem zweiten Schritt gilt es, das Cave-</w:t>
+      </w:r>
+      <w:proofErr w:type="spellStart"/>
+      <w:r>
+        <w:t>Prefab</w:t>
+      </w:r>
+      <w:proofErr w:type="spellEnd"/>
+      <w:r>
+        <w:t>, welches sich direkt im Verzeichnis „Cave“ befindet, an einer beliebigen Stelle in der Szene zu platzieren.</w:t>
+      </w:r>
+    </w:p>
+    <w:p>
+      <w:pPr>
+        <w:pStyle w:val="Listenabsatz"/>
+        <w:ind w:left="360"/>
+      </w:pPr>
+    </w:p>
+    <w:p>
+      <w:pPr>
+        <w:pStyle w:val="Listenabsatz"/>
+        <w:numPr>
+          <w:ilvl w:val="0"/>
+          <w:numId w:val="46"/>
+        </w:numPr>
+        <w:rPr>
+          <w:b/>
+        </w:rPr>
+      </w:pPr>
+      <w:r>
+        <w:rPr>
+          <w:b/>
+        </w:rPr>
+        <w:t>Einsatzbereit</w:t>
+      </w:r>
+    </w:p>
+    <w:p>
+      <w:pPr>
+        <w:pStyle w:val="Listenabsatz"/>
+        <w:ind w:left="360"/>
+      </w:pPr>
+      <w:r>
+        <w:t>Nach diesen zwei</w:t>
+      </w:r>
+      <w:r>
+        <w:t xml:space="preserve"> </w:t>
+      </w:r>
+      <w:r>
+        <w:t>einfachen</w:t>
+      </w:r>
+      <w:r>
+        <w:t xml:space="preserve"> Schritten wurde das </w:t>
+      </w:r>
+      <w:proofErr w:type="spellStart"/>
+      <w:r>
+        <w:t>Plugin</w:t>
+      </w:r>
+      <w:proofErr w:type="spellEnd"/>
+      <w:r>
+        <w:t xml:space="preserve"> erfolgreich in die Applikation eingebettet und kann verwendet werden.</w:t>
+      </w:r>
+    </w:p>
+    <w:p>
+      <w:pPr>
+        <w:pStyle w:val="berschrift2"/>
+      </w:pPr>
+      <w:r>
+        <w:t>API</w:t>
+      </w:r>
+    </w:p>
+    <w:p>
+      <w:pPr>
+        <w:jc w:val="both"/>
+      </w:pPr>
+      <w:r>
+        <w:t xml:space="preserve">Grundsätzlich kann der gesamte </w:t>
+      </w:r>
+      <w:proofErr w:type="spellStart"/>
+      <w:r>
+        <w:t>Sourcecode</w:t>
+      </w:r>
+      <w:proofErr w:type="spellEnd"/>
+      <w:r>
+        <w:t xml:space="preserve"> des </w:t>
+      </w:r>
+      <w:proofErr w:type="spellStart"/>
+      <w:r>
+        <w:t>Plugins</w:t>
+      </w:r>
+      <w:proofErr w:type="spellEnd"/>
+      <w:r>
+        <w:t xml:space="preserve"> eingesehen und verändert werden. Um die Verwendung jedoch zu vereinfachen</w:t>
+      </w:r>
+      <w:r>
+        <w:t xml:space="preserve"> und die eigene Anwendung applikationsspezifisch mit dem </w:t>
+      </w:r>
+      <w:proofErr w:type="spellStart"/>
+      <w:r>
+        <w:t>Plugin</w:t>
+      </w:r>
+      <w:proofErr w:type="spellEnd"/>
+      <w:r>
+        <w:t xml:space="preserve"> zu verknüpfen</w:t>
+      </w:r>
+      <w:r>
+        <w:t>, werden gewissen Werte, Berechnungen und Objekte in der API zur Verfügung gestellt.</w:t>
+      </w:r>
+      <w:r>
+        <w:t xml:space="preserve"> Mittels Singleton-Pattern wird sichergestellt, dass die Verwaltung der besagten Properties zentral an einem Ort geschieht und dort abgegriffen werden können.</w:t>
+      </w:r>
+      <w:bookmarkStart w:id="22" w:name="_GoBack"/>
+      <w:bookmarkEnd w:id="22"/>
+    </w:p>
+    <w:p>
+      <w:pPr>
+        <w:jc w:val="both"/>
+      </w:pPr>
+    </w:p>
+    <w:bookmarkStart w:id="23" w:name="_MON_1509117708"/>
+    <w:bookmarkEnd w:id="23"/>
+    <w:p>
+      <w:pPr>
+        <w:jc w:val="both"/>
+      </w:pPr>
+      <w:r>
+        <w:object w:dxaOrig="9360" w:dyaOrig="4848" w14:anchorId="4BF7E4E3">
+          <v:shapetype id="_x0000_t75" coordsize="21600,21600" o:spt="75" o:preferrelative="t" path="m@4@5l@4@11@9@11@9@5xe" filled="f" stroked="f">
+            <v:stroke joinstyle="miter"/>
+            <v:formulas>
+              <v:f eqn="if lineDrawn pixelLineWidth 0"/>
+              <v:f eqn="sum @0 1 0"/>
+              <v:f eqn="sum 0 0 @1"/>
+              <v:f eqn="prod @2 1 2"/>
+              <v:f eqn="prod @3 21600 pixelWidth"/>
+              <v:f eqn="prod @3 21600 pixelHeight"/>
+              <v:f eqn="sum @0 0 1"/>
+              <v:f eqn="prod @6 1 2"/>
+              <v:f eqn="prod @7 21600 pixelWidth"/>
+              <v:f eqn="sum @8 21600 0"/>
+              <v:f eqn="prod @7 21600 pixelHeight"/>
+              <v:f eqn="sum @10 21600 0"/>
+            </v:formulas>
+            <v:path o:extrusionok="f" gradientshapeok="t" o:connecttype="rect"/>
+            <o:lock v:ext="edit" aspectratio="t"/>
+          </v:shapetype>
+          <v:shape id="_x0000_i1026" type="#_x0000_t75" style="width:468pt;height:242.25pt" o:ole="">
+            <v:imagedata r:id="rId21" o:title=""/>
+          </v:shape>
+          <o:OLEObject Type="Embed" ProgID="Word.OpenDocumentText.12" ShapeID="_x0000_i1026" DrawAspect="Content" ObjectID="_1509118237" r:id="rId22"/>
+        </w:object>
+      </w:r>
+    </w:p>
+    <w:p>
+      <w:pPr>
+        <w:jc w:val="both"/>
+      </w:pPr>
+      <w:r>
+        <w:t xml:space="preserve">Folgender Beispielcode zeigt, wie via API die Position des </w:t>
+      </w:r>
+      <w:proofErr w:type="spellStart"/>
+      <w:r>
+        <w:t>Wands</w:t>
+      </w:r>
+      <w:proofErr w:type="spellEnd"/>
+      <w:r>
+        <w:t xml:space="preserve"> ausgelesen wird.</w:t>
+      </w:r>
+    </w:p>
+    <w:p>
+      <w:pPr>
+        <w:jc w:val="both"/>
+      </w:pPr>
+    </w:p>
+    <w:bookmarkStart w:id="24" w:name="_MON_1509117927"/>
+    <w:bookmarkEnd w:id="24"/>
+    <w:p>
+      <w:pPr>
+        <w:jc w:val="both"/>
+      </w:pPr>
+      <w:r>
+        <w:object w:dxaOrig="9360" w:dyaOrig="400" w14:anchorId="675E8098">
+          <v:shape id="_x0000_i1027" type="#_x0000_t75" style="width:468pt;height:20.25pt" o:ole="">
+            <v:imagedata r:id="rId23" o:title=""/>
+          </v:shape>
+          <o:OLEObject Type="Embed" ProgID="Word.OpenDocumentText.12" ShapeID="_x0000_i1027" DrawAspect="Content" ObjectID="_1509118238" r:id="rId24"/>
+        </w:object>
+      </w:r>
+    </w:p>
+    <w:p>
+      <w:pPr>
+        <w:jc w:val="both"/>
+      </w:pPr>
+    </w:p>
+    <w:p>
+      <w:pPr>
+        <w:jc w:val="both"/>
+      </w:pPr>
+    </w:p>
+    <w:p>
+      <w:pPr>
+        <w:spacing w:line="240" w:lineRule="auto"/>
+      </w:pPr>
+      <w:r>
+        <w:br w:type="page"/>
+      </w:r>
+    </w:p>
+    <w:p>
+      <w:pPr>
+        <w:spacing w:line="240" w:lineRule="auto"/>
+        <w:rPr>
+          <w:rFonts w:eastAsia="Times New Roman"/>
+          <w:bCs/>
+          <w:sz w:val="28"/>
+          <w:szCs w:val="28"/>
+        </w:rPr>
+      </w:pPr>
+    </w:p>
+    <w:p>
+      <w:pPr>
+        <w:pStyle w:val="berschrift1"/>
+      </w:pPr>
+      <w:r>
+        <w:t>„Architektur der Komponenten“</w:t>
+      </w:r>
+      <w:bookmarkEnd w:id="18"/>
     </w:p>
     <w:p>
       <w:pPr>
@@ -4101,18 +4929,20 @@
         </w:numPr>
       </w:pPr>
       <w:r>
-        <w:t xml:space="preserve">Asset </w:t>
-      </w:r>
-    </w:p>
-    <w:p>
-      <w:pPr>
-        <w:pStyle w:val="berschrift1"/>
-      </w:pPr>
-      <w:bookmarkStart w:id="18" w:name="_Toc434763784"/>
-      <w:r>
-        <w:t>„Architektur der Komponenten“</w:t>
-      </w:r>
-      <w:bookmarkEnd w:id="18"/>
+        <w:t>Unterteilung Module</w:t>
+      </w:r>
+    </w:p>
+    <w:p>
+      <w:pPr>
+        <w:pStyle w:val="Listenabsatz"/>
+        <w:numPr>
+          <w:ilvl w:val="1"/>
+          <w:numId w:val="41"/>
+        </w:numPr>
+      </w:pPr>
+      <w:r>
+        <w:t>Singleton (Hilfsklasse)</w:t>
+      </w:r>
     </w:p>
     <w:p>
       <w:pPr>
@@ -4123,30 +4953,6 @@
         </w:numPr>
       </w:pPr>
       <w:r>
-        <w:t>Unterteilung Module</w:t>
-      </w:r>
-    </w:p>
-    <w:p>
-      <w:pPr>
-        <w:pStyle w:val="Listenabsatz"/>
-        <w:numPr>
-          <w:ilvl w:val="1"/>
-          <w:numId w:val="41"/>
-        </w:numPr>
-      </w:pPr>
-      <w:r>
-        <w:t>Singleton (Hilfsklasse)</w:t>
-      </w:r>
-    </w:p>
-    <w:p>
-      <w:pPr>
-        <w:pStyle w:val="Listenabsatz"/>
-        <w:numPr>
-          <w:ilvl w:val="0"/>
-          <w:numId w:val="41"/>
-        </w:numPr>
-      </w:pPr>
-      <w:r>
         <w:t>Logisch und technisch</w:t>
       </w:r>
     </w:p>
@@ -4154,7 +4960,7 @@
       <w:pPr>
         <w:pStyle w:val="berschrift1"/>
       </w:pPr>
-      <w:bookmarkStart w:id="19" w:name="_Toc434763785"/>
+      <w:bookmarkStart w:id="25" w:name="_Toc434763785"/>
       <w:proofErr w:type="spellStart"/>
       <w:r>
         <w:t>Warping</w:t>
@@ -4163,7 +4969,7 @@
       <w:r>
         <w:t xml:space="preserve"> (optional, ev. bei Immersion)</w:t>
       </w:r>
-      <w:bookmarkEnd w:id="19"/>
+      <w:bookmarkEnd w:id="25"/>
     </w:p>
     <w:p>
       <w:pPr>
@@ -4187,21 +4993,21 @@
         <w:lastRenderedPageBreak/>
         <w:t xml:space="preserve"> </w:t>
       </w:r>
-      <w:bookmarkStart w:id="20" w:name="_Toc434763786"/>
+      <w:bookmarkStart w:id="26" w:name="_Toc434763786"/>
       <w:r>
         <w:t>Demo Apps</w:t>
       </w:r>
-      <w:bookmarkEnd w:id="20"/>
+      <w:bookmarkEnd w:id="26"/>
     </w:p>
     <w:p>
       <w:pPr>
         <w:pStyle w:val="berschrift2"/>
       </w:pPr>
-      <w:bookmarkStart w:id="21" w:name="_Toc434763787"/>
+      <w:bookmarkStart w:id="27" w:name="_Toc434763787"/>
       <w:r>
         <w:t>Shooting Gallery</w:t>
       </w:r>
-      <w:bookmarkEnd w:id="21"/>
+      <w:bookmarkEnd w:id="27"/>
     </w:p>
     <w:p>
       <w:pPr>
@@ -4228,7 +5034,7 @@
                     <pic:cNvPicPr/>
                   </pic:nvPicPr>
                   <pic:blipFill>
-                    <a:blip r:embed="rId18">
+                    <a:blip r:embed="rId25">
                       <a:extLst>
                         <a:ext uri="{28A0092B-C50C-407E-A947-70E740481C1C}">
                           <a14:useLocalDpi xmlns:a14="http://schemas.microsoft.com/office/drawing/2010/main" val="0"/>
@@ -4260,18 +5066,31 @@
         <w:pStyle w:val="Beschriftung"/>
         <w:jc w:val="center"/>
       </w:pPr>
-      <w:bookmarkStart w:id="22" w:name="_Toc434763805"/>
+      <w:bookmarkStart w:id="28" w:name="_Toc435375305"/>
       <w:r>
         <w:t xml:space="preserve">Abbildung </w:t>
       </w:r>
-      <w:fldSimple w:instr=" SEQ Abbildung \* ARABIC ">
-        <w:r>
-          <w:rPr>
-            <w:noProof/>
-          </w:rPr>
-          <w:t>6</w:t>
-        </w:r>
-      </w:fldSimple>
+      <w:r>
+        <w:fldChar w:fldCharType="begin"/>
+      </w:r>
+      <w:r>
+        <w:instrText xml:space="preserve"> SEQ Abbildung \* ARABIC </w:instrText>
+      </w:r>
+      <w:r>
+        <w:fldChar w:fldCharType="separate"/>
+      </w:r>
+      <w:r>
+        <w:rPr>
+          <w:noProof/>
+        </w:rPr>
+        <w:t>9</w:t>
+      </w:r>
+      <w:r>
+        <w:rPr>
+          <w:noProof/>
+        </w:rPr>
+        <w:fldChar w:fldCharType="end"/>
+      </w:r>
       <w:r>
         <w:t>: Shooting Gallery</w:t>
       </w:r>
@@ -4281,7 +5100,7 @@
         </w:rPr>
         <w:t xml:space="preserve"> Ingame</w:t>
       </w:r>
-      <w:bookmarkEnd w:id="22"/>
+      <w:bookmarkEnd w:id="28"/>
     </w:p>
     <w:p>
       <w:pPr>
@@ -4348,35 +5167,70 @@
         </w:rPr>
         <w:t>Umgebung</w:t>
       </w:r>
+      <w:r>
+        <w:rPr>
+          <w:b/>
+        </w:rPr>
+        <w:br/>
+      </w:r>
+      <w:r>
+        <w:t xml:space="preserve">Die </w:t>
+      </w:r>
+      <w:r>
+        <w:t>Landschaft</w:t>
+      </w:r>
+      <w:r>
+        <w:t xml:space="preserve"> </w:t>
+      </w:r>
+      <w:r>
+        <w:t>ist ein Mode</w:t>
+      </w:r>
+      <w:r>
+        <w:t xml:space="preserve">l aus dem Asset Store von </w:t>
+      </w:r>
+      <w:proofErr w:type="spellStart"/>
+      <w:r>
+        <w:t>Unity</w:t>
+      </w:r>
+      <w:proofErr w:type="spellEnd"/>
+      <w:r>
+        <w:t xml:space="preserve"> mit riesigen Ausmessungen.</w:t>
+      </w:r>
+      <w:r>
+        <w:t xml:space="preserve"> Um die abzuschiessenden Ziele platzieren zu können</w:t>
+      </w:r>
+      <w:r>
+        <w:t>,</w:t>
+      </w:r>
+      <w:r>
+        <w:t xml:space="preserve"> Hindernisse zu schaffen</w:t>
+      </w:r>
+      <w:r>
+        <w:t xml:space="preserve"> und der Szenerie Leben einzuhauchen</w:t>
+      </w:r>
+      <w:r>
+        <w:t xml:space="preserve">, wurden verschiedene </w:t>
+      </w:r>
+      <w:r>
+        <w:t>Marktstände, Heukarren, Büsche und</w:t>
+      </w:r>
+      <w:r>
+        <w:t xml:space="preserve"> Zäune eingefügt.</w:t>
+      </w:r>
     </w:p>
     <w:p>
       <w:pPr>
         <w:pStyle w:val="Listenabsatz"/>
-        <w:keepNext/>
         <w:jc w:val="both"/>
-      </w:pPr>
-      <w:r>
-        <w:t xml:space="preserve">Die Umgebung </w:t>
-      </w:r>
-      <w:r>
-        <w:t>ist ein gekauftes Mode</w:t>
-      </w:r>
-      <w:r>
-        <w:t xml:space="preserve">l aus dem Asset Store von </w:t>
-      </w:r>
-      <w:proofErr w:type="spellStart"/>
-      <w:r>
-        <w:t>Unity</w:t>
-      </w:r>
-      <w:proofErr w:type="spellEnd"/>
-      <w:r>
-        <w:t xml:space="preserve"> mit riesigen Ausmessungen.</w:t>
-      </w:r>
-      <w:r>
+        <w:rPr>
+          <w:b/>
+        </w:rPr>
+      </w:pPr>
+      <w:r>
+        <w:lastRenderedPageBreak/>
         <w:br/>
       </w:r>
       <w:r>
-        <w:lastRenderedPageBreak/>
         <w:br/>
       </w:r>
       <w:r>
@@ -4400,7 +5254,7 @@
                     <pic:cNvPicPr/>
                   </pic:nvPicPr>
                   <pic:blipFill>
-                    <a:blip r:embed="rId19">
+                    <a:blip r:embed="rId26">
                       <a:extLst>
                         <a:ext uri="{28A0092B-C50C-407E-A947-70E740481C1C}">
                           <a14:useLocalDpi xmlns:a14="http://schemas.microsoft.com/office/drawing/2010/main" val="0"/>
@@ -4433,17 +5287,31 @@
         <w:ind w:left="360"/>
         <w:jc w:val="center"/>
       </w:pPr>
+      <w:bookmarkStart w:id="29" w:name="_Toc435375306"/>
       <w:r>
         <w:t xml:space="preserve">Abbildung </w:t>
       </w:r>
-      <w:fldSimple w:instr=" SEQ Abbildung \* ARABIC ">
-        <w:r>
-          <w:rPr>
-            <w:noProof/>
-          </w:rPr>
-          <w:t>7</w:t>
-        </w:r>
-      </w:fldSimple>
+      <w:r>
+        <w:fldChar w:fldCharType="begin"/>
+      </w:r>
+      <w:r>
+        <w:instrText xml:space="preserve"> SEQ Abbildung \* ARABIC </w:instrText>
+      </w:r>
+      <w:r>
+        <w:fldChar w:fldCharType="separate"/>
+      </w:r>
+      <w:r>
+        <w:rPr>
+          <w:noProof/>
+        </w:rPr>
+        <w:t>10</w:t>
+      </w:r>
+      <w:r>
+        <w:rPr>
+          <w:noProof/>
+        </w:rPr>
+        <w:fldChar w:fldCharType="end"/>
+      </w:r>
       <w:r>
         <w:t xml:space="preserve">: </w:t>
       </w:r>
@@ -4463,6 +5331,7 @@
       <w:r>
         <w:t xml:space="preserve"> Asset Store</w:t>
       </w:r>
+      <w:bookmarkEnd w:id="29"/>
     </w:p>
     <w:p>
       <w:pPr>
@@ -4678,7 +5547,7 @@
                     <pic:cNvPicPr/>
                   </pic:nvPicPr>
                   <pic:blipFill>
-                    <a:blip r:embed="rId20">
+                    <a:blip r:embed="rId27">
                       <a:extLst>
                         <a:ext uri="{28A0092B-C50C-407E-A947-70E740481C1C}">
                           <a14:useLocalDpi xmlns:a14="http://schemas.microsoft.com/office/drawing/2010/main" val="0"/>
@@ -4711,20 +5580,35 @@
         <w:ind w:left="708"/>
         <w:jc w:val="center"/>
       </w:pPr>
+      <w:bookmarkStart w:id="30" w:name="_Toc435375307"/>
       <w:r>
         <w:t xml:space="preserve">Abbildung </w:t>
       </w:r>
-      <w:fldSimple w:instr=" SEQ Abbildung \* ARABIC ">
-        <w:r>
-          <w:rPr>
-            <w:noProof/>
-          </w:rPr>
-          <w:t>8</w:t>
-        </w:r>
-      </w:fldSimple>
+      <w:r>
+        <w:fldChar w:fldCharType="begin"/>
+      </w:r>
+      <w:r>
+        <w:instrText xml:space="preserve"> SEQ Abbildung \* ARABIC </w:instrText>
+      </w:r>
+      <w:r>
+        <w:fldChar w:fldCharType="separate"/>
+      </w:r>
+      <w:r>
+        <w:rPr>
+          <w:noProof/>
+        </w:rPr>
+        <w:t>11</w:t>
+      </w:r>
+      <w:r>
+        <w:rPr>
+          <w:noProof/>
+        </w:rPr>
+        <w:fldChar w:fldCharType="end"/>
+      </w:r>
       <w:r>
         <w:t>: Shooting Gallery, Rotation des Gewehrs</w:t>
       </w:r>
+      <w:bookmarkEnd w:id="30"/>
     </w:p>
     <w:p>
       <w:pPr>
@@ -4771,6 +5655,9 @@
       </w:pPr>
       <w:r>
         <w:t>Beim Auftreffen dieses virtuellen Schusses wird dem Ziel mitgeteilt, ob nun eine Interaktion erfolgen soll oder nicht. Zusätzlich wird ein Partikeleffekt, welcher den Einschuss verdeutlich, an der getroffenen Stelle erzeugt.</w:t>
+      </w:r>
+      <w:r>
+        <w:t xml:space="preserve"> Ein weiterer Raucheffekt wird bei der Flinte direkt gezeigt.</w:t>
       </w:r>
     </w:p>
     <w:p>
@@ -4806,7 +5693,7 @@
                     <pic:cNvPicPr/>
                   </pic:nvPicPr>
                   <pic:blipFill>
-                    <a:blip r:embed="rId21">
+                    <a:blip r:embed="rId28">
                       <a:extLst>
                         <a:ext uri="{28A0092B-C50C-407E-A947-70E740481C1C}">
                           <a14:useLocalDpi xmlns:a14="http://schemas.microsoft.com/office/drawing/2010/main" val="0"/>
@@ -4839,20 +5726,35 @@
         <w:ind w:left="708"/>
         <w:jc w:val="center"/>
       </w:pPr>
+      <w:bookmarkStart w:id="31" w:name="_Toc435375308"/>
       <w:r>
         <w:t xml:space="preserve">Abbildung </w:t>
       </w:r>
-      <w:fldSimple w:instr=" SEQ Abbildung \* ARABIC ">
-        <w:r>
-          <w:rPr>
-            <w:noProof/>
-          </w:rPr>
-          <w:t>9</w:t>
-        </w:r>
-      </w:fldSimple>
+      <w:r>
+        <w:fldChar w:fldCharType="begin"/>
+      </w:r>
+      <w:r>
+        <w:instrText xml:space="preserve"> SEQ Abbildung \* ARABIC </w:instrText>
+      </w:r>
+      <w:r>
+        <w:fldChar w:fldCharType="separate"/>
+      </w:r>
+      <w:r>
+        <w:rPr>
+          <w:noProof/>
+        </w:rPr>
+        <w:t>12</w:t>
+      </w:r>
+      <w:r>
+        <w:rPr>
+          <w:noProof/>
+        </w:rPr>
+        <w:fldChar w:fldCharType="end"/>
+      </w:r>
       <w:r>
         <w:t>: Shooting Gallery, Rauch</w:t>
       </w:r>
+      <w:bookmarkEnd w:id="31"/>
     </w:p>
     <w:p>
       <w:pPr>
@@ -4872,8 +5774,6 @@
       <w:pPr>
         <w:ind w:left="708"/>
       </w:pPr>
-      <w:bookmarkStart w:id="23" w:name="_GoBack"/>
-      <w:bookmarkEnd w:id="23"/>
     </w:p>
     <w:p/>
     <w:p>
@@ -4944,7 +5844,7 @@
                     <pic:cNvPicPr/>
                   </pic:nvPicPr>
                   <pic:blipFill>
-                    <a:blip r:embed="rId22">
+                    <a:blip r:embed="rId29">
                       <a:extLst>
                         <a:ext uri="{28A0092B-C50C-407E-A947-70E740481C1C}">
                           <a14:useLocalDpi xmlns:a14="http://schemas.microsoft.com/office/drawing/2010/main" val="0"/>
@@ -4977,20 +5877,35 @@
         <w:ind w:left="708"/>
         <w:jc w:val="center"/>
       </w:pPr>
+      <w:bookmarkStart w:id="32" w:name="_Toc435375309"/>
       <w:r>
         <w:t xml:space="preserve">Abbildung </w:t>
       </w:r>
-      <w:fldSimple w:instr=" SEQ Abbildung \* ARABIC ">
-        <w:r>
-          <w:rPr>
-            <w:noProof/>
-          </w:rPr>
-          <w:t>10</w:t>
-        </w:r>
-      </w:fldSimple>
+      <w:r>
+        <w:fldChar w:fldCharType="begin"/>
+      </w:r>
+      <w:r>
+        <w:instrText xml:space="preserve"> SEQ Abbildung \* ARABIC </w:instrText>
+      </w:r>
+      <w:r>
+        <w:fldChar w:fldCharType="separate"/>
+      </w:r>
+      <w:r>
+        <w:rPr>
+          <w:noProof/>
+        </w:rPr>
+        <w:t>13</w:t>
+      </w:r>
+      <w:r>
+        <w:rPr>
+          <w:noProof/>
+        </w:rPr>
+        <w:fldChar w:fldCharType="end"/>
+      </w:r>
       <w:r>
         <w:t>: Shooting Gallery, Zielscheibe</w:t>
       </w:r>
+      <w:bookmarkEnd w:id="32"/>
     </w:p>
     <w:p>
       <w:pPr>
@@ -5028,7 +5943,13 @@
       </w:r>
       <w:proofErr w:type="spellEnd"/>
       <w:r>
-        <w:t>-State. Im Gegenzug, trifft der Spieler auf die Zielscheibe, wird die Animation beim Hit-State abgespielt und es werden Punkte gutgeschrieben. Anschliessend fängt die Sequenz von vorne an.</w:t>
+        <w:t>-State. Im Gegenzug, trifft der Spieler auf die Zielscheibe, wird die Animation beim Hit-State abgespielt und es werden Punkte gutgeschrieben.</w:t>
+      </w:r>
+      <w:r>
+        <w:t xml:space="preserve"> Zudem wird als Audiofeedback ein entsprechender Sound gehört.</w:t>
+      </w:r>
+      <w:r>
+        <w:t xml:space="preserve"> Anschliessend fängt die Sequenz von vorne an.</w:t>
       </w:r>
     </w:p>
     <w:p>
@@ -5064,7 +5985,7 @@
                     <pic:cNvPicPr/>
                   </pic:nvPicPr>
                   <pic:blipFill>
-                    <a:blip r:embed="rId23">
+                    <a:blip r:embed="rId30">
                       <a:extLst>
                         <a:ext uri="{28A0092B-C50C-407E-A947-70E740481C1C}">
                           <a14:useLocalDpi xmlns:a14="http://schemas.microsoft.com/office/drawing/2010/main" val="0"/>
@@ -5097,20 +6018,35 @@
         <w:ind w:left="708"/>
         <w:jc w:val="center"/>
       </w:pPr>
+      <w:bookmarkStart w:id="33" w:name="_Toc435375310"/>
       <w:r>
         <w:t xml:space="preserve">Abbildung </w:t>
       </w:r>
-      <w:fldSimple w:instr=" SEQ Abbildung \* ARABIC ">
-        <w:r>
-          <w:rPr>
-            <w:noProof/>
-          </w:rPr>
-          <w:t>11</w:t>
-        </w:r>
-      </w:fldSimple>
+      <w:r>
+        <w:fldChar w:fldCharType="begin"/>
+      </w:r>
+      <w:r>
+        <w:instrText xml:space="preserve"> SEQ Abbildung \* ARABIC </w:instrText>
+      </w:r>
+      <w:r>
+        <w:fldChar w:fldCharType="separate"/>
+      </w:r>
+      <w:r>
+        <w:rPr>
+          <w:noProof/>
+        </w:rPr>
+        <w:t>14</w:t>
+      </w:r>
+      <w:r>
+        <w:rPr>
+          <w:noProof/>
+        </w:rPr>
+        <w:fldChar w:fldCharType="end"/>
+      </w:r>
       <w:r>
         <w:t>: Shooting Gallery, Zielscheibe Animation Controller</w:t>
       </w:r>
+      <w:bookmarkEnd w:id="33"/>
     </w:p>
     <w:p>
       <w:pPr>
@@ -5120,10 +6056,365 @@
           <w:numId w:val="44"/>
         </w:numPr>
         <w:jc w:val="both"/>
-      </w:pPr>
-      <w:r>
+        <w:rPr>
+          <w:b/>
+        </w:rPr>
+      </w:pPr>
+      <w:r>
+        <w:rPr>
+          <w:b/>
+        </w:rPr>
         <w:t>Ente</w:t>
       </w:r>
+    </w:p>
+    <w:p>
+      <w:pPr>
+        <w:pStyle w:val="Listenabsatz"/>
+        <w:jc w:val="both"/>
+      </w:pPr>
+      <w:r>
+        <w:t>Das zweite abzuschies</w:t>
+      </w:r>
+      <w:r>
+        <w:t>sende Objekt ist eine Gummiente, die sich auf einer festgelegten Bahn mit zufälliger Geschwindigkeit nach vorne und hinten bewegt.</w:t>
+      </w:r>
+    </w:p>
+    <w:p>
+      <w:pPr>
+        <w:pStyle w:val="Listenabsatz"/>
+        <w:jc w:val="both"/>
+      </w:pPr>
+    </w:p>
+    <w:p>
+      <w:pPr>
+        <w:pStyle w:val="Listenabsatz"/>
+        <w:keepNext/>
+        <w:jc w:val="center"/>
+      </w:pPr>
+      <w:r>
+        <w:rPr>
+          <w:noProof/>
+          <w:lang w:val="en-US"/>
+        </w:rPr>
+        <w:lastRenderedPageBreak/>
+        <w:drawing>
+          <wp:inline distT="0" distB="0" distL="0" distR="0" wp14:anchorId="395C759E" wp14:editId="52815DCC">
+            <wp:extent cx="2047875" cy="2047875"/>
+            <wp:effectExtent l="0" t="0" r="9525" b="9525"/>
+            <wp:docPr id="16" name="Grafik 16"/>
+            <wp:cNvGraphicFramePr>
+              <a:graphicFrameLocks xmlns:a="http://schemas.openxmlformats.org/drawingml/2006/main" noChangeAspect="1"/>
+            </wp:cNvGraphicFramePr>
+            <a:graphic xmlns:a="http://schemas.openxmlformats.org/drawingml/2006/main">
+              <a:graphicData uri="http://schemas.openxmlformats.org/drawingml/2006/picture">
+                <pic:pic xmlns:pic="http://schemas.openxmlformats.org/drawingml/2006/picture">
+                  <pic:nvPicPr>
+                    <pic:cNvPr id="16" name="shootingGalleryDuckIngame.jpg"/>
+                    <pic:cNvPicPr/>
+                  </pic:nvPicPr>
+                  <pic:blipFill>
+                    <a:blip r:embed="rId31">
+                      <a:extLst>
+                        <a:ext uri="{28A0092B-C50C-407E-A947-70E740481C1C}">
+                          <a14:useLocalDpi xmlns:a14="http://schemas.microsoft.com/office/drawing/2010/main" val="0"/>
+                        </a:ext>
+                      </a:extLst>
+                    </a:blip>
+                    <a:stretch>
+                      <a:fillRect/>
+                    </a:stretch>
+                  </pic:blipFill>
+                  <pic:spPr>
+                    <a:xfrm>
+                      <a:off x="0" y="0"/>
+                      <a:ext cx="2047875" cy="2047875"/>
+                    </a:xfrm>
+                    <a:prstGeom prst="rect">
+                      <a:avLst/>
+                    </a:prstGeom>
+                  </pic:spPr>
+                </pic:pic>
+              </a:graphicData>
+            </a:graphic>
+          </wp:inline>
+        </w:drawing>
+      </w:r>
+    </w:p>
+    <w:p>
+      <w:pPr>
+        <w:pStyle w:val="Beschriftung"/>
+        <w:ind w:left="708"/>
+        <w:jc w:val="center"/>
+      </w:pPr>
+      <w:bookmarkStart w:id="34" w:name="_Toc435375311"/>
+      <w:r>
+        <w:t xml:space="preserve">Abbildung </w:t>
+      </w:r>
+      <w:fldSimple w:instr=" SEQ Abbildung \* ARABIC ">
+        <w:r>
+          <w:rPr>
+            <w:noProof/>
+          </w:rPr>
+          <w:t>15</w:t>
+        </w:r>
+      </w:fldSimple>
+      <w:r>
+        <w:t>: Shooting Gallery, Ente</w:t>
+      </w:r>
+      <w:bookmarkEnd w:id="34"/>
+    </w:p>
+    <w:p>
+      <w:pPr>
+        <w:ind w:left="708"/>
+        <w:jc w:val="both"/>
+      </w:pPr>
+      <w:r>
+        <w:t xml:space="preserve">Am Anfang und Ende der Bahn befinden sich jeweils Trigger, die ausgelöst werden, sobald sich das </w:t>
+      </w:r>
+      <w:proofErr w:type="spellStart"/>
+      <w:r>
+        <w:t>Mesh</w:t>
+      </w:r>
+      <w:proofErr w:type="spellEnd"/>
+      <w:r>
+        <w:t xml:space="preserve"> der Ente damit überschneidet. In diesem Moment ändert sich die Bewegungsrichtung der Ente und eine neue Geschwindigkeit wird zufällig zwischen einem definierten Bereich gewählt.</w:t>
+      </w:r>
+    </w:p>
+    <w:p>
+      <w:pPr>
+        <w:ind w:left="708"/>
+        <w:jc w:val="both"/>
+      </w:pPr>
+    </w:p>
+    <w:p>
+      <w:pPr>
+        <w:ind w:left="708"/>
+        <w:jc w:val="both"/>
+      </w:pPr>
+      <w:r>
+        <w:t xml:space="preserve">Bei einem Treffer wird der Winkel zwischen der aktuellen Kamera und der Ente berechnet und entsprechend ein Impuls auf die Ente angewandt, damit sie in die korrekte Richtung davonfliegt. </w:t>
+      </w:r>
+      <w:r>
+        <w:t xml:space="preserve">Sobald die Ente keinen Kontakt mit der Oberfläche mehr hat auf der sie sich bewegt, wird ein Event losgeschickt um nach einer gewissen Zeitspanne die Position und Rotation wiederherzustellen und Punkte gutzuschreiben. </w:t>
+      </w:r>
+      <w:r>
+        <w:t>Bei einem Treffen ist zudem ein Audiofeedback (Quaken) zu hören.</w:t>
+      </w:r>
+    </w:p>
+    <w:p>
+      <w:pPr>
+        <w:ind w:left="708"/>
+        <w:jc w:val="both"/>
+      </w:pPr>
+    </w:p>
+    <w:p>
+      <w:pPr>
+        <w:ind w:left="708"/>
+        <w:jc w:val="both"/>
+      </w:pPr>
+      <w:r>
+        <w:t>Weil das gefundene Model der Ente für die Anwendungszwecke viel zu detailliert war, musste aus Performancegründen</w:t>
+      </w:r>
+      <w:r>
+        <w:t xml:space="preserve"> mit Blender</w:t>
+      </w:r>
+      <w:r>
+        <w:t xml:space="preserve"> eine Reduktion der </w:t>
+      </w:r>
+      <w:proofErr w:type="spellStart"/>
+      <w:r>
+        <w:t>Faces</w:t>
+      </w:r>
+      <w:proofErr w:type="spellEnd"/>
+      <w:r>
+        <w:t xml:space="preserve"> erfolgen.</w:t>
+      </w:r>
+      <w:r>
+        <w:t xml:space="preserve"> Von ehemals 7160 sind noch 1288</w:t>
+      </w:r>
+      <w:r>
+        <w:t xml:space="preserve"> </w:t>
+      </w:r>
+      <w:proofErr w:type="spellStart"/>
+      <w:r>
+        <w:t>Faces</w:t>
+      </w:r>
+      <w:proofErr w:type="spellEnd"/>
+      <w:r>
+        <w:t xml:space="preserve"> übrig geblieben. </w:t>
+      </w:r>
+      <w:r>
+        <w:t>Dank der Textur und der Distanz, die zwischen dem Spieler und der Ente liegt, fällt der Unterschied nicht auf.</w:t>
+      </w:r>
+    </w:p>
+    <w:p>
+      <w:pPr>
+        <w:ind w:left="708"/>
+        <w:jc w:val="both"/>
+      </w:pPr>
+    </w:p>
+    <w:p>
+      <w:pPr>
+        <w:keepNext/>
+        <w:ind w:left="708"/>
+        <w:jc w:val="center"/>
+      </w:pPr>
+      <w:r>
+        <w:rPr>
+          <w:noProof/>
+          <w:lang w:val="en-US"/>
+        </w:rPr>
+        <w:drawing>
+          <wp:inline distT="0" distB="0" distL="0" distR="0" wp14:anchorId="1DC3CACE" wp14:editId="724DB0E9">
+            <wp:extent cx="4800600" cy="2390775"/>
+            <wp:effectExtent l="0" t="0" r="0" b="9525"/>
+            <wp:docPr id="17" name="Grafik 17"/>
+            <wp:cNvGraphicFramePr>
+              <a:graphicFrameLocks xmlns:a="http://schemas.openxmlformats.org/drawingml/2006/main" noChangeAspect="1"/>
+            </wp:cNvGraphicFramePr>
+            <a:graphic xmlns:a="http://schemas.openxmlformats.org/drawingml/2006/main">
+              <a:graphicData uri="http://schemas.openxmlformats.org/drawingml/2006/picture">
+                <pic:pic xmlns:pic="http://schemas.openxmlformats.org/drawingml/2006/picture">
+                  <pic:nvPicPr>
+                    <pic:cNvPr id="17" name="RubberDucky_highdetailed.png"/>
+                    <pic:cNvPicPr/>
+                  </pic:nvPicPr>
+                  <pic:blipFill>
+                    <a:blip r:embed="rId32">
+                      <a:extLst>
+                        <a:ext uri="{28A0092B-C50C-407E-A947-70E740481C1C}">
+                          <a14:useLocalDpi xmlns:a14="http://schemas.microsoft.com/office/drawing/2010/main" val="0"/>
+                        </a:ext>
+                      </a:extLst>
+                    </a:blip>
+                    <a:stretch>
+                      <a:fillRect/>
+                    </a:stretch>
+                  </pic:blipFill>
+                  <pic:spPr>
+                    <a:xfrm>
+                      <a:off x="0" y="0"/>
+                      <a:ext cx="4800600" cy="2390775"/>
+                    </a:xfrm>
+                    <a:prstGeom prst="rect">
+                      <a:avLst/>
+                    </a:prstGeom>
+                  </pic:spPr>
+                </pic:pic>
+              </a:graphicData>
+            </a:graphic>
+          </wp:inline>
+        </w:drawing>
+      </w:r>
+    </w:p>
+    <w:p>
+      <w:pPr>
+        <w:pStyle w:val="Beschriftung"/>
+        <w:ind w:left="708"/>
+        <w:jc w:val="center"/>
+      </w:pPr>
+      <w:bookmarkStart w:id="35" w:name="_Toc435375312"/>
+      <w:r>
+        <w:t xml:space="preserve">Abbildung </w:t>
+      </w:r>
+      <w:fldSimple w:instr=" SEQ Abbildung \* ARABIC ">
+        <w:r>
+          <w:rPr>
+            <w:noProof/>
+          </w:rPr>
+          <w:t>16</w:t>
+        </w:r>
+      </w:fldSimple>
+      <w:r>
+        <w:t>: Shooting Gallery, Ente mit vielen Details</w:t>
+      </w:r>
+      <w:bookmarkEnd w:id="35"/>
+    </w:p>
+    <w:p/>
+    <w:p>
+      <w:pPr>
+        <w:keepNext/>
+        <w:jc w:val="center"/>
+      </w:pPr>
+      <w:r>
+        <w:rPr>
+          <w:noProof/>
+          <w:lang w:val="en-US"/>
+        </w:rPr>
+        <w:lastRenderedPageBreak/>
+        <w:drawing>
+          <wp:inline distT="0" distB="0" distL="0" distR="0" wp14:anchorId="3700371D" wp14:editId="1C308523">
+            <wp:extent cx="4800600" cy="2390775"/>
+            <wp:effectExtent l="0" t="0" r="0" b="9525"/>
+            <wp:docPr id="18" name="Grafik 18"/>
+            <wp:cNvGraphicFramePr>
+              <a:graphicFrameLocks xmlns:a="http://schemas.openxmlformats.org/drawingml/2006/main" noChangeAspect="1"/>
+            </wp:cNvGraphicFramePr>
+            <a:graphic xmlns:a="http://schemas.openxmlformats.org/drawingml/2006/main">
+              <a:graphicData uri="http://schemas.openxmlformats.org/drawingml/2006/picture">
+                <pic:pic xmlns:pic="http://schemas.openxmlformats.org/drawingml/2006/picture">
+                  <pic:nvPicPr>
+                    <pic:cNvPr id="18" name="RubberDucky_lowdetailed.png"/>
+                    <pic:cNvPicPr/>
+                  </pic:nvPicPr>
+                  <pic:blipFill>
+                    <a:blip r:embed="rId33">
+                      <a:extLst>
+                        <a:ext uri="{28A0092B-C50C-407E-A947-70E740481C1C}">
+                          <a14:useLocalDpi xmlns:a14="http://schemas.microsoft.com/office/drawing/2010/main" val="0"/>
+                        </a:ext>
+                      </a:extLst>
+                    </a:blip>
+                    <a:stretch>
+                      <a:fillRect/>
+                    </a:stretch>
+                  </pic:blipFill>
+                  <pic:spPr>
+                    <a:xfrm>
+                      <a:off x="0" y="0"/>
+                      <a:ext cx="4800600" cy="2390775"/>
+                    </a:xfrm>
+                    <a:prstGeom prst="rect">
+                      <a:avLst/>
+                    </a:prstGeom>
+                  </pic:spPr>
+                </pic:pic>
+              </a:graphicData>
+            </a:graphic>
+          </wp:inline>
+        </w:drawing>
+      </w:r>
+    </w:p>
+    <w:p>
+      <w:pPr>
+        <w:pStyle w:val="Beschriftung"/>
+        <w:jc w:val="center"/>
+      </w:pPr>
+      <w:bookmarkStart w:id="36" w:name="_Toc435375313"/>
+      <w:r>
+        <w:t xml:space="preserve">Abbildung </w:t>
+      </w:r>
+      <w:fldSimple w:instr=" SEQ Abbildung \* ARABIC ">
+        <w:r>
+          <w:rPr>
+            <w:noProof/>
+          </w:rPr>
+          <w:t>17</w:t>
+        </w:r>
+      </w:fldSimple>
+      <w:r>
+        <w:t>: Shooting Gallery, Ente mit reduzierten Details</w:t>
+      </w:r>
+      <w:bookmarkEnd w:id="36"/>
+    </w:p>
+    <w:p>
+      <w:pPr>
+        <w:pStyle w:val="Listenabsatz"/>
+        <w:jc w:val="both"/>
+        <w:rPr>
+          <w:b/>
+        </w:rPr>
+      </w:pPr>
     </w:p>
     <w:p>
       <w:pPr>
@@ -5133,55 +6424,125 @@
           <w:numId w:val="44"/>
         </w:numPr>
         <w:jc w:val="both"/>
-      </w:pPr>
-      <w:r>
+        <w:rPr>
+          <w:b/>
+        </w:rPr>
+      </w:pPr>
+      <w:r>
+        <w:rPr>
+          <w:b/>
+        </w:rPr>
         <w:t>Punktesystem</w:t>
       </w:r>
     </w:p>
     <w:p>
       <w:pPr>
         <w:pStyle w:val="Listenabsatz"/>
-        <w:numPr>
-          <w:ilvl w:val="0"/>
-          <w:numId w:val="44"/>
-        </w:numPr>
         <w:jc w:val="both"/>
       </w:pPr>
       <w:r>
-        <w:t>Devices</w:t>
+        <w:t xml:space="preserve">Nebst der bereits verstrichenen Zeit ist in einer Ecke als UI-Element die erspielte Punktzahl sichtbar. </w:t>
+      </w:r>
+      <w:r>
+        <w:t xml:space="preserve">Die beiden abzuschiessenden Ziele (Ente und Zielscheibe) stellen öffentliche, statische </w:t>
+      </w:r>
+      <w:proofErr w:type="spellStart"/>
+      <w:r>
+        <w:t>Delegates</w:t>
+      </w:r>
+      <w:proofErr w:type="spellEnd"/>
+      <w:r>
+        <w:t xml:space="preserve"> (Events) zur Verfügung, </w:t>
+      </w:r>
+      <w:r>
+        <w:t>mittels</w:t>
+      </w:r>
+      <w:r>
+        <w:t xml:space="preserve"> denen andere Objekte</w:t>
+      </w:r>
+      <w:r>
+        <w:t xml:space="preserve"> Methoden</w:t>
+      </w:r>
+      <w:r>
+        <w:t xml:space="preserve"> registrieren können. Wird also beispielsweise eine beliebige Ente abgeschossen, wird die Methode aufgerufen.</w:t>
+      </w:r>
+    </w:p>
+    <w:p>
+      <w:pPr>
+        <w:pStyle w:val="Listenabsatz"/>
+        <w:jc w:val="both"/>
+      </w:pPr>
+    </w:p>
+    <w:p>
+      <w:pPr>
+        <w:pStyle w:val="Listenabsatz"/>
+        <w:jc w:val="both"/>
+      </w:pPr>
+      <w:r>
+        <w:t>Die Klasse, welche für die Punkteberechnung und –</w:t>
+      </w:r>
+      <w:proofErr w:type="spellStart"/>
+      <w:r>
+        <w:t>darstellung</w:t>
+      </w:r>
+      <w:proofErr w:type="spellEnd"/>
+      <w:r>
+        <w:t xml:space="preserve"> zuständig ist, registriert entsprechend eine Methode, welche als Parameter die erspielten Punkte erhält. Somit kann dort sauber Buch geführt werden über den aktuellen Punktestand und ihn als GUI-Element anzeigen.</w:t>
+      </w:r>
+    </w:p>
+    <w:p>
+      <w:pPr>
+        <w:pStyle w:val="Listenabsatz"/>
+        <w:jc w:val="both"/>
+      </w:pPr>
+    </w:p>
+    <w:bookmarkStart w:id="37" w:name="_MON_1509112381"/>
+    <w:bookmarkEnd w:id="37"/>
+    <w:p>
+      <w:pPr>
+        <w:pStyle w:val="Listenabsatz"/>
+        <w:jc w:val="both"/>
+      </w:pPr>
+      <w:r>
+        <w:object w:dxaOrig="9360" w:dyaOrig="5475" w14:anchorId="2295B585">
+          <v:shape id="_x0000_i1025" type="#_x0000_t75" style="width:468pt;height:273.75pt" o:ole="">
+            <v:imagedata r:id="rId34" o:title=""/>
+          </v:shape>
+          <o:OLEObject Type="Embed" ProgID="Word.OpenDocumentText.12" ShapeID="_x0000_i1025" DrawAspect="Content" ObjectID="_1509118239" r:id="rId35"/>
+        </w:object>
       </w:r>
     </w:p>
     <w:p>
       <w:pPr>
         <w:pStyle w:val="berschrift2"/>
       </w:pPr>
-      <w:bookmarkStart w:id="24" w:name="_Toc434763788"/>
-      <w:r>
+      <w:bookmarkStart w:id="38" w:name="_Toc434763788"/>
+      <w:r>
+        <w:lastRenderedPageBreak/>
         <w:t>Model-Viewer</w:t>
       </w:r>
-      <w:bookmarkEnd w:id="24"/>
+      <w:bookmarkEnd w:id="38"/>
     </w:p>
     <w:p>
       <w:pPr>
         <w:pStyle w:val="berschrift2"/>
       </w:pPr>
-      <w:bookmarkStart w:id="25" w:name="_Toc434763789"/>
+      <w:bookmarkStart w:id="39" w:name="_Toc434763789"/>
       <w:r>
         <w:t>App Drittpartei</w:t>
       </w:r>
-      <w:bookmarkEnd w:id="25"/>
+      <w:bookmarkEnd w:id="39"/>
     </w:p>
     <w:p/>
     <w:p>
       <w:pPr>
         <w:pStyle w:val="berschrift1"/>
       </w:pPr>
-      <w:bookmarkStart w:id="26" w:name="_Toc434763790"/>
-      <w:r>
-        <w:lastRenderedPageBreak/>
+      <w:bookmarkStart w:id="40" w:name="_Toc434763790"/>
+      <w:r>
         <w:t>Abbildungsverzeichnis</w:t>
       </w:r>
-      <w:bookmarkEnd w:id="26"/>
+      <w:bookmarkEnd w:id="40"/>
     </w:p>
     <w:p>
       <w:pPr>
@@ -5206,7 +6567,7 @@
       <w:r>
         <w:fldChar w:fldCharType="separate"/>
       </w:r>
-      <w:hyperlink w:anchor="_Toc434763800" w:history="1">
+      <w:hyperlink w:anchor="_Toc435375297" w:history="1">
         <w:r>
           <w:rPr>
             <w:rStyle w:val="Hyperlink"/>
@@ -5233,7 +6594,7 @@
             <w:noProof/>
             <w:webHidden/>
           </w:rPr>
-          <w:instrText xml:space="preserve"> PAGEREF _Toc434763800 \h </w:instrText>
+          <w:instrText xml:space="preserve"> PAGEREF _Toc435375297 \h </w:instrText>
         </w:r>
         <w:r>
           <w:rPr>
@@ -5278,7 +6639,7 @@
           <w:lang w:val="en-US"/>
         </w:rPr>
       </w:pPr>
-      <w:hyperlink w:anchor="_Toc434763801" w:history="1">
+      <w:hyperlink w:anchor="_Toc435375298" w:history="1">
         <w:r>
           <w:rPr>
             <w:rStyle w:val="Hyperlink"/>
@@ -5305,7 +6666,7 @@
             <w:noProof/>
             <w:webHidden/>
           </w:rPr>
-          <w:instrText xml:space="preserve"> PAGEREF _Toc434763801 \h </w:instrText>
+          <w:instrText xml:space="preserve"> PAGEREF _Toc435375298 \h </w:instrText>
         </w:r>
         <w:r>
           <w:rPr>
@@ -5350,7 +6711,7 @@
           <w:lang w:val="en-US"/>
         </w:rPr>
       </w:pPr>
-      <w:hyperlink w:anchor="_Toc434763802" w:history="1">
+      <w:hyperlink w:anchor="_Toc435375299" w:history="1">
         <w:r>
           <w:rPr>
             <w:rStyle w:val="Hyperlink"/>
@@ -5377,7 +6738,7 @@
             <w:noProof/>
             <w:webHidden/>
           </w:rPr>
-          <w:instrText xml:space="preserve"> PAGEREF _Toc434763802 \h </w:instrText>
+          <w:instrText xml:space="preserve"> PAGEREF _Toc435375299 \h </w:instrText>
         </w:r>
         <w:r>
           <w:rPr>
@@ -5422,7 +6783,7 @@
           <w:lang w:val="en-US"/>
         </w:rPr>
       </w:pPr>
-      <w:hyperlink w:anchor="_Toc434763803" w:history="1">
+      <w:hyperlink w:anchor="_Toc435375300" w:history="1">
         <w:r>
           <w:rPr>
             <w:rStyle w:val="Hyperlink"/>
@@ -5449,7 +6810,7 @@
             <w:noProof/>
             <w:webHidden/>
           </w:rPr>
-          <w:instrText xml:space="preserve"> PAGEREF _Toc434763803 \h </w:instrText>
+          <w:instrText xml:space="preserve"> PAGEREF _Toc435375300 \h </w:instrText>
         </w:r>
         <w:r>
           <w:rPr>
@@ -5494,7 +6855,7 @@
           <w:lang w:val="en-US"/>
         </w:rPr>
       </w:pPr>
-      <w:hyperlink w:anchor="_Toc434763804" w:history="1">
+      <w:hyperlink w:anchor="_Toc435375301" w:history="1">
         <w:r>
           <w:rPr>
             <w:rStyle w:val="Hyperlink"/>
@@ -5521,7 +6882,7 @@
             <w:noProof/>
             <w:webHidden/>
           </w:rPr>
-          <w:instrText xml:space="preserve"> PAGEREF _Toc434763804 \h </w:instrText>
+          <w:instrText xml:space="preserve"> PAGEREF _Toc435375301 \h </w:instrText>
         </w:r>
         <w:r>
           <w:rPr>
@@ -5566,13 +6927,13 @@
           <w:lang w:val="en-US"/>
         </w:rPr>
       </w:pPr>
-      <w:hyperlink w:anchor="_Toc434763805" w:history="1">
+      <w:hyperlink w:anchor="_Toc435375302" w:history="1">
         <w:r>
           <w:rPr>
             <w:rStyle w:val="Hyperlink"/>
             <w:noProof/>
           </w:rPr>
-          <w:t>Abbildung 6: Shooting Gallery Ingame</w:t>
+          <w:t>Abbildung 6: Unity Plugin, Export Package</w:t>
         </w:r>
         <w:r>
           <w:rPr>
@@ -5593,7 +6954,7 @@
             <w:noProof/>
             <w:webHidden/>
           </w:rPr>
-          <w:instrText xml:space="preserve"> PAGEREF _Toc434763805 \h </w:instrText>
+          <w:instrText xml:space="preserve"> PAGEREF _Toc435375302 \h </w:instrText>
         </w:r>
         <w:r>
           <w:rPr>
@@ -5625,6 +6986,813 @@
       </w:hyperlink>
     </w:p>
     <w:p>
+      <w:pPr>
+        <w:pStyle w:val="Abbildungsverzeichnis"/>
+        <w:tabs>
+          <w:tab w:val="right" w:pos="9457"/>
+        </w:tabs>
+        <w:rPr>
+          <w:rFonts w:asciiTheme="minorHAnsi" w:eastAsiaTheme="minorEastAsia" w:hAnsiTheme="minorHAnsi" w:cstheme="minorBidi"/>
+          <w:noProof/>
+          <w:sz w:val="22"/>
+          <w:szCs w:val="22"/>
+          <w:lang w:val="en-US"/>
+        </w:rPr>
+      </w:pPr>
+      <w:hyperlink w:anchor="_Toc435375303" w:history="1">
+        <w:r>
+          <w:rPr>
+            <w:rStyle w:val="Hyperlink"/>
+            <w:noProof/>
+            <w:lang w:val="en-US"/>
+          </w:rPr>
+          <w:t>Abbildung 7: Unity Plugin, Export Package Selection</w:t>
+        </w:r>
+        <w:r>
+          <w:rPr>
+            <w:noProof/>
+            <w:webHidden/>
+          </w:rPr>
+          <w:tab/>
+        </w:r>
+        <w:r>
+          <w:rPr>
+            <w:noProof/>
+            <w:webHidden/>
+          </w:rPr>
+          <w:fldChar w:fldCharType="begin"/>
+        </w:r>
+        <w:r>
+          <w:rPr>
+            <w:noProof/>
+            <w:webHidden/>
+          </w:rPr>
+          <w:instrText xml:space="preserve"> PAGEREF _Toc435375303 \h </w:instrText>
+        </w:r>
+        <w:r>
+          <w:rPr>
+            <w:noProof/>
+            <w:webHidden/>
+          </w:rPr>
+        </w:r>
+        <w:r>
+          <w:rPr>
+            <w:noProof/>
+            <w:webHidden/>
+          </w:rPr>
+          <w:fldChar w:fldCharType="separate"/>
+        </w:r>
+        <w:r>
+          <w:rPr>
+            <w:noProof/>
+            <w:webHidden/>
+          </w:rPr>
+          <w:t>10</w:t>
+        </w:r>
+        <w:r>
+          <w:rPr>
+            <w:noProof/>
+            <w:webHidden/>
+          </w:rPr>
+          <w:fldChar w:fldCharType="end"/>
+        </w:r>
+      </w:hyperlink>
+    </w:p>
+    <w:p>
+      <w:pPr>
+        <w:pStyle w:val="Abbildungsverzeichnis"/>
+        <w:tabs>
+          <w:tab w:val="right" w:pos="9457"/>
+        </w:tabs>
+        <w:rPr>
+          <w:rFonts w:asciiTheme="minorHAnsi" w:eastAsiaTheme="minorEastAsia" w:hAnsiTheme="minorHAnsi" w:cstheme="minorBidi"/>
+          <w:noProof/>
+          <w:sz w:val="22"/>
+          <w:szCs w:val="22"/>
+          <w:lang w:val="en-US"/>
+        </w:rPr>
+      </w:pPr>
+      <w:hyperlink w:anchor="_Toc435375304" w:history="1">
+        <w:r>
+          <w:rPr>
+            <w:rStyle w:val="Hyperlink"/>
+            <w:noProof/>
+          </w:rPr>
+          <w:t>Abbildung 8: Unity Plugin, Import Pac</w:t>
+        </w:r>
+        <w:r>
+          <w:rPr>
+            <w:rStyle w:val="Hyperlink"/>
+            <w:noProof/>
+          </w:rPr>
+          <w:t>k</w:t>
+        </w:r>
+        <w:r>
+          <w:rPr>
+            <w:rStyle w:val="Hyperlink"/>
+            <w:noProof/>
+          </w:rPr>
+          <w:t>age</w:t>
+        </w:r>
+        <w:r>
+          <w:rPr>
+            <w:noProof/>
+            <w:webHidden/>
+          </w:rPr>
+          <w:tab/>
+        </w:r>
+        <w:r>
+          <w:rPr>
+            <w:noProof/>
+            <w:webHidden/>
+          </w:rPr>
+          <w:fldChar w:fldCharType="begin"/>
+        </w:r>
+        <w:r>
+          <w:rPr>
+            <w:noProof/>
+            <w:webHidden/>
+          </w:rPr>
+          <w:instrText xml:space="preserve"> PAGEREF _Toc435375304 \h </w:instrText>
+        </w:r>
+        <w:r>
+          <w:rPr>
+            <w:noProof/>
+            <w:webHidden/>
+          </w:rPr>
+        </w:r>
+        <w:r>
+          <w:rPr>
+            <w:noProof/>
+            <w:webHidden/>
+          </w:rPr>
+          <w:fldChar w:fldCharType="separate"/>
+        </w:r>
+        <w:r>
+          <w:rPr>
+            <w:noProof/>
+            <w:webHidden/>
+          </w:rPr>
+          <w:t>11</w:t>
+        </w:r>
+        <w:r>
+          <w:rPr>
+            <w:noProof/>
+            <w:webHidden/>
+          </w:rPr>
+          <w:fldChar w:fldCharType="end"/>
+        </w:r>
+      </w:hyperlink>
+    </w:p>
+    <w:p>
+      <w:pPr>
+        <w:pStyle w:val="Abbildungsverzeichnis"/>
+        <w:tabs>
+          <w:tab w:val="right" w:pos="9457"/>
+        </w:tabs>
+        <w:rPr>
+          <w:rFonts w:asciiTheme="minorHAnsi" w:eastAsiaTheme="minorEastAsia" w:hAnsiTheme="minorHAnsi" w:cstheme="minorBidi"/>
+          <w:noProof/>
+          <w:sz w:val="22"/>
+          <w:szCs w:val="22"/>
+          <w:lang w:val="en-US"/>
+        </w:rPr>
+      </w:pPr>
+      <w:hyperlink w:anchor="_Toc435375305" w:history="1">
+        <w:r>
+          <w:rPr>
+            <w:rStyle w:val="Hyperlink"/>
+            <w:noProof/>
+          </w:rPr>
+          <w:t>Abbildung 9: Shooting Gallery Ingame</w:t>
+        </w:r>
+        <w:r>
+          <w:rPr>
+            <w:noProof/>
+            <w:webHidden/>
+          </w:rPr>
+          <w:tab/>
+        </w:r>
+        <w:r>
+          <w:rPr>
+            <w:noProof/>
+            <w:webHidden/>
+          </w:rPr>
+          <w:fldChar w:fldCharType="begin"/>
+        </w:r>
+        <w:r>
+          <w:rPr>
+            <w:noProof/>
+            <w:webHidden/>
+          </w:rPr>
+          <w:instrText xml:space="preserve"> PAGEREF _Toc435375305 \h </w:instrText>
+        </w:r>
+        <w:r>
+          <w:rPr>
+            <w:noProof/>
+            <w:webHidden/>
+          </w:rPr>
+        </w:r>
+        <w:r>
+          <w:rPr>
+            <w:noProof/>
+            <w:webHidden/>
+          </w:rPr>
+          <w:fldChar w:fldCharType="separate"/>
+        </w:r>
+        <w:r>
+          <w:rPr>
+            <w:noProof/>
+            <w:webHidden/>
+          </w:rPr>
+          <w:t>13</w:t>
+        </w:r>
+        <w:r>
+          <w:rPr>
+            <w:noProof/>
+            <w:webHidden/>
+          </w:rPr>
+          <w:fldChar w:fldCharType="end"/>
+        </w:r>
+      </w:hyperlink>
+    </w:p>
+    <w:p>
+      <w:pPr>
+        <w:pStyle w:val="Abbildungsverzeichnis"/>
+        <w:tabs>
+          <w:tab w:val="right" w:pos="9457"/>
+        </w:tabs>
+        <w:rPr>
+          <w:rFonts w:asciiTheme="minorHAnsi" w:eastAsiaTheme="minorEastAsia" w:hAnsiTheme="minorHAnsi" w:cstheme="minorBidi"/>
+          <w:noProof/>
+          <w:sz w:val="22"/>
+          <w:szCs w:val="22"/>
+          <w:lang w:val="en-US"/>
+        </w:rPr>
+      </w:pPr>
+      <w:hyperlink w:anchor="_Toc435375306" w:history="1">
+        <w:r>
+          <w:rPr>
+            <w:rStyle w:val="Hyperlink"/>
+            <w:noProof/>
+          </w:rPr>
+          <w:t>Abbildung 10: Desert Model, Quelle: Unity Asset Store</w:t>
+        </w:r>
+        <w:r>
+          <w:rPr>
+            <w:noProof/>
+            <w:webHidden/>
+          </w:rPr>
+          <w:tab/>
+        </w:r>
+        <w:r>
+          <w:rPr>
+            <w:noProof/>
+            <w:webHidden/>
+          </w:rPr>
+          <w:fldChar w:fldCharType="begin"/>
+        </w:r>
+        <w:r>
+          <w:rPr>
+            <w:noProof/>
+            <w:webHidden/>
+          </w:rPr>
+          <w:instrText xml:space="preserve"> PAGEREF _Toc435375306 \h </w:instrText>
+        </w:r>
+        <w:r>
+          <w:rPr>
+            <w:noProof/>
+            <w:webHidden/>
+          </w:rPr>
+        </w:r>
+        <w:r>
+          <w:rPr>
+            <w:noProof/>
+            <w:webHidden/>
+          </w:rPr>
+          <w:fldChar w:fldCharType="separate"/>
+        </w:r>
+        <w:r>
+          <w:rPr>
+            <w:noProof/>
+            <w:webHidden/>
+          </w:rPr>
+          <w:t>14</w:t>
+        </w:r>
+        <w:r>
+          <w:rPr>
+            <w:noProof/>
+            <w:webHidden/>
+          </w:rPr>
+          <w:fldChar w:fldCharType="end"/>
+        </w:r>
+      </w:hyperlink>
+    </w:p>
+    <w:p>
+      <w:pPr>
+        <w:pStyle w:val="Abbildungsverzeichnis"/>
+        <w:tabs>
+          <w:tab w:val="right" w:pos="9457"/>
+        </w:tabs>
+        <w:rPr>
+          <w:rFonts w:asciiTheme="minorHAnsi" w:eastAsiaTheme="minorEastAsia" w:hAnsiTheme="minorHAnsi" w:cstheme="minorBidi"/>
+          <w:noProof/>
+          <w:sz w:val="22"/>
+          <w:szCs w:val="22"/>
+          <w:lang w:val="en-US"/>
+        </w:rPr>
+      </w:pPr>
+      <w:hyperlink w:anchor="_Toc435375307" w:history="1">
+        <w:r>
+          <w:rPr>
+            <w:rStyle w:val="Hyperlink"/>
+            <w:noProof/>
+          </w:rPr>
+          <w:t>Abbildung 11: Shooting Gallery, Rotation des Gewehrs</w:t>
+        </w:r>
+        <w:r>
+          <w:rPr>
+            <w:noProof/>
+            <w:webHidden/>
+          </w:rPr>
+          <w:tab/>
+        </w:r>
+        <w:r>
+          <w:rPr>
+            <w:noProof/>
+            <w:webHidden/>
+          </w:rPr>
+          <w:fldChar w:fldCharType="begin"/>
+        </w:r>
+        <w:r>
+          <w:rPr>
+            <w:noProof/>
+            <w:webHidden/>
+          </w:rPr>
+          <w:instrText xml:space="preserve"> PAGEREF _Toc435375307 \h </w:instrText>
+        </w:r>
+        <w:r>
+          <w:rPr>
+            <w:noProof/>
+            <w:webHidden/>
+          </w:rPr>
+        </w:r>
+        <w:r>
+          <w:rPr>
+            <w:noProof/>
+            <w:webHidden/>
+          </w:rPr>
+          <w:fldChar w:fldCharType="separate"/>
+        </w:r>
+        <w:r>
+          <w:rPr>
+            <w:noProof/>
+            <w:webHidden/>
+          </w:rPr>
+          <w:t>15</w:t>
+        </w:r>
+        <w:r>
+          <w:rPr>
+            <w:noProof/>
+            <w:webHidden/>
+          </w:rPr>
+          <w:fldChar w:fldCharType="end"/>
+        </w:r>
+      </w:hyperlink>
+    </w:p>
+    <w:p>
+      <w:pPr>
+        <w:pStyle w:val="Abbildungsverzeichnis"/>
+        <w:tabs>
+          <w:tab w:val="right" w:pos="9457"/>
+        </w:tabs>
+        <w:rPr>
+          <w:rFonts w:asciiTheme="minorHAnsi" w:eastAsiaTheme="minorEastAsia" w:hAnsiTheme="minorHAnsi" w:cstheme="minorBidi"/>
+          <w:noProof/>
+          <w:sz w:val="22"/>
+          <w:szCs w:val="22"/>
+          <w:lang w:val="en-US"/>
+        </w:rPr>
+      </w:pPr>
+      <w:hyperlink w:anchor="_Toc435375308" w:history="1">
+        <w:r>
+          <w:rPr>
+            <w:rStyle w:val="Hyperlink"/>
+            <w:noProof/>
+          </w:rPr>
+          <w:t>Abbildung 12: Shooting Gallery, Rauch</w:t>
+        </w:r>
+        <w:r>
+          <w:rPr>
+            <w:noProof/>
+            <w:webHidden/>
+          </w:rPr>
+          <w:tab/>
+        </w:r>
+        <w:r>
+          <w:rPr>
+            <w:noProof/>
+            <w:webHidden/>
+          </w:rPr>
+          <w:fldChar w:fldCharType="begin"/>
+        </w:r>
+        <w:r>
+          <w:rPr>
+            <w:noProof/>
+            <w:webHidden/>
+          </w:rPr>
+          <w:instrText xml:space="preserve"> PAGEREF _Toc435375308 \h </w:instrText>
+        </w:r>
+        <w:r>
+          <w:rPr>
+            <w:noProof/>
+            <w:webHidden/>
+          </w:rPr>
+        </w:r>
+        <w:r>
+          <w:rPr>
+            <w:noProof/>
+            <w:webHidden/>
+          </w:rPr>
+          <w:fldChar w:fldCharType="separate"/>
+        </w:r>
+        <w:r>
+          <w:rPr>
+            <w:noProof/>
+            <w:webHidden/>
+          </w:rPr>
+          <w:t>15</w:t>
+        </w:r>
+        <w:r>
+          <w:rPr>
+            <w:noProof/>
+            <w:webHidden/>
+          </w:rPr>
+          <w:fldChar w:fldCharType="end"/>
+        </w:r>
+      </w:hyperlink>
+    </w:p>
+    <w:p>
+      <w:pPr>
+        <w:pStyle w:val="Abbildungsverzeichnis"/>
+        <w:tabs>
+          <w:tab w:val="right" w:pos="9457"/>
+        </w:tabs>
+        <w:rPr>
+          <w:rFonts w:asciiTheme="minorHAnsi" w:eastAsiaTheme="minorEastAsia" w:hAnsiTheme="minorHAnsi" w:cstheme="minorBidi"/>
+          <w:noProof/>
+          <w:sz w:val="22"/>
+          <w:szCs w:val="22"/>
+          <w:lang w:val="en-US"/>
+        </w:rPr>
+      </w:pPr>
+      <w:hyperlink w:anchor="_Toc435375309" w:history="1">
+        <w:r>
+          <w:rPr>
+            <w:rStyle w:val="Hyperlink"/>
+            <w:noProof/>
+          </w:rPr>
+          <w:t>Abbildung 13: Shooting Gallery, Zielscheibe</w:t>
+        </w:r>
+        <w:r>
+          <w:rPr>
+            <w:noProof/>
+            <w:webHidden/>
+          </w:rPr>
+          <w:tab/>
+        </w:r>
+        <w:r>
+          <w:rPr>
+            <w:noProof/>
+            <w:webHidden/>
+          </w:rPr>
+          <w:fldChar w:fldCharType="begin"/>
+        </w:r>
+        <w:r>
+          <w:rPr>
+            <w:noProof/>
+            <w:webHidden/>
+          </w:rPr>
+          <w:instrText xml:space="preserve"> PAGEREF _Toc435375309 \h </w:instrText>
+        </w:r>
+        <w:r>
+          <w:rPr>
+            <w:noProof/>
+            <w:webHidden/>
+          </w:rPr>
+        </w:r>
+        <w:r>
+          <w:rPr>
+            <w:noProof/>
+            <w:webHidden/>
+          </w:rPr>
+          <w:fldChar w:fldCharType="separate"/>
+        </w:r>
+        <w:r>
+          <w:rPr>
+            <w:noProof/>
+            <w:webHidden/>
+          </w:rPr>
+          <w:t>16</w:t>
+        </w:r>
+        <w:r>
+          <w:rPr>
+            <w:noProof/>
+            <w:webHidden/>
+          </w:rPr>
+          <w:fldChar w:fldCharType="end"/>
+        </w:r>
+      </w:hyperlink>
+    </w:p>
+    <w:p>
+      <w:pPr>
+        <w:pStyle w:val="Abbildungsverzeichnis"/>
+        <w:tabs>
+          <w:tab w:val="right" w:pos="9457"/>
+        </w:tabs>
+        <w:rPr>
+          <w:rFonts w:asciiTheme="minorHAnsi" w:eastAsiaTheme="minorEastAsia" w:hAnsiTheme="minorHAnsi" w:cstheme="minorBidi"/>
+          <w:noProof/>
+          <w:sz w:val="22"/>
+          <w:szCs w:val="22"/>
+          <w:lang w:val="en-US"/>
+        </w:rPr>
+      </w:pPr>
+      <w:hyperlink w:anchor="_Toc435375310" w:history="1">
+        <w:r>
+          <w:rPr>
+            <w:rStyle w:val="Hyperlink"/>
+            <w:noProof/>
+          </w:rPr>
+          <w:t>Abbildung 14: Shooting Gallery, Zielscheibe Animation Controller</w:t>
+        </w:r>
+        <w:r>
+          <w:rPr>
+            <w:noProof/>
+            <w:webHidden/>
+          </w:rPr>
+          <w:tab/>
+        </w:r>
+        <w:r>
+          <w:rPr>
+            <w:noProof/>
+            <w:webHidden/>
+          </w:rPr>
+          <w:fldChar w:fldCharType="begin"/>
+        </w:r>
+        <w:r>
+          <w:rPr>
+            <w:noProof/>
+            <w:webHidden/>
+          </w:rPr>
+          <w:instrText xml:space="preserve"> PAGEREF _Toc435375310 \h </w:instrText>
+        </w:r>
+        <w:r>
+          <w:rPr>
+            <w:noProof/>
+            <w:webHidden/>
+          </w:rPr>
+        </w:r>
+        <w:r>
+          <w:rPr>
+            <w:noProof/>
+            <w:webHidden/>
+          </w:rPr>
+          <w:fldChar w:fldCharType="separate"/>
+        </w:r>
+        <w:r>
+          <w:rPr>
+            <w:noProof/>
+            <w:webHidden/>
+          </w:rPr>
+          <w:t>16</w:t>
+        </w:r>
+        <w:r>
+          <w:rPr>
+            <w:noProof/>
+            <w:webHidden/>
+          </w:rPr>
+          <w:fldChar w:fldCharType="end"/>
+        </w:r>
+      </w:hyperlink>
+    </w:p>
+    <w:p>
+      <w:pPr>
+        <w:pStyle w:val="Abbildungsverzeichnis"/>
+        <w:tabs>
+          <w:tab w:val="right" w:pos="9457"/>
+        </w:tabs>
+        <w:rPr>
+          <w:rFonts w:asciiTheme="minorHAnsi" w:eastAsiaTheme="minorEastAsia" w:hAnsiTheme="minorHAnsi" w:cstheme="minorBidi"/>
+          <w:noProof/>
+          <w:sz w:val="22"/>
+          <w:szCs w:val="22"/>
+          <w:lang w:val="en-US"/>
+        </w:rPr>
+      </w:pPr>
+      <w:hyperlink w:anchor="_Toc435375311" w:history="1">
+        <w:r>
+          <w:rPr>
+            <w:rStyle w:val="Hyperlink"/>
+            <w:noProof/>
+          </w:rPr>
+          <w:t>Abbildung 15: Shooting Gallery, Ente</w:t>
+        </w:r>
+        <w:r>
+          <w:rPr>
+            <w:noProof/>
+            <w:webHidden/>
+          </w:rPr>
+          <w:tab/>
+        </w:r>
+        <w:r>
+          <w:rPr>
+            <w:noProof/>
+            <w:webHidden/>
+          </w:rPr>
+          <w:fldChar w:fldCharType="begin"/>
+        </w:r>
+        <w:r>
+          <w:rPr>
+            <w:noProof/>
+            <w:webHidden/>
+          </w:rPr>
+          <w:instrText xml:space="preserve"> PAGEREF _Toc435375311 \h </w:instrText>
+        </w:r>
+        <w:r>
+          <w:rPr>
+            <w:noProof/>
+            <w:webHidden/>
+          </w:rPr>
+        </w:r>
+        <w:r>
+          <w:rPr>
+            <w:noProof/>
+            <w:webHidden/>
+          </w:rPr>
+          <w:fldChar w:fldCharType="separate"/>
+        </w:r>
+        <w:r>
+          <w:rPr>
+            <w:noProof/>
+            <w:webHidden/>
+          </w:rPr>
+          <w:t>17</w:t>
+        </w:r>
+        <w:r>
+          <w:rPr>
+            <w:noProof/>
+            <w:webHidden/>
+          </w:rPr>
+          <w:fldChar w:fldCharType="end"/>
+        </w:r>
+      </w:hyperlink>
+    </w:p>
+    <w:p>
+      <w:pPr>
+        <w:pStyle w:val="Abbildungsverzeichnis"/>
+        <w:tabs>
+          <w:tab w:val="right" w:pos="9457"/>
+        </w:tabs>
+        <w:rPr>
+          <w:rFonts w:asciiTheme="minorHAnsi" w:eastAsiaTheme="minorEastAsia" w:hAnsiTheme="minorHAnsi" w:cstheme="minorBidi"/>
+          <w:noProof/>
+          <w:sz w:val="22"/>
+          <w:szCs w:val="22"/>
+          <w:lang w:val="en-US"/>
+        </w:rPr>
+      </w:pPr>
+      <w:hyperlink w:anchor="_Toc435375312" w:history="1">
+        <w:r>
+          <w:rPr>
+            <w:rStyle w:val="Hyperlink"/>
+            <w:noProof/>
+          </w:rPr>
+          <w:t>Abbildung 16: Shooting Gallery, Ente mit vielen Details</w:t>
+        </w:r>
+        <w:r>
+          <w:rPr>
+            <w:noProof/>
+            <w:webHidden/>
+          </w:rPr>
+          <w:tab/>
+        </w:r>
+        <w:r>
+          <w:rPr>
+            <w:noProof/>
+            <w:webHidden/>
+          </w:rPr>
+          <w:fldChar w:fldCharType="begin"/>
+        </w:r>
+        <w:r>
+          <w:rPr>
+            <w:noProof/>
+            <w:webHidden/>
+          </w:rPr>
+          <w:instrText xml:space="preserve"> PAGEREF _Toc435375312 \h </w:instrText>
+        </w:r>
+        <w:r>
+          <w:rPr>
+            <w:noProof/>
+            <w:webHidden/>
+          </w:rPr>
+        </w:r>
+        <w:r>
+          <w:rPr>
+            <w:noProof/>
+            <w:webHidden/>
+          </w:rPr>
+          <w:fldChar w:fldCharType="separate"/>
+        </w:r>
+        <w:r>
+          <w:rPr>
+            <w:noProof/>
+            <w:webHidden/>
+          </w:rPr>
+          <w:t>17</w:t>
+        </w:r>
+        <w:r>
+          <w:rPr>
+            <w:noProof/>
+            <w:webHidden/>
+          </w:rPr>
+          <w:fldChar w:fldCharType="end"/>
+        </w:r>
+      </w:hyperlink>
+    </w:p>
+    <w:p>
+      <w:pPr>
+        <w:pStyle w:val="Abbildungsverzeichnis"/>
+        <w:tabs>
+          <w:tab w:val="right" w:pos="9457"/>
+        </w:tabs>
+        <w:rPr>
+          <w:rFonts w:asciiTheme="minorHAnsi" w:eastAsiaTheme="minorEastAsia" w:hAnsiTheme="minorHAnsi" w:cstheme="minorBidi"/>
+          <w:noProof/>
+          <w:sz w:val="22"/>
+          <w:szCs w:val="22"/>
+          <w:lang w:val="en-US"/>
+        </w:rPr>
+      </w:pPr>
+      <w:hyperlink w:anchor="_Toc435375313" w:history="1">
+        <w:r>
+          <w:rPr>
+            <w:rStyle w:val="Hyperlink"/>
+            <w:noProof/>
+          </w:rPr>
+          <w:t>Abbildung 17: Shooting Gallery, Ente mit reduzierten Details</w:t>
+        </w:r>
+        <w:r>
+          <w:rPr>
+            <w:noProof/>
+            <w:webHidden/>
+          </w:rPr>
+          <w:tab/>
+        </w:r>
+        <w:r>
+          <w:rPr>
+            <w:noProof/>
+            <w:webHidden/>
+          </w:rPr>
+          <w:fldChar w:fldCharType="begin"/>
+        </w:r>
+        <w:r>
+          <w:rPr>
+            <w:noProof/>
+            <w:webHidden/>
+          </w:rPr>
+          <w:instrText xml:space="preserve"> PAGEREF _Toc435375313 \h </w:instrText>
+        </w:r>
+        <w:r>
+          <w:rPr>
+            <w:noProof/>
+            <w:webHidden/>
+          </w:rPr>
+        </w:r>
+        <w:r>
+          <w:rPr>
+            <w:noProof/>
+            <w:webHidden/>
+          </w:rPr>
+          <w:fldChar w:fldCharType="separate"/>
+        </w:r>
+        <w:r>
+          <w:rPr>
+            <w:noProof/>
+            <w:webHidden/>
+          </w:rPr>
+          <w:t>18</w:t>
+        </w:r>
+        <w:r>
+          <w:rPr>
+            <w:noProof/>
+            <w:webHidden/>
+          </w:rPr>
+          <w:fldChar w:fldCharType="end"/>
+        </w:r>
+      </w:hyperlink>
+    </w:p>
+    <w:p>
       <w:r>
         <w:fldChar w:fldCharType="end"/>
       </w:r>
@@ -5633,11 +7801,11 @@
       <w:pPr>
         <w:pStyle w:val="berschrift1"/>
       </w:pPr>
-      <w:bookmarkStart w:id="27" w:name="_Toc434763791"/>
+      <w:bookmarkStart w:id="41" w:name="_Toc434763791"/>
       <w:r>
         <w:t>Tabellenverzeichnis</w:t>
       </w:r>
-      <w:bookmarkEnd w:id="27"/>
+      <w:bookmarkEnd w:id="41"/>
     </w:p>
     <w:p>
       <w:pPr>
@@ -5729,11 +7897,11 @@
       <w:pPr>
         <w:pStyle w:val="berschrift1"/>
       </w:pPr>
-      <w:bookmarkStart w:id="28" w:name="_Toc434763792"/>
+      <w:bookmarkStart w:id="42" w:name="_Toc434763792"/>
       <w:r>
         <w:t>Glossar</w:t>
       </w:r>
-      <w:bookmarkEnd w:id="28"/>
+      <w:bookmarkEnd w:id="42"/>
     </w:p>
     <w:p>
       <w:pPr>
@@ -6007,11 +8175,11 @@
       <w:pPr>
         <w:pStyle w:val="berschrift1"/>
       </w:pPr>
-      <w:bookmarkStart w:id="29" w:name="_Toc434763793"/>
+      <w:bookmarkStart w:id="43" w:name="_Toc434763793"/>
       <w:r>
         <w:t>Literaturverzeichnis</w:t>
       </w:r>
-      <w:bookmarkEnd w:id="29"/>
+      <w:bookmarkEnd w:id="43"/>
     </w:p>
     <w:p>
       <w:pPr>
@@ -6090,6 +8258,7 @@
         <w:rPr>
           <w:i/>
         </w:rPr>
+        <w:lastRenderedPageBreak/>
         <w:t>Autorname, Autorvorname, Buchtitel, Verlag, Ort, Ausgabe, Jahr</w:t>
       </w:r>
       <w:r>
@@ -6106,12 +8275,12 @@
       <w:r>
         <w:br w:type="page"/>
       </w:r>
-      <w:bookmarkStart w:id="30" w:name="_Toc434763794"/>
+      <w:bookmarkStart w:id="44" w:name="_Toc434763794"/>
       <w:r>
         <w:lastRenderedPageBreak/>
         <w:t>Anhang</w:t>
       </w:r>
-      <w:bookmarkEnd w:id="30"/>
+      <w:bookmarkEnd w:id="44"/>
     </w:p>
     <w:p>
       <w:r>
@@ -6393,12 +8562,12 @@
       <w:r>
         <w:br w:type="page"/>
       </w:r>
-      <w:bookmarkStart w:id="31" w:name="_Toc434763795"/>
+      <w:bookmarkStart w:id="45" w:name="_Toc434763795"/>
       <w:r>
         <w:lastRenderedPageBreak/>
         <w:t>Selbständigkeitserklärung</w:t>
       </w:r>
-      <w:bookmarkEnd w:id="31"/>
+      <w:bookmarkEnd w:id="45"/>
     </w:p>
     <w:p>
       <w:r>
@@ -6518,7 +8687,7 @@
                       </a:ln>
                       <a:extLst>
                         <a:ext uri="{91240B29-F687-4f45-9708-019B960494DF}">
-                          <a14:hiddenLine xmlns:a14="http://schemas.microsoft.com/office/drawing/2010/main" xmlns:w="http://schemas.openxmlformats.org/wordprocessingml/2006/main" xmlns:w10="urn:schemas-microsoft-com:office:word" xmlns:v="urn:schemas-microsoft-com:vml" xmlns:o="urn:schemas-microsoft-com:office:office" xmlns:mv="urn:schemas-microsoft-com:mac:vml" xmlns:mo="http://schemas.microsoft.com/office/mac/office/2008/main" xmlns="" w="9525">
+                          <a14:hiddenLine xmlns="" xmlns:mo="http://schemas.microsoft.com/office/mac/office/2008/main" xmlns:mv="urn:schemas-microsoft-com:mac:vml" xmlns:o="urn:schemas-microsoft-com:office:office" xmlns:v="urn:schemas-microsoft-com:vml" xmlns:w10="urn:schemas-microsoft-com:office:word" xmlns:w="http://schemas.openxmlformats.org/wordprocessingml/2006/main" xmlns:a14="http://schemas.microsoft.com/office/drawing/2010/main" w="9525">
                             <a:solidFill>
                               <a:srgbClr val="000000"/>
                             </a:solidFill>
@@ -6566,7 +8735,7 @@
                               <w:sz w:val="16"/>
                               <w:szCs w:val="16"/>
                             </w:rPr>
-                            <w:t>15</w:t>
+                            <w:t>22</w:t>
                           </w:r>
                           <w:r>
                             <w:rPr>
@@ -6637,7 +8806,7 @@
                         <w:sz w:val="16"/>
                         <w:szCs w:val="16"/>
                       </w:rPr>
-                      <w:t>15</w:t>
+                      <w:t>22</w:t>
                     </w:r>
                     <w:r>
                       <w:rPr>
@@ -8882,6 +11051,92 @@
     </w:lvl>
   </w:abstractNum>
   <w:abstractNum w:abstractNumId="24">
+    <w:nsid w:val="3EB7448B"/>
+    <w:multiLevelType w:val="hybridMultilevel"/>
+    <w:tmpl w:val="DD4EAB5A"/>
+    <w:lvl w:ilvl="0" w:tplc="0409000F">
+      <w:start w:val="1"/>
+      <w:numFmt w:val="decimal"/>
+      <w:lvlText w:val="%1."/>
+      <w:lvlJc w:val="left"/>
+      <w:pPr>
+        <w:ind w:left="360" w:hanging="360"/>
+      </w:pPr>
+    </w:lvl>
+    <w:lvl w:ilvl="1" w:tplc="04090019" w:tentative="1">
+      <w:start w:val="1"/>
+      <w:numFmt w:val="lowerLetter"/>
+      <w:lvlText w:val="%2."/>
+      <w:lvlJc w:val="left"/>
+      <w:pPr>
+        <w:ind w:left="1080" w:hanging="360"/>
+      </w:pPr>
+    </w:lvl>
+    <w:lvl w:ilvl="2" w:tplc="0409001B" w:tentative="1">
+      <w:start w:val="1"/>
+      <w:numFmt w:val="lowerRoman"/>
+      <w:lvlText w:val="%3."/>
+      <w:lvlJc w:val="right"/>
+      <w:pPr>
+        <w:ind w:left="1800" w:hanging="180"/>
+      </w:pPr>
+    </w:lvl>
+    <w:lvl w:ilvl="3" w:tplc="0409000F" w:tentative="1">
+      <w:start w:val="1"/>
+      <w:numFmt w:val="decimal"/>
+      <w:lvlText w:val="%4."/>
+      <w:lvlJc w:val="left"/>
+      <w:pPr>
+        <w:ind w:left="2520" w:hanging="360"/>
+      </w:pPr>
+    </w:lvl>
+    <w:lvl w:ilvl="4" w:tplc="04090019" w:tentative="1">
+      <w:start w:val="1"/>
+      <w:numFmt w:val="lowerLetter"/>
+      <w:lvlText w:val="%5."/>
+      <w:lvlJc w:val="left"/>
+      <w:pPr>
+        <w:ind w:left="3240" w:hanging="360"/>
+      </w:pPr>
+    </w:lvl>
+    <w:lvl w:ilvl="5" w:tplc="0409001B" w:tentative="1">
+      <w:start w:val="1"/>
+      <w:numFmt w:val="lowerRoman"/>
+      <w:lvlText w:val="%6."/>
+      <w:lvlJc w:val="right"/>
+      <w:pPr>
+        <w:ind w:left="3960" w:hanging="180"/>
+      </w:pPr>
+    </w:lvl>
+    <w:lvl w:ilvl="6" w:tplc="0409000F" w:tentative="1">
+      <w:start w:val="1"/>
+      <w:numFmt w:val="decimal"/>
+      <w:lvlText w:val="%7."/>
+      <w:lvlJc w:val="left"/>
+      <w:pPr>
+        <w:ind w:left="4680" w:hanging="360"/>
+      </w:pPr>
+    </w:lvl>
+    <w:lvl w:ilvl="7" w:tplc="04090019" w:tentative="1">
+      <w:start w:val="1"/>
+      <w:numFmt w:val="lowerLetter"/>
+      <w:lvlText w:val="%8."/>
+      <w:lvlJc w:val="left"/>
+      <w:pPr>
+        <w:ind w:left="5400" w:hanging="360"/>
+      </w:pPr>
+    </w:lvl>
+    <w:lvl w:ilvl="8" w:tplc="0409001B" w:tentative="1">
+      <w:start w:val="1"/>
+      <w:numFmt w:val="lowerRoman"/>
+      <w:lvlText w:val="%9."/>
+      <w:lvlJc w:val="right"/>
+      <w:pPr>
+        <w:ind w:left="6120" w:hanging="180"/>
+      </w:pPr>
+    </w:lvl>
+  </w:abstractNum>
+  <w:abstractNum w:abstractNumId="25">
     <w:nsid w:val="3F363305"/>
     <w:multiLevelType w:val="multilevel"/>
     <w:tmpl w:val="727C6224"/>
@@ -9018,7 +11273,7 @@
       </w:rPr>
     </w:lvl>
   </w:abstractNum>
-  <w:abstractNum w:abstractNumId="25">
+  <w:abstractNum w:abstractNumId="26">
     <w:nsid w:val="40780DDA"/>
     <w:multiLevelType w:val="multilevel"/>
     <w:tmpl w:val="129061F0"/>
@@ -9155,7 +11410,7 @@
       </w:rPr>
     </w:lvl>
   </w:abstractNum>
-  <w:abstractNum w:abstractNumId="26">
+  <w:abstractNum w:abstractNumId="27">
     <w:nsid w:val="429104B4"/>
     <w:multiLevelType w:val="hybridMultilevel"/>
     <w:tmpl w:val="C2FE1F30"/>
@@ -9268,7 +11523,7 @@
       </w:rPr>
     </w:lvl>
   </w:abstractNum>
-  <w:abstractNum w:abstractNumId="27">
+  <w:abstractNum w:abstractNumId="28">
     <w:nsid w:val="43623DDE"/>
     <w:multiLevelType w:val="hybridMultilevel"/>
     <w:tmpl w:val="3F982056"/>
@@ -9381,7 +11636,7 @@
       </w:rPr>
     </w:lvl>
   </w:abstractNum>
-  <w:abstractNum w:abstractNumId="28">
+  <w:abstractNum w:abstractNumId="29">
     <w:nsid w:val="447F0709"/>
     <w:multiLevelType w:val="hybridMultilevel"/>
     <w:tmpl w:val="27A435CC"/>
@@ -9494,7 +11749,7 @@
       </w:rPr>
     </w:lvl>
   </w:abstractNum>
-  <w:abstractNum w:abstractNumId="29">
+  <w:abstractNum w:abstractNumId="30">
     <w:nsid w:val="497C53A1"/>
     <w:multiLevelType w:val="multilevel"/>
     <w:tmpl w:val="B23E78CC"/>
@@ -9615,7 +11870,7 @@
       </w:pPr>
     </w:lvl>
   </w:abstractNum>
-  <w:abstractNum w:abstractNumId="30">
+  <w:abstractNum w:abstractNumId="31">
     <w:nsid w:val="49FB7665"/>
     <w:multiLevelType w:val="hybridMultilevel"/>
     <w:tmpl w:val="EF60D52A"/>
@@ -9728,7 +11983,7 @@
       </w:rPr>
     </w:lvl>
   </w:abstractNum>
-  <w:abstractNum w:abstractNumId="31">
+  <w:abstractNum w:abstractNumId="32">
     <w:nsid w:val="4BDA1F90"/>
     <w:multiLevelType w:val="multilevel"/>
     <w:tmpl w:val="0807001D"/>
@@ -9841,7 +12096,7 @@
       </w:pPr>
     </w:lvl>
   </w:abstractNum>
-  <w:abstractNum w:abstractNumId="32">
+  <w:abstractNum w:abstractNumId="33">
     <w:nsid w:val="4C0E0860"/>
     <w:multiLevelType w:val="hybridMultilevel"/>
     <w:tmpl w:val="C1186E7C"/>
@@ -9954,7 +12209,7 @@
       </w:rPr>
     </w:lvl>
   </w:abstractNum>
-  <w:abstractNum w:abstractNumId="33">
+  <w:abstractNum w:abstractNumId="34">
     <w:nsid w:val="4D4C189D"/>
     <w:multiLevelType w:val="hybridMultilevel"/>
     <w:tmpl w:val="998E55C0"/>
@@ -10067,7 +12322,7 @@
       </w:rPr>
     </w:lvl>
   </w:abstractNum>
-  <w:abstractNum w:abstractNumId="34">
+  <w:abstractNum w:abstractNumId="35">
     <w:nsid w:val="564E3F48"/>
     <w:multiLevelType w:val="hybridMultilevel"/>
     <w:tmpl w:val="D53AB238"/>
@@ -10180,7 +12435,7 @@
       </w:rPr>
     </w:lvl>
   </w:abstractNum>
-  <w:abstractNum w:abstractNumId="35">
+  <w:abstractNum w:abstractNumId="36">
     <w:nsid w:val="617E5CEA"/>
     <w:multiLevelType w:val="multilevel"/>
     <w:tmpl w:val="C4928BA0"/>
@@ -10320,7 +12575,7 @@
       </w:rPr>
     </w:lvl>
   </w:abstractNum>
-  <w:abstractNum w:abstractNumId="36">
+  <w:abstractNum w:abstractNumId="37">
     <w:nsid w:val="63FE647F"/>
     <w:multiLevelType w:val="multilevel"/>
     <w:tmpl w:val="B8F2C990"/>
@@ -10441,7 +12696,7 @@
       </w:pPr>
     </w:lvl>
   </w:abstractNum>
-  <w:abstractNum w:abstractNumId="37">
+  <w:abstractNum w:abstractNumId="38">
     <w:nsid w:val="68282258"/>
     <w:multiLevelType w:val="multilevel"/>
     <w:tmpl w:val="0807001F"/>
@@ -10554,7 +12809,7 @@
       </w:pPr>
     </w:lvl>
   </w:abstractNum>
-  <w:abstractNum w:abstractNumId="38">
+  <w:abstractNum w:abstractNumId="39">
     <w:nsid w:val="68F84648"/>
     <w:multiLevelType w:val="hybridMultilevel"/>
     <w:tmpl w:val="7B087AD2"/>
@@ -10667,7 +12922,7 @@
       </w:rPr>
     </w:lvl>
   </w:abstractNum>
-  <w:abstractNum w:abstractNumId="39">
+  <w:abstractNum w:abstractNumId="40">
     <w:nsid w:val="6B3B7B6E"/>
     <w:multiLevelType w:val="hybridMultilevel"/>
     <w:tmpl w:val="220C713E"/>
@@ -10780,7 +13035,7 @@
       </w:rPr>
     </w:lvl>
   </w:abstractNum>
-  <w:abstractNum w:abstractNumId="40">
+  <w:abstractNum w:abstractNumId="41">
     <w:nsid w:val="6EAF7D3D"/>
     <w:multiLevelType w:val="hybridMultilevel"/>
     <w:tmpl w:val="A2648584"/>
@@ -10893,7 +13148,7 @@
       </w:rPr>
     </w:lvl>
   </w:abstractNum>
-  <w:abstractNum w:abstractNumId="41">
+  <w:abstractNum w:abstractNumId="42">
     <w:nsid w:val="718F46C9"/>
     <w:multiLevelType w:val="hybridMultilevel"/>
     <w:tmpl w:val="02746C50"/>
@@ -10982,7 +13237,7 @@
       </w:pPr>
     </w:lvl>
   </w:abstractNum>
-  <w:abstractNum w:abstractNumId="42">
+  <w:abstractNum w:abstractNumId="43">
     <w:nsid w:val="7BA82AF0"/>
     <w:multiLevelType w:val="multilevel"/>
     <w:tmpl w:val="0807001D"/>
@@ -11095,7 +13350,7 @@
       </w:pPr>
     </w:lvl>
   </w:abstractNum>
-  <w:abstractNum w:abstractNumId="43">
+  <w:abstractNum w:abstractNumId="44">
     <w:nsid w:val="7E944BBE"/>
     <w:multiLevelType w:val="hybridMultilevel"/>
     <w:tmpl w:val="E08C136A"/>
@@ -11208,7 +13463,7 @@
       </w:rPr>
     </w:lvl>
   </w:abstractNum>
-  <w:abstractNum w:abstractNumId="44">
+  <w:abstractNum w:abstractNumId="45">
     <w:nsid w:val="7FBD4339"/>
     <w:multiLevelType w:val="multilevel"/>
     <w:tmpl w:val="0807001D"/>
@@ -11355,7 +13610,7 @@
     <w:abstractNumId w:val="15"/>
   </w:num>
   <w:num w:numId="12">
-    <w:abstractNumId w:val="29"/>
+    <w:abstractNumId w:val="30"/>
   </w:num>
   <w:num w:numId="13">
     <w:abstractNumId w:val="12"/>
@@ -11373,25 +13628,25 @@
     <w:abstractNumId w:val="11"/>
   </w:num>
   <w:num w:numId="18">
-    <w:abstractNumId w:val="36"/>
+    <w:abstractNumId w:val="37"/>
   </w:num>
   <w:num w:numId="19">
     <w:abstractNumId w:val="22"/>
   </w:num>
   <w:num w:numId="20">
-    <w:abstractNumId w:val="37"/>
+    <w:abstractNumId w:val="38"/>
   </w:num>
   <w:num w:numId="21">
-    <w:abstractNumId w:val="44"/>
+    <w:abstractNumId w:val="45"/>
   </w:num>
   <w:num w:numId="22">
     <w:abstractNumId w:val="17"/>
   </w:num>
   <w:num w:numId="23">
-    <w:abstractNumId w:val="31"/>
+    <w:abstractNumId w:val="32"/>
   </w:num>
   <w:num w:numId="24">
-    <w:abstractNumId w:val="25"/>
+    <w:abstractNumId w:val="26"/>
   </w:num>
   <w:num w:numId="25">
     <w:abstractNumId w:val="18"/>
@@ -11403,58 +13658,61 @@
     <w:abstractNumId w:val="21"/>
   </w:num>
   <w:num w:numId="28">
-    <w:abstractNumId w:val="35"/>
+    <w:abstractNumId w:val="36"/>
   </w:num>
   <w:num w:numId="29">
-    <w:abstractNumId w:val="24"/>
+    <w:abstractNumId w:val="25"/>
   </w:num>
   <w:num w:numId="30">
     <w:abstractNumId w:val="13"/>
   </w:num>
   <w:num w:numId="31">
-    <w:abstractNumId w:val="42"/>
+    <w:abstractNumId w:val="43"/>
   </w:num>
   <w:num w:numId="32">
-    <w:abstractNumId w:val="26"/>
+    <w:abstractNumId w:val="27"/>
   </w:num>
   <w:num w:numId="33">
-    <w:abstractNumId w:val="32"/>
+    <w:abstractNumId w:val="33"/>
   </w:num>
   <w:num w:numId="34">
-    <w:abstractNumId w:val="38"/>
+    <w:abstractNumId w:val="39"/>
   </w:num>
   <w:num w:numId="35">
-    <w:abstractNumId w:val="33"/>
+    <w:abstractNumId w:val="34"/>
   </w:num>
   <w:num w:numId="36">
     <w:abstractNumId w:val="10"/>
   </w:num>
   <w:num w:numId="37">
-    <w:abstractNumId w:val="27"/>
+    <w:abstractNumId w:val="28"/>
   </w:num>
   <w:num w:numId="38">
-    <w:abstractNumId w:val="28"/>
+    <w:abstractNumId w:val="29"/>
   </w:num>
   <w:num w:numId="39">
-    <w:abstractNumId w:val="34"/>
+    <w:abstractNumId w:val="35"/>
   </w:num>
   <w:num w:numId="40">
+    <w:abstractNumId w:val="41"/>
+  </w:num>
+  <w:num w:numId="41">
     <w:abstractNumId w:val="40"/>
   </w:num>
-  <w:num w:numId="41">
-    <w:abstractNumId w:val="39"/>
-  </w:num>
   <w:num w:numId="42">
-    <w:abstractNumId w:val="43"/>
+    <w:abstractNumId w:val="44"/>
   </w:num>
   <w:num w:numId="43">
     <w:abstractNumId w:val="14"/>
   </w:num>
   <w:num w:numId="44">
-    <w:abstractNumId w:val="30"/>
+    <w:abstractNumId w:val="31"/>
   </w:num>
   <w:num w:numId="45">
-    <w:abstractNumId w:val="41"/>
+    <w:abstractNumId w:val="42"/>
+  </w:num>
+  <w:num w:numId="46">
+    <w:abstractNumId w:val="24"/>
   </w:num>
 </w:numbering>
 </file>
@@ -12835,7 +15093,7 @@
 </file>
 
 <file path=customXml/itemProps1.xml><?xml version="1.0" encoding="utf-8"?>
-<ds:datastoreItem xmlns:ds="http://schemas.openxmlformats.org/officeDocument/2006/customXml" ds:itemID="{968C17A6-B660-425B-828C-233132930A81}">
+<ds:datastoreItem xmlns:ds="http://schemas.openxmlformats.org/officeDocument/2006/customXml" ds:itemID="{FEA5F926-C46B-41C5-837C-9077DD2F4621}">
   <ds:schemaRefs>
     <ds:schemaRef ds:uri="http://schemas.openxmlformats.org/officeDocument/2006/bibliography"/>
   </ds:schemaRefs>

</xml_diff>

<commit_message>
- Joystick Buttonmapping: Mit Enums erledigt - Joystick Analog Stick: Eventsystem mit delegates
</commit_message>
<xml_diff>
--- a/docs/Dokumentation/Doku.docx
+++ b/docs/Dokumentation/Doku.docx
@@ -38,7 +38,7 @@
             <w:r>
               <w:rPr>
                 <w:noProof/>
-                <w:lang w:eastAsia="de-CH"/>
+                <w:lang w:val="en-US"/>
               </w:rPr>
               <w:drawing>
                 <wp:inline distT="0" distB="0" distL="0" distR="0" wp14:anchorId="66CBE04D" wp14:editId="3668E681">
@@ -3777,7 +3777,7 @@
       <w:r>
         <w:rPr>
           <w:noProof/>
-          <w:lang w:eastAsia="de-CH"/>
+          <w:lang w:val="en-US"/>
         </w:rPr>
         <w:drawing>
           <wp:inline distT="0" distB="0" distL="0" distR="0" wp14:anchorId="7154D81C" wp14:editId="5EF3AC05">
@@ -3908,7 +3908,7 @@
       <w:r>
         <w:rPr>
           <w:noProof/>
-          <w:lang w:eastAsia="de-CH"/>
+          <w:lang w:val="en-US"/>
         </w:rPr>
         <w:lastRenderedPageBreak/>
         <w:drawing>
@@ -4117,7 +4117,7 @@
         <w:rPr>
           <w:b/>
           <w:noProof/>
-          <w:lang w:eastAsia="de-CH"/>
+          <w:lang w:val="en-US"/>
         </w:rPr>
         <w:drawing>
           <wp:inline distT="0" distB="0" distL="0" distR="0" wp14:anchorId="38250350" wp14:editId="500477F7">
@@ -4287,7 +4287,7 @@
       <w:r>
         <w:rPr>
           <w:noProof/>
-          <w:lang w:eastAsia="de-CH"/>
+          <w:lang w:val="en-US"/>
         </w:rPr>
         <w:drawing>
           <wp:inline distT="0" distB="0" distL="0" distR="0" wp14:anchorId="38F475F6" wp14:editId="0EF3259D">
@@ -4394,6 +4394,7 @@
         <w:rPr>
           <w:b/>
         </w:rPr>
+        <w:lastRenderedPageBreak/>
         <w:t>Gamepad</w:t>
       </w:r>
     </w:p>
@@ -4421,7 +4422,7 @@
       <w:r>
         <w:rPr>
           <w:noProof/>
-          <w:lang w:eastAsia="de-CH"/>
+          <w:lang w:val="en-US"/>
         </w:rPr>
         <w:drawing>
           <wp:inline distT="0" distB="0" distL="0" distR="0" wp14:anchorId="6045C0C0" wp14:editId="1C4A1F2F">
@@ -4840,7 +4841,7 @@
       <w:r>
         <w:rPr>
           <w:noProof/>
-          <w:lang w:eastAsia="de-CH"/>
+          <w:lang w:val="en-US"/>
         </w:rPr>
         <w:drawing>
           <wp:inline distT="0" distB="0" distL="0" distR="0" wp14:anchorId="399A5566" wp14:editId="6277AE8C">
@@ -4940,7 +4941,6 @@
       </w:pPr>
       <w:bookmarkStart w:id="19" w:name="_Toc436688000"/>
       <w:r>
-        <w:lastRenderedPageBreak/>
         <w:t>CAVE XXL Frustum</w:t>
       </w:r>
       <w:bookmarkEnd w:id="19"/>
@@ -5128,7 +5128,7 @@
       <w:r>
         <w:rPr>
           <w:noProof/>
-          <w:lang w:eastAsia="de-CH"/>
+          <w:lang w:val="en-US"/>
         </w:rPr>
         <w:drawing>
           <wp:inline distT="0" distB="0" distL="0" distR="0" wp14:anchorId="0B0F6677" wp14:editId="48B39CEB">
@@ -5274,7 +5274,6 @@
         <w:jc w:val="both"/>
       </w:pPr>
       <w:r>
-        <w:lastRenderedPageBreak/>
         <w:t xml:space="preserve">Dazu wird ermittelt, wohin der Wand zielt. Die Verlängerung der x-Achse, also eine Gerade </w:t>
       </w:r>
       <w:r>
@@ -5301,8 +5300,9 @@
       <w:r>
         <w:rPr>
           <w:noProof/>
-          <w:lang w:eastAsia="de-CH"/>
-        </w:rPr>
+          <w:lang w:val="en-US"/>
+        </w:rPr>
+        <w:lastRenderedPageBreak/>
         <w:drawing>
           <wp:inline distT="0" distB="0" distL="0" distR="0" wp14:anchorId="2F3C3F4C" wp14:editId="6B926F8E">
             <wp:extent cx="5773013" cy="4034048"/>
@@ -5430,7 +5430,7 @@
           <v:shape id="_x0000_i1025" type="#_x0000_t75" style="width:468.75pt;height:150pt" o:ole="">
             <v:imagedata r:id="rId23" o:title=""/>
           </v:shape>
-          <o:OLEObject Type="Embed" ProgID="Word.OpenDocumentText.12" ShapeID="_x0000_i1025" DrawAspect="Content" ObjectID="_1510742466" r:id="rId24"/>
+          <o:OLEObject Type="Embed" ProgID="Word.OpenDocumentText.12" ShapeID="_x0000_i1025" DrawAspect="Content" ObjectID="_1510860362" r:id="rId24"/>
         </w:object>
       </w:r>
       <w:r>
@@ -5475,11 +5475,7 @@
         <w:t xml:space="preserve"> Das Mapping funktioniert </w:t>
       </w:r>
       <w:r>
-        <w:t xml:space="preserve">so, dass bei einem Auftreffen </w:t>
-      </w:r>
-      <w:r>
-        <w:lastRenderedPageBreak/>
-        <w:t xml:space="preserve">auf die linke Leinwand der Cursor im ersten, oberen Achtel des Bildschirms </w:t>
+        <w:t xml:space="preserve">so, dass bei einem Auftreffen auf die linke Leinwand der Cursor im ersten, oberen Achtel des Bildschirms </w:t>
       </w:r>
       <w:r>
         <w:t>festgelegt wird und der Cursor auf den zweiten</w:t>
@@ -5625,14 +5621,8 @@
           <w:ilvl w:val="0"/>
           <w:numId w:val="49"/>
         </w:numPr>
-        <w:rPr>
-          <w:lang w:val="en-US"/>
-        </w:rPr>
-      </w:pPr>
-      <w:r>
-        <w:rPr>
-          <w:lang w:val="en-US"/>
-        </w:rPr>
+      </w:pPr>
+      <w:r>
         <w:t>PPT Studio 2013 mit setting 27112015_ziemlich_gut_wenn_nicht_sogar_optimal laden</w:t>
       </w:r>
     </w:p>
@@ -5643,14 +5633,8 @@
           <w:ilvl w:val="0"/>
           <w:numId w:val="49"/>
         </w:numPr>
-        <w:rPr>
-          <w:lang w:val="en-US"/>
-        </w:rPr>
-      </w:pPr>
-      <w:r>
-        <w:rPr>
-          <w:lang w:val="en-US"/>
-        </w:rPr>
+      </w:pPr>
+      <w:r>
         <w:t>Wand mit 1 Marker einschalten (Schalter nach unten)</w:t>
       </w:r>
     </w:p>
@@ -5728,48 +5712,70 @@
     <w:p>
       <w:pPr>
         <w:ind w:left="360"/>
-        <w:rPr>
-          <w:lang w:val="en-US"/>
-        </w:rPr>
-      </w:pPr>
-      <w:r>
-        <w:rPr>
-          <w:lang w:val="en-US"/>
-        </w:rPr>
+      </w:pPr>
+      <w:r>
         <w:t>Wand: PPT0 / PPT_WAND</w:t>
       </w:r>
       <w:r>
-        <w:rPr>
-          <w:lang w:val="en-US"/>
-        </w:rPr>
         <w:t>3 (3 = MarkerID des Wands)</w:t>
       </w:r>
       <w:r>
-        <w:rPr>
-          <w:lang w:val="en-US"/>
-        </w:rPr>
         <w:t xml:space="preserve"> / Channel 2 / Port 8945</w:t>
       </w:r>
     </w:p>
     <w:p>
       <w:pPr>
         <w:ind w:left="360"/>
-        <w:rPr>
-          <w:lang w:val="en-US"/>
-        </w:rPr>
+      </w:pPr>
+    </w:p>
+    <w:p>
+      <w:pPr>
+        <w:ind w:left="360"/>
+      </w:pPr>
+      <w:r>
+        <w:t>Nicht vergessen:</w:t>
+      </w:r>
+    </w:p>
+    <w:p>
+      <w:pPr>
+        <w:pStyle w:val="Listenabsatz"/>
+        <w:numPr>
+          <w:ilvl w:val="0"/>
+          <w:numId w:val="50"/>
+        </w:numPr>
+      </w:pPr>
+      <w:r>
+        <w:t>Mapping der Wand-Buttons mit virtuellem KeyInput, damit im Spiel ganz normal „Input.GetKey()“ abgefragt werden kann. Extra-generisch!</w:t>
+      </w:r>
+    </w:p>
+    <w:p>
+      <w:pPr>
+        <w:pStyle w:val="Listenabsatz"/>
+        <w:numPr>
+          <w:ilvl w:val="0"/>
+          <w:numId w:val="50"/>
+        </w:numPr>
+      </w:pPr>
+      <w:r>
+        <w:t>Joystick Analog Inputs mit delegates!</w:t>
+      </w:r>
+      <w:bookmarkStart w:id="26" w:name="_GoBack"/>
+      <w:bookmarkEnd w:id="26"/>
+    </w:p>
+    <w:p>
+      <w:pPr>
+        <w:ind w:left="360"/>
       </w:pPr>
     </w:p>
     <w:p>
       <w:pPr>
         <w:pStyle w:val="berschrift2"/>
       </w:pPr>
-      <w:bookmarkStart w:id="26" w:name="_Toc436688004"/>
-      <w:bookmarkStart w:id="27" w:name="_GoBack"/>
+      <w:bookmarkStart w:id="27" w:name="_Toc436688004"/>
+      <w:r>
+        <w:t>Eyes</w:t>
+      </w:r>
       <w:bookmarkEnd w:id="27"/>
-      <w:r>
-        <w:t>Eyes</w:t>
-      </w:r>
-      <w:bookmarkEnd w:id="26"/>
     </w:p>
     <w:p>
       <w:pPr>
@@ -5860,7 +5866,7 @@
           <v:shape id="_x0000_i1026" type="#_x0000_t75" style="width:369pt;height:171.75pt" o:ole="">
             <v:imagedata r:id="rId25" o:title=""/>
           </v:shape>
-          <o:OLEObject Type="Embed" ProgID="Word.OpenDocumentText.12" ShapeID="_x0000_i1026" DrawAspect="Content" ObjectID="_1510742467" r:id="rId26"/>
+          <o:OLEObject Type="Embed" ProgID="Word.OpenDocumentText.12" ShapeID="_x0000_i1026" DrawAspect="Content" ObjectID="_1510860363" r:id="rId26"/>
         </w:object>
       </w:r>
     </w:p>
@@ -6007,7 +6013,7 @@
           <v:shape id="_x0000_i1027" type="#_x0000_t75" style="width:453.75pt;height:402pt" o:ole="">
             <v:imagedata r:id="rId29" o:title=""/>
           </v:shape>
-          <o:OLEObject Type="Embed" ProgID="Word.OpenDocumentText.12" ShapeID="_x0000_i1027" DrawAspect="Content" ObjectID="_1510742468" r:id="rId30"/>
+          <o:OLEObject Type="Embed" ProgID="Word.OpenDocumentText.12" ShapeID="_x0000_i1027" DrawAspect="Content" ObjectID="_1510860364" r:id="rId30"/>
         </w:object>
       </w:r>
     </w:p>
@@ -6068,7 +6074,7 @@
           <v:shape id="_x0000_i1028" type="#_x0000_t75" style="width:453.75pt;height:314.25pt" o:ole="">
             <v:imagedata r:id="rId31" o:title=""/>
           </v:shape>
-          <o:OLEObject Type="Embed" ProgID="Word.OpenDocumentText.12" ShapeID="_x0000_i1028" DrawAspect="Content" ObjectID="_1510742469" r:id="rId32"/>
+          <o:OLEObject Type="Embed" ProgID="Word.OpenDocumentText.12" ShapeID="_x0000_i1028" DrawAspect="Content" ObjectID="_1510860365" r:id="rId32"/>
         </w:object>
       </w:r>
     </w:p>
@@ -6151,11 +6157,13 @@
         </w:pBdr>
         <w:rPr>
           <w:i/>
+          <w:lang w:val="en-US"/>
         </w:rPr>
       </w:pPr>
       <w:r>
         <w:rPr>
           <w:i/>
+          <w:lang w:val="en-US"/>
         </w:rPr>
         <w:t>The 1€ filter (“one Euro filter”) is a simple algorithm to filter noisy signals for high precision and responsiveness. It uses a first order low-pass filter with an adaptive cutoff frequency:</w:t>
       </w:r>
@@ -6170,11 +6178,13 @@
         </w:pBdr>
         <w:rPr>
           <w:i/>
+          <w:lang w:val="en-US"/>
         </w:rPr>
       </w:pPr>
       <w:r>
         <w:rPr>
           <w:i/>
+          <w:lang w:val="en-US"/>
         </w:rPr>
         <w:t>at low speeds, a low cutoff stabilizes the signal by reducing jitter, but as speed increases, the cutoff is increased to reduce lag. The algorithm is easy to implement, uses very few resources, and with two easily understood parameters, it is easy to tune. In a comparison with other filters, the 1e filter has less lag using a reference amount of jitter reduction</w:t>
       </w:r>
@@ -6209,7 +6219,7 @@
       <w:r>
         <w:rPr>
           <w:noProof/>
-          <w:lang w:eastAsia="de-CH"/>
+          <w:lang w:val="en-US"/>
         </w:rPr>
         <w:lastRenderedPageBreak/>
         <w:drawing>
@@ -6369,7 +6379,7 @@
       <w:r>
         <w:rPr>
           <w:noProof/>
-          <w:lang w:eastAsia="de-CH"/>
+          <w:lang w:val="en-US"/>
         </w:rPr>
         <w:drawing>
           <wp:inline distT="0" distB="0" distL="0" distR="0" wp14:anchorId="56F60848" wp14:editId="4D6B9C25">
@@ -6511,7 +6521,7 @@
       <w:r>
         <w:rPr>
           <w:noProof/>
-          <w:lang w:eastAsia="de-CH"/>
+          <w:lang w:val="en-US"/>
         </w:rPr>
         <w:drawing>
           <wp:inline distT="0" distB="0" distL="0" distR="0" wp14:anchorId="306BBC62" wp14:editId="2C19D5B2">
@@ -6627,6 +6637,7 @@
         <w:jc w:val="both"/>
       </w:pPr>
       <w:r>
+        <w:lastRenderedPageBreak/>
         <w:t>Falls die Position des Wands in der aktuellen Applikation unerheblich ist, kann die an dieser Stelle deaktiviert werden. Somit übernimmt der virtuelle Wand, welcher im Prefab liegt, keine Translationen vom realen Wand. Ist diese Option aber aktiviert, besteht die Möglichkeit, achsenabhängig die Sensibilität einzustellen. Das heisst, bei einer hohen Sensibilität auf der y-Achse vollführt der virtuelle Wand eine grosse Bewegung im Vergleich zu der realen Bewegung im CAVE.</w:t>
       </w:r>
       <w:r>
@@ -6763,7 +6774,7 @@
       <w:r>
         <w:rPr>
           <w:noProof/>
-          <w:lang w:eastAsia="de-CH"/>
+          <w:lang w:val="en-US"/>
         </w:rPr>
         <w:drawing>
           <wp:inline distT="0" distB="0" distL="0" distR="0" wp14:anchorId="35EF85D9" wp14:editId="75E06A86">
@@ -6860,11 +6871,13 @@
         <w:jc w:val="both"/>
         <w:rPr>
           <w:b/>
+          <w:lang w:val="en-US"/>
         </w:rPr>
       </w:pPr>
       <w:r>
         <w:rPr>
           <w:b/>
+          <w:lang w:val="en-US"/>
         </w:rPr>
         <w:t>Position</w:t>
       </w:r>
@@ -6875,11 +6888,7 @@
         <w:jc w:val="both"/>
       </w:pPr>
       <w:r>
-        <w:t xml:space="preserve">Falls die Position der Eyes in der aktuellen Applikation unerheblich ist, kann die an dieser Stelle deaktiviert werden. Somit übernehmen die virtuellen Eyes, welche im Prefab liegen, keine Translationen von den realen Eyes. Ist diese Option aber aktiviert, besteht die Möglichkeit, achsenabhängig die Sensibilität einzustellen. Das heisst, bei einer hohen Sensibilität auf der y-Achse vollführen die virtuellen Eyes eine grosse Bewegung im Vergleich zu der realen Bewegung </w:t>
-      </w:r>
-      <w:r>
-        <w:lastRenderedPageBreak/>
-        <w:t>im CAVE. Gegenteilig, wird der Regler unter 0 gestellt, ist die virtuelle Bewegung kleiner als die reale Bewegung. Zusätzlich können einzelne Achsen auch komplett deaktiviert werden.</w:t>
+        <w:t>Falls die Position der Eyes in der aktuellen Applikation unerheblich ist, kann die an dieser Stelle deaktiviert werden. Somit übernehmen die virtuellen Eyes, welche im Prefab liegen, keine Translationen von den realen Eyes. Ist diese Option aber aktiviert, besteht die Möglichkeit, achsenabhängig die Sensibilität einzustellen. Das heisst, bei einer hohen Sensibilität auf der y-Achse vollführen die virtuellen Eyes eine grosse Bewegung im Vergleich zu der realen Bewegung im CAVE. Gegenteilig, wird der Regler unter 0 gestellt, ist die virtuelle Bewegung kleiner als die reale Bewegung. Zusätzlich können einzelne Achsen auch komplett deaktiviert werden.</w:t>
       </w:r>
       <w:r>
         <w:t xml:space="preserve"> </w:t>
@@ -6949,6 +6958,7 @@
         <w:jc w:val="both"/>
       </w:pPr>
       <w:r>
+        <w:lastRenderedPageBreak/>
         <w:t xml:space="preserve">Der </w:t>
       </w:r>
       <w:r>
@@ -7043,7 +7053,7 @@
       <w:r>
         <w:rPr>
           <w:noProof/>
-          <w:lang w:eastAsia="de-CH"/>
+          <w:lang w:val="en-US"/>
         </w:rPr>
         <w:drawing>
           <wp:inline distT="0" distB="0" distL="0" distR="0" wp14:anchorId="06F6B524" wp14:editId="2FA350F1">
@@ -7230,7 +7240,7 @@
       <w:r>
         <w:rPr>
           <w:noProof/>
-          <w:lang w:eastAsia="de-CH"/>
+          <w:lang w:val="en-US"/>
         </w:rPr>
         <w:drawing>
           <wp:inline distT="0" distB="0" distL="0" distR="0" wp14:anchorId="29DEE51B" wp14:editId="343E2F5E">
@@ -7379,7 +7389,7 @@
       <w:r>
         <w:rPr>
           <w:noProof/>
-          <w:lang w:eastAsia="de-CH"/>
+          <w:lang w:val="en-US"/>
         </w:rPr>
         <w:drawing>
           <wp:inline distT="0" distB="0" distL="0" distR="0" wp14:anchorId="6DD77476" wp14:editId="40B2D8AC">
@@ -7473,7 +7483,7 @@
       <w:r>
         <w:rPr>
           <w:noProof/>
-          <w:lang w:eastAsia="de-CH"/>
+          <w:lang w:val="en-US"/>
         </w:rPr>
         <w:lastRenderedPageBreak/>
         <w:drawing>
@@ -7605,7 +7615,7 @@
       <w:r>
         <w:rPr>
           <w:noProof/>
-          <w:lang w:eastAsia="de-CH"/>
+          <w:lang w:val="en-US"/>
         </w:rPr>
         <w:drawing>
           <wp:inline distT="0" distB="0" distL="0" distR="0" wp14:anchorId="44A0D1B5" wp14:editId="273CA033">
@@ -7836,11 +7846,7 @@
         <w:t xml:space="preserve"> und die eigene Anwendung applikationsspezifisch mit dem Plugin zu verknüpfen</w:t>
       </w:r>
       <w:r>
-        <w:t xml:space="preserve">, werden gewissen Werte, Berechnungen und Objekte in der API zur Verfügung </w:t>
-      </w:r>
-      <w:r>
-        <w:lastRenderedPageBreak/>
-        <w:t>gestellt.</w:t>
+        <w:t>, werden gewissen Werte, Berechnungen und Objekte in der API zur Verfügung gestellt.</w:t>
       </w:r>
       <w:r>
         <w:t xml:space="preserve"> Mittels Singleton-Pattern wird sichergestellt, dass die Verwaltung der besagten Properties zentral an einem Ort geschieht und dort abgegriffen werden können.</w:t>
@@ -7864,7 +7870,7 @@
           <v:shape id="_x0000_i1029" type="#_x0000_t75" style="width:468.75pt;height:259.5pt" o:ole="">
             <v:imagedata r:id="rId43" o:title=""/>
           </v:shape>
-          <o:OLEObject Type="Embed" ProgID="Word.OpenDocumentText.12" ShapeID="_x0000_i1029" DrawAspect="Content" ObjectID="_1510742470" r:id="rId44"/>
+          <o:OLEObject Type="Embed" ProgID="Word.OpenDocumentText.12" ShapeID="_x0000_i1029" DrawAspect="Content" ObjectID="_1510860366" r:id="rId44"/>
         </w:object>
       </w:r>
       <w:commentRangeEnd w:id="55"/>
@@ -7934,7 +7940,7 @@
           <v:shape id="_x0000_i1030" type="#_x0000_t75" style="width:468.75pt;height:20.25pt" o:ole="">
             <v:imagedata r:id="rId45" o:title=""/>
           </v:shape>
-          <o:OLEObject Type="Embed" ProgID="Word.OpenDocumentText.12" ShapeID="_x0000_i1030" DrawAspect="Content" ObjectID="_1510742471" r:id="rId46"/>
+          <o:OLEObject Type="Embed" ProgID="Word.OpenDocumentText.12" ShapeID="_x0000_i1030" DrawAspect="Content" ObjectID="_1510860367" r:id="rId46"/>
         </w:object>
       </w:r>
     </w:p>
@@ -8068,7 +8074,7 @@
       <w:r>
         <w:rPr>
           <w:noProof/>
-          <w:lang w:eastAsia="de-CH"/>
+          <w:lang w:val="en-US"/>
         </w:rPr>
         <w:drawing>
           <wp:inline distT="0" distB="0" distL="0" distR="0" wp14:anchorId="59DCB75E" wp14:editId="4E16CBE6">
@@ -8264,7 +8270,7 @@
       <w:r>
         <w:rPr>
           <w:noProof/>
-          <w:lang w:eastAsia="de-CH"/>
+          <w:lang w:val="en-US"/>
         </w:rPr>
         <w:drawing>
           <wp:inline distT="0" distB="0" distL="0" distR="0" wp14:anchorId="793A4D0E" wp14:editId="411A8D76">
@@ -8323,10 +8329,7 @@
         <w:fldChar w:fldCharType="begin"/>
       </w:r>
       <w:r>
-        <w:instrText xml:space="preserve"> SEQ Abbildung \* ARABIC</w:instrText>
-      </w:r>
-      <w:r>
-        <w:instrText xml:space="preserve"> </w:instrText>
+        <w:instrText xml:space="preserve"> SEQ Abbildung \* ARABIC </w:instrText>
       </w:r>
       <w:r>
         <w:fldChar w:fldCharType="separate"/>
@@ -8519,7 +8522,7 @@
       <w:r>
         <w:rPr>
           <w:noProof/>
-          <w:lang w:eastAsia="de-CH"/>
+          <w:lang w:val="en-US"/>
         </w:rPr>
         <w:lastRenderedPageBreak/>
         <w:drawing>
@@ -8658,7 +8661,7 @@
       <w:r>
         <w:rPr>
           <w:noProof/>
-          <w:lang w:eastAsia="de-CH"/>
+          <w:lang w:val="en-US"/>
         </w:rPr>
         <w:drawing>
           <wp:inline distT="0" distB="0" distL="0" distR="0" wp14:anchorId="12A18D73" wp14:editId="7E58A32E">
@@ -8808,8 +8811,9 @@
       <w:r>
         <w:rPr>
           <w:noProof/>
-          <w:lang w:eastAsia="de-CH"/>
-        </w:rPr>
+          <w:lang w:val="en-US"/>
+        </w:rPr>
+        <w:lastRenderedPageBreak/>
         <w:drawing>
           <wp:inline distT="0" distB="0" distL="0" distR="0" wp14:anchorId="374E34D0" wp14:editId="76F66DD9">
             <wp:extent cx="2667000" cy="2667000"/>
@@ -8925,7 +8929,7 @@
       <w:r>
         <w:rPr>
           <w:noProof/>
-          <w:lang w:eastAsia="de-CH"/>
+          <w:lang w:val="en-US"/>
         </w:rPr>
         <w:drawing>
           <wp:inline distT="0" distB="0" distL="0" distR="0" wp14:anchorId="2CA89667" wp14:editId="5C58F1A7">
@@ -9052,7 +9056,7 @@
       <w:r>
         <w:rPr>
           <w:noProof/>
-          <w:lang w:eastAsia="de-CH"/>
+          <w:lang w:val="en-US"/>
         </w:rPr>
         <w:lastRenderedPageBreak/>
         <w:drawing>
@@ -9212,7 +9216,7 @@
       <w:r>
         <w:rPr>
           <w:noProof/>
-          <w:lang w:eastAsia="de-CH"/>
+          <w:lang w:val="en-US"/>
         </w:rPr>
         <w:drawing>
           <wp:inline distT="0" distB="0" distL="0" distR="0" wp14:anchorId="1DC3CACE" wp14:editId="724DB0E9">
@@ -9302,7 +9306,7 @@
       <w:r>
         <w:rPr>
           <w:noProof/>
-          <w:lang w:eastAsia="de-CH"/>
+          <w:lang w:val="en-US"/>
         </w:rPr>
         <w:lastRenderedPageBreak/>
         <w:drawing>
@@ -9468,7 +9472,7 @@
           <v:shape id="_x0000_i1031" type="#_x0000_t75" style="width:468.75pt;height:273.75pt" o:ole="">
             <v:imagedata r:id="rId56" o:title=""/>
           </v:shape>
-          <o:OLEObject Type="Embed" ProgID="Word.OpenDocumentText.12" ShapeID="_x0000_i1031" DrawAspect="Content" ObjectID="_1510742472" r:id="rId57"/>
+          <o:OLEObject Type="Embed" ProgID="Word.OpenDocumentText.12" ShapeID="_x0000_i1031" DrawAspect="Content" ObjectID="_1510860368" r:id="rId57"/>
         </w:object>
       </w:r>
     </w:p>
@@ -11686,7 +11690,6 @@
       </w:pPr>
       <w:bookmarkStart w:id="76" w:name="_Toc436688022"/>
       <w:r>
-        <w:lastRenderedPageBreak/>
         <w:t>Tabellenverzeichnis</w:t>
       </w:r>
       <w:bookmarkEnd w:id="76"/>
@@ -11783,6 +11786,7 @@
       </w:pPr>
       <w:bookmarkStart w:id="77" w:name="_Toc436688023"/>
       <w:r>
+        <w:lastRenderedPageBreak/>
         <w:t>Glossar</w:t>
       </w:r>
       <w:bookmarkEnd w:id="77"/>
@@ -12190,7 +12194,7 @@
       <w:rPr>
         <w:noProof/>
         <w:color w:val="697D91"/>
-        <w:lang w:eastAsia="de-CH"/>
+        <w:lang w:val="en-US"/>
       </w:rPr>
       <mc:AlternateContent>
         <mc:Choice Requires="wps">
@@ -12280,7 +12284,7 @@
                               <w:sz w:val="16"/>
                               <w:szCs w:val="16"/>
                             </w:rPr>
-                            <w:t>21</w:t>
+                            <w:t>12</w:t>
                           </w:r>
                           <w:r>
                             <w:rPr>
@@ -12351,7 +12355,7 @@
                         <w:sz w:val="16"/>
                         <w:szCs w:val="16"/>
                       </w:rPr>
-                      <w:t>21</w:t>
+                      <w:t>12</w:t>
                     </w:r>
                     <w:r>
                       <w:rPr>
@@ -12442,7 +12446,7 @@
     <w:r>
       <w:rPr>
         <w:noProof/>
-        <w:lang w:eastAsia="de-CH"/>
+        <w:lang w:val="en-US"/>
       </w:rPr>
       <w:drawing>
         <wp:anchor distT="0" distB="0" distL="114300" distR="114300" simplePos="0" relativeHeight="251657216" behindDoc="0" locked="1" layoutInCell="1" allowOverlap="1" wp14:anchorId="0853A91F" wp14:editId="0C8BB0DA">
@@ -12521,7 +12525,7 @@
     <w:r>
       <w:rPr>
         <w:noProof/>
-        <w:lang w:eastAsia="de-CH"/>
+        <w:lang w:val="en-US"/>
       </w:rPr>
       <w:drawing>
         <wp:anchor distT="0" distB="0" distL="114300" distR="114300" simplePos="0" relativeHeight="251659264" behindDoc="0" locked="1" layoutInCell="1" allowOverlap="1" wp14:anchorId="48A4B56A" wp14:editId="71D08D87">
@@ -12589,7 +12593,7 @@
     <w:r>
       <w:rPr>
         <w:noProof/>
-        <w:lang w:eastAsia="de-CH"/>
+        <w:lang w:val="en-US"/>
       </w:rPr>
       <w:drawing>
         <wp:anchor distT="0" distB="0" distL="114300" distR="114300" simplePos="0" relativeHeight="251656192" behindDoc="0" locked="1" layoutInCell="1" allowOverlap="1" wp14:anchorId="68D27511" wp14:editId="6CE20549">
@@ -14723,6 +14727,118 @@
     </w:lvl>
   </w:abstractNum>
   <w:abstractNum w:abstractNumId="26">
+    <w:nsid w:val="3F184242"/>
+    <w:multiLevelType w:val="hybridMultilevel"/>
+    <w:tmpl w:val="063C7EF2"/>
+    <w:lvl w:ilvl="0" w:tplc="2572D954">
+      <w:numFmt w:val="bullet"/>
+      <w:lvlText w:val="-"/>
+      <w:lvlJc w:val="left"/>
+      <w:pPr>
+        <w:ind w:left="720" w:hanging="360"/>
+      </w:pPr>
+      <w:rPr>
+        <w:rFonts w:ascii="Lucida Sans" w:eastAsia="Lucida Sans" w:hAnsi="Lucida Sans" w:cs="Times New Roman" w:hint="default"/>
+      </w:rPr>
+    </w:lvl>
+    <w:lvl w:ilvl="1" w:tplc="04090003" w:tentative="1">
+      <w:start w:val="1"/>
+      <w:numFmt w:val="bullet"/>
+      <w:lvlText w:val="o"/>
+      <w:lvlJc w:val="left"/>
+      <w:pPr>
+        <w:ind w:left="1440" w:hanging="360"/>
+      </w:pPr>
+      <w:rPr>
+        <w:rFonts w:ascii="Courier New" w:hAnsi="Courier New" w:cs="Courier New" w:hint="default"/>
+      </w:rPr>
+    </w:lvl>
+    <w:lvl w:ilvl="2" w:tplc="04090005" w:tentative="1">
+      <w:start w:val="1"/>
+      <w:numFmt w:val="bullet"/>
+      <w:lvlText w:val=""/>
+      <w:lvlJc w:val="left"/>
+      <w:pPr>
+        <w:ind w:left="2160" w:hanging="360"/>
+      </w:pPr>
+      <w:rPr>
+        <w:rFonts w:ascii="Wingdings" w:hAnsi="Wingdings" w:hint="default"/>
+      </w:rPr>
+    </w:lvl>
+    <w:lvl w:ilvl="3" w:tplc="04090001" w:tentative="1">
+      <w:start w:val="1"/>
+      <w:numFmt w:val="bullet"/>
+      <w:lvlText w:val=""/>
+      <w:lvlJc w:val="left"/>
+      <w:pPr>
+        <w:ind w:left="2880" w:hanging="360"/>
+      </w:pPr>
+      <w:rPr>
+        <w:rFonts w:ascii="Symbol" w:hAnsi="Symbol" w:hint="default"/>
+      </w:rPr>
+    </w:lvl>
+    <w:lvl w:ilvl="4" w:tplc="04090003" w:tentative="1">
+      <w:start w:val="1"/>
+      <w:numFmt w:val="bullet"/>
+      <w:lvlText w:val="o"/>
+      <w:lvlJc w:val="left"/>
+      <w:pPr>
+        <w:ind w:left="3600" w:hanging="360"/>
+      </w:pPr>
+      <w:rPr>
+        <w:rFonts w:ascii="Courier New" w:hAnsi="Courier New" w:cs="Courier New" w:hint="default"/>
+      </w:rPr>
+    </w:lvl>
+    <w:lvl w:ilvl="5" w:tplc="04090005" w:tentative="1">
+      <w:start w:val="1"/>
+      <w:numFmt w:val="bullet"/>
+      <w:lvlText w:val=""/>
+      <w:lvlJc w:val="left"/>
+      <w:pPr>
+        <w:ind w:left="4320" w:hanging="360"/>
+      </w:pPr>
+      <w:rPr>
+        <w:rFonts w:ascii="Wingdings" w:hAnsi="Wingdings" w:hint="default"/>
+      </w:rPr>
+    </w:lvl>
+    <w:lvl w:ilvl="6" w:tplc="04090001" w:tentative="1">
+      <w:start w:val="1"/>
+      <w:numFmt w:val="bullet"/>
+      <w:lvlText w:val=""/>
+      <w:lvlJc w:val="left"/>
+      <w:pPr>
+        <w:ind w:left="5040" w:hanging="360"/>
+      </w:pPr>
+      <w:rPr>
+        <w:rFonts w:ascii="Symbol" w:hAnsi="Symbol" w:hint="default"/>
+      </w:rPr>
+    </w:lvl>
+    <w:lvl w:ilvl="7" w:tplc="04090003" w:tentative="1">
+      <w:start w:val="1"/>
+      <w:numFmt w:val="bullet"/>
+      <w:lvlText w:val="o"/>
+      <w:lvlJc w:val="left"/>
+      <w:pPr>
+        <w:ind w:left="5760" w:hanging="360"/>
+      </w:pPr>
+      <w:rPr>
+        <w:rFonts w:ascii="Courier New" w:hAnsi="Courier New" w:cs="Courier New" w:hint="default"/>
+      </w:rPr>
+    </w:lvl>
+    <w:lvl w:ilvl="8" w:tplc="04090005" w:tentative="1">
+      <w:start w:val="1"/>
+      <w:numFmt w:val="bullet"/>
+      <w:lvlText w:val=""/>
+      <w:lvlJc w:val="left"/>
+      <w:pPr>
+        <w:ind w:left="6480" w:hanging="360"/>
+      </w:pPr>
+      <w:rPr>
+        <w:rFonts w:ascii="Wingdings" w:hAnsi="Wingdings" w:hint="default"/>
+      </w:rPr>
+    </w:lvl>
+  </w:abstractNum>
+  <w:abstractNum w:abstractNumId="27">
     <w:nsid w:val="3F363305"/>
     <w:multiLevelType w:val="multilevel"/>
     <w:tmpl w:val="727C6224"/>
@@ -14859,7 +14975,7 @@
       </w:rPr>
     </w:lvl>
   </w:abstractNum>
-  <w:abstractNum w:abstractNumId="27">
+  <w:abstractNum w:abstractNumId="28">
     <w:nsid w:val="40780DDA"/>
     <w:multiLevelType w:val="multilevel"/>
     <w:tmpl w:val="129061F0"/>
@@ -14996,7 +15112,7 @@
       </w:rPr>
     </w:lvl>
   </w:abstractNum>
-  <w:abstractNum w:abstractNumId="28">
+  <w:abstractNum w:abstractNumId="29">
     <w:nsid w:val="429104B4"/>
     <w:multiLevelType w:val="hybridMultilevel"/>
     <w:tmpl w:val="C2FE1F30"/>
@@ -15109,7 +15225,7 @@
       </w:rPr>
     </w:lvl>
   </w:abstractNum>
-  <w:abstractNum w:abstractNumId="29">
+  <w:abstractNum w:abstractNumId="30">
     <w:nsid w:val="43623DDE"/>
     <w:multiLevelType w:val="hybridMultilevel"/>
     <w:tmpl w:val="3F982056"/>
@@ -15222,7 +15338,7 @@
       </w:rPr>
     </w:lvl>
   </w:abstractNum>
-  <w:abstractNum w:abstractNumId="30">
+  <w:abstractNum w:abstractNumId="31">
     <w:nsid w:val="441357EF"/>
     <w:multiLevelType w:val="hybridMultilevel"/>
     <w:tmpl w:val="C166F3A8"/>
@@ -15335,7 +15451,7 @@
       </w:rPr>
     </w:lvl>
   </w:abstractNum>
-  <w:abstractNum w:abstractNumId="31">
+  <w:abstractNum w:abstractNumId="32">
     <w:nsid w:val="447F0709"/>
     <w:multiLevelType w:val="hybridMultilevel"/>
     <w:tmpl w:val="27A435CC"/>
@@ -15448,7 +15564,7 @@
       </w:rPr>
     </w:lvl>
   </w:abstractNum>
-  <w:abstractNum w:abstractNumId="32">
+  <w:abstractNum w:abstractNumId="33">
     <w:nsid w:val="497C53A1"/>
     <w:multiLevelType w:val="multilevel"/>
     <w:tmpl w:val="B23E78CC"/>
@@ -15569,7 +15685,7 @@
       </w:pPr>
     </w:lvl>
   </w:abstractNum>
-  <w:abstractNum w:abstractNumId="33">
+  <w:abstractNum w:abstractNumId="34">
     <w:nsid w:val="49FB7665"/>
     <w:multiLevelType w:val="hybridMultilevel"/>
     <w:tmpl w:val="997EF286"/>
@@ -15682,7 +15798,7 @@
       </w:rPr>
     </w:lvl>
   </w:abstractNum>
-  <w:abstractNum w:abstractNumId="34">
+  <w:abstractNum w:abstractNumId="35">
     <w:nsid w:val="4BDA1F90"/>
     <w:multiLevelType w:val="multilevel"/>
     <w:tmpl w:val="0807001D"/>
@@ -15795,7 +15911,7 @@
       </w:pPr>
     </w:lvl>
   </w:abstractNum>
-  <w:abstractNum w:abstractNumId="35">
+  <w:abstractNum w:abstractNumId="36">
     <w:nsid w:val="4C0E0860"/>
     <w:multiLevelType w:val="hybridMultilevel"/>
     <w:tmpl w:val="C1186E7C"/>
@@ -15908,7 +16024,7 @@
       </w:rPr>
     </w:lvl>
   </w:abstractNum>
-  <w:abstractNum w:abstractNumId="36">
+  <w:abstractNum w:abstractNumId="37">
     <w:nsid w:val="4D4C189D"/>
     <w:multiLevelType w:val="hybridMultilevel"/>
     <w:tmpl w:val="998E55C0"/>
@@ -16021,7 +16137,7 @@
       </w:rPr>
     </w:lvl>
   </w:abstractNum>
-  <w:abstractNum w:abstractNumId="37">
+  <w:abstractNum w:abstractNumId="38">
     <w:nsid w:val="4EEE47CB"/>
     <w:multiLevelType w:val="hybridMultilevel"/>
     <w:tmpl w:val="CCA6A96E"/>
@@ -16110,7 +16226,7 @@
       </w:pPr>
     </w:lvl>
   </w:abstractNum>
-  <w:abstractNum w:abstractNumId="38">
+  <w:abstractNum w:abstractNumId="39">
     <w:nsid w:val="564E3F48"/>
     <w:multiLevelType w:val="hybridMultilevel"/>
     <w:tmpl w:val="D53AB238"/>
@@ -16223,7 +16339,7 @@
       </w:rPr>
     </w:lvl>
   </w:abstractNum>
-  <w:abstractNum w:abstractNumId="39">
+  <w:abstractNum w:abstractNumId="40">
     <w:nsid w:val="617E5CEA"/>
     <w:multiLevelType w:val="multilevel"/>
     <w:tmpl w:val="C4928BA0"/>
@@ -16363,7 +16479,7 @@
       </w:rPr>
     </w:lvl>
   </w:abstractNum>
-  <w:abstractNum w:abstractNumId="40">
+  <w:abstractNum w:abstractNumId="41">
     <w:nsid w:val="63FE647F"/>
     <w:multiLevelType w:val="multilevel"/>
     <w:tmpl w:val="B8F2C990"/>
@@ -16484,7 +16600,7 @@
       </w:pPr>
     </w:lvl>
   </w:abstractNum>
-  <w:abstractNum w:abstractNumId="41">
+  <w:abstractNum w:abstractNumId="42">
     <w:nsid w:val="68282258"/>
     <w:multiLevelType w:val="multilevel"/>
     <w:tmpl w:val="0807001F"/>
@@ -16597,7 +16713,7 @@
       </w:pPr>
     </w:lvl>
   </w:abstractNum>
-  <w:abstractNum w:abstractNumId="42">
+  <w:abstractNum w:abstractNumId="43">
     <w:nsid w:val="68F84648"/>
     <w:multiLevelType w:val="hybridMultilevel"/>
     <w:tmpl w:val="7B087AD2"/>
@@ -16710,7 +16826,7 @@
       </w:rPr>
     </w:lvl>
   </w:abstractNum>
-  <w:abstractNum w:abstractNumId="43">
+  <w:abstractNum w:abstractNumId="44">
     <w:nsid w:val="6B3B7B6E"/>
     <w:multiLevelType w:val="hybridMultilevel"/>
     <w:tmpl w:val="220C713E"/>
@@ -16823,7 +16939,7 @@
       </w:rPr>
     </w:lvl>
   </w:abstractNum>
-  <w:abstractNum w:abstractNumId="44">
+  <w:abstractNum w:abstractNumId="45">
     <w:nsid w:val="6EAF7D3D"/>
     <w:multiLevelType w:val="hybridMultilevel"/>
     <w:tmpl w:val="A2648584"/>
@@ -16936,7 +17052,7 @@
       </w:rPr>
     </w:lvl>
   </w:abstractNum>
-  <w:abstractNum w:abstractNumId="45">
+  <w:abstractNum w:abstractNumId="46">
     <w:nsid w:val="718F46C9"/>
     <w:multiLevelType w:val="hybridMultilevel"/>
     <w:tmpl w:val="02746C50"/>
@@ -17025,7 +17141,7 @@
       </w:pPr>
     </w:lvl>
   </w:abstractNum>
-  <w:abstractNum w:abstractNumId="46">
+  <w:abstractNum w:abstractNumId="47">
     <w:nsid w:val="7BA82AF0"/>
     <w:multiLevelType w:val="multilevel"/>
     <w:tmpl w:val="0807001D"/>
@@ -17138,7 +17254,7 @@
       </w:pPr>
     </w:lvl>
   </w:abstractNum>
-  <w:abstractNum w:abstractNumId="47">
+  <w:abstractNum w:abstractNumId="48">
     <w:nsid w:val="7E944BBE"/>
     <w:multiLevelType w:val="hybridMultilevel"/>
     <w:tmpl w:val="E08C136A"/>
@@ -17251,7 +17367,7 @@
       </w:rPr>
     </w:lvl>
   </w:abstractNum>
-  <w:abstractNum w:abstractNumId="48">
+  <w:abstractNum w:abstractNumId="49">
     <w:nsid w:val="7FBD4339"/>
     <w:multiLevelType w:val="multilevel"/>
     <w:tmpl w:val="0807001D"/>
@@ -17398,7 +17514,7 @@
     <w:abstractNumId w:val="15"/>
   </w:num>
   <w:num w:numId="12">
-    <w:abstractNumId w:val="32"/>
+    <w:abstractNumId w:val="33"/>
   </w:num>
   <w:num w:numId="13">
     <w:abstractNumId w:val="12"/>
@@ -17416,25 +17532,25 @@
     <w:abstractNumId w:val="11"/>
   </w:num>
   <w:num w:numId="18">
-    <w:abstractNumId w:val="40"/>
+    <w:abstractNumId w:val="41"/>
   </w:num>
   <w:num w:numId="19">
     <w:abstractNumId w:val="23"/>
   </w:num>
   <w:num w:numId="20">
-    <w:abstractNumId w:val="41"/>
+    <w:abstractNumId w:val="42"/>
   </w:num>
   <w:num w:numId="21">
-    <w:abstractNumId w:val="48"/>
+    <w:abstractNumId w:val="49"/>
   </w:num>
   <w:num w:numId="22">
     <w:abstractNumId w:val="17"/>
   </w:num>
   <w:num w:numId="23">
-    <w:abstractNumId w:val="34"/>
+    <w:abstractNumId w:val="35"/>
   </w:num>
   <w:num w:numId="24">
-    <w:abstractNumId w:val="27"/>
+    <w:abstractNumId w:val="28"/>
   </w:num>
   <w:num w:numId="25">
     <w:abstractNumId w:val="18"/>
@@ -17446,70 +17562,73 @@
     <w:abstractNumId w:val="22"/>
   </w:num>
   <w:num w:numId="28">
-    <w:abstractNumId w:val="39"/>
+    <w:abstractNumId w:val="40"/>
   </w:num>
   <w:num w:numId="29">
-    <w:abstractNumId w:val="26"/>
+    <w:abstractNumId w:val="27"/>
   </w:num>
   <w:num w:numId="30">
     <w:abstractNumId w:val="13"/>
   </w:num>
   <w:num w:numId="31">
-    <w:abstractNumId w:val="46"/>
+    <w:abstractNumId w:val="47"/>
   </w:num>
   <w:num w:numId="32">
-    <w:abstractNumId w:val="28"/>
+    <w:abstractNumId w:val="29"/>
   </w:num>
   <w:num w:numId="33">
-    <w:abstractNumId w:val="35"/>
+    <w:abstractNumId w:val="36"/>
   </w:num>
   <w:num w:numId="34">
-    <w:abstractNumId w:val="42"/>
+    <w:abstractNumId w:val="43"/>
   </w:num>
   <w:num w:numId="35">
-    <w:abstractNumId w:val="36"/>
+    <w:abstractNumId w:val="37"/>
   </w:num>
   <w:num w:numId="36">
     <w:abstractNumId w:val="10"/>
   </w:num>
   <w:num w:numId="37">
-    <w:abstractNumId w:val="29"/>
+    <w:abstractNumId w:val="30"/>
   </w:num>
   <w:num w:numId="38">
-    <w:abstractNumId w:val="31"/>
+    <w:abstractNumId w:val="32"/>
   </w:num>
   <w:num w:numId="39">
-    <w:abstractNumId w:val="38"/>
+    <w:abstractNumId w:val="39"/>
   </w:num>
   <w:num w:numId="40">
+    <w:abstractNumId w:val="45"/>
+  </w:num>
+  <w:num w:numId="41">
     <w:abstractNumId w:val="44"/>
   </w:num>
-  <w:num w:numId="41">
-    <w:abstractNumId w:val="43"/>
-  </w:num>
   <w:num w:numId="42">
-    <w:abstractNumId w:val="47"/>
+    <w:abstractNumId w:val="48"/>
   </w:num>
   <w:num w:numId="43">
     <w:abstractNumId w:val="14"/>
   </w:num>
   <w:num w:numId="44">
-    <w:abstractNumId w:val="33"/>
+    <w:abstractNumId w:val="34"/>
   </w:num>
   <w:num w:numId="45">
-    <w:abstractNumId w:val="45"/>
+    <w:abstractNumId w:val="46"/>
   </w:num>
   <w:num w:numId="46">
     <w:abstractNumId w:val="25"/>
   </w:num>
   <w:num w:numId="47">
-    <w:abstractNumId w:val="37"/>
+    <w:abstractNumId w:val="38"/>
   </w:num>
   <w:num w:numId="48">
-    <w:abstractNumId w:val="30"/>
+    <w:abstractNumId w:val="31"/>
   </w:num>
   <w:num w:numId="49">
     <w:abstractNumId w:val="21"/>
+  </w:num>
+  <w:num w:numId="50">
+    <w:abstractNumId w:val="26"/>
   </w:num>
 </w:numbering>
 </file>
@@ -18963,7 +19082,7 @@
 </file>
 
 <file path=customXml/itemProps1.xml><?xml version="1.0" encoding="utf-8"?>
-<ds:datastoreItem xmlns:ds="http://schemas.openxmlformats.org/officeDocument/2006/customXml" ds:itemID="{66866385-73FC-42C2-9ECC-9F61E7ED8423}">
+<ds:datastoreItem xmlns:ds="http://schemas.openxmlformats.org/officeDocument/2006/customXml" ds:itemID="{AB945198-35D9-4AEE-ACA1-934F689C6F16}">
   <ds:schemaRefs>
     <ds:schemaRef ds:uri="http://schemas.openxmlformats.org/officeDocument/2006/bibliography"/>
   </ds:schemaRefs>

</xml_diff>

<commit_message>
- UnityPlugin (Klassendiagramm / Aufgabenverteilung)
</commit_message>
<xml_diff>
--- a/docs/Dokumentation/Doku.docx
+++ b/docs/Dokumentation/Doku.docx
@@ -849,7 +849,7 @@
         </w:rPr>
         <w:fldChar w:fldCharType="separate"/>
       </w:r>
-      <w:hyperlink w:anchor="_Toc437700326" w:history="1">
+      <w:hyperlink w:anchor="_Toc437719967" w:history="1">
         <w:r>
           <w:rPr>
             <w:rStyle w:val="Hyperlink"/>
@@ -893,7 +893,7 @@
             <w:noProof/>
             <w:webHidden/>
           </w:rPr>
-          <w:instrText xml:space="preserve"> PAGEREF _Toc437700326 \h </w:instrText>
+          <w:instrText xml:space="preserve"> PAGEREF _Toc437719967 \h </w:instrText>
         </w:r>
         <w:r>
           <w:rPr>
@@ -935,7 +935,7 @@
           <w:lang w:val="en-US"/>
         </w:rPr>
       </w:pPr>
-      <w:hyperlink w:anchor="_Toc437700327" w:history="1">
+      <w:hyperlink w:anchor="_Toc437719968" w:history="1">
         <w:r>
           <w:rPr>
             <w:rStyle w:val="Hyperlink"/>
@@ -962,7 +962,7 @@
             <w:noProof/>
             <w:webHidden/>
           </w:rPr>
-          <w:instrText xml:space="preserve"> PAGEREF _Toc437700327 \h </w:instrText>
+          <w:instrText xml:space="preserve"> PAGEREF _Toc437719968 \h </w:instrText>
         </w:r>
         <w:r>
           <w:rPr>
@@ -1004,7 +1004,7 @@
           <w:lang w:val="en-US"/>
         </w:rPr>
       </w:pPr>
-      <w:hyperlink w:anchor="_Toc437700328" w:history="1">
+      <w:hyperlink w:anchor="_Toc437719969" w:history="1">
         <w:r>
           <w:rPr>
             <w:rStyle w:val="Hyperlink"/>
@@ -1048,7 +1048,7 @@
             <w:noProof/>
             <w:webHidden/>
           </w:rPr>
-          <w:instrText xml:space="preserve"> PAGEREF _Toc437700328 \h </w:instrText>
+          <w:instrText xml:space="preserve"> PAGEREF _Toc437719969 \h </w:instrText>
         </w:r>
         <w:r>
           <w:rPr>
@@ -1090,7 +1090,7 @@
           <w:lang w:val="en-US"/>
         </w:rPr>
       </w:pPr>
-      <w:hyperlink w:anchor="_Toc437700329" w:history="1">
+      <w:hyperlink w:anchor="_Toc437719970" w:history="1">
         <w:r>
           <w:rPr>
             <w:rStyle w:val="Hyperlink"/>
@@ -1117,7 +1117,7 @@
             <w:noProof/>
             <w:webHidden/>
           </w:rPr>
-          <w:instrText xml:space="preserve"> PAGEREF _Toc437700329 \h </w:instrText>
+          <w:instrText xml:space="preserve"> PAGEREF _Toc437719970 \h </w:instrText>
         </w:r>
         <w:r>
           <w:rPr>
@@ -1159,7 +1159,7 @@
           <w:lang w:val="en-US"/>
         </w:rPr>
       </w:pPr>
-      <w:hyperlink w:anchor="_Toc437700330" w:history="1">
+      <w:hyperlink w:anchor="_Toc437719971" w:history="1">
         <w:r>
           <w:rPr>
             <w:rStyle w:val="Hyperlink"/>
@@ -1186,7 +1186,7 @@
             <w:noProof/>
             <w:webHidden/>
           </w:rPr>
-          <w:instrText xml:space="preserve"> PAGEREF _Toc437700330 \h </w:instrText>
+          <w:instrText xml:space="preserve"> PAGEREF _Toc437719971 \h </w:instrText>
         </w:r>
         <w:r>
           <w:rPr>
@@ -1228,7 +1228,7 @@
           <w:lang w:val="en-US"/>
         </w:rPr>
       </w:pPr>
-      <w:hyperlink w:anchor="_Toc437700331" w:history="1">
+      <w:hyperlink w:anchor="_Toc437719972" w:history="1">
         <w:r>
           <w:rPr>
             <w:rStyle w:val="Hyperlink"/>
@@ -1255,7 +1255,7 @@
             <w:noProof/>
             <w:webHidden/>
           </w:rPr>
-          <w:instrText xml:space="preserve"> PAGEREF _Toc437700331 \h </w:instrText>
+          <w:instrText xml:space="preserve"> PAGEREF _Toc437719972 \h </w:instrText>
         </w:r>
         <w:r>
           <w:rPr>
@@ -1297,7 +1297,7 @@
           <w:lang w:val="en-US"/>
         </w:rPr>
       </w:pPr>
-      <w:hyperlink w:anchor="_Toc437700332" w:history="1">
+      <w:hyperlink w:anchor="_Toc437719973" w:history="1">
         <w:r>
           <w:rPr>
             <w:rStyle w:val="Hyperlink"/>
@@ -1324,7 +1324,7 @@
             <w:noProof/>
             <w:webHidden/>
           </w:rPr>
-          <w:instrText xml:space="preserve"> PAGEREF _Toc437700332 \h </w:instrText>
+          <w:instrText xml:space="preserve"> PAGEREF _Toc437719973 \h </w:instrText>
         </w:r>
         <w:r>
           <w:rPr>
@@ -1366,7 +1366,7 @@
           <w:lang w:val="en-US"/>
         </w:rPr>
       </w:pPr>
-      <w:hyperlink w:anchor="_Toc437700333" w:history="1">
+      <w:hyperlink w:anchor="_Toc437719974" w:history="1">
         <w:r>
           <w:rPr>
             <w:rStyle w:val="Hyperlink"/>
@@ -1393,7 +1393,7 @@
             <w:noProof/>
             <w:webHidden/>
           </w:rPr>
-          <w:instrText xml:space="preserve"> PAGEREF _Toc437700333 \h </w:instrText>
+          <w:instrText xml:space="preserve"> PAGEREF _Toc437719974 \h </w:instrText>
         </w:r>
         <w:r>
           <w:rPr>
@@ -1435,7 +1435,7 @@
           <w:lang w:val="en-US"/>
         </w:rPr>
       </w:pPr>
-      <w:hyperlink w:anchor="_Toc437700334" w:history="1">
+      <w:hyperlink w:anchor="_Toc437719975" w:history="1">
         <w:r>
           <w:rPr>
             <w:rStyle w:val="Hyperlink"/>
@@ -1479,7 +1479,7 @@
             <w:noProof/>
             <w:webHidden/>
           </w:rPr>
-          <w:instrText xml:space="preserve"> PAGEREF _Toc437700334 \h </w:instrText>
+          <w:instrText xml:space="preserve"> PAGEREF _Toc437719975 \h </w:instrText>
         </w:r>
         <w:r>
           <w:rPr>
@@ -1521,7 +1521,7 @@
           <w:lang w:val="en-US"/>
         </w:rPr>
       </w:pPr>
-      <w:hyperlink w:anchor="_Toc437700335" w:history="1">
+      <w:hyperlink w:anchor="_Toc437719976" w:history="1">
         <w:r>
           <w:rPr>
             <w:rStyle w:val="Hyperlink"/>
@@ -1565,7 +1565,7 @@
             <w:noProof/>
             <w:webHidden/>
           </w:rPr>
-          <w:instrText xml:space="preserve"> PAGEREF _Toc437700335 \h </w:instrText>
+          <w:instrText xml:space="preserve"> PAGEREF _Toc437719976 \h </w:instrText>
         </w:r>
         <w:r>
           <w:rPr>
@@ -1607,7 +1607,7 @@
           <w:lang w:val="en-US"/>
         </w:rPr>
       </w:pPr>
-      <w:hyperlink w:anchor="_Toc437700336" w:history="1">
+      <w:hyperlink w:anchor="_Toc437719977" w:history="1">
         <w:r>
           <w:rPr>
             <w:rStyle w:val="Hyperlink"/>
@@ -1634,7 +1634,7 @@
             <w:noProof/>
             <w:webHidden/>
           </w:rPr>
-          <w:instrText xml:space="preserve"> PAGEREF _Toc437700336 \h </w:instrText>
+          <w:instrText xml:space="preserve"> PAGEREF _Toc437719977 \h </w:instrText>
         </w:r>
         <w:r>
           <w:rPr>
@@ -1679,7 +1679,7 @@
           <w:lang w:val="en-US"/>
         </w:rPr>
       </w:pPr>
-      <w:hyperlink w:anchor="_Toc437700337" w:history="1">
+      <w:hyperlink w:anchor="_Toc437719978" w:history="1">
         <w:r>
           <w:rPr>
             <w:rStyle w:val="Hyperlink"/>
@@ -1706,7 +1706,7 @@
             <w:noProof/>
             <w:webHidden/>
           </w:rPr>
-          <w:instrText xml:space="preserve"> PAGEREF _Toc437700337 \h </w:instrText>
+          <w:instrText xml:space="preserve"> PAGEREF _Toc437719978 \h </w:instrText>
         </w:r>
         <w:r>
           <w:rPr>
@@ -1751,7 +1751,7 @@
           <w:lang w:val="en-US"/>
         </w:rPr>
       </w:pPr>
-      <w:hyperlink w:anchor="_Toc437700338" w:history="1">
+      <w:hyperlink w:anchor="_Toc437719979" w:history="1">
         <w:r>
           <w:rPr>
             <w:rStyle w:val="Hyperlink"/>
@@ -1778,7 +1778,7 @@
             <w:noProof/>
             <w:webHidden/>
           </w:rPr>
-          <w:instrText xml:space="preserve"> PAGEREF _Toc437700338 \h </w:instrText>
+          <w:instrText xml:space="preserve"> PAGEREF _Toc437719979 \h </w:instrText>
         </w:r>
         <w:r>
           <w:rPr>
@@ -1798,7 +1798,7 @@
             <w:noProof/>
             <w:webHidden/>
           </w:rPr>
-          <w:t>8</w:t>
+          <w:t>9</w:t>
         </w:r>
         <w:r>
           <w:rPr>
@@ -1820,7 +1820,7 @@
           <w:lang w:val="en-US"/>
         </w:rPr>
       </w:pPr>
-      <w:hyperlink w:anchor="_Toc437700339" w:history="1">
+      <w:hyperlink w:anchor="_Toc437719980" w:history="1">
         <w:r>
           <w:rPr>
             <w:rStyle w:val="Hyperlink"/>
@@ -1864,7 +1864,7 @@
             <w:noProof/>
             <w:webHidden/>
           </w:rPr>
-          <w:instrText xml:space="preserve"> PAGEREF _Toc437700339 \h </w:instrText>
+          <w:instrText xml:space="preserve"> PAGEREF _Toc437719980 \h </w:instrText>
         </w:r>
         <w:r>
           <w:rPr>
@@ -1906,7 +1906,7 @@
           <w:lang w:val="en-US"/>
         </w:rPr>
       </w:pPr>
-      <w:hyperlink w:anchor="_Toc437700340" w:history="1">
+      <w:hyperlink w:anchor="_Toc437719981" w:history="1">
         <w:r>
           <w:rPr>
             <w:rStyle w:val="Hyperlink"/>
@@ -1933,7 +1933,7 @@
             <w:noProof/>
             <w:webHidden/>
           </w:rPr>
-          <w:instrText xml:space="preserve"> PAGEREF _Toc437700340 \h </w:instrText>
+          <w:instrText xml:space="preserve"> PAGEREF _Toc437719981 \h </w:instrText>
         </w:r>
         <w:r>
           <w:rPr>
@@ -1975,7 +1975,7 @@
           <w:lang w:val="en-US"/>
         </w:rPr>
       </w:pPr>
-      <w:hyperlink w:anchor="_Toc437700341" w:history="1">
+      <w:hyperlink w:anchor="_Toc437719982" w:history="1">
         <w:r>
           <w:rPr>
             <w:rStyle w:val="Hyperlink"/>
@@ -2002,7 +2002,7 @@
             <w:noProof/>
             <w:webHidden/>
           </w:rPr>
-          <w:instrText xml:space="preserve"> PAGEREF _Toc437700341 \h </w:instrText>
+          <w:instrText xml:space="preserve"> PAGEREF _Toc437719982 \h </w:instrText>
         </w:r>
         <w:r>
           <w:rPr>
@@ -2044,7 +2044,7 @@
           <w:lang w:val="en-US"/>
         </w:rPr>
       </w:pPr>
-      <w:hyperlink w:anchor="_Toc437700342" w:history="1">
+      <w:hyperlink w:anchor="_Toc437719983" w:history="1">
         <w:r>
           <w:rPr>
             <w:rStyle w:val="Hyperlink"/>
@@ -2071,7 +2071,7 @@
             <w:noProof/>
             <w:webHidden/>
           </w:rPr>
-          <w:instrText xml:space="preserve"> PAGEREF _Toc437700342 \h </w:instrText>
+          <w:instrText xml:space="preserve"> PAGEREF _Toc437719983 \h </w:instrText>
         </w:r>
         <w:r>
           <w:rPr>
@@ -2113,7 +2113,7 @@
           <w:lang w:val="en-US"/>
         </w:rPr>
       </w:pPr>
-      <w:hyperlink w:anchor="_Toc437700343" w:history="1">
+      <w:hyperlink w:anchor="_Toc437719984" w:history="1">
         <w:r>
           <w:rPr>
             <w:rStyle w:val="Hyperlink"/>
@@ -2140,7 +2140,7 @@
             <w:noProof/>
             <w:webHidden/>
           </w:rPr>
-          <w:instrText xml:space="preserve"> PAGEREF _Toc437700343 \h </w:instrText>
+          <w:instrText xml:space="preserve"> PAGEREF _Toc437719984 \h </w:instrText>
         </w:r>
         <w:r>
           <w:rPr>
@@ -2182,7 +2182,7 @@
           <w:lang w:val="en-US"/>
         </w:rPr>
       </w:pPr>
-      <w:hyperlink w:anchor="_Toc437700344" w:history="1">
+      <w:hyperlink w:anchor="_Toc437719985" w:history="1">
         <w:r>
           <w:rPr>
             <w:rStyle w:val="Hyperlink"/>
@@ -2226,7 +2226,7 @@
             <w:noProof/>
             <w:webHidden/>
           </w:rPr>
-          <w:instrText xml:space="preserve"> PAGEREF _Toc437700344 \h </w:instrText>
+          <w:instrText xml:space="preserve"> PAGEREF _Toc437719985 \h </w:instrText>
         </w:r>
         <w:r>
           <w:rPr>
@@ -2268,7 +2268,7 @@
           <w:lang w:val="en-US"/>
         </w:rPr>
       </w:pPr>
-      <w:hyperlink w:anchor="_Toc437700345" w:history="1">
+      <w:hyperlink w:anchor="_Toc437719986" w:history="1">
         <w:r>
           <w:rPr>
             <w:rStyle w:val="Hyperlink"/>
@@ -2295,7 +2295,7 @@
             <w:noProof/>
             <w:webHidden/>
           </w:rPr>
-          <w:instrText xml:space="preserve"> PAGEREF _Toc437700345 \h </w:instrText>
+          <w:instrText xml:space="preserve"> PAGEREF _Toc437719986 \h </w:instrText>
         </w:r>
         <w:r>
           <w:rPr>
@@ -2337,7 +2337,7 @@
           <w:lang w:val="en-US"/>
         </w:rPr>
       </w:pPr>
-      <w:hyperlink w:anchor="_Toc437700346" w:history="1">
+      <w:hyperlink w:anchor="_Toc437719987" w:history="1">
         <w:r>
           <w:rPr>
             <w:rStyle w:val="Hyperlink"/>
@@ -2364,7 +2364,7 @@
             <w:noProof/>
             <w:webHidden/>
           </w:rPr>
-          <w:instrText xml:space="preserve"> PAGEREF _Toc437700346 \h </w:instrText>
+          <w:instrText xml:space="preserve"> PAGEREF _Toc437719987 \h </w:instrText>
         </w:r>
         <w:r>
           <w:rPr>
@@ -2406,7 +2406,7 @@
           <w:lang w:val="en-US"/>
         </w:rPr>
       </w:pPr>
-      <w:hyperlink w:anchor="_Toc437700347" w:history="1">
+      <w:hyperlink w:anchor="_Toc437719988" w:history="1">
         <w:r>
           <w:rPr>
             <w:rStyle w:val="Hyperlink"/>
@@ -2433,7 +2433,7 @@
             <w:noProof/>
             <w:webHidden/>
           </w:rPr>
-          <w:instrText xml:space="preserve"> PAGEREF _Toc437700347 \h </w:instrText>
+          <w:instrText xml:space="preserve"> PAGEREF _Toc437719988 \h </w:instrText>
         </w:r>
         <w:r>
           <w:rPr>
@@ -2475,7 +2475,7 @@
           <w:lang w:val="en-US"/>
         </w:rPr>
       </w:pPr>
-      <w:hyperlink w:anchor="_Toc437700348" w:history="1">
+      <w:hyperlink w:anchor="_Toc437719989" w:history="1">
         <w:r>
           <w:rPr>
             <w:rStyle w:val="Hyperlink"/>
@@ -2498,21 +2498,7 @@
             <w:rStyle w:val="Hyperlink"/>
             <w:noProof/>
           </w:rPr>
-          <w:t>Unity Pl</w:t>
-        </w:r>
-        <w:r>
-          <w:rPr>
-            <w:rStyle w:val="Hyperlink"/>
-            <w:noProof/>
-          </w:rPr>
-          <w:t>u</w:t>
-        </w:r>
-        <w:r>
-          <w:rPr>
-            <w:rStyle w:val="Hyperlink"/>
-            <w:noProof/>
-          </w:rPr>
-          <w:t>gin</w:t>
+          <w:t>Unity Plugin</w:t>
         </w:r>
         <w:r>
           <w:rPr>
@@ -2533,7 +2519,7 @@
             <w:noProof/>
             <w:webHidden/>
           </w:rPr>
-          <w:instrText xml:space="preserve"> PAGEREF _Toc437700348 \h </w:instrText>
+          <w:instrText xml:space="preserve"> PAGEREF _Toc437719989 \h </w:instrText>
         </w:r>
         <w:r>
           <w:rPr>
@@ -2575,7 +2561,7 @@
           <w:lang w:val="en-US"/>
         </w:rPr>
       </w:pPr>
-      <w:hyperlink w:anchor="_Toc437700349" w:history="1">
+      <w:hyperlink w:anchor="_Toc437719990" w:history="1">
         <w:r>
           <w:rPr>
             <w:rStyle w:val="Hyperlink"/>
@@ -2602,7 +2588,7 @@
             <w:noProof/>
             <w:webHidden/>
           </w:rPr>
-          <w:instrText xml:space="preserve"> PAGEREF _Toc437700349 \h </w:instrText>
+          <w:instrText xml:space="preserve"> PAGEREF _Toc437719990 \h </w:instrText>
         </w:r>
         <w:r>
           <w:rPr>
@@ -2644,7 +2630,7 @@
           <w:lang w:val="en-US"/>
         </w:rPr>
       </w:pPr>
-      <w:hyperlink w:anchor="_Toc437700350" w:history="1">
+      <w:hyperlink w:anchor="_Toc437719991" w:history="1">
         <w:r>
           <w:rPr>
             <w:rStyle w:val="Hyperlink"/>
@@ -2671,7 +2657,7 @@
             <w:noProof/>
             <w:webHidden/>
           </w:rPr>
-          <w:instrText xml:space="preserve"> PAGEREF _Toc437700350 \h </w:instrText>
+          <w:instrText xml:space="preserve"> PAGEREF _Toc437719991 \h </w:instrText>
         </w:r>
         <w:r>
           <w:rPr>
@@ -2691,7 +2677,7 @@
             <w:noProof/>
             <w:webHidden/>
           </w:rPr>
-          <w:t>23</w:t>
+          <w:t>22</w:t>
         </w:r>
         <w:r>
           <w:rPr>
@@ -2713,13 +2699,27 @@
           <w:lang w:val="en-US"/>
         </w:rPr>
       </w:pPr>
-      <w:hyperlink w:anchor="_Toc437700351" w:history="1">
+      <w:hyperlink w:anchor="_Toc437719992" w:history="1">
         <w:r>
           <w:rPr>
             <w:rStyle w:val="Hyperlink"/>
             <w:noProof/>
           </w:rPr>
-          <w:t>7.3 Deployment</w:t>
+          <w:t>7.3 Aufgaben</w:t>
+        </w:r>
+        <w:r>
+          <w:rPr>
+            <w:rStyle w:val="Hyperlink"/>
+            <w:noProof/>
+          </w:rPr>
+          <w:t>v</w:t>
+        </w:r>
+        <w:r>
+          <w:rPr>
+            <w:rStyle w:val="Hyperlink"/>
+            <w:noProof/>
+          </w:rPr>
+          <w:t>erteilung</w:t>
         </w:r>
         <w:r>
           <w:rPr>
@@ -2740,7 +2740,7 @@
             <w:noProof/>
             <w:webHidden/>
           </w:rPr>
-          <w:instrText xml:space="preserve"> PAGEREF _Toc437700351 \h </w:instrText>
+          <w:instrText xml:space="preserve"> PAGEREF _Toc437719992 \h </w:instrText>
         </w:r>
         <w:r>
           <w:rPr>
@@ -2782,13 +2782,13 @@
           <w:lang w:val="en-US"/>
         </w:rPr>
       </w:pPr>
-      <w:hyperlink w:anchor="_Toc437700352" w:history="1">
+      <w:hyperlink w:anchor="_Toc437719993" w:history="1">
         <w:r>
           <w:rPr>
             <w:rStyle w:val="Hyperlink"/>
             <w:noProof/>
           </w:rPr>
-          <w:t>7.4 API</w:t>
+          <w:t>7.4 Deployment</w:t>
         </w:r>
         <w:r>
           <w:rPr>
@@ -2809,7 +2809,7 @@
             <w:noProof/>
             <w:webHidden/>
           </w:rPr>
-          <w:instrText xml:space="preserve"> PAGEREF _Toc437700352 \h </w:instrText>
+          <w:instrText xml:space="preserve"> PAGEREF _Toc437719993 \h </w:instrText>
         </w:r>
         <w:r>
           <w:rPr>
@@ -2829,7 +2829,7 @@
             <w:noProof/>
             <w:webHidden/>
           </w:rPr>
-          <w:t>26</w:t>
+          <w:t>27</w:t>
         </w:r>
         <w:r>
           <w:rPr>
@@ -2842,7 +2842,7 @@
     </w:p>
     <w:p>
       <w:pPr>
-        <w:pStyle w:val="Verzeichnis2"/>
+        <w:pStyle w:val="Verzeichnis1"/>
         <w:rPr>
           <w:rFonts w:asciiTheme="minorHAnsi" w:eastAsiaTheme="minorEastAsia" w:hAnsiTheme="minorHAnsi" w:cstheme="minorBidi"/>
           <w:noProof/>
@@ -2851,23 +2851,40 @@
           <w:lang w:val="en-US"/>
         </w:rPr>
       </w:pPr>
-      <w:hyperlink w:anchor="_Toc437700353" w:history="1">
+      <w:hyperlink w:anchor="_Toc437719994" w:history="1">
         <w:r>
           <w:rPr>
             <w:rStyle w:val="Hyperlink"/>
             <w:noProof/>
           </w:rPr>
-          <w:t>7.5 Viewports</w:t>
-        </w:r>
-        <w:r>
-          <w:rPr>
-            <w:noProof/>
-            <w:webHidden/>
+          <w:t>8</w:t>
+        </w:r>
+        <w:r>
+          <w:rPr>
+            <w:rFonts w:asciiTheme="minorHAnsi" w:eastAsiaTheme="minorEastAsia" w:hAnsiTheme="minorHAnsi" w:cstheme="minorBidi"/>
+            <w:noProof/>
+            <w:sz w:val="22"/>
+            <w:szCs w:val="22"/>
+            <w:lang w:val="en-US"/>
           </w:rPr>
           <w:tab/>
         </w:r>
         <w:r>
           <w:rPr>
+            <w:rStyle w:val="Hyperlink"/>
+            <w:noProof/>
+          </w:rPr>
+          <w:t>„Architektur der Komponenten“</w:t>
+        </w:r>
+        <w:r>
+          <w:rPr>
+            <w:noProof/>
+            <w:webHidden/>
+          </w:rPr>
+          <w:tab/>
+        </w:r>
+        <w:r>
+          <w:rPr>
             <w:noProof/>
             <w:webHidden/>
           </w:rPr>
@@ -2878,7 +2895,7 @@
             <w:noProof/>
             <w:webHidden/>
           </w:rPr>
-          <w:instrText xml:space="preserve"> PAGEREF _Toc437700353 \h </w:instrText>
+          <w:instrText xml:space="preserve"> PAGEREF _Toc437719994 \h </w:instrText>
         </w:r>
         <w:r>
           <w:rPr>
@@ -2898,7 +2915,7 @@
             <w:noProof/>
             <w:webHidden/>
           </w:rPr>
-          <w:t>27</w:t>
+          <w:t>31</w:t>
         </w:r>
         <w:r>
           <w:rPr>
@@ -2911,7 +2928,7 @@
     </w:p>
     <w:p>
       <w:pPr>
-        <w:pStyle w:val="Verzeichnis2"/>
+        <w:pStyle w:val="Verzeichnis1"/>
         <w:rPr>
           <w:rFonts w:asciiTheme="minorHAnsi" w:eastAsiaTheme="minorEastAsia" w:hAnsiTheme="minorHAnsi" w:cstheme="minorBidi"/>
           <w:noProof/>
@@ -2920,23 +2937,40 @@
           <w:lang w:val="en-US"/>
         </w:rPr>
       </w:pPr>
-      <w:hyperlink w:anchor="_Toc437700354" w:history="1">
+      <w:hyperlink w:anchor="_Toc437719995" w:history="1">
         <w:r>
           <w:rPr>
             <w:rStyle w:val="Hyperlink"/>
             <w:noProof/>
           </w:rPr>
-          <w:t>7.6 GUI</w:t>
-        </w:r>
-        <w:r>
-          <w:rPr>
-            <w:noProof/>
-            <w:webHidden/>
+          <w:t>9</w:t>
+        </w:r>
+        <w:r>
+          <w:rPr>
+            <w:rFonts w:asciiTheme="minorHAnsi" w:eastAsiaTheme="minorEastAsia" w:hAnsiTheme="minorHAnsi" w:cstheme="minorBidi"/>
+            <w:noProof/>
+            <w:sz w:val="22"/>
+            <w:szCs w:val="22"/>
+            <w:lang w:val="en-US"/>
           </w:rPr>
           <w:tab/>
         </w:r>
         <w:r>
           <w:rPr>
+            <w:rStyle w:val="Hyperlink"/>
+            <w:noProof/>
+          </w:rPr>
+          <w:t>Warping (optional, ev. bei Immersion)</w:t>
+        </w:r>
+        <w:r>
+          <w:rPr>
+            <w:noProof/>
+            <w:webHidden/>
+          </w:rPr>
+          <w:tab/>
+        </w:r>
+        <w:r>
+          <w:rPr>
             <w:noProof/>
             <w:webHidden/>
           </w:rPr>
@@ -2947,7 +2981,7 @@
             <w:noProof/>
             <w:webHidden/>
           </w:rPr>
-          <w:instrText xml:space="preserve"> PAGEREF _Toc437700354 \h </w:instrText>
+          <w:instrText xml:space="preserve"> PAGEREF _Toc437719995 \h </w:instrText>
         </w:r>
         <w:r>
           <w:rPr>
@@ -2967,7 +3001,7 @@
             <w:noProof/>
             <w:webHidden/>
           </w:rPr>
-          <w:t>27</w:t>
+          <w:t>31</w:t>
         </w:r>
         <w:r>
           <w:rPr>
@@ -2980,7 +3014,7 @@
     </w:p>
     <w:p>
       <w:pPr>
-        <w:pStyle w:val="Verzeichnis2"/>
+        <w:pStyle w:val="Verzeichnis1"/>
         <w:rPr>
           <w:rFonts w:asciiTheme="minorHAnsi" w:eastAsiaTheme="minorEastAsia" w:hAnsiTheme="minorHAnsi" w:cstheme="minorBidi"/>
           <w:noProof/>
@@ -2989,23 +3023,40 @@
           <w:lang w:val="en-US"/>
         </w:rPr>
       </w:pPr>
-      <w:hyperlink w:anchor="_Toc437700355" w:history="1">
+      <w:hyperlink w:anchor="_Toc437719996" w:history="1">
         <w:r>
           <w:rPr>
             <w:rStyle w:val="Hyperlink"/>
             <w:noProof/>
           </w:rPr>
-          <w:t>7.7 Sekundäre Kameras</w:t>
-        </w:r>
-        <w:r>
-          <w:rPr>
-            <w:noProof/>
-            <w:webHidden/>
+          <w:t>10</w:t>
+        </w:r>
+        <w:r>
+          <w:rPr>
+            <w:rFonts w:asciiTheme="minorHAnsi" w:eastAsiaTheme="minorEastAsia" w:hAnsiTheme="minorHAnsi" w:cstheme="minorBidi"/>
+            <w:noProof/>
+            <w:sz w:val="22"/>
+            <w:szCs w:val="22"/>
+            <w:lang w:val="en-US"/>
           </w:rPr>
           <w:tab/>
         </w:r>
         <w:r>
           <w:rPr>
+            <w:rStyle w:val="Hyperlink"/>
+            <w:noProof/>
+          </w:rPr>
+          <w:t>Demo Apps</w:t>
+        </w:r>
+        <w:r>
+          <w:rPr>
+            <w:noProof/>
+            <w:webHidden/>
+          </w:rPr>
+          <w:tab/>
+        </w:r>
+        <w:r>
+          <w:rPr>
             <w:noProof/>
             <w:webHidden/>
           </w:rPr>
@@ -3016,7 +3067,7 @@
             <w:noProof/>
             <w:webHidden/>
           </w:rPr>
-          <w:instrText xml:space="preserve"> PAGEREF _Toc437700355 \h </w:instrText>
+          <w:instrText xml:space="preserve"> PAGEREF _Toc437719996 \h </w:instrText>
         </w:r>
         <w:r>
           <w:rPr>
@@ -3036,7 +3087,7 @@
             <w:noProof/>
             <w:webHidden/>
           </w:rPr>
-          <w:t>27</w:t>
+          <w:t>32</w:t>
         </w:r>
         <w:r>
           <w:rPr>
@@ -3049,7 +3100,7 @@
     </w:p>
     <w:p>
       <w:pPr>
-        <w:pStyle w:val="Verzeichnis1"/>
+        <w:pStyle w:val="Verzeichnis2"/>
         <w:rPr>
           <w:rFonts w:asciiTheme="minorHAnsi" w:eastAsiaTheme="minorEastAsia" w:hAnsiTheme="minorHAnsi" w:cstheme="minorBidi"/>
           <w:noProof/>
@@ -3058,40 +3109,23 @@
           <w:lang w:val="en-US"/>
         </w:rPr>
       </w:pPr>
-      <w:hyperlink w:anchor="_Toc437700356" w:history="1">
+      <w:hyperlink w:anchor="_Toc437719997" w:history="1">
         <w:r>
           <w:rPr>
             <w:rStyle w:val="Hyperlink"/>
             <w:noProof/>
           </w:rPr>
-          <w:t>8</w:t>
-        </w:r>
-        <w:r>
-          <w:rPr>
-            <w:rFonts w:asciiTheme="minorHAnsi" w:eastAsiaTheme="minorEastAsia" w:hAnsiTheme="minorHAnsi" w:cstheme="minorBidi"/>
-            <w:noProof/>
-            <w:sz w:val="22"/>
-            <w:szCs w:val="22"/>
-            <w:lang w:val="en-US"/>
+          <w:t>10.1 Shooting Gallery</w:t>
+        </w:r>
+        <w:r>
+          <w:rPr>
+            <w:noProof/>
+            <w:webHidden/>
           </w:rPr>
           <w:tab/>
         </w:r>
         <w:r>
           <w:rPr>
-            <w:rStyle w:val="Hyperlink"/>
-            <w:noProof/>
-          </w:rPr>
-          <w:t>„Architektur der Komponenten“</w:t>
-        </w:r>
-        <w:r>
-          <w:rPr>
-            <w:noProof/>
-            <w:webHidden/>
-          </w:rPr>
-          <w:tab/>
-        </w:r>
-        <w:r>
-          <w:rPr>
             <w:noProof/>
             <w:webHidden/>
           </w:rPr>
@@ -3102,7 +3136,7 @@
             <w:noProof/>
             <w:webHidden/>
           </w:rPr>
-          <w:instrText xml:space="preserve"> PAGEREF _Toc437700356 \h </w:instrText>
+          <w:instrText xml:space="preserve"> PAGEREF _Toc437719997 \h </w:instrText>
         </w:r>
         <w:r>
           <w:rPr>
@@ -3122,7 +3156,7 @@
             <w:noProof/>
             <w:webHidden/>
           </w:rPr>
-          <w:t>28</w:t>
+          <w:t>32</w:t>
         </w:r>
         <w:r>
           <w:rPr>
@@ -3135,7 +3169,7 @@
     </w:p>
     <w:p>
       <w:pPr>
-        <w:pStyle w:val="Verzeichnis1"/>
+        <w:pStyle w:val="Verzeichnis2"/>
         <w:rPr>
           <w:rFonts w:asciiTheme="minorHAnsi" w:eastAsiaTheme="minorEastAsia" w:hAnsiTheme="minorHAnsi" w:cstheme="minorBidi"/>
           <w:noProof/>
@@ -3144,40 +3178,23 @@
           <w:lang w:val="en-US"/>
         </w:rPr>
       </w:pPr>
-      <w:hyperlink w:anchor="_Toc437700357" w:history="1">
+      <w:hyperlink w:anchor="_Toc437719998" w:history="1">
         <w:r>
           <w:rPr>
             <w:rStyle w:val="Hyperlink"/>
             <w:noProof/>
           </w:rPr>
-          <w:t>9</w:t>
-        </w:r>
-        <w:r>
-          <w:rPr>
-            <w:rFonts w:asciiTheme="minorHAnsi" w:eastAsiaTheme="minorEastAsia" w:hAnsiTheme="minorHAnsi" w:cstheme="minorBidi"/>
-            <w:noProof/>
-            <w:sz w:val="22"/>
-            <w:szCs w:val="22"/>
-            <w:lang w:val="en-US"/>
+          <w:t>10.2 Model-Viewer</w:t>
+        </w:r>
+        <w:r>
+          <w:rPr>
+            <w:noProof/>
+            <w:webHidden/>
           </w:rPr>
           <w:tab/>
         </w:r>
         <w:r>
           <w:rPr>
-            <w:rStyle w:val="Hyperlink"/>
-            <w:noProof/>
-          </w:rPr>
-          <w:t>Warping (optional, ev. bei Immersion)</w:t>
-        </w:r>
-        <w:r>
-          <w:rPr>
-            <w:noProof/>
-            <w:webHidden/>
-          </w:rPr>
-          <w:tab/>
-        </w:r>
-        <w:r>
-          <w:rPr>
             <w:noProof/>
             <w:webHidden/>
           </w:rPr>
@@ -3188,7 +3205,7 @@
             <w:noProof/>
             <w:webHidden/>
           </w:rPr>
-          <w:instrText xml:space="preserve"> PAGEREF _Toc437700357 \h </w:instrText>
+          <w:instrText xml:space="preserve"> PAGEREF _Toc437719998 \h </w:instrText>
         </w:r>
         <w:r>
           <w:rPr>
@@ -3208,7 +3225,7 @@
             <w:noProof/>
             <w:webHidden/>
           </w:rPr>
-          <w:t>28</w:t>
+          <w:t>38</w:t>
         </w:r>
         <w:r>
           <w:rPr>
@@ -3221,7 +3238,7 @@
     </w:p>
     <w:p>
       <w:pPr>
-        <w:pStyle w:val="Verzeichnis1"/>
+        <w:pStyle w:val="Verzeichnis2"/>
         <w:rPr>
           <w:rFonts w:asciiTheme="minorHAnsi" w:eastAsiaTheme="minorEastAsia" w:hAnsiTheme="minorHAnsi" w:cstheme="minorBidi"/>
           <w:noProof/>
@@ -3230,40 +3247,23 @@
           <w:lang w:val="en-US"/>
         </w:rPr>
       </w:pPr>
-      <w:hyperlink w:anchor="_Toc437700358" w:history="1">
+      <w:hyperlink w:anchor="_Toc437719999" w:history="1">
         <w:r>
           <w:rPr>
             <w:rStyle w:val="Hyperlink"/>
             <w:noProof/>
           </w:rPr>
-          <w:t>10</w:t>
-        </w:r>
-        <w:r>
-          <w:rPr>
-            <w:rFonts w:asciiTheme="minorHAnsi" w:eastAsiaTheme="minorEastAsia" w:hAnsiTheme="minorHAnsi" w:cstheme="minorBidi"/>
-            <w:noProof/>
-            <w:sz w:val="22"/>
-            <w:szCs w:val="22"/>
-            <w:lang w:val="en-US"/>
+          <w:t>10.3 App Drittpartei</w:t>
+        </w:r>
+        <w:r>
+          <w:rPr>
+            <w:noProof/>
+            <w:webHidden/>
           </w:rPr>
           <w:tab/>
         </w:r>
         <w:r>
           <w:rPr>
-            <w:rStyle w:val="Hyperlink"/>
-            <w:noProof/>
-          </w:rPr>
-          <w:t>Demo Apps</w:t>
-        </w:r>
-        <w:r>
-          <w:rPr>
-            <w:noProof/>
-            <w:webHidden/>
-          </w:rPr>
-          <w:tab/>
-        </w:r>
-        <w:r>
-          <w:rPr>
             <w:noProof/>
             <w:webHidden/>
           </w:rPr>
@@ -3274,7 +3274,7 @@
             <w:noProof/>
             <w:webHidden/>
           </w:rPr>
-          <w:instrText xml:space="preserve"> PAGEREF _Toc437700358 \h </w:instrText>
+          <w:instrText xml:space="preserve"> PAGEREF _Toc437719999 \h </w:instrText>
         </w:r>
         <w:r>
           <w:rPr>
@@ -3294,7 +3294,7 @@
             <w:noProof/>
             <w:webHidden/>
           </w:rPr>
-          <w:t>29</w:t>
+          <w:t>38</w:t>
         </w:r>
         <w:r>
           <w:rPr>
@@ -3307,7 +3307,7 @@
     </w:p>
     <w:p>
       <w:pPr>
-        <w:pStyle w:val="Verzeichnis2"/>
+        <w:pStyle w:val="Verzeichnis1"/>
         <w:rPr>
           <w:rFonts w:asciiTheme="minorHAnsi" w:eastAsiaTheme="minorEastAsia" w:hAnsiTheme="minorHAnsi" w:cstheme="minorBidi"/>
           <w:noProof/>
@@ -3316,23 +3316,40 @@
           <w:lang w:val="en-US"/>
         </w:rPr>
       </w:pPr>
-      <w:hyperlink w:anchor="_Toc437700359" w:history="1">
+      <w:hyperlink w:anchor="_Toc437720000" w:history="1">
         <w:r>
           <w:rPr>
             <w:rStyle w:val="Hyperlink"/>
             <w:noProof/>
           </w:rPr>
-          <w:t>10.1 Shooting Gallery</w:t>
-        </w:r>
-        <w:r>
-          <w:rPr>
-            <w:noProof/>
-            <w:webHidden/>
+          <w:t>11</w:t>
+        </w:r>
+        <w:r>
+          <w:rPr>
+            <w:rFonts w:asciiTheme="minorHAnsi" w:eastAsiaTheme="minorEastAsia" w:hAnsiTheme="minorHAnsi" w:cstheme="minorBidi"/>
+            <w:noProof/>
+            <w:sz w:val="22"/>
+            <w:szCs w:val="22"/>
+            <w:lang w:val="en-US"/>
           </w:rPr>
           <w:tab/>
         </w:r>
         <w:r>
           <w:rPr>
+            <w:rStyle w:val="Hyperlink"/>
+            <w:noProof/>
+          </w:rPr>
+          <w:t>Abbildungsverzeichnis</w:t>
+        </w:r>
+        <w:r>
+          <w:rPr>
+            <w:noProof/>
+            <w:webHidden/>
+          </w:rPr>
+          <w:tab/>
+        </w:r>
+        <w:r>
+          <w:rPr>
             <w:noProof/>
             <w:webHidden/>
           </w:rPr>
@@ -3343,7 +3360,7 @@
             <w:noProof/>
             <w:webHidden/>
           </w:rPr>
-          <w:instrText xml:space="preserve"> PAGEREF _Toc437700359 \h </w:instrText>
+          <w:instrText xml:space="preserve"> PAGEREF _Toc437720000 \h </w:instrText>
         </w:r>
         <w:r>
           <w:rPr>
@@ -3363,7 +3380,7 @@
             <w:noProof/>
             <w:webHidden/>
           </w:rPr>
-          <w:t>29</w:t>
+          <w:t>38</w:t>
         </w:r>
         <w:r>
           <w:rPr>
@@ -3376,7 +3393,7 @@
     </w:p>
     <w:p>
       <w:pPr>
-        <w:pStyle w:val="Verzeichnis2"/>
+        <w:pStyle w:val="Verzeichnis1"/>
         <w:rPr>
           <w:rFonts w:asciiTheme="minorHAnsi" w:eastAsiaTheme="minorEastAsia" w:hAnsiTheme="minorHAnsi" w:cstheme="minorBidi"/>
           <w:noProof/>
@@ -3385,23 +3402,40 @@
           <w:lang w:val="en-US"/>
         </w:rPr>
       </w:pPr>
-      <w:hyperlink w:anchor="_Toc437700360" w:history="1">
+      <w:hyperlink w:anchor="_Toc437720001" w:history="1">
         <w:r>
           <w:rPr>
             <w:rStyle w:val="Hyperlink"/>
             <w:noProof/>
           </w:rPr>
-          <w:t>10.2 Model-Viewer</w:t>
-        </w:r>
-        <w:r>
-          <w:rPr>
-            <w:noProof/>
-            <w:webHidden/>
+          <w:t>12</w:t>
+        </w:r>
+        <w:r>
+          <w:rPr>
+            <w:rFonts w:asciiTheme="minorHAnsi" w:eastAsiaTheme="minorEastAsia" w:hAnsiTheme="minorHAnsi" w:cstheme="minorBidi"/>
+            <w:noProof/>
+            <w:sz w:val="22"/>
+            <w:szCs w:val="22"/>
+            <w:lang w:val="en-US"/>
           </w:rPr>
           <w:tab/>
         </w:r>
         <w:r>
           <w:rPr>
+            <w:rStyle w:val="Hyperlink"/>
+            <w:noProof/>
+          </w:rPr>
+          <w:t>Tabellenverzeichnis</w:t>
+        </w:r>
+        <w:r>
+          <w:rPr>
+            <w:noProof/>
+            <w:webHidden/>
+          </w:rPr>
+          <w:tab/>
+        </w:r>
+        <w:r>
+          <w:rPr>
             <w:noProof/>
             <w:webHidden/>
           </w:rPr>
@@ -3412,7 +3446,7 @@
             <w:noProof/>
             <w:webHidden/>
           </w:rPr>
-          <w:instrText xml:space="preserve"> PAGEREF _Toc437700360 \h </w:instrText>
+          <w:instrText xml:space="preserve"> PAGEREF _Toc437720001 \h </w:instrText>
         </w:r>
         <w:r>
           <w:rPr>
@@ -3432,7 +3466,7 @@
             <w:noProof/>
             <w:webHidden/>
           </w:rPr>
-          <w:t>35</w:t>
+          <w:t>38</w:t>
         </w:r>
         <w:r>
           <w:rPr>
@@ -3445,7 +3479,7 @@
     </w:p>
     <w:p>
       <w:pPr>
-        <w:pStyle w:val="Verzeichnis2"/>
+        <w:pStyle w:val="Verzeichnis1"/>
         <w:rPr>
           <w:rFonts w:asciiTheme="minorHAnsi" w:eastAsiaTheme="minorEastAsia" w:hAnsiTheme="minorHAnsi" w:cstheme="minorBidi"/>
           <w:noProof/>
@@ -3454,23 +3488,40 @@
           <w:lang w:val="en-US"/>
         </w:rPr>
       </w:pPr>
-      <w:hyperlink w:anchor="_Toc437700361" w:history="1">
+      <w:hyperlink w:anchor="_Toc437720002" w:history="1">
         <w:r>
           <w:rPr>
             <w:rStyle w:val="Hyperlink"/>
             <w:noProof/>
           </w:rPr>
-          <w:t>10.3 App Drittpartei</w:t>
-        </w:r>
-        <w:r>
-          <w:rPr>
-            <w:noProof/>
-            <w:webHidden/>
+          <w:t>13</w:t>
+        </w:r>
+        <w:r>
+          <w:rPr>
+            <w:rFonts w:asciiTheme="minorHAnsi" w:eastAsiaTheme="minorEastAsia" w:hAnsiTheme="minorHAnsi" w:cstheme="minorBidi"/>
+            <w:noProof/>
+            <w:sz w:val="22"/>
+            <w:szCs w:val="22"/>
+            <w:lang w:val="en-US"/>
           </w:rPr>
           <w:tab/>
         </w:r>
         <w:r>
           <w:rPr>
+            <w:rStyle w:val="Hyperlink"/>
+            <w:noProof/>
+          </w:rPr>
+          <w:t>Glossar</w:t>
+        </w:r>
+        <w:r>
+          <w:rPr>
+            <w:noProof/>
+            <w:webHidden/>
+          </w:rPr>
+          <w:tab/>
+        </w:r>
+        <w:r>
+          <w:rPr>
             <w:noProof/>
             <w:webHidden/>
           </w:rPr>
@@ -3481,7 +3532,7 @@
             <w:noProof/>
             <w:webHidden/>
           </w:rPr>
-          <w:instrText xml:space="preserve"> PAGEREF _Toc437700361 \h </w:instrText>
+          <w:instrText xml:space="preserve"> PAGEREF _Toc437720002 \h </w:instrText>
         </w:r>
         <w:r>
           <w:rPr>
@@ -3501,7 +3552,7 @@
             <w:noProof/>
             <w:webHidden/>
           </w:rPr>
-          <w:t>35</w:t>
+          <w:t>39</w:t>
         </w:r>
         <w:r>
           <w:rPr>
@@ -3523,13 +3574,13 @@
           <w:lang w:val="en-US"/>
         </w:rPr>
       </w:pPr>
-      <w:hyperlink w:anchor="_Toc437700362" w:history="1">
+      <w:hyperlink w:anchor="_Toc437720003" w:history="1">
         <w:r>
           <w:rPr>
             <w:rStyle w:val="Hyperlink"/>
             <w:noProof/>
           </w:rPr>
-          <w:t>11</w:t>
+          <w:t>14</w:t>
         </w:r>
         <w:r>
           <w:rPr>
@@ -3546,7 +3597,7 @@
             <w:rStyle w:val="Hyperlink"/>
             <w:noProof/>
           </w:rPr>
-          <w:t>Abbildungsverzeichnis</w:t>
+          <w:t>Literaturverzeichnis</w:t>
         </w:r>
         <w:r>
           <w:rPr>
@@ -3567,7 +3618,7 @@
             <w:noProof/>
             <w:webHidden/>
           </w:rPr>
-          <w:instrText xml:space="preserve"> PAGEREF _Toc437700362 \h </w:instrText>
+          <w:instrText xml:space="preserve"> PAGEREF _Toc437720003 \h </w:instrText>
         </w:r>
         <w:r>
           <w:rPr>
@@ -3587,7 +3638,7 @@
             <w:noProof/>
             <w:webHidden/>
           </w:rPr>
-          <w:t>35</w:t>
+          <w:t>39</w:t>
         </w:r>
         <w:r>
           <w:rPr>
@@ -3609,13 +3660,13 @@
           <w:lang w:val="en-US"/>
         </w:rPr>
       </w:pPr>
-      <w:hyperlink w:anchor="_Toc437700363" w:history="1">
+      <w:hyperlink w:anchor="_Toc437720004" w:history="1">
         <w:r>
           <w:rPr>
             <w:rStyle w:val="Hyperlink"/>
             <w:noProof/>
           </w:rPr>
-          <w:t>12</w:t>
+          <w:t>15</w:t>
         </w:r>
         <w:r>
           <w:rPr>
@@ -3632,7 +3683,7 @@
             <w:rStyle w:val="Hyperlink"/>
             <w:noProof/>
           </w:rPr>
-          <w:t>Tabellenverzeichnis</w:t>
+          <w:t>Anhang</w:t>
         </w:r>
         <w:r>
           <w:rPr>
@@ -3653,7 +3704,7 @@
             <w:noProof/>
             <w:webHidden/>
           </w:rPr>
-          <w:instrText xml:space="preserve"> PAGEREF _Toc437700363 \h </w:instrText>
+          <w:instrText xml:space="preserve"> PAGEREF _Toc437720004 \h </w:instrText>
         </w:r>
         <w:r>
           <w:rPr>
@@ -3673,7 +3724,7 @@
             <w:noProof/>
             <w:webHidden/>
           </w:rPr>
-          <w:t>35</w:t>
+          <w:t>40</w:t>
         </w:r>
         <w:r>
           <w:rPr>
@@ -3695,13 +3746,13 @@
           <w:lang w:val="en-US"/>
         </w:rPr>
       </w:pPr>
-      <w:hyperlink w:anchor="_Toc437700364" w:history="1">
+      <w:hyperlink w:anchor="_Toc437720005" w:history="1">
         <w:r>
           <w:rPr>
             <w:rStyle w:val="Hyperlink"/>
             <w:noProof/>
           </w:rPr>
-          <w:t>13</w:t>
+          <w:t>16</w:t>
         </w:r>
         <w:r>
           <w:rPr>
@@ -3718,7 +3769,7 @@
             <w:rStyle w:val="Hyperlink"/>
             <w:noProof/>
           </w:rPr>
-          <w:t>Glossar</w:t>
+          <w:t>Selbständigkeitserklärung</w:t>
         </w:r>
         <w:r>
           <w:rPr>
@@ -3739,7 +3790,7 @@
             <w:noProof/>
             <w:webHidden/>
           </w:rPr>
-          <w:instrText xml:space="preserve"> PAGEREF _Toc437700364 \h </w:instrText>
+          <w:instrText xml:space="preserve"> PAGEREF _Toc437720005 \h </w:instrText>
         </w:r>
         <w:r>
           <w:rPr>
@@ -3759,7 +3810,7 @@
             <w:noProof/>
             <w:webHidden/>
           </w:rPr>
-          <w:t>36</w:t>
+          <w:t>41</w:t>
         </w:r>
         <w:r>
           <w:rPr>
@@ -3771,264 +3822,6 @@
       </w:hyperlink>
     </w:p>
     <w:p>
-      <w:pPr>
-        <w:pStyle w:val="Verzeichnis1"/>
-        <w:rPr>
-          <w:rFonts w:asciiTheme="minorHAnsi" w:eastAsiaTheme="minorEastAsia" w:hAnsiTheme="minorHAnsi" w:cstheme="minorBidi"/>
-          <w:noProof/>
-          <w:sz w:val="22"/>
-          <w:szCs w:val="22"/>
-          <w:lang w:val="en-US"/>
-        </w:rPr>
-      </w:pPr>
-      <w:hyperlink w:anchor="_Toc437700365" w:history="1">
-        <w:r>
-          <w:rPr>
-            <w:rStyle w:val="Hyperlink"/>
-            <w:noProof/>
-          </w:rPr>
-          <w:t>14</w:t>
-        </w:r>
-        <w:r>
-          <w:rPr>
-            <w:rFonts w:asciiTheme="minorHAnsi" w:eastAsiaTheme="minorEastAsia" w:hAnsiTheme="minorHAnsi" w:cstheme="minorBidi"/>
-            <w:noProof/>
-            <w:sz w:val="22"/>
-            <w:szCs w:val="22"/>
-            <w:lang w:val="en-US"/>
-          </w:rPr>
-          <w:tab/>
-        </w:r>
-        <w:r>
-          <w:rPr>
-            <w:rStyle w:val="Hyperlink"/>
-            <w:noProof/>
-          </w:rPr>
-          <w:t>Literaturverzeichnis</w:t>
-        </w:r>
-        <w:r>
-          <w:rPr>
-            <w:noProof/>
-            <w:webHidden/>
-          </w:rPr>
-          <w:tab/>
-        </w:r>
-        <w:r>
-          <w:rPr>
-            <w:noProof/>
-            <w:webHidden/>
-          </w:rPr>
-          <w:fldChar w:fldCharType="begin"/>
-        </w:r>
-        <w:r>
-          <w:rPr>
-            <w:noProof/>
-            <w:webHidden/>
-          </w:rPr>
-          <w:instrText xml:space="preserve"> PAGEREF _Toc437700365 \h </w:instrText>
-        </w:r>
-        <w:r>
-          <w:rPr>
-            <w:noProof/>
-            <w:webHidden/>
-          </w:rPr>
-        </w:r>
-        <w:r>
-          <w:rPr>
-            <w:noProof/>
-            <w:webHidden/>
-          </w:rPr>
-          <w:fldChar w:fldCharType="separate"/>
-        </w:r>
-        <w:r>
-          <w:rPr>
-            <w:noProof/>
-            <w:webHidden/>
-          </w:rPr>
-          <w:t>36</w:t>
-        </w:r>
-        <w:r>
-          <w:rPr>
-            <w:noProof/>
-            <w:webHidden/>
-          </w:rPr>
-          <w:fldChar w:fldCharType="end"/>
-        </w:r>
-      </w:hyperlink>
-    </w:p>
-    <w:p>
-      <w:pPr>
-        <w:pStyle w:val="Verzeichnis1"/>
-        <w:rPr>
-          <w:rFonts w:asciiTheme="minorHAnsi" w:eastAsiaTheme="minorEastAsia" w:hAnsiTheme="minorHAnsi" w:cstheme="minorBidi"/>
-          <w:noProof/>
-          <w:sz w:val="22"/>
-          <w:szCs w:val="22"/>
-          <w:lang w:val="en-US"/>
-        </w:rPr>
-      </w:pPr>
-      <w:hyperlink w:anchor="_Toc437700366" w:history="1">
-        <w:r>
-          <w:rPr>
-            <w:rStyle w:val="Hyperlink"/>
-            <w:noProof/>
-          </w:rPr>
-          <w:t>15</w:t>
-        </w:r>
-        <w:r>
-          <w:rPr>
-            <w:rFonts w:asciiTheme="minorHAnsi" w:eastAsiaTheme="minorEastAsia" w:hAnsiTheme="minorHAnsi" w:cstheme="minorBidi"/>
-            <w:noProof/>
-            <w:sz w:val="22"/>
-            <w:szCs w:val="22"/>
-            <w:lang w:val="en-US"/>
-          </w:rPr>
-          <w:tab/>
-        </w:r>
-        <w:r>
-          <w:rPr>
-            <w:rStyle w:val="Hyperlink"/>
-            <w:noProof/>
-          </w:rPr>
-          <w:t>Anhang</w:t>
-        </w:r>
-        <w:r>
-          <w:rPr>
-            <w:noProof/>
-            <w:webHidden/>
-          </w:rPr>
-          <w:tab/>
-        </w:r>
-        <w:r>
-          <w:rPr>
-            <w:noProof/>
-            <w:webHidden/>
-          </w:rPr>
-          <w:fldChar w:fldCharType="begin"/>
-        </w:r>
-        <w:r>
-          <w:rPr>
-            <w:noProof/>
-            <w:webHidden/>
-          </w:rPr>
-          <w:instrText xml:space="preserve"> PAGEREF _Toc437700366 \h </w:instrText>
-        </w:r>
-        <w:r>
-          <w:rPr>
-            <w:noProof/>
-            <w:webHidden/>
-          </w:rPr>
-        </w:r>
-        <w:r>
-          <w:rPr>
-            <w:noProof/>
-            <w:webHidden/>
-          </w:rPr>
-          <w:fldChar w:fldCharType="separate"/>
-        </w:r>
-        <w:r>
-          <w:rPr>
-            <w:noProof/>
-            <w:webHidden/>
-          </w:rPr>
-          <w:t>37</w:t>
-        </w:r>
-        <w:r>
-          <w:rPr>
-            <w:noProof/>
-            <w:webHidden/>
-          </w:rPr>
-          <w:fldChar w:fldCharType="end"/>
-        </w:r>
-      </w:hyperlink>
-    </w:p>
-    <w:p>
-      <w:pPr>
-        <w:pStyle w:val="Verzeichnis1"/>
-        <w:rPr>
-          <w:rFonts w:asciiTheme="minorHAnsi" w:eastAsiaTheme="minorEastAsia" w:hAnsiTheme="minorHAnsi" w:cstheme="minorBidi"/>
-          <w:noProof/>
-          <w:sz w:val="22"/>
-          <w:szCs w:val="22"/>
-          <w:lang w:val="en-US"/>
-        </w:rPr>
-      </w:pPr>
-      <w:hyperlink w:anchor="_Toc437700367" w:history="1">
-        <w:r>
-          <w:rPr>
-            <w:rStyle w:val="Hyperlink"/>
-            <w:noProof/>
-          </w:rPr>
-          <w:t>16</w:t>
-        </w:r>
-        <w:r>
-          <w:rPr>
-            <w:rFonts w:asciiTheme="minorHAnsi" w:eastAsiaTheme="minorEastAsia" w:hAnsiTheme="minorHAnsi" w:cstheme="minorBidi"/>
-            <w:noProof/>
-            <w:sz w:val="22"/>
-            <w:szCs w:val="22"/>
-            <w:lang w:val="en-US"/>
-          </w:rPr>
-          <w:tab/>
-        </w:r>
-        <w:r>
-          <w:rPr>
-            <w:rStyle w:val="Hyperlink"/>
-            <w:noProof/>
-          </w:rPr>
-          <w:t>Selbständigkeitserklärung</w:t>
-        </w:r>
-        <w:r>
-          <w:rPr>
-            <w:noProof/>
-            <w:webHidden/>
-          </w:rPr>
-          <w:tab/>
-        </w:r>
-        <w:r>
-          <w:rPr>
-            <w:noProof/>
-            <w:webHidden/>
-          </w:rPr>
-          <w:fldChar w:fldCharType="begin"/>
-        </w:r>
-        <w:r>
-          <w:rPr>
-            <w:noProof/>
-            <w:webHidden/>
-          </w:rPr>
-          <w:instrText xml:space="preserve"> PAGEREF _Toc437700367 \h </w:instrText>
-        </w:r>
-        <w:r>
-          <w:rPr>
-            <w:noProof/>
-            <w:webHidden/>
-          </w:rPr>
-        </w:r>
-        <w:r>
-          <w:rPr>
-            <w:noProof/>
-            <w:webHidden/>
-          </w:rPr>
-          <w:fldChar w:fldCharType="separate"/>
-        </w:r>
-        <w:r>
-          <w:rPr>
-            <w:noProof/>
-            <w:webHidden/>
-          </w:rPr>
-          <w:t>38</w:t>
-        </w:r>
-        <w:r>
-          <w:rPr>
-            <w:noProof/>
-            <w:webHidden/>
-          </w:rPr>
-          <w:fldChar w:fldCharType="end"/>
-        </w:r>
-      </w:hyperlink>
-    </w:p>
-    <w:p>
       <w:r>
         <w:fldChar w:fldCharType="end"/>
       </w:r>
@@ -4040,7 +3833,7 @@
       <w:r>
         <w:br w:type="page"/>
       </w:r>
-      <w:bookmarkStart w:id="1" w:name="_Toc437700326"/>
+      <w:bookmarkStart w:id="1" w:name="_Toc437719967"/>
       <w:r>
         <w:lastRenderedPageBreak/>
         <w:t>Einführung</w:t>
@@ -4051,7 +3844,7 @@
       <w:pPr>
         <w:pStyle w:val="berschrift2"/>
       </w:pPr>
-      <w:bookmarkStart w:id="2" w:name="_Toc437700327"/>
+      <w:bookmarkStart w:id="2" w:name="_Toc437719968"/>
       <w:r>
         <w:t>Vorarbeiten Projekt 2</w:t>
       </w:r>
@@ -4061,7 +3854,7 @@
       <w:pPr>
         <w:pStyle w:val="berschrift1"/>
       </w:pPr>
-      <w:bookmarkStart w:id="3" w:name="_Toc437700328"/>
+      <w:bookmarkStart w:id="3" w:name="_Toc437719969"/>
       <w:r>
         <w:t>Infrastruktur</w:t>
       </w:r>
@@ -4298,7 +4091,7 @@
         <w:pStyle w:val="berschrift2"/>
         <w:jc w:val="both"/>
       </w:pPr>
-      <w:bookmarkStart w:id="6" w:name="_Toc437700329"/>
+      <w:bookmarkStart w:id="6" w:name="_Toc437719970"/>
       <w:r>
         <w:t xml:space="preserve">Trackingsystem </w:t>
       </w:r>
@@ -4373,7 +4166,7 @@
       <w:pPr>
         <w:pStyle w:val="berschrift2"/>
       </w:pPr>
-      <w:bookmarkStart w:id="7" w:name="_Toc437700330"/>
+      <w:bookmarkStart w:id="7" w:name="_Toc437719971"/>
       <w:r>
         <w:t>Devices</w:t>
       </w:r>
@@ -4818,7 +4611,7 @@
       <w:pPr>
         <w:pStyle w:val="berschrift2"/>
       </w:pPr>
-      <w:bookmarkStart w:id="11" w:name="_Toc437700331"/>
+      <w:bookmarkStart w:id="11" w:name="_Toc437719972"/>
       <w:proofErr w:type="spellStart"/>
       <w:r>
         <w:t>Unity</w:t>
@@ -4916,7 +4709,7 @@
       <w:pPr>
         <w:pStyle w:val="berschrift2"/>
       </w:pPr>
-      <w:bookmarkStart w:id="12" w:name="_Toc437700332"/>
+      <w:bookmarkStart w:id="12" w:name="_Toc437719973"/>
       <w:r>
         <w:t>Audio</w:t>
       </w:r>
@@ -4945,7 +4738,7 @@
       <w:pPr>
         <w:pStyle w:val="berschrift2"/>
       </w:pPr>
-      <w:bookmarkStart w:id="13" w:name="_Toc437700333"/>
+      <w:bookmarkStart w:id="13" w:name="_Toc437719974"/>
       <w:r>
         <w:t>Video Matrix Switch</w:t>
       </w:r>
@@ -4987,7 +4780,7 @@
       <w:pPr>
         <w:pStyle w:val="berschrift1"/>
       </w:pPr>
-      <w:bookmarkStart w:id="14" w:name="_Toc437700334"/>
+      <w:bookmarkStart w:id="14" w:name="_Toc437719975"/>
       <w:r>
         <w:lastRenderedPageBreak/>
         <w:t>Stereoskopie</w:t>
@@ -5013,9 +4806,26 @@
           <w:ilvl w:val="1"/>
           <w:numId w:val="8"/>
         </w:numPr>
-      </w:pPr>
-      <w:r>
-        <w:t>Sekundäre Kamera</w:t>
+        <w:jc w:val="both"/>
+      </w:pPr>
+      <w:r>
+        <w:t xml:space="preserve">Beschreibung </w:t>
+      </w:r>
+      <w:proofErr w:type="spellStart"/>
+      <w:r>
+        <w:t>Aaufteilung</w:t>
+      </w:r>
+      <w:proofErr w:type="spellEnd"/>
+      <w:r>
+        <w:t xml:space="preserve"> der 8 Kameras + Mapping mit dem </w:t>
+      </w:r>
+      <w:proofErr w:type="spellStart"/>
+      <w:r>
+        <w:t>Mosaic</w:t>
+      </w:r>
+      <w:proofErr w:type="spellEnd"/>
+      <w:r>
+        <w:t>-System.</w:t>
       </w:r>
     </w:p>
     <w:p>
@@ -5027,7 +4837,7 @@
         </w:numPr>
       </w:pPr>
       <w:r>
-        <w:t>GUI Elemente</w:t>
+        <w:t>Sekundäre Kamera</w:t>
       </w:r>
     </w:p>
     <w:p>
@@ -5037,6 +4847,58 @@
           <w:ilvl w:val="0"/>
           <w:numId w:val="8"/>
         </w:numPr>
+        <w:spacing w:line="240" w:lineRule="auto"/>
+        <w:rPr>
+          <w:lang w:val="en-US"/>
+        </w:rPr>
+      </w:pPr>
+      <w:r>
+        <w:rPr>
+          <w:lang w:val="en-US"/>
+        </w:rPr>
+        <w:t xml:space="preserve">GUI </w:t>
+      </w:r>
+      <w:proofErr w:type="spellStart"/>
+      <w:r>
+        <w:rPr>
+          <w:lang w:val="en-US"/>
+        </w:rPr>
+        <w:t>Elemente</w:t>
+      </w:r>
+      <w:proofErr w:type="spellEnd"/>
+      <w:r>
+        <w:rPr>
+          <w:lang w:val="en-US"/>
+        </w:rPr>
+        <w:t xml:space="preserve"> / GUI Cams / Cursor-Cams / Canvas</w:t>
+      </w:r>
+    </w:p>
+    <w:p>
+      <w:pPr>
+        <w:pStyle w:val="Listenabsatz"/>
+        <w:numPr>
+          <w:ilvl w:val="0"/>
+          <w:numId w:val="8"/>
+        </w:numPr>
+        <w:spacing w:line="240" w:lineRule="auto"/>
+        <w:rPr>
+          <w:lang w:val="en-US"/>
+        </w:rPr>
+      </w:pPr>
+      <w:r>
+        <w:rPr>
+          <w:lang w:val="en-US"/>
+        </w:rPr>
+        <w:t xml:space="preserve">Custom-Cursor (e.g. Crosshair) </w:t>
+      </w:r>
+    </w:p>
+    <w:p>
+      <w:pPr>
+        <w:pStyle w:val="Listenabsatz"/>
+        <w:numPr>
+          <w:ilvl w:val="0"/>
+          <w:numId w:val="8"/>
+        </w:numPr>
       </w:pPr>
       <w:proofErr w:type="spellStart"/>
       <w:r>
@@ -5049,9 +4911,18 @@
     </w:p>
     <w:p>
       <w:pPr>
+        <w:pStyle w:val="Listenabsatz"/>
+        <w:numPr>
+          <w:ilvl w:val="0"/>
+          <w:numId w:val="8"/>
+        </w:numPr>
+      </w:pPr>
+    </w:p>
+    <w:p>
+      <w:pPr>
         <w:pStyle w:val="berschrift1"/>
       </w:pPr>
-      <w:bookmarkStart w:id="15" w:name="_Toc437700335"/>
+      <w:bookmarkStart w:id="15" w:name="_Toc437719976"/>
       <w:r>
         <w:t>Immersion</w:t>
       </w:r>
@@ -5062,7 +4933,7 @@
         <w:pStyle w:val="berschrift2"/>
         <w:jc w:val="both"/>
       </w:pPr>
-      <w:bookmarkStart w:id="16" w:name="_Toc437700336"/>
+      <w:bookmarkStart w:id="16" w:name="_Toc437719977"/>
       <w:proofErr w:type="spellStart"/>
       <w:r>
         <w:t>Frustum</w:t>
@@ -5398,7 +5269,7 @@
       <w:pPr>
         <w:pStyle w:val="berschrift3"/>
       </w:pPr>
-      <w:bookmarkStart w:id="19" w:name="_Toc437700337"/>
+      <w:bookmarkStart w:id="19" w:name="_Toc437719978"/>
       <w:r>
         <w:t xml:space="preserve">CAVE XXL </w:t>
       </w:r>
@@ -5414,8 +5285,9 @@
       <w:pPr>
         <w:pStyle w:val="berschrift3"/>
       </w:pPr>
-      <w:bookmarkStart w:id="20" w:name="_Toc437700338"/>
-      <w:r>
+      <w:bookmarkStart w:id="20" w:name="_Toc437719979"/>
+      <w:r>
+        <w:lastRenderedPageBreak/>
         <w:t xml:space="preserve">General </w:t>
       </w:r>
       <w:proofErr w:type="spellStart"/>
@@ -5486,7 +5358,7 @@
       <w:pPr>
         <w:pStyle w:val="berschrift1"/>
       </w:pPr>
-      <w:bookmarkStart w:id="21" w:name="_Toc437700339"/>
+      <w:bookmarkStart w:id="21" w:name="_Toc437719980"/>
       <w:r>
         <w:lastRenderedPageBreak/>
         <w:t>Devices</w:t>
@@ -5497,7 +5369,7 @@
       <w:pPr>
         <w:pStyle w:val="berschrift2"/>
       </w:pPr>
-      <w:bookmarkStart w:id="22" w:name="_Toc437700340"/>
+      <w:bookmarkStart w:id="22" w:name="_Toc437719981"/>
       <w:r>
         <w:t>Wand</w:t>
       </w:r>
@@ -5746,7 +5618,52 @@
         <w:ind w:left="360"/>
       </w:pPr>
       <w:r>
-        <w:t>Zusätzlich zum CAVE sind auch die beiden Devices Eyes und Wand als virtuelle Objekte in der Hierarchie der Applikation.</w:t>
+        <w:t xml:space="preserve">Zusätzlich zum </w:t>
+      </w:r>
+      <w:r>
+        <w:t>Cave</w:t>
+      </w:r>
+      <w:r>
+        <w:t xml:space="preserve"> sind auch die beiden Devices Eyes und Wand als virtuelle Objekte in der Hierarchie der Applikation.</w:t>
+      </w:r>
+    </w:p>
+    <w:p>
+      <w:pPr>
+        <w:ind w:left="360"/>
+      </w:pPr>
+    </w:p>
+    <w:p>
+      <w:pPr>
+        <w:ind w:left="360"/>
+        <w:jc w:val="both"/>
+      </w:pPr>
+      <w:r>
+        <w:t xml:space="preserve">Der virtuelle CAVE übernimmt die Position und Rotation der Hauptkamera der Applikation. Die Korrelation zwischen CAVE und Wand / Eyes kann nur bestehen, </w:t>
+      </w:r>
+      <w:r>
+        <w:t xml:space="preserve">wenn sich der Spieler in der virtuellen Welt auch im virtuellen CAVE befindet. </w:t>
+      </w:r>
+      <w:r>
+        <w:t xml:space="preserve">Die Hauptkamera wird rein durch die </w:t>
+      </w:r>
+      <w:proofErr w:type="spellStart"/>
+      <w:r>
+        <w:t>Unity</w:t>
+      </w:r>
+      <w:proofErr w:type="spellEnd"/>
+      <w:r>
+        <w:t xml:space="preserve">-Applikation gesteuert und das </w:t>
+      </w:r>
+      <w:proofErr w:type="spellStart"/>
+      <w:r>
+        <w:t>Plugin</w:t>
+      </w:r>
+      <w:proofErr w:type="spellEnd"/>
+      <w:r>
+        <w:t xml:space="preserve"> hat keinerlei Einfluss darauf, um den Spielmechanismus nicht zu stören.</w:t>
+      </w:r>
+      <w:r>
+        <w:t xml:space="preserve"> Damit aber die Checks, wie sich die Devices im CAVE befinden, nach wie vor gemacht werden können, verändert der CAVE die Position und Rotation analog der Hauptkamera.</w:t>
       </w:r>
     </w:p>
     <w:p>
@@ -5895,10 +5812,10 @@
             <v:path o:extrusionok="f" gradientshapeok="t" o:connecttype="rect"/>
             <o:lock v:ext="edit" aspectratio="t"/>
           </v:shapetype>
-          <v:shape id="_x0000_i1033" type="#_x0000_t75" style="width:468pt;height:20.25pt" o:ole="">
+          <v:shape id="_x0000_i1025" type="#_x0000_t75" style="width:468pt;height:20.25pt" o:ole="">
             <v:imagedata r:id="rId23" o:title=""/>
           </v:shape>
-          <o:OLEObject Type="Embed" ProgID="Word.OpenDocumentText.12" ShapeID="_x0000_i1033" DrawAspect="Content" ObjectID="_1511448280" r:id="rId24"/>
+          <o:OLEObject Type="Embed" ProgID="Word.OpenDocumentText.12" ShapeID="_x0000_i1025" DrawAspect="Content" ObjectID="_1511462402" r:id="rId24"/>
         </w:object>
       </w:r>
       <w:r>
@@ -6166,10 +6083,10 @@
       </w:pPr>
       <w:r>
         <w:object w:dxaOrig="9360" w:dyaOrig="2997" w14:anchorId="18F051B7">
-          <v:shape id="_x0000_i1025" type="#_x0000_t75" style="width:468.75pt;height:150pt" o:ole="">
+          <v:shape id="_x0000_i1026" type="#_x0000_t75" style="width:468.75pt;height:150pt" o:ole="">
             <v:imagedata r:id="rId26" o:title=""/>
           </v:shape>
-          <o:OLEObject Type="Embed" ProgID="Word.OpenDocumentText.12" ShapeID="_x0000_i1025" DrawAspect="Content" ObjectID="_1511448281" r:id="rId27"/>
+          <o:OLEObject Type="Embed" ProgID="Word.OpenDocumentText.12" ShapeID="_x0000_i1026" DrawAspect="Content" ObjectID="_1511462403" r:id="rId27"/>
         </w:object>
       </w:r>
       <w:r>
@@ -6644,10 +6561,10 @@
       </w:pPr>
       <w:r>
         <w:object w:dxaOrig="9360" w:dyaOrig="1068" w14:anchorId="7A4F32C3">
-          <v:shape id="_x0000_i1026" type="#_x0000_t75" style="width:468pt;height:53.25pt" o:ole="">
+          <v:shape id="_x0000_i1027" type="#_x0000_t75" style="width:468pt;height:53.25pt" o:ole="">
             <v:imagedata r:id="rId30" o:title=""/>
           </v:shape>
-          <o:OLEObject Type="Embed" ProgID="Word.OpenDocumentText.12" ShapeID="_x0000_i1026" DrawAspect="Content" ObjectID="_1511448282" r:id="rId31"/>
+          <o:OLEObject Type="Embed" ProgID="Word.OpenDocumentText.12" ShapeID="_x0000_i1027" DrawAspect="Content" ObjectID="_1511462404" r:id="rId31"/>
         </w:object>
       </w:r>
     </w:p>
@@ -6806,10 +6723,10 @@
       </w:pPr>
       <w:r>
         <w:object w:dxaOrig="9360" w:dyaOrig="3242" w14:anchorId="5F5FC07A">
-          <v:shape id="_x0000_i1031" type="#_x0000_t75" style="width:468pt;height:162pt" o:ole="">
+          <v:shape id="_x0000_i1028" type="#_x0000_t75" style="width:468pt;height:162pt" o:ole="">
             <v:imagedata r:id="rId32" o:title=""/>
           </v:shape>
-          <o:OLEObject Type="Embed" ProgID="Word.OpenDocumentText.12" ShapeID="_x0000_i1031" DrawAspect="Content" ObjectID="_1511448283" r:id="rId33"/>
+          <o:OLEObject Type="Embed" ProgID="Word.OpenDocumentText.12" ShapeID="_x0000_i1028" DrawAspect="Content" ObjectID="_1511462405" r:id="rId33"/>
         </w:object>
       </w:r>
       <w:r>
@@ -7367,7 +7284,7 @@
       <w:pPr>
         <w:pStyle w:val="berschrift2"/>
       </w:pPr>
-      <w:bookmarkStart w:id="31" w:name="_Toc437700341"/>
+      <w:bookmarkStart w:id="31" w:name="_Toc437719982"/>
       <w:r>
         <w:t>Eyes</w:t>
       </w:r>
@@ -7498,10 +7415,10 @@
       </w:pPr>
       <w:r>
         <w:object w:dxaOrig="9360" w:dyaOrig="400" w14:anchorId="0B98485A">
-          <v:shape id="_x0000_i1032" type="#_x0000_t75" style="width:468pt;height:20.25pt" o:ole="">
+          <v:shape id="_x0000_i1029" type="#_x0000_t75" style="width:468pt;height:20.25pt" o:ole="">
             <v:imagedata r:id="rId34" o:title=""/>
           </v:shape>
-          <o:OLEObject Type="Embed" ProgID="Word.OpenDocumentText.12" ShapeID="_x0000_i1032" DrawAspect="Content" ObjectID="_1511448284" r:id="rId35"/>
+          <o:OLEObject Type="Embed" ProgID="Word.OpenDocumentText.12" ShapeID="_x0000_i1029" DrawAspect="Content" ObjectID="_1511462406" r:id="rId35"/>
         </w:object>
       </w:r>
       <w:r>
@@ -7521,7 +7438,7 @@
       <w:pPr>
         <w:pStyle w:val="berschrift2"/>
       </w:pPr>
-      <w:bookmarkStart w:id="33" w:name="_Toc437700342"/>
+      <w:bookmarkStart w:id="33" w:name="_Toc437719983"/>
       <w:r>
         <w:t>Gamepad</w:t>
       </w:r>
@@ -7555,7 +7472,7 @@
       <w:pPr>
         <w:pStyle w:val="berschrift2"/>
       </w:pPr>
-      <w:bookmarkStart w:id="34" w:name="_Toc437700343"/>
+      <w:bookmarkStart w:id="34" w:name="_Toc437719984"/>
       <w:proofErr w:type="spellStart"/>
       <w:r>
         <w:t>Smoothing</w:t>
@@ -7592,7 +7509,7 @@
       <w:pPr>
         <w:pStyle w:val="berschrift1"/>
       </w:pPr>
-      <w:bookmarkStart w:id="35" w:name="_Toc437700344"/>
+      <w:bookmarkStart w:id="35" w:name="_Toc437719985"/>
       <w:r>
         <w:lastRenderedPageBreak/>
         <w:t>VRPN</w:t>
@@ -7628,7 +7545,7 @@
       <w:pPr>
         <w:pStyle w:val="berschrift2"/>
       </w:pPr>
-      <w:bookmarkStart w:id="36" w:name="_Toc437700345"/>
+      <w:bookmarkStart w:id="36" w:name="_Toc437719986"/>
       <w:r>
         <w:t xml:space="preserve">Verwendung mit PPT Studio </w:t>
       </w:r>
@@ -7671,10 +7588,10 @@
           <w:szCs w:val="16"/>
         </w:rPr>
         <w:object w:dxaOrig="9072" w:dyaOrig="3431" w14:anchorId="1DE789E4">
-          <v:shape id="_x0000_i1027" type="#_x0000_t75" style="width:369pt;height:171.75pt" o:ole="">
+          <v:shape id="_x0000_i1030" type="#_x0000_t75" style="width:369pt;height:171.75pt" o:ole="">
             <v:imagedata r:id="rId36" o:title=""/>
           </v:shape>
-          <o:OLEObject Type="Embed" ProgID="Word.OpenDocumentText.12" ShapeID="_x0000_i1027" DrawAspect="Content" ObjectID="_1511448285" r:id="rId37"/>
+          <o:OLEObject Type="Embed" ProgID="Word.OpenDocumentText.12" ShapeID="_x0000_i1030" DrawAspect="Content" ObjectID="_1511462407" r:id="rId37"/>
         </w:object>
       </w:r>
     </w:p>
@@ -7705,7 +7622,7 @@
       <w:pPr>
         <w:pStyle w:val="berschrift2"/>
       </w:pPr>
-      <w:bookmarkStart w:id="39" w:name="_Toc437700346"/>
+      <w:bookmarkStart w:id="39" w:name="_Toc437719987"/>
       <w:r>
         <w:t xml:space="preserve">Datenverarbeitung im </w:t>
       </w:r>
@@ -7868,10 +7785,10 @@
       </w:pPr>
       <w:r>
         <w:object w:dxaOrig="9072" w:dyaOrig="8041" w14:anchorId="347CFE26">
-          <v:shape id="_x0000_i1028" type="#_x0000_t75" style="width:453.75pt;height:402pt" o:ole="">
+          <v:shape id="_x0000_i1031" type="#_x0000_t75" style="width:453.75pt;height:402pt" o:ole="">
             <v:imagedata r:id="rId40" o:title=""/>
           </v:shape>
-          <o:OLEObject Type="Embed" ProgID="Word.OpenDocumentText.12" ShapeID="_x0000_i1028" DrawAspect="Content" ObjectID="_1511448286" r:id="rId41"/>
+          <o:OLEObject Type="Embed" ProgID="Word.OpenDocumentText.12" ShapeID="_x0000_i1031" DrawAspect="Content" ObjectID="_1511462408" r:id="rId41"/>
         </w:object>
       </w:r>
     </w:p>
@@ -7932,10 +7849,10 @@
       </w:pPr>
       <w:r>
         <w:object w:dxaOrig="9072" w:dyaOrig="6286" w14:anchorId="144C0F30">
-          <v:shape id="_x0000_i1029" type="#_x0000_t75" style="width:453.75pt;height:314.25pt" o:ole="">
+          <v:shape id="_x0000_i1032" type="#_x0000_t75" style="width:453.75pt;height:314.25pt" o:ole="">
             <v:imagedata r:id="rId42" o:title=""/>
           </v:shape>
-          <o:OLEObject Type="Embed" ProgID="Word.OpenDocumentText.12" ShapeID="_x0000_i1029" DrawAspect="Content" ObjectID="_1511448287" r:id="rId43"/>
+          <o:OLEObject Type="Embed" ProgID="Word.OpenDocumentText.12" ShapeID="_x0000_i1032" DrawAspect="Content" ObjectID="_1511462409" r:id="rId43"/>
         </w:object>
       </w:r>
     </w:p>
@@ -7979,7 +7896,7 @@
       <w:pPr>
         <w:pStyle w:val="berschrift2"/>
       </w:pPr>
-      <w:bookmarkStart w:id="44" w:name="_Toc437700347"/>
+      <w:bookmarkStart w:id="44" w:name="_Toc437719988"/>
       <w:r>
         <w:t xml:space="preserve">Datenveredlung im </w:t>
       </w:r>
@@ -8203,7 +8120,7 @@
       <w:pPr>
         <w:pStyle w:val="berschrift1"/>
       </w:pPr>
-      <w:bookmarkStart w:id="46" w:name="_Toc437700348"/>
+      <w:bookmarkStart w:id="46" w:name="_Toc437719989"/>
       <w:proofErr w:type="spellStart"/>
       <w:r>
         <w:lastRenderedPageBreak/>
@@ -8224,7 +8141,7 @@
       <w:pPr>
         <w:pStyle w:val="berschrift2"/>
       </w:pPr>
-      <w:bookmarkStart w:id="47" w:name="_Toc437700349"/>
+      <w:bookmarkStart w:id="47" w:name="_Toc437719990"/>
       <w:r>
         <w:t>Konfiguration</w:t>
       </w:r>
@@ -9121,7 +9038,7 @@
       <w:pPr>
         <w:pStyle w:val="berschrift2"/>
       </w:pPr>
-      <w:bookmarkStart w:id="54" w:name="_Toc437700350"/>
+      <w:bookmarkStart w:id="54" w:name="_Toc437719991"/>
       <w:r>
         <w:t>Struktur</w:t>
       </w:r>
@@ -9342,11 +9259,12 @@
       <w:pPr>
         <w:pStyle w:val="berschrift2"/>
       </w:pPr>
-      <w:bookmarkStart w:id="56" w:name="_Toc437700351"/>
+      <w:bookmarkStart w:id="56" w:name="_Toc437719992"/>
       <w:r>
         <w:lastRenderedPageBreak/>
         <w:t>Aufgabenverteilung</w:t>
       </w:r>
+      <w:bookmarkEnd w:id="56"/>
     </w:p>
     <w:p>
       <w:r>
@@ -9371,24 +9289,29 @@
         <w:rPr>
           <w:b/>
         </w:rPr>
-        <w:t>Eyes</w:t>
-      </w:r>
-      <w:r>
-        <w:rPr>
-          <w:b/>
-        </w:rPr>
-        <w:t>.cs</w:t>
-      </w:r>
-      <w:proofErr w:type="spellEnd"/>
-    </w:p>
-    <w:p>
-      <w:pPr>
-        <w:pStyle w:val="Listenabsatz"/>
+        <w:t>CaveMain.cs</w:t>
+      </w:r>
+      <w:proofErr w:type="spellEnd"/>
+    </w:p>
+    <w:p>
+      <w:pPr>
         <w:ind w:left="360"/>
         <w:jc w:val="both"/>
       </w:pPr>
       <w:r>
-        <w:t xml:space="preserve">Die virtuellen Eyes interpretieren die Daten des Trackingservers über VRPN und beachten die userspezifischen Einstellungen des </w:t>
+        <w:t xml:space="preserve">Das ist </w:t>
+      </w:r>
+      <w:r>
+        <w:t>der</w:t>
+      </w:r>
+      <w:r>
+        <w:t xml:space="preserve"> zentrale </w:t>
+      </w:r>
+      <w:r>
+        <w:t>Knoten</w:t>
+      </w:r>
+      <w:r>
+        <w:t xml:space="preserve"> des </w:t>
       </w:r>
       <w:proofErr w:type="spellStart"/>
       <w:r>
@@ -9396,35 +9319,95 @@
       </w:r>
       <w:proofErr w:type="spellEnd"/>
       <w:r>
-        <w:t>. Nac</w:t>
-      </w:r>
-      <w:bookmarkStart w:id="57" w:name="_GoBack"/>
-      <w:bookmarkEnd w:id="57"/>
-      <w:r>
-        <w:t xml:space="preserve">h dieser Bearbeitung wird das in der Hierarchie liegende </w:t>
-      </w:r>
-      <w:proofErr w:type="gramStart"/>
-      <w:r>
-        <w:t>Eyes-Objekte</w:t>
-      </w:r>
-      <w:proofErr w:type="gramEnd"/>
+        <w:t xml:space="preserve">. In der </w:t>
+      </w:r>
+      <w:proofErr w:type="spellStart"/>
+      <w:r>
+        <w:t>Unity</w:t>
+      </w:r>
+      <w:proofErr w:type="spellEnd"/>
+      <w:r>
+        <w:t>-Hierarchie sind sämtlich</w:t>
+      </w:r>
+      <w:r>
+        <w:t>e</w:t>
+      </w:r>
       <w:r>
         <w:t xml:space="preserve"> </w:t>
       </w:r>
       <w:proofErr w:type="spellStart"/>
       <w:r>
-        <w:t>updated</w:t>
-      </w:r>
-      <w:proofErr w:type="spellEnd"/>
-      <w:r>
-        <w:t>, damit mittels API dessen Werte ausgelesen werden können.</w:t>
-      </w:r>
-    </w:p>
-    <w:p/>
+        <w:t>Plugin</w:t>
+      </w:r>
+      <w:proofErr w:type="spellEnd"/>
+      <w:r>
+        <w:t>-relevanten</w:t>
+      </w:r>
+      <w:r>
+        <w:t xml:space="preserve"> Objekte Child-Elemente dieser Instanz. </w:t>
+      </w:r>
+      <w:r>
+        <w:t xml:space="preserve">Wichtige Management-Klassen werden während des Startvorgangs vom </w:t>
+      </w:r>
+      <w:proofErr w:type="spellStart"/>
+      <w:r>
+        <w:t>CaveMain</w:t>
+      </w:r>
+      <w:proofErr w:type="spellEnd"/>
+      <w:r>
+        <w:t xml:space="preserve"> instanziiert und die Geometrie des virtuellen Caves wird hier zusammengetragen.</w:t>
+      </w:r>
+      <w:r>
+        <w:t xml:space="preserve"> </w:t>
+      </w:r>
+      <w:r>
+        <w:t>Der Zugriff auf die benutzerspezifischen Einstellungen</w:t>
+      </w:r>
+      <w:r>
+        <w:t>, welche in Model-Klassen ausgelagert sind,</w:t>
+      </w:r>
+      <w:r>
+        <w:t xml:space="preserve"> erfolgt über diese Stelle.</w:t>
+      </w:r>
+      <w:r>
+        <w:t xml:space="preserve"> Je nach Einstellung, ob der </w:t>
+      </w:r>
+      <w:r>
+        <w:t>CAVE</w:t>
+      </w:r>
+      <w:r>
+        <w:t xml:space="preserve"> zu </w:t>
+      </w:r>
+      <w:proofErr w:type="spellStart"/>
+      <w:r>
+        <w:t>Debug</w:t>
+      </w:r>
+      <w:proofErr w:type="spellEnd"/>
+      <w:r>
+        <w:t xml:space="preserve">-Zwecken dargestellt werden soll, deaktiviert diese Klasse sämtliche </w:t>
+      </w:r>
+      <w:proofErr w:type="spellStart"/>
+      <w:r>
+        <w:t>Renderers</w:t>
+      </w:r>
+      <w:proofErr w:type="spellEnd"/>
+      <w:r>
+        <w:t>.</w:t>
+      </w:r>
+      <w:r>
+        <w:t xml:space="preserve"> </w:t>
+      </w:r>
+    </w:p>
+    <w:p>
+      <w:pPr>
+        <w:ind w:left="360"/>
+        <w:jc w:val="both"/>
+      </w:pPr>
+    </w:p>
     <w:tbl>
       <w:tblPr>
-        <w:tblW w:w="9469" w:type="dxa"/>
-        <w:tblInd w:w="85" w:type="dxa"/>
+        <w:tblW w:w="9043" w:type="dxa"/>
+        <w:tblInd w:w="511" w:type="dxa"/>
         <w:tblBorders>
           <w:top w:val="single" w:sz="8" w:space="0" w:color="FFFFFF"/>
           <w:left w:val="single" w:sz="8" w:space="0" w:color="FFFFFF"/>
@@ -9443,7 +9426,7 @@
         <w:tblLook w:val="01E0" w:firstRow="1" w:lastRow="1" w:firstColumn="1" w:lastColumn="1" w:noHBand="0" w:noVBand="0"/>
       </w:tblPr>
       <w:tblGrid>
-        <w:gridCol w:w="2835"/>
+        <w:gridCol w:w="2409"/>
         <w:gridCol w:w="6634"/>
       </w:tblGrid>
       <w:tr>
@@ -9452,7 +9435,7 @@
         </w:trPr>
         <w:tc>
           <w:tcPr>
-            <w:tcW w:w="2835" w:type="dxa"/>
+            <w:tcW w:w="2409" w:type="dxa"/>
             <w:tcBorders>
               <w:top w:val="nil"/>
               <w:left w:val="nil"/>
@@ -9509,7 +9492,332 @@
         </w:trPr>
         <w:tc>
           <w:tcPr>
-            <w:tcW w:w="2835" w:type="dxa"/>
+            <w:tcW w:w="2409" w:type="dxa"/>
+            <w:shd w:val="clear" w:color="auto" w:fill="E6E6E6"/>
+          </w:tcPr>
+          <w:p>
+            <w:pPr>
+              <w:jc w:val="both"/>
+            </w:pPr>
+            <w:proofErr w:type="spellStart"/>
+            <w:r>
+              <w:t>Awake</w:t>
+            </w:r>
+            <w:proofErr w:type="spellEnd"/>
+            <w:r>
+              <w:t>()</w:t>
+            </w:r>
+          </w:p>
+        </w:tc>
+        <w:tc>
+          <w:tcPr>
+            <w:tcW w:w="6634" w:type="dxa"/>
+            <w:shd w:val="clear" w:color="auto" w:fill="E6E6E6"/>
+          </w:tcPr>
+          <w:p>
+            <w:pPr>
+              <w:jc w:val="both"/>
+            </w:pPr>
+            <w:r>
+              <w:t xml:space="preserve">Instanziiert </w:t>
+            </w:r>
+            <w:proofErr w:type="spellStart"/>
+            <w:r>
+              <w:t>CameraManager</w:t>
+            </w:r>
+            <w:proofErr w:type="spellEnd"/>
+            <w:r>
+              <w:t xml:space="preserve">, </w:t>
+            </w:r>
+            <w:proofErr w:type="spellStart"/>
+            <w:r>
+              <w:t>FrustumManager</w:t>
+            </w:r>
+            <w:proofErr w:type="spellEnd"/>
+            <w:r>
+              <w:t xml:space="preserve"> und </w:t>
+            </w:r>
+            <w:proofErr w:type="spellStart"/>
+            <w:r>
+              <w:t>CameraContainer</w:t>
+            </w:r>
+            <w:proofErr w:type="spellEnd"/>
+          </w:p>
+        </w:tc>
+      </w:tr>
+      <w:tr>
+        <w:trPr>
+          <w:trHeight w:val="113"/>
+        </w:trPr>
+        <w:tc>
+          <w:tcPr>
+            <w:tcW w:w="2409" w:type="dxa"/>
+            <w:shd w:val="clear" w:color="auto" w:fill="E6E6E6"/>
+          </w:tcPr>
+          <w:p>
+            <w:pPr>
+              <w:jc w:val="both"/>
+            </w:pPr>
+            <w:r>
+              <w:t>Start()</w:t>
+            </w:r>
+          </w:p>
+        </w:tc>
+        <w:tc>
+          <w:tcPr>
+            <w:tcW w:w="6634" w:type="dxa"/>
+            <w:shd w:val="clear" w:color="auto" w:fill="E6E6E6"/>
+          </w:tcPr>
+          <w:p>
+            <w:pPr>
+              <w:pStyle w:val="Listenabsatz"/>
+              <w:numPr>
+                <w:ilvl w:val="0"/>
+                <w:numId w:val="15"/>
+              </w:numPr>
+              <w:jc w:val="both"/>
+            </w:pPr>
+            <w:r>
+              <w:t>Erstellt eine Kollektion der Cave-Transforms</w:t>
+            </w:r>
+          </w:p>
+          <w:p>
+            <w:pPr>
+              <w:pStyle w:val="Listenabsatz"/>
+              <w:numPr>
+                <w:ilvl w:val="0"/>
+                <w:numId w:val="15"/>
+              </w:numPr>
+              <w:jc w:val="both"/>
+            </w:pPr>
+            <w:r>
+              <w:t xml:space="preserve">Deaktiviert auf Wunsch sämtliche </w:t>
+            </w:r>
+            <w:proofErr w:type="spellStart"/>
+            <w:r>
+              <w:t>Renderer</w:t>
+            </w:r>
+            <w:proofErr w:type="spellEnd"/>
+          </w:p>
+          <w:p>
+            <w:pPr>
+              <w:pStyle w:val="Listenabsatz"/>
+              <w:numPr>
+                <w:ilvl w:val="0"/>
+                <w:numId w:val="15"/>
+              </w:numPr>
+              <w:jc w:val="both"/>
+            </w:pPr>
+            <w:r>
+              <w:t xml:space="preserve">Deaktiviert die </w:t>
+            </w:r>
+            <w:proofErr w:type="spellStart"/>
+            <w:r>
+              <w:t>Collider</w:t>
+            </w:r>
+            <w:proofErr w:type="spellEnd"/>
+            <w:r>
+              <w:t xml:space="preserve"> des virtuellen Caves</w:t>
+            </w:r>
+          </w:p>
+        </w:tc>
+      </w:tr>
+      <w:tr>
+        <w:trPr>
+          <w:trHeight w:val="113"/>
+        </w:trPr>
+        <w:tc>
+          <w:tcPr>
+            <w:tcW w:w="2409" w:type="dxa"/>
+            <w:shd w:val="clear" w:color="auto" w:fill="E6E6E6"/>
+          </w:tcPr>
+          <w:p>
+            <w:pPr>
+              <w:jc w:val="both"/>
+            </w:pPr>
+            <w:r>
+              <w:t>Update()</w:t>
+            </w:r>
+          </w:p>
+        </w:tc>
+        <w:tc>
+          <w:tcPr>
+            <w:tcW w:w="6634" w:type="dxa"/>
+            <w:shd w:val="clear" w:color="auto" w:fill="E6E6E6"/>
+          </w:tcPr>
+          <w:p>
+            <w:pPr>
+              <w:jc w:val="both"/>
+            </w:pPr>
+            <w:r>
+              <w:t>Übernimmt die Position sowie Rotation der Hauptkamera.</w:t>
+            </w:r>
+          </w:p>
+        </w:tc>
+      </w:tr>
+    </w:tbl>
+    <w:p>
+      <w:pPr>
+        <w:ind w:left="360"/>
+        <w:jc w:val="both"/>
+      </w:pPr>
+    </w:p>
+    <w:p/>
+    <w:p>
+      <w:pPr>
+        <w:pStyle w:val="Listenabsatz"/>
+        <w:numPr>
+          <w:ilvl w:val="0"/>
+          <w:numId w:val="15"/>
+        </w:numPr>
+        <w:jc w:val="both"/>
+        <w:rPr>
+          <w:b/>
+        </w:rPr>
+      </w:pPr>
+      <w:proofErr w:type="spellStart"/>
+      <w:r>
+        <w:rPr>
+          <w:b/>
+        </w:rPr>
+        <w:t>Eyes</w:t>
+      </w:r>
+      <w:r>
+        <w:rPr>
+          <w:b/>
+        </w:rPr>
+        <w:t>.cs</w:t>
+      </w:r>
+      <w:proofErr w:type="spellEnd"/>
+    </w:p>
+    <w:p>
+      <w:pPr>
+        <w:pStyle w:val="Listenabsatz"/>
+        <w:ind w:left="360"/>
+        <w:jc w:val="both"/>
+      </w:pPr>
+      <w:r>
+        <w:t xml:space="preserve">Die virtuellen Eyes interpretieren die Daten des Trackingservers über VRPN und beachten die </w:t>
+      </w:r>
+      <w:r>
+        <w:t>benutzerspezifischen</w:t>
+      </w:r>
+      <w:r>
+        <w:t xml:space="preserve"> Einstellungen des </w:t>
+      </w:r>
+      <w:proofErr w:type="spellStart"/>
+      <w:r>
+        <w:t>Plugins</w:t>
+      </w:r>
+      <w:proofErr w:type="spellEnd"/>
+      <w:r>
+        <w:t xml:space="preserve">. Nach dieser Bearbeitung wird das in der Hierarchie liegende </w:t>
+      </w:r>
+      <w:proofErr w:type="gramStart"/>
+      <w:r>
+        <w:t>Eyes-Objekte</w:t>
+      </w:r>
+      <w:proofErr w:type="gramEnd"/>
+      <w:r>
+        <w:t xml:space="preserve"> </w:t>
+      </w:r>
+      <w:r>
+        <w:t>aktualisiert</w:t>
+      </w:r>
+      <w:r>
+        <w:t>, damit mittels API dessen Werte ausgelesen werden können.</w:t>
+      </w:r>
+    </w:p>
+    <w:p/>
+    <w:tbl>
+      <w:tblPr>
+        <w:tblW w:w="9043" w:type="dxa"/>
+        <w:tblInd w:w="511" w:type="dxa"/>
+        <w:tblBorders>
+          <w:top w:val="single" w:sz="8" w:space="0" w:color="FFFFFF"/>
+          <w:left w:val="single" w:sz="8" w:space="0" w:color="FFFFFF"/>
+          <w:bottom w:val="single" w:sz="8" w:space="0" w:color="FFFFFF"/>
+          <w:right w:val="single" w:sz="8" w:space="0" w:color="FFFFFF"/>
+          <w:insideH w:val="single" w:sz="8" w:space="0" w:color="FFFFFF"/>
+          <w:insideV w:val="single" w:sz="8" w:space="0" w:color="FFFFFF"/>
+        </w:tblBorders>
+        <w:tblLayout w:type="fixed"/>
+        <w:tblCellMar>
+          <w:top w:w="40" w:type="dxa"/>
+          <w:left w:w="85" w:type="dxa"/>
+          <w:bottom w:w="40" w:type="dxa"/>
+          <w:right w:w="85" w:type="dxa"/>
+        </w:tblCellMar>
+        <w:tblLook w:val="01E0" w:firstRow="1" w:lastRow="1" w:firstColumn="1" w:lastColumn="1" w:noHBand="0" w:noVBand="0"/>
+      </w:tblPr>
+      <w:tblGrid>
+        <w:gridCol w:w="2409"/>
+        <w:gridCol w:w="6634"/>
+      </w:tblGrid>
+      <w:tr>
+        <w:trPr>
+          <w:trHeight w:val="113"/>
+        </w:trPr>
+        <w:tc>
+          <w:tcPr>
+            <w:tcW w:w="2409" w:type="dxa"/>
+            <w:tcBorders>
+              <w:top w:val="nil"/>
+              <w:left w:val="nil"/>
+              <w:bottom w:val="nil"/>
+              <w:right w:val="nil"/>
+            </w:tcBorders>
+            <w:shd w:val="clear" w:color="auto" w:fill="A6A6A6"/>
+          </w:tcPr>
+          <w:p>
+            <w:pPr>
+              <w:jc w:val="both"/>
+              <w:rPr>
+                <w:b/>
+              </w:rPr>
+            </w:pPr>
+            <w:r>
+              <w:rPr>
+                <w:b/>
+              </w:rPr>
+              <w:t>Methode</w:t>
+            </w:r>
+          </w:p>
+        </w:tc>
+        <w:tc>
+          <w:tcPr>
+            <w:tcW w:w="6634" w:type="dxa"/>
+            <w:tcBorders>
+              <w:top w:val="nil"/>
+              <w:left w:val="nil"/>
+              <w:bottom w:val="nil"/>
+              <w:right w:val="nil"/>
+            </w:tcBorders>
+            <w:shd w:val="clear" w:color="auto" w:fill="A6A6A6"/>
+          </w:tcPr>
+          <w:p>
+            <w:pPr>
+              <w:jc w:val="both"/>
+              <w:rPr>
+                <w:b/>
+              </w:rPr>
+            </w:pPr>
+            <w:r>
+              <w:rPr>
+                <w:b/>
+              </w:rPr>
+              <w:t>Aufgabe</w:t>
+            </w:r>
+          </w:p>
+        </w:tc>
+      </w:tr>
+      <w:tr>
+        <w:trPr>
+          <w:trHeight w:val="113"/>
+        </w:trPr>
+        <w:tc>
+          <w:tcPr>
+            <w:tcW w:w="2409" w:type="dxa"/>
             <w:shd w:val="clear" w:color="auto" w:fill="E6E6E6"/>
           </w:tcPr>
           <w:p>
@@ -9542,7 +9850,7 @@
         </w:trPr>
         <w:tc>
           <w:tcPr>
-            <w:tcW w:w="2835" w:type="dxa"/>
+            <w:tcW w:w="2409" w:type="dxa"/>
             <w:shd w:val="clear" w:color="auto" w:fill="E6E6E6"/>
           </w:tcPr>
           <w:p>
@@ -9591,7 +9899,7 @@
         </w:trPr>
         <w:tc>
           <w:tcPr>
-            <w:tcW w:w="2835" w:type="dxa"/>
+            <w:tcW w:w="2409" w:type="dxa"/>
             <w:shd w:val="clear" w:color="auto" w:fill="E6E6E6"/>
           </w:tcPr>
           <w:p>
@@ -9683,7 +9991,7 @@
         </w:trPr>
         <w:tc>
           <w:tcPr>
-            <w:tcW w:w="2835" w:type="dxa"/>
+            <w:tcW w:w="2409" w:type="dxa"/>
             <w:shd w:val="clear" w:color="auto" w:fill="E6E6E6"/>
           </w:tcPr>
           <w:p>
@@ -9772,17 +10080,776 @@
     </w:p>
     <w:p>
       <w:pPr>
-        <w:pStyle w:val="berschrift2"/>
-      </w:pPr>
-      <w:bookmarkStart w:id="58" w:name="_Toc437700352"/>
-      <w:r>
-        <w:t>API</w:t>
-      </w:r>
-      <w:bookmarkEnd w:id="58"/>
-    </w:p>
-    <w:p>
-      <w:pPr>
+        <w:pStyle w:val="Listenabsatz"/>
+        <w:numPr>
+          <w:ilvl w:val="0"/>
+          <w:numId w:val="15"/>
+        </w:numPr>
         <w:jc w:val="both"/>
+        <w:rPr>
+          <w:b/>
+        </w:rPr>
+      </w:pPr>
+      <w:proofErr w:type="spellStart"/>
+      <w:r>
+        <w:rPr>
+          <w:b/>
+        </w:rPr>
+        <w:t>Wand.cs</w:t>
+      </w:r>
+      <w:proofErr w:type="spellEnd"/>
+    </w:p>
+    <w:p>
+      <w:pPr>
+        <w:spacing w:line="240" w:lineRule="auto"/>
+        <w:ind w:left="360"/>
+        <w:jc w:val="both"/>
+      </w:pPr>
+      <w:r>
+        <w:t xml:space="preserve">Der Wand interpretiert analog den Eyes die Daten des Trackingserver über VRPN und aktualisiert unter Berücksichtigung der benutzerspezifischen Einstellungen das Wand-Objekt. </w:t>
+      </w:r>
+      <w:r>
+        <w:t>Der Wand ist aber noch für etliche weitere Aufgaben zuständig. Alle Inputs, die der Wand liefert, werden ebenfalls an dieser Stelle bearbeitet. Das umfasst das Setzen de</w:t>
+      </w:r>
+      <w:r>
+        <w:t>r</w:t>
+      </w:r>
+      <w:r>
+        <w:t xml:space="preserve"> Cursor</w:t>
+      </w:r>
+      <w:r>
+        <w:t>-Position und dessen eventuell vorhandenen Cursor-Textur</w:t>
+      </w:r>
+      <w:r>
+        <w:t>, die Bereitstellung der Joystick-Daten und die Input-Simulation der verschiedenen Buttons.</w:t>
+      </w:r>
+      <w:r>
+        <w:t xml:space="preserve"> </w:t>
+      </w:r>
+    </w:p>
+    <w:p>
+      <w:pPr>
+        <w:spacing w:line="240" w:lineRule="auto"/>
+        <w:ind w:left="360"/>
+        <w:jc w:val="both"/>
+      </w:pPr>
+    </w:p>
+    <w:tbl>
+      <w:tblPr>
+        <w:tblW w:w="9043" w:type="dxa"/>
+        <w:tblInd w:w="511" w:type="dxa"/>
+        <w:tblBorders>
+          <w:top w:val="single" w:sz="8" w:space="0" w:color="FFFFFF"/>
+          <w:left w:val="single" w:sz="8" w:space="0" w:color="FFFFFF"/>
+          <w:bottom w:val="single" w:sz="8" w:space="0" w:color="FFFFFF"/>
+          <w:right w:val="single" w:sz="8" w:space="0" w:color="FFFFFF"/>
+          <w:insideH w:val="single" w:sz="8" w:space="0" w:color="FFFFFF"/>
+          <w:insideV w:val="single" w:sz="8" w:space="0" w:color="FFFFFF"/>
+        </w:tblBorders>
+        <w:tblLayout w:type="fixed"/>
+        <w:tblCellMar>
+          <w:top w:w="40" w:type="dxa"/>
+          <w:left w:w="85" w:type="dxa"/>
+          <w:bottom w:w="40" w:type="dxa"/>
+          <w:right w:w="85" w:type="dxa"/>
+        </w:tblCellMar>
+        <w:tblLook w:val="01E0" w:firstRow="1" w:lastRow="1" w:firstColumn="1" w:lastColumn="1" w:noHBand="0" w:noVBand="0"/>
+      </w:tblPr>
+      <w:tblGrid>
+        <w:gridCol w:w="2409"/>
+        <w:gridCol w:w="6634"/>
+      </w:tblGrid>
+      <w:tr>
+        <w:trPr>
+          <w:trHeight w:val="113"/>
+        </w:trPr>
+        <w:tc>
+          <w:tcPr>
+            <w:tcW w:w="2409" w:type="dxa"/>
+            <w:tcBorders>
+              <w:top w:val="nil"/>
+              <w:left w:val="nil"/>
+              <w:bottom w:val="nil"/>
+              <w:right w:val="nil"/>
+            </w:tcBorders>
+            <w:shd w:val="clear" w:color="auto" w:fill="A6A6A6"/>
+          </w:tcPr>
+          <w:p>
+            <w:pPr>
+              <w:jc w:val="both"/>
+              <w:rPr>
+                <w:b/>
+              </w:rPr>
+            </w:pPr>
+            <w:r>
+              <w:rPr>
+                <w:b/>
+              </w:rPr>
+              <w:t>Methode</w:t>
+            </w:r>
+          </w:p>
+        </w:tc>
+        <w:tc>
+          <w:tcPr>
+            <w:tcW w:w="6634" w:type="dxa"/>
+            <w:tcBorders>
+              <w:top w:val="nil"/>
+              <w:left w:val="nil"/>
+              <w:bottom w:val="nil"/>
+              <w:right w:val="nil"/>
+            </w:tcBorders>
+            <w:shd w:val="clear" w:color="auto" w:fill="A6A6A6"/>
+          </w:tcPr>
+          <w:p>
+            <w:pPr>
+              <w:jc w:val="both"/>
+              <w:rPr>
+                <w:b/>
+              </w:rPr>
+            </w:pPr>
+            <w:r>
+              <w:rPr>
+                <w:b/>
+              </w:rPr>
+              <w:t>Aufgabe</w:t>
+            </w:r>
+          </w:p>
+        </w:tc>
+      </w:tr>
+      <w:tr>
+        <w:trPr>
+          <w:trHeight w:val="113"/>
+        </w:trPr>
+        <w:tc>
+          <w:tcPr>
+            <w:tcW w:w="2409" w:type="dxa"/>
+            <w:shd w:val="clear" w:color="auto" w:fill="E6E6E6"/>
+          </w:tcPr>
+          <w:p>
+            <w:pPr>
+              <w:jc w:val="both"/>
+            </w:pPr>
+            <w:r>
+              <w:t>Start()</w:t>
+            </w:r>
+          </w:p>
+        </w:tc>
+        <w:tc>
+          <w:tcPr>
+            <w:tcW w:w="6634" w:type="dxa"/>
+            <w:shd w:val="clear" w:color="auto" w:fill="E6E6E6"/>
+          </w:tcPr>
+          <w:p>
+            <w:pPr>
+              <w:jc w:val="both"/>
+            </w:pPr>
+            <w:r>
+              <w:t>Speichert etliche über das API erreichbare Daten in privaten Variablen und setzt, falls vom Benutzer gewünscht, eine spezifische Cursor-Textur.</w:t>
+            </w:r>
+          </w:p>
+        </w:tc>
+      </w:tr>
+      <w:tr>
+        <w:trPr>
+          <w:trHeight w:val="113"/>
+        </w:trPr>
+        <w:tc>
+          <w:tcPr>
+            <w:tcW w:w="2409" w:type="dxa"/>
+            <w:shd w:val="clear" w:color="auto" w:fill="E6E6E6"/>
+          </w:tcPr>
+          <w:p>
+            <w:pPr>
+              <w:jc w:val="both"/>
+            </w:pPr>
+            <w:r>
+              <w:lastRenderedPageBreak/>
+              <w:t>Update()</w:t>
+            </w:r>
+          </w:p>
+        </w:tc>
+        <w:tc>
+          <w:tcPr>
+            <w:tcW w:w="6634" w:type="dxa"/>
+            <w:shd w:val="clear" w:color="auto" w:fill="E6E6E6"/>
+          </w:tcPr>
+          <w:p>
+            <w:pPr>
+              <w:jc w:val="both"/>
+            </w:pPr>
+            <w:r>
+              <w:t>Führt in jedem Frame die Methoden „</w:t>
+            </w:r>
+            <w:proofErr w:type="spellStart"/>
+            <w:r>
+              <w:t>HandlePosition</w:t>
+            </w:r>
+            <w:proofErr w:type="spellEnd"/>
+            <w:r>
+              <w:t>“,  „</w:t>
+            </w:r>
+            <w:proofErr w:type="spellStart"/>
+            <w:r>
+              <w:t>HandleRotation</w:t>
+            </w:r>
+            <w:proofErr w:type="spellEnd"/>
+            <w:r>
+              <w:t>“, „</w:t>
+            </w:r>
+            <w:proofErr w:type="spellStart"/>
+            <w:r>
+              <w:t>HandleButtons</w:t>
+            </w:r>
+            <w:proofErr w:type="spellEnd"/>
+            <w:r>
+              <w:t>“, „</w:t>
+            </w:r>
+            <w:proofErr w:type="spellStart"/>
+            <w:r>
+              <w:t>HandleJoystick</w:t>
+            </w:r>
+            <w:proofErr w:type="spellEnd"/>
+            <w:r>
+              <w:t xml:space="preserve"> und „</w:t>
+            </w:r>
+            <w:proofErr w:type="spellStart"/>
+            <w:r>
+              <w:t>SetCursor</w:t>
+            </w:r>
+            <w:proofErr w:type="spellEnd"/>
+            <w:r>
+              <w:t>“ aus.</w:t>
+            </w:r>
+          </w:p>
+        </w:tc>
+      </w:tr>
+      <w:tr>
+        <w:trPr>
+          <w:trHeight w:val="113"/>
+        </w:trPr>
+        <w:tc>
+          <w:tcPr>
+            <w:tcW w:w="2409" w:type="dxa"/>
+            <w:shd w:val="clear" w:color="auto" w:fill="E6E6E6"/>
+          </w:tcPr>
+          <w:p>
+            <w:pPr>
+              <w:jc w:val="both"/>
+            </w:pPr>
+            <w:proofErr w:type="spellStart"/>
+            <w:r>
+              <w:t>HandlePosition</w:t>
+            </w:r>
+            <w:proofErr w:type="spellEnd"/>
+            <w:r>
+              <w:t>()</w:t>
+            </w:r>
+          </w:p>
+          <w:p>
+            <w:pPr>
+              <w:jc w:val="both"/>
+            </w:pPr>
+          </w:p>
+        </w:tc>
+        <w:tc>
+          <w:tcPr>
+            <w:tcW w:w="6634" w:type="dxa"/>
+            <w:shd w:val="clear" w:color="auto" w:fill="E6E6E6"/>
+          </w:tcPr>
+          <w:p>
+            <w:pPr>
+              <w:pStyle w:val="Listenabsatz"/>
+              <w:numPr>
+                <w:ilvl w:val="0"/>
+                <w:numId w:val="18"/>
+              </w:numPr>
+              <w:jc w:val="both"/>
+            </w:pPr>
+            <w:r>
+              <w:t>Position von VRPN übernehmen</w:t>
+            </w:r>
+          </w:p>
+          <w:p>
+            <w:pPr>
+              <w:pStyle w:val="Listenabsatz"/>
+              <w:numPr>
+                <w:ilvl w:val="0"/>
+                <w:numId w:val="18"/>
+              </w:numPr>
+              <w:jc w:val="both"/>
+            </w:pPr>
+            <w:proofErr w:type="spellStart"/>
+            <w:r>
+              <w:t>Smoothing</w:t>
+            </w:r>
+            <w:proofErr w:type="spellEnd"/>
+            <w:r>
+              <w:t xml:space="preserve"> durchführen</w:t>
+            </w:r>
+          </w:p>
+          <w:p>
+            <w:pPr>
+              <w:pStyle w:val="Listenabsatz"/>
+              <w:numPr>
+                <w:ilvl w:val="0"/>
+                <w:numId w:val="18"/>
+              </w:numPr>
+              <w:jc w:val="both"/>
+            </w:pPr>
+            <w:r>
+              <w:t>Blockierte Achsen zurücksetzen</w:t>
+            </w:r>
+          </w:p>
+          <w:p>
+            <w:pPr>
+              <w:pStyle w:val="Listenabsatz"/>
+              <w:numPr>
+                <w:ilvl w:val="0"/>
+                <w:numId w:val="18"/>
+              </w:numPr>
+              <w:jc w:val="both"/>
+            </w:pPr>
+            <w:r>
+              <w:t>Neue Position setzen</w:t>
+            </w:r>
+          </w:p>
+        </w:tc>
+      </w:tr>
+      <w:tr>
+        <w:trPr>
+          <w:trHeight w:val="113"/>
+        </w:trPr>
+        <w:tc>
+          <w:tcPr>
+            <w:tcW w:w="2409" w:type="dxa"/>
+            <w:shd w:val="clear" w:color="auto" w:fill="E6E6E6"/>
+          </w:tcPr>
+          <w:p>
+            <w:pPr>
+              <w:jc w:val="both"/>
+            </w:pPr>
+            <w:proofErr w:type="spellStart"/>
+            <w:r>
+              <w:t>HandleRotation</w:t>
+            </w:r>
+            <w:proofErr w:type="spellEnd"/>
+            <w:r>
+              <w:t>()</w:t>
+            </w:r>
+          </w:p>
+        </w:tc>
+        <w:tc>
+          <w:tcPr>
+            <w:tcW w:w="6634" w:type="dxa"/>
+            <w:shd w:val="clear" w:color="auto" w:fill="E6E6E6"/>
+          </w:tcPr>
+          <w:p>
+            <w:pPr>
+              <w:pStyle w:val="Listenabsatz"/>
+              <w:numPr>
+                <w:ilvl w:val="0"/>
+                <w:numId w:val="18"/>
+              </w:numPr>
+              <w:jc w:val="both"/>
+            </w:pPr>
+            <w:r>
+              <w:t>Rotation von VRPN übernehmen</w:t>
+            </w:r>
+          </w:p>
+          <w:p>
+            <w:pPr>
+              <w:pStyle w:val="Listenabsatz"/>
+              <w:numPr>
+                <w:ilvl w:val="0"/>
+                <w:numId w:val="18"/>
+              </w:numPr>
+              <w:jc w:val="both"/>
+            </w:pPr>
+            <w:proofErr w:type="spellStart"/>
+            <w:r>
+              <w:t>Smoothing</w:t>
+            </w:r>
+            <w:proofErr w:type="spellEnd"/>
+            <w:r>
+              <w:t xml:space="preserve"> durchführen</w:t>
+            </w:r>
+          </w:p>
+          <w:p>
+            <w:pPr>
+              <w:pStyle w:val="Listenabsatz"/>
+              <w:numPr>
+                <w:ilvl w:val="0"/>
+                <w:numId w:val="18"/>
+              </w:numPr>
+              <w:jc w:val="both"/>
+            </w:pPr>
+            <w:r>
+              <w:t>Blockierte Achsen zurücksetzen</w:t>
+            </w:r>
+          </w:p>
+          <w:p>
+            <w:pPr>
+              <w:pStyle w:val="Listenabsatz"/>
+              <w:numPr>
+                <w:ilvl w:val="0"/>
+                <w:numId w:val="18"/>
+              </w:numPr>
+              <w:jc w:val="both"/>
+            </w:pPr>
+            <w:r>
+              <w:t>Neue Rotation setzen</w:t>
+            </w:r>
+          </w:p>
+        </w:tc>
+      </w:tr>
+      <w:tr>
+        <w:trPr>
+          <w:trHeight w:val="113"/>
+        </w:trPr>
+        <w:tc>
+          <w:tcPr>
+            <w:tcW w:w="2409" w:type="dxa"/>
+            <w:shd w:val="clear" w:color="auto" w:fill="E6E6E6"/>
+          </w:tcPr>
+          <w:p>
+            <w:pPr>
+              <w:jc w:val="both"/>
+            </w:pPr>
+            <w:proofErr w:type="spellStart"/>
+            <w:r>
+              <w:t>HandleButtons</w:t>
+            </w:r>
+            <w:proofErr w:type="spellEnd"/>
+            <w:r>
+              <w:t>()</w:t>
+            </w:r>
+          </w:p>
+        </w:tc>
+        <w:tc>
+          <w:tcPr>
+            <w:tcW w:w="6634" w:type="dxa"/>
+            <w:shd w:val="clear" w:color="auto" w:fill="E6E6E6"/>
+          </w:tcPr>
+          <w:p>
+            <w:pPr>
+              <w:pStyle w:val="Listenabsatz"/>
+              <w:numPr>
+                <w:ilvl w:val="0"/>
+                <w:numId w:val="18"/>
+              </w:numPr>
+              <w:jc w:val="both"/>
+            </w:pPr>
+            <w:r>
+              <w:t>Empfängt die Button-Inputs über VRPN</w:t>
+            </w:r>
+          </w:p>
+          <w:p>
+            <w:pPr>
+              <w:pStyle w:val="Listenabsatz"/>
+              <w:numPr>
+                <w:ilvl w:val="0"/>
+                <w:numId w:val="18"/>
+              </w:numPr>
+              <w:jc w:val="both"/>
+            </w:pPr>
+            <w:r>
+              <w:t xml:space="preserve">Simuliert die im </w:t>
+            </w:r>
+            <w:proofErr w:type="spellStart"/>
+            <w:r>
+              <w:t>Inspector</w:t>
+            </w:r>
+            <w:proofErr w:type="spellEnd"/>
+            <w:r>
+              <w:t xml:space="preserve"> zugewiesenen Inputs (</w:t>
+            </w:r>
+            <w:r>
+              <w:t>Tastatur sowie Maus</w:t>
+            </w:r>
+            <w:r>
+              <w:t>)</w:t>
+            </w:r>
+          </w:p>
+          <w:p>
+            <w:pPr>
+              <w:pStyle w:val="Listenabsatz"/>
+              <w:numPr>
+                <w:ilvl w:val="0"/>
+                <w:numId w:val="18"/>
+              </w:numPr>
+              <w:jc w:val="both"/>
+            </w:pPr>
+            <w:r>
+              <w:t>Stellt sicher, dass derselbe Input nicht</w:t>
+            </w:r>
+            <w:r>
+              <w:t xml:space="preserve"> versehentlich</w:t>
+            </w:r>
+            <w:r>
+              <w:t xml:space="preserve"> mehrmals hintereinander </w:t>
+            </w:r>
+            <w:r>
+              <w:t>ausgeführt</w:t>
+            </w:r>
+            <w:r>
+              <w:t xml:space="preserve"> wird</w:t>
+            </w:r>
+          </w:p>
+        </w:tc>
+      </w:tr>
+      <w:tr>
+        <w:trPr>
+          <w:trHeight w:val="113"/>
+        </w:trPr>
+        <w:tc>
+          <w:tcPr>
+            <w:tcW w:w="2409" w:type="dxa"/>
+            <w:shd w:val="clear" w:color="auto" w:fill="E6E6E6"/>
+          </w:tcPr>
+          <w:p>
+            <w:pPr>
+              <w:jc w:val="both"/>
+            </w:pPr>
+            <w:proofErr w:type="spellStart"/>
+            <w:r>
+              <w:t>HandleJoystick</w:t>
+            </w:r>
+            <w:proofErr w:type="spellEnd"/>
+            <w:r>
+              <w:t>()</w:t>
+            </w:r>
+          </w:p>
+        </w:tc>
+        <w:tc>
+          <w:tcPr>
+            <w:tcW w:w="6634" w:type="dxa"/>
+            <w:shd w:val="clear" w:color="auto" w:fill="E6E6E6"/>
+          </w:tcPr>
+          <w:p>
+            <w:pPr>
+              <w:pStyle w:val="Listenabsatz"/>
+              <w:numPr>
+                <w:ilvl w:val="0"/>
+                <w:numId w:val="18"/>
+              </w:numPr>
+              <w:jc w:val="both"/>
+            </w:pPr>
+            <w:r>
+              <w:t>Empfängt die Joystick-Inputs über VRPN</w:t>
+            </w:r>
+          </w:p>
+          <w:p>
+            <w:pPr>
+              <w:pStyle w:val="Listenabsatz"/>
+              <w:numPr>
+                <w:ilvl w:val="0"/>
+                <w:numId w:val="18"/>
+              </w:numPr>
+              <w:jc w:val="both"/>
+            </w:pPr>
+            <w:r>
+              <w:t xml:space="preserve">Führt die registrierten </w:t>
+            </w:r>
+            <w:proofErr w:type="spellStart"/>
+            <w:r>
+              <w:t>Delegates</w:t>
+            </w:r>
+            <w:proofErr w:type="spellEnd"/>
+            <w:r>
+              <w:t xml:space="preserve"> aus mit der aktuellen Joystick-Position</w:t>
+            </w:r>
+          </w:p>
+        </w:tc>
+      </w:tr>
+      <w:tr>
+        <w:trPr>
+          <w:trHeight w:val="113"/>
+        </w:trPr>
+        <w:tc>
+          <w:tcPr>
+            <w:tcW w:w="2409" w:type="dxa"/>
+            <w:shd w:val="clear" w:color="auto" w:fill="E6E6E6"/>
+          </w:tcPr>
+          <w:p>
+            <w:pPr>
+              <w:jc w:val="both"/>
+            </w:pPr>
+            <w:proofErr w:type="spellStart"/>
+            <w:r>
+              <w:t>SetCursor</w:t>
+            </w:r>
+            <w:proofErr w:type="spellEnd"/>
+            <w:r>
+              <w:t>()</w:t>
+            </w:r>
+          </w:p>
+        </w:tc>
+        <w:tc>
+          <w:tcPr>
+            <w:tcW w:w="6634" w:type="dxa"/>
+            <w:shd w:val="clear" w:color="auto" w:fill="E6E6E6"/>
+          </w:tcPr>
+          <w:p>
+            <w:pPr>
+              <w:pStyle w:val="Listenabsatz"/>
+              <w:numPr>
+                <w:ilvl w:val="0"/>
+                <w:numId w:val="18"/>
+              </w:numPr>
+              <w:jc w:val="both"/>
+            </w:pPr>
+            <w:proofErr w:type="spellStart"/>
+            <w:r>
+              <w:t>Raycast</w:t>
+            </w:r>
+            <w:proofErr w:type="spellEnd"/>
+            <w:r>
+              <w:t xml:space="preserve"> auf den virtuellen Cave</w:t>
+            </w:r>
+          </w:p>
+          <w:p>
+            <w:pPr>
+              <w:pStyle w:val="Listenabsatz"/>
+              <w:numPr>
+                <w:ilvl w:val="0"/>
+                <w:numId w:val="18"/>
+              </w:numPr>
+              <w:jc w:val="both"/>
+            </w:pPr>
+            <w:r>
+              <w:t>Leinwand ermitteln</w:t>
+            </w:r>
+          </w:p>
+          <w:p>
+            <w:pPr>
+              <w:pStyle w:val="Listenabsatz"/>
+              <w:numPr>
+                <w:ilvl w:val="0"/>
+                <w:numId w:val="18"/>
+              </w:numPr>
+              <w:jc w:val="both"/>
+            </w:pPr>
+            <w:r>
+              <w:t>Cursor-Kamera adaptieren</w:t>
+            </w:r>
+          </w:p>
+          <w:p>
+            <w:pPr>
+              <w:pStyle w:val="Listenabsatz"/>
+              <w:numPr>
+                <w:ilvl w:val="0"/>
+                <w:numId w:val="18"/>
+              </w:numPr>
+              <w:jc w:val="both"/>
+            </w:pPr>
+            <w:r>
+              <w:t>2D-Position auf Screen ermitteln</w:t>
+            </w:r>
+          </w:p>
+          <w:p>
+            <w:pPr>
+              <w:pStyle w:val="Listenabsatz"/>
+              <w:numPr>
+                <w:ilvl w:val="0"/>
+                <w:numId w:val="18"/>
+              </w:numPr>
+              <w:jc w:val="both"/>
+            </w:pPr>
+            <w:r>
+              <w:t>Cursor-Position setzen</w:t>
+            </w:r>
+          </w:p>
+          <w:p>
+            <w:pPr>
+              <w:pStyle w:val="Listenabsatz"/>
+              <w:numPr>
+                <w:ilvl w:val="0"/>
+                <w:numId w:val="18"/>
+              </w:numPr>
+              <w:jc w:val="both"/>
+            </w:pPr>
+            <w:r>
+              <w:t>Cursor-Position des Duplikats setzen</w:t>
+            </w:r>
+          </w:p>
+        </w:tc>
+      </w:tr>
+    </w:tbl>
+    <w:p>
+      <w:pPr>
+        <w:spacing w:line="240" w:lineRule="auto"/>
+        <w:ind w:left="360"/>
+        <w:jc w:val="both"/>
+      </w:pPr>
+    </w:p>
+    <w:p>
+      <w:pPr>
+        <w:pStyle w:val="Listenabsatz"/>
+        <w:numPr>
+          <w:ilvl w:val="0"/>
+          <w:numId w:val="15"/>
+        </w:numPr>
+        <w:jc w:val="both"/>
+        <w:rPr>
+          <w:b/>
+        </w:rPr>
+      </w:pPr>
+      <w:proofErr w:type="spellStart"/>
+      <w:r>
+        <w:rPr>
+          <w:b/>
+        </w:rPr>
+        <w:t>CameraManager</w:t>
+      </w:r>
+      <w:r>
+        <w:rPr>
+          <w:b/>
+        </w:rPr>
+        <w:t>.cs</w:t>
+      </w:r>
+      <w:proofErr w:type="spellEnd"/>
+    </w:p>
+    <w:p>
+      <w:pPr>
+        <w:spacing w:line="240" w:lineRule="auto"/>
+        <w:ind w:left="360"/>
+      </w:pPr>
+      <w:r>
+        <w:t>Grundsätzlich</w:t>
+      </w:r>
+    </w:p>
+    <w:p>
+      <w:pPr>
+        <w:spacing w:line="240" w:lineRule="auto"/>
+        <w:ind w:left="360"/>
+      </w:pPr>
+    </w:p>
+    <w:p>
+      <w:pPr>
+        <w:pStyle w:val="Listenabsatz"/>
+        <w:numPr>
+          <w:ilvl w:val="0"/>
+          <w:numId w:val="15"/>
+        </w:numPr>
+        <w:jc w:val="both"/>
+        <w:rPr>
+          <w:b/>
+        </w:rPr>
+      </w:pPr>
+      <w:proofErr w:type="spellStart"/>
+      <w:r>
+        <w:rPr>
+          <w:b/>
+        </w:rPr>
+        <w:t>API.cs</w:t>
+      </w:r>
+      <w:proofErr w:type="spellEnd"/>
+    </w:p>
+    <w:p>
+      <w:pPr>
+        <w:pStyle w:val="Listenabsatz"/>
+        <w:ind w:left="360"/>
+        <w:jc w:val="both"/>
       </w:pPr>
       <w:r>
         <w:t xml:space="preserve">Grundsätzlich kann der gesamte </w:t>
@@ -9809,7 +10876,12 @@
       </w:r>
       <w:proofErr w:type="spellEnd"/>
       <w:r>
-        <w:t xml:space="preserve"> zu verknüpfen, werden gewissen Werte, Berechnungen und Objekte in der API zur Verfügung gestellt. Mittels Singleton-Pattern wird sichergestellt, dass die Verwaltung der besagten Properties zentral an einem Ort geschieht und dort abgegriffen werden können.</w:t>
+        <w:t xml:space="preserve"> zu verknüpfen, werden gewissen Werte, Berechnungen und Objekte in der API zur Verfügung gestellt. Mit</w:t>
+      </w:r>
+      <w:bookmarkStart w:id="57" w:name="_GoBack"/>
+      <w:bookmarkEnd w:id="57"/>
+      <w:r>
+        <w:t>tels Singleton-Pattern wird sichergestellt, dass die Verwaltung der besagten Properties zentral an einem Ort geschieht und dort abgegriffen werden können.</w:t>
       </w:r>
     </w:p>
     <w:p>
@@ -9817,28 +10889,29 @@
         <w:jc w:val="both"/>
       </w:pPr>
     </w:p>
-    <w:commentRangeStart w:id="59"/>
-    <w:bookmarkStart w:id="60" w:name="_MON_1509117708"/>
-    <w:bookmarkEnd w:id="60"/>
+    <w:commentRangeStart w:id="58"/>
+    <w:bookmarkStart w:id="59" w:name="_MON_1509117708"/>
+    <w:bookmarkEnd w:id="59"/>
     <w:p>
       <w:pPr>
         <w:keepNext/>
+        <w:ind w:left="360"/>
         <w:jc w:val="both"/>
       </w:pPr>
       <w:r>
         <w:object w:dxaOrig="9360" w:dyaOrig="12735" w14:anchorId="5CEC1631">
-          <v:shape id="_x0000_i1034" type="#_x0000_t75" style="width:468.75pt;height:636pt" o:ole="">
+          <v:shape id="_x0000_i1033" type="#_x0000_t75" style="width:468.75pt;height:636pt" o:ole="">
             <v:imagedata r:id="rId51" o:title=""/>
           </v:shape>
-          <o:OLEObject Type="Embed" ProgID="Word.OpenDocumentText.12" ShapeID="_x0000_i1034" DrawAspect="Content" ObjectID="_1511448288" r:id="rId52"/>
+          <o:OLEObject Type="Embed" ProgID="Word.OpenDocumentText.12" ShapeID="_x0000_i1033" DrawAspect="Content" ObjectID="_1511462410" r:id="rId52"/>
         </w:object>
       </w:r>
-      <w:commentRangeEnd w:id="59"/>
+      <w:commentRangeEnd w:id="58"/>
       <w:r>
         <w:rPr>
           <w:rStyle w:val="Kommentarzeichen"/>
         </w:rPr>
-        <w:commentReference w:id="59"/>
+        <w:commentReference w:id="58"/>
       </w:r>
     </w:p>
     <w:p>
@@ -9846,31 +10919,18 @@
         <w:pStyle w:val="Beschriftung"/>
         <w:jc w:val="center"/>
       </w:pPr>
-      <w:bookmarkStart w:id="61" w:name="_Toc436687979"/>
+      <w:bookmarkStart w:id="60" w:name="_Toc436687979"/>
       <w:r>
         <w:t xml:space="preserve">Abbildung </w:t>
       </w:r>
-      <w:r>
-        <w:fldChar w:fldCharType="begin"/>
-      </w:r>
-      <w:r>
-        <w:instrText xml:space="preserve"> SEQ Abbildung \* ARABIC </w:instrText>
-      </w:r>
-      <w:r>
-        <w:fldChar w:fldCharType="separate"/>
-      </w:r>
-      <w:r>
-        <w:rPr>
-          <w:noProof/>
-        </w:rPr>
-        <w:t>26</w:t>
-      </w:r>
-      <w:r>
-        <w:rPr>
-          <w:noProof/>
-        </w:rPr>
-        <w:fldChar w:fldCharType="end"/>
-      </w:r>
+      <w:fldSimple w:instr=" SEQ Abbildung \* ARABIC ">
+        <w:r>
+          <w:rPr>
+            <w:noProof/>
+          </w:rPr>
+          <w:t>26</w:t>
+        </w:r>
+      </w:fldSimple>
       <w:r>
         <w:t xml:space="preserve">: API </w:t>
       </w:r>
@@ -9886,101 +10946,8 @@
       <w:r>
         <w:t>Plugin</w:t>
       </w:r>
-      <w:bookmarkEnd w:id="61"/>
-      <w:proofErr w:type="spellEnd"/>
-    </w:p>
-    <w:p>
-      <w:pPr>
-        <w:pStyle w:val="berschrift2"/>
-      </w:pPr>
-      <w:bookmarkStart w:id="62" w:name="_Toc437700353"/>
-      <w:proofErr w:type="spellStart"/>
-      <w:r>
-        <w:t>Viewports</w:t>
-      </w:r>
-      <w:bookmarkEnd w:id="62"/>
-      <w:proofErr w:type="spellEnd"/>
-    </w:p>
-    <w:p>
-      <w:pPr>
-        <w:jc w:val="both"/>
-      </w:pPr>
-      <w:r>
-        <w:t xml:space="preserve">Beschreibung </w:t>
-      </w:r>
-      <w:proofErr w:type="spellStart"/>
-      <w:r>
-        <w:t>Aaufteilung</w:t>
-      </w:r>
-      <w:proofErr w:type="spellEnd"/>
-      <w:r>
-        <w:t xml:space="preserve"> der 8 Kameras + Mapping mit dem </w:t>
-      </w:r>
-      <w:proofErr w:type="spellStart"/>
-      <w:r>
-        <w:t>Mosaic</w:t>
-      </w:r>
-      <w:proofErr w:type="spellEnd"/>
-      <w:r>
-        <w:t>-System.</w:t>
-      </w:r>
-    </w:p>
-    <w:p>
-      <w:pPr>
-        <w:pStyle w:val="berschrift2"/>
-      </w:pPr>
-      <w:bookmarkStart w:id="63" w:name="_Toc437700354"/>
-      <w:r>
-        <w:lastRenderedPageBreak/>
-        <w:t>GUI</w:t>
-      </w:r>
-      <w:bookmarkEnd w:id="63"/>
-    </w:p>
-    <w:p>
-      <w:pPr>
-        <w:spacing w:line="240" w:lineRule="auto"/>
-      </w:pPr>
-      <w:r>
-        <w:t>GUI-Cams / Cursor-Cams</w:t>
-      </w:r>
-    </w:p>
-    <w:p>
-      <w:pPr>
-        <w:spacing w:line="240" w:lineRule="auto"/>
-        <w:rPr>
-          <w:lang w:val="en-US"/>
-        </w:rPr>
-      </w:pPr>
-      <w:r>
-        <w:rPr>
-          <w:lang w:val="en-US"/>
-        </w:rPr>
-        <w:t>Canvas</w:t>
-      </w:r>
-    </w:p>
-    <w:p>
-      <w:pPr>
-        <w:spacing w:line="240" w:lineRule="auto"/>
-        <w:rPr>
-          <w:lang w:val="en-US"/>
-        </w:rPr>
-      </w:pPr>
-      <w:r>
-        <w:rPr>
-          <w:lang w:val="en-US"/>
-        </w:rPr>
-        <w:t>Custom-Cursor (e.g. Crosshair)</w:t>
-      </w:r>
-    </w:p>
-    <w:p>
-      <w:pPr>
-        <w:pStyle w:val="berschrift2"/>
-      </w:pPr>
-      <w:bookmarkStart w:id="64" w:name="_Toc437700355"/>
-      <w:r>
-        <w:t>Sekundäre Kameras</w:t>
-      </w:r>
-      <w:bookmarkEnd w:id="64"/>
+      <w:bookmarkEnd w:id="60"/>
+      <w:proofErr w:type="spellEnd"/>
     </w:p>
     <w:p>
       <w:pPr>
@@ -9997,11 +10964,13 @@
       <w:pPr>
         <w:pStyle w:val="berschrift2"/>
       </w:pPr>
-      <w:proofErr w:type="spellStart"/>
-      <w:r>
+      <w:bookmarkStart w:id="61" w:name="_Toc437719993"/>
+      <w:proofErr w:type="spellStart"/>
+      <w:r>
+        <w:lastRenderedPageBreak/>
         <w:t>Deployment</w:t>
       </w:r>
-      <w:bookmarkEnd w:id="56"/>
+      <w:bookmarkEnd w:id="61"/>
       <w:proofErr w:type="spellEnd"/>
     </w:p>
     <w:p>
@@ -10150,7 +11119,7 @@
         <w:pStyle w:val="Beschriftung"/>
         <w:jc w:val="center"/>
       </w:pPr>
-      <w:bookmarkStart w:id="65" w:name="_Toc436687976"/>
+      <w:bookmarkStart w:id="62" w:name="_Toc436687976"/>
       <w:r>
         <w:t xml:space="preserve">Abbildung </w:t>
       </w:r>
@@ -10181,7 +11150,7 @@
       <w:r>
         <w:t>, Export Package</w:t>
       </w:r>
-      <w:bookmarkEnd w:id="65"/>
+      <w:bookmarkEnd w:id="62"/>
     </w:p>
     <w:p>
       <w:r>
@@ -10259,7 +11228,7 @@
           <w:lang w:val="en-US"/>
         </w:rPr>
       </w:pPr>
-      <w:bookmarkStart w:id="66" w:name="_Toc436687977"/>
+      <w:bookmarkStart w:id="63" w:name="_Toc436687977"/>
       <w:proofErr w:type="spellStart"/>
       <w:r>
         <w:rPr>
@@ -10302,7 +11271,7 @@
         </w:rPr>
         <w:t>: Unity Plugin, Export Package Selection</w:t>
       </w:r>
-      <w:bookmarkEnd w:id="66"/>
+      <w:bookmarkEnd w:id="63"/>
     </w:p>
     <w:p>
       <w:r>
@@ -10623,7 +11592,7 @@
         <w:pStyle w:val="Beschriftung"/>
         <w:jc w:val="center"/>
       </w:pPr>
-      <w:bookmarkStart w:id="67" w:name="_Toc436687978"/>
+      <w:bookmarkStart w:id="64" w:name="_Toc436687978"/>
       <w:r>
         <w:t xml:space="preserve">Abbildung </w:t>
       </w:r>
@@ -10654,7 +11623,7 @@
       <w:r>
         <w:t>, Import Package</w:t>
       </w:r>
-      <w:bookmarkEnd w:id="67"/>
+      <w:bookmarkEnd w:id="64"/>
     </w:p>
     <w:p>
       <w:pPr>
@@ -10890,11 +11859,11 @@
       <w:pPr>
         <w:pStyle w:val="berschrift1"/>
       </w:pPr>
-      <w:bookmarkStart w:id="68" w:name="_Toc437700356"/>
+      <w:bookmarkStart w:id="65" w:name="_Toc437719994"/>
       <w:r>
         <w:t>„Architektur der Komponenten“</w:t>
       </w:r>
-      <w:bookmarkEnd w:id="68"/>
+      <w:bookmarkEnd w:id="65"/>
     </w:p>
     <w:p>
       <w:pPr>
@@ -10936,7 +11905,7 @@
       <w:pPr>
         <w:pStyle w:val="berschrift1"/>
       </w:pPr>
-      <w:bookmarkStart w:id="69" w:name="_Toc437700357"/>
+      <w:bookmarkStart w:id="66" w:name="_Toc437719995"/>
       <w:proofErr w:type="spellStart"/>
       <w:r>
         <w:t>Warping</w:t>
@@ -10945,7 +11914,7 @@
       <w:r>
         <w:t xml:space="preserve"> (optional, ev. bei Immersion)</w:t>
       </w:r>
-      <w:bookmarkEnd w:id="69"/>
+      <w:bookmarkEnd w:id="66"/>
     </w:p>
     <w:p>
       <w:pPr>
@@ -10969,21 +11938,21 @@
         <w:lastRenderedPageBreak/>
         <w:t xml:space="preserve"> </w:t>
       </w:r>
-      <w:bookmarkStart w:id="70" w:name="_Toc437700358"/>
+      <w:bookmarkStart w:id="67" w:name="_Toc437719996"/>
       <w:r>
         <w:t>Demo Apps</w:t>
       </w:r>
-      <w:bookmarkEnd w:id="70"/>
+      <w:bookmarkEnd w:id="67"/>
     </w:p>
     <w:p>
       <w:pPr>
         <w:pStyle w:val="berschrift2"/>
       </w:pPr>
-      <w:bookmarkStart w:id="71" w:name="_Toc437700359"/>
+      <w:bookmarkStart w:id="68" w:name="_Toc437719997"/>
       <w:r>
         <w:t>Shooting Gallery</w:t>
       </w:r>
-      <w:bookmarkEnd w:id="71"/>
+      <w:bookmarkEnd w:id="68"/>
     </w:p>
     <w:p>
       <w:pPr>
@@ -11042,7 +12011,7 @@
         <w:pStyle w:val="Beschriftung"/>
         <w:jc w:val="center"/>
       </w:pPr>
-      <w:bookmarkStart w:id="72" w:name="_Toc436687980"/>
+      <w:bookmarkStart w:id="69" w:name="_Toc436687980"/>
       <w:r>
         <w:t xml:space="preserve">Abbildung </w:t>
       </w:r>
@@ -11063,7 +12032,7 @@
         </w:rPr>
         <w:t xml:space="preserve"> Ingame</w:t>
       </w:r>
-      <w:bookmarkEnd w:id="72"/>
+      <w:bookmarkEnd w:id="69"/>
     </w:p>
     <w:p>
       <w:pPr>
@@ -11250,7 +12219,7 @@
         <w:ind w:left="360"/>
         <w:jc w:val="center"/>
       </w:pPr>
-      <w:bookmarkStart w:id="73" w:name="_Toc436687981"/>
+      <w:bookmarkStart w:id="70" w:name="_Toc436687981"/>
       <w:r>
         <w:t xml:space="preserve">Abbildung </w:t>
       </w:r>
@@ -11281,7 +12250,7 @@
       <w:r>
         <w:t xml:space="preserve"> Asset Store</w:t>
       </w:r>
-      <w:bookmarkEnd w:id="73"/>
+      <w:bookmarkEnd w:id="70"/>
     </w:p>
     <w:p>
       <w:pPr>
@@ -11522,7 +12491,7 @@
         <w:ind w:left="708"/>
         <w:jc w:val="center"/>
       </w:pPr>
-      <w:bookmarkStart w:id="74" w:name="_Toc436687982"/>
+      <w:bookmarkStart w:id="71" w:name="_Toc436687982"/>
       <w:r>
         <w:t xml:space="preserve">Abbildung </w:t>
       </w:r>
@@ -11537,7 +12506,7 @@
       <w:r>
         <w:t>: Shooting Gallery, Rotation des Gewehrs</w:t>
       </w:r>
-      <w:bookmarkEnd w:id="74"/>
+      <w:bookmarkEnd w:id="71"/>
     </w:p>
     <w:p>
       <w:pPr>
@@ -11655,7 +12624,7 @@
         <w:ind w:left="708"/>
         <w:jc w:val="center"/>
       </w:pPr>
-      <w:bookmarkStart w:id="75" w:name="_Toc436687983"/>
+      <w:bookmarkStart w:id="72" w:name="_Toc436687983"/>
       <w:r>
         <w:t xml:space="preserve">Abbildung </w:t>
       </w:r>
@@ -11670,7 +12639,7 @@
       <w:r>
         <w:t>: Shooting Gallery, Rauch</w:t>
       </w:r>
-      <w:bookmarkEnd w:id="75"/>
+      <w:bookmarkEnd w:id="72"/>
     </w:p>
     <w:p>
       <w:pPr>
@@ -11793,7 +12762,7 @@
         <w:ind w:left="708"/>
         <w:jc w:val="center"/>
       </w:pPr>
-      <w:bookmarkStart w:id="76" w:name="_Toc436687984"/>
+      <w:bookmarkStart w:id="73" w:name="_Toc436687984"/>
       <w:r>
         <w:t xml:space="preserve">Abbildung </w:t>
       </w:r>
@@ -11808,7 +12777,7 @@
       <w:r>
         <w:t>: Shooting Gallery, Zielscheibe</w:t>
       </w:r>
-      <w:bookmarkEnd w:id="76"/>
+      <w:bookmarkEnd w:id="73"/>
     </w:p>
     <w:p>
       <w:pPr>
@@ -11921,7 +12890,7 @@
         <w:ind w:left="708"/>
         <w:jc w:val="center"/>
       </w:pPr>
-      <w:bookmarkStart w:id="77" w:name="_Toc436687985"/>
+      <w:bookmarkStart w:id="74" w:name="_Toc436687985"/>
       <w:r>
         <w:t xml:space="preserve">Abbildung </w:t>
       </w:r>
@@ -11936,7 +12905,7 @@
       <w:r>
         <w:t>: Shooting Gallery, Zielscheibe Animation Controller</w:t>
       </w:r>
-      <w:bookmarkEnd w:id="77"/>
+      <w:bookmarkEnd w:id="74"/>
     </w:p>
     <w:p>
       <w:pPr>
@@ -12036,7 +13005,7 @@
         <w:ind w:left="708"/>
         <w:jc w:val="center"/>
       </w:pPr>
-      <w:bookmarkStart w:id="78" w:name="_Toc436687986"/>
+      <w:bookmarkStart w:id="75" w:name="_Toc436687986"/>
       <w:r>
         <w:t xml:space="preserve">Abbildung </w:t>
       </w:r>
@@ -12051,7 +13020,7 @@
       <w:r>
         <w:t>: Shooting Gallery, Ente</w:t>
       </w:r>
-      <w:bookmarkEnd w:id="78"/>
+      <w:bookmarkEnd w:id="75"/>
     </w:p>
     <w:p>
       <w:pPr>
@@ -12203,7 +13172,7 @@
         <w:ind w:left="708"/>
         <w:jc w:val="center"/>
       </w:pPr>
-      <w:bookmarkStart w:id="79" w:name="_Toc436687987"/>
+      <w:bookmarkStart w:id="76" w:name="_Toc436687987"/>
       <w:r>
         <w:t xml:space="preserve">Abbildung </w:t>
       </w:r>
@@ -12218,7 +13187,7 @@
       <w:r>
         <w:t>: Shooting Gallery, Ente mit vielen Details</w:t>
       </w:r>
-      <w:bookmarkEnd w:id="79"/>
+      <w:bookmarkEnd w:id="76"/>
     </w:p>
     <w:p/>
     <w:p>
@@ -12280,7 +13249,7 @@
         <w:pStyle w:val="Beschriftung"/>
         <w:jc w:val="center"/>
       </w:pPr>
-      <w:bookmarkStart w:id="80" w:name="_Toc436687988"/>
+      <w:bookmarkStart w:id="77" w:name="_Toc436687988"/>
       <w:r>
         <w:t xml:space="preserve">Abbildung </w:t>
       </w:r>
@@ -12295,7 +13264,7 @@
       <w:r>
         <w:t>: Shooting Gallery, Ente mit reduzierten Details</w:t>
       </w:r>
-      <w:bookmarkEnd w:id="80"/>
+      <w:bookmarkEnd w:id="77"/>
     </w:p>
     <w:p>
       <w:pPr>
@@ -12386,8 +13355,8 @@
         <w:jc w:val="both"/>
       </w:pPr>
     </w:p>
-    <w:bookmarkStart w:id="81" w:name="_MON_1509112381"/>
-    <w:bookmarkEnd w:id="81"/>
+    <w:bookmarkStart w:id="78" w:name="_MON_1509112381"/>
+    <w:bookmarkEnd w:id="78"/>
     <w:p>
       <w:pPr>
         <w:pStyle w:val="Listenabsatz"/>
@@ -12395,10 +13364,10 @@
       </w:pPr>
       <w:r>
         <w:object w:dxaOrig="9360" w:dyaOrig="5475" w14:anchorId="2295B585">
-          <v:shape id="_x0000_i1030" type="#_x0000_t75" style="width:468.75pt;height:273.75pt" o:ole="">
+          <v:shape id="_x0000_i1034" type="#_x0000_t75" style="width:468.75pt;height:273.75pt" o:ole="">
             <v:imagedata r:id="rId67" o:title=""/>
           </v:shape>
-          <o:OLEObject Type="Embed" ProgID="Word.OpenDocumentText.12" ShapeID="_x0000_i1030" DrawAspect="Content" ObjectID="_1511448289" r:id="rId68"/>
+          <o:OLEObject Type="Embed" ProgID="Word.OpenDocumentText.12" ShapeID="_x0000_i1034" DrawAspect="Content" ObjectID="_1511462411" r:id="rId68"/>
         </w:object>
       </w:r>
     </w:p>
@@ -12406,33 +13375,33 @@
       <w:pPr>
         <w:pStyle w:val="berschrift2"/>
       </w:pPr>
-      <w:bookmarkStart w:id="82" w:name="_Toc437700360"/>
+      <w:bookmarkStart w:id="79" w:name="_Toc437719998"/>
       <w:r>
         <w:lastRenderedPageBreak/>
         <w:t>Model-Viewer</w:t>
       </w:r>
-      <w:bookmarkEnd w:id="82"/>
+      <w:bookmarkEnd w:id="79"/>
     </w:p>
     <w:p>
       <w:pPr>
         <w:pStyle w:val="berschrift2"/>
       </w:pPr>
-      <w:bookmarkStart w:id="83" w:name="_Toc437700361"/>
+      <w:bookmarkStart w:id="80" w:name="_Toc437719999"/>
       <w:r>
         <w:t>App Drittpartei</w:t>
       </w:r>
-      <w:bookmarkEnd w:id="83"/>
+      <w:bookmarkEnd w:id="80"/>
     </w:p>
     <w:p/>
     <w:p>
       <w:pPr>
         <w:pStyle w:val="berschrift1"/>
       </w:pPr>
-      <w:bookmarkStart w:id="84" w:name="_Toc437700362"/>
+      <w:bookmarkStart w:id="81" w:name="_Toc437720000"/>
       <w:r>
         <w:t>Abbildungsverzeichnis</w:t>
       </w:r>
-      <w:bookmarkEnd w:id="84"/>
+      <w:bookmarkEnd w:id="81"/>
     </w:p>
     <w:p>
       <w:pPr>
@@ -14614,11 +15583,11 @@
       <w:pPr>
         <w:pStyle w:val="berschrift1"/>
       </w:pPr>
-      <w:bookmarkStart w:id="85" w:name="_Toc437700363"/>
+      <w:bookmarkStart w:id="82" w:name="_Toc437720001"/>
       <w:r>
         <w:t>Tabellenverzeichnis</w:t>
       </w:r>
-      <w:bookmarkEnd w:id="85"/>
+      <w:bookmarkEnd w:id="82"/>
     </w:p>
     <w:p>
       <w:pPr>
@@ -14710,12 +15679,12 @@
       <w:pPr>
         <w:pStyle w:val="berschrift1"/>
       </w:pPr>
-      <w:bookmarkStart w:id="86" w:name="_Toc437700364"/>
+      <w:bookmarkStart w:id="83" w:name="_Toc437720002"/>
       <w:r>
         <w:lastRenderedPageBreak/>
         <w:t>Glossar</w:t>
       </w:r>
-      <w:bookmarkEnd w:id="86"/>
+      <w:bookmarkEnd w:id="83"/>
     </w:p>
     <w:p>
       <w:pPr>
@@ -14989,11 +15958,11 @@
       <w:pPr>
         <w:pStyle w:val="berschrift1"/>
       </w:pPr>
-      <w:bookmarkStart w:id="87" w:name="_Toc437700365"/>
+      <w:bookmarkStart w:id="84" w:name="_Toc437720003"/>
       <w:r>
         <w:t>Literaturverzeichnis</w:t>
       </w:r>
-      <w:bookmarkEnd w:id="87"/>
+      <w:bookmarkEnd w:id="84"/>
     </w:p>
     <w:p>
       <w:pPr>
@@ -15088,12 +16057,12 @@
       <w:r>
         <w:br w:type="page"/>
       </w:r>
-      <w:bookmarkStart w:id="88" w:name="_Toc437700366"/>
+      <w:bookmarkStart w:id="85" w:name="_Toc437720004"/>
       <w:r>
         <w:lastRenderedPageBreak/>
         <w:t>Anhang</w:t>
       </w:r>
-      <w:bookmarkEnd w:id="88"/>
+      <w:bookmarkEnd w:id="85"/>
     </w:p>
     <w:p>
       <w:r>
@@ -15375,12 +16344,12 @@
       <w:r>
         <w:br w:type="page"/>
       </w:r>
-      <w:bookmarkStart w:id="89" w:name="_Toc437700367"/>
+      <w:bookmarkStart w:id="86" w:name="_Toc437720005"/>
       <w:r>
         <w:lastRenderedPageBreak/>
         <w:t>Selbständigkeitserklärung</w:t>
       </w:r>
-      <w:bookmarkEnd w:id="89"/>
+      <w:bookmarkEnd w:id="86"/>
     </w:p>
     <w:p>
       <w:r>
@@ -15553,7 +16522,7 @@
       </w:r>
     </w:p>
   </w:comment>
-  <w:comment w:id="59" w:author="Daniel Inversini" w:date="2015-11-30T23:03:00Z" w:initials="DI">
+  <w:comment w:id="58" w:author="Daniel Inversini" w:date="2015-11-30T23:03:00Z" w:initials="DI">
     <w:p>
       <w:pPr>
         <w:pStyle w:val="Kommentartext"/>
@@ -15673,7 +16642,7 @@
                       </a:ln>
                       <a:extLst>
                         <a:ext uri="{91240B29-F687-4f45-9708-019B960494DF}">
-                          <a14:hiddenLine xmlns:a14="http://schemas.microsoft.com/office/drawing/2010/main" xmlns:w="http://schemas.openxmlformats.org/wordprocessingml/2006/main" xmlns:w10="urn:schemas-microsoft-com:office:word" xmlns:v="urn:schemas-microsoft-com:vml" xmlns:o="urn:schemas-microsoft-com:office:office" xmlns:mv="urn:schemas-microsoft-com:mac:vml" xmlns:mo="http://schemas.microsoft.com/office/mac/office/2008/main" xmlns="" w="9525">
+                          <a14:hiddenLine xmlns="" xmlns:mo="http://schemas.microsoft.com/office/mac/office/2008/main" xmlns:mv="urn:schemas-microsoft-com:mac:vml" xmlns:o="urn:schemas-microsoft-com:office:office" xmlns:v="urn:schemas-microsoft-com:vml" xmlns:w10="urn:schemas-microsoft-com:office:word" xmlns:w="http://schemas.openxmlformats.org/wordprocessingml/2006/main" xmlns:a14="http://schemas.microsoft.com/office/drawing/2010/main" w="9525">
                             <a:solidFill>
                               <a:srgbClr val="000000"/>
                             </a:solidFill>
@@ -17163,7 +18132,7 @@
   <w:abstractNum w:abstractNumId="13">
     <w:nsid w:val="4EEE47CB"/>
     <w:multiLevelType w:val="hybridMultilevel"/>
-    <w:tmpl w:val="CA5C9E88"/>
+    <w:tmpl w:val="4A18E626"/>
     <w:lvl w:ilvl="0" w:tplc="04090001">
       <w:start w:val="1"/>
       <w:numFmt w:val="bullet"/>
@@ -19187,7 +20156,7 @@
 </file>
 
 <file path=customXml/itemProps1.xml><?xml version="1.0" encoding="utf-8"?>
-<ds:datastoreItem xmlns:ds="http://schemas.openxmlformats.org/officeDocument/2006/customXml" ds:itemID="{52502003-A81F-46AA-A21C-3B884FA8C405}">
+<ds:datastoreItem xmlns:ds="http://schemas.openxmlformats.org/officeDocument/2006/customXml" ds:itemID="{388B4D17-882D-4444-BC5B-7F66BCA0B51E}">
   <ds:schemaRefs>
     <ds:schemaRef ds:uri="http://schemas.openxmlformats.org/officeDocument/2006/bibliography"/>
   </ds:schemaRefs>

</xml_diff>